<commit_message>
PKG generates keys if they don't exist
</commit_message>
<xml_diff>
--- a/deliverables/report.docx
+++ b/deliverables/report.docx
@@ -8,7 +8,15 @@
         <w:ind w:left="0" w:right="0"/>
       </w:pPr>
       <w:r>
-        <w:t>OMiN - An Opportunistic Microblogging Network</w:t>
+        <w:t xml:space="preserve">OMiN - An Opportunistic </w:t>
+      </w:r>
+      <w:proofErr w:type="spellStart"/>
+      <w:r>
+        <w:t>Microblogging</w:t>
+      </w:r>
+      <w:proofErr w:type="spellEnd"/>
+      <w:r>
+        <w:t xml:space="preserve"> Network</w:t>
       </w:r>
     </w:p>
     <w:p>
@@ -68,7 +76,21 @@
         <w:rPr>
           <w:rStyle w:val="todoChar"/>
         </w:rPr>
-        <w:t xml:space="preserve">NN,NNN* TODO </w:t>
+        <w:t>NN</w:t>
+      </w:r>
+      <w:proofErr w:type="gramStart"/>
+      <w:r>
+        <w:rPr>
+          <w:rStyle w:val="todoChar"/>
+        </w:rPr>
+        <w:t>,NNN</w:t>
+      </w:r>
+      <w:proofErr w:type="gramEnd"/>
+      <w:r>
+        <w:rPr>
+          <w:rStyle w:val="todoChar"/>
+        </w:rPr>
+        <w:t xml:space="preserve">* TODO </w:t>
       </w:r>
       <w:r>
         <w:t>words long, including project specification and plan.</w:t>
@@ -5040,7 +5062,15 @@
         </w:r>
       </w:hyperlink>
       <w:r>
-        <w:t xml:space="preserve"> and on GitHub at </w:t>
+        <w:t xml:space="preserve"> and on </w:t>
+      </w:r>
+      <w:proofErr w:type="spellStart"/>
+      <w:r>
+        <w:t>GitHub</w:t>
+      </w:r>
+      <w:proofErr w:type="spellEnd"/>
+      <w:r>
+        <w:t xml:space="preserve"> at </w:t>
       </w:r>
       <w:hyperlink r:id="rId10" w:history="1">
         <w:r>
@@ -5058,21 +5088,33 @@
       <w:pPr>
         <w:pStyle w:val="Code"/>
       </w:pPr>
-      <w:r>
-        <w:t>hg clone http://ndw.hg.cs.st-andrews.ac.uk/sh-proj</w:t>
-      </w:r>
-    </w:p>
-    <w:p>
+      <w:proofErr w:type="gramStart"/>
+      <w:r>
+        <w:t>hg</w:t>
+      </w:r>
+      <w:proofErr w:type="gramEnd"/>
+      <w:r>
+        <w:t xml:space="preserve"> clone http://ndw.hg.cs.st-andrews.ac.uk/sh-proj</w:t>
+      </w:r>
+    </w:p>
+    <w:p>
+      <w:proofErr w:type="gramStart"/>
       <w:r>
         <w:t>or</w:t>
       </w:r>
+      <w:proofErr w:type="gramEnd"/>
     </w:p>
     <w:p>
       <w:pPr>
         <w:pStyle w:val="Code"/>
       </w:pPr>
-      <w:r>
-        <w:t>git clone http://github.com/neilw4/OMiN.git</w:t>
+      <w:proofErr w:type="gramStart"/>
+      <w:r>
+        <w:t>git</w:t>
+      </w:r>
+      <w:proofErr w:type="gramEnd"/>
+      <w:r>
+        <w:t xml:space="preserve"> clone http://github.com/neilw4/OMiN.git</w:t>
       </w:r>
     </w:p>
     <w:p>
@@ -5093,8 +5135,13 @@
         <w:t>The project is split into three different modules</w:t>
       </w:r>
       <w:r>
-        <w:t>, each build using Gradle</w:t>
-      </w:r>
+        <w:t xml:space="preserve">, each build using </w:t>
+      </w:r>
+      <w:proofErr w:type="spellStart"/>
+      <w:r>
+        <w:t>Gradle</w:t>
+      </w:r>
+      <w:proofErr w:type="spellEnd"/>
       <w:r>
         <w:t>:</w:t>
       </w:r>
@@ -5123,12 +5170,14 @@
       <w:r>
         <w:t xml:space="preserve">The </w:t>
       </w:r>
+      <w:proofErr w:type="spellStart"/>
       <w:r>
         <w:rPr>
           <w:i/>
         </w:rPr>
         <w:t>pkg</w:t>
       </w:r>
+      <w:proofErr w:type="spellEnd"/>
       <w:r>
         <w:t xml:space="preserve"> module is the central authentication server, which runs on the school’s host server via CGI.</w:t>
       </w:r>
@@ -5181,43 +5230,96 @@
       <w:pPr>
         <w:pStyle w:val="Code"/>
       </w:pPr>
-      <w:r>
-        <w:t>./gradlew</w:t>
-      </w:r>
+      <w:proofErr w:type="gramStart"/>
+      <w:r>
+        <w:t>./</w:t>
+      </w:r>
+      <w:proofErr w:type="spellStart"/>
+      <w:proofErr w:type="gramEnd"/>
+      <w:r>
+        <w:t>gradlew</w:t>
+      </w:r>
+      <w:proofErr w:type="spellEnd"/>
       <w:r>
         <w:t xml:space="preserve"> build</w:t>
       </w:r>
     </w:p>
     <w:p>
       <w:r>
-        <w:t xml:space="preserve">If the android sdk location cannot be found, </w:t>
+        <w:t xml:space="preserve">If the android </w:t>
+      </w:r>
+      <w:proofErr w:type="spellStart"/>
+      <w:r>
+        <w:t>sdk</w:t>
+      </w:r>
+      <w:proofErr w:type="spellEnd"/>
+      <w:r>
+        <w:t xml:space="preserve"> location cannot be found, </w:t>
       </w:r>
       <w:r>
         <w:t xml:space="preserve">create a file called </w:t>
       </w:r>
+      <w:proofErr w:type="spellStart"/>
       <w:r>
         <w:rPr>
           <w:i/>
         </w:rPr>
         <w:t>local.properties</w:t>
       </w:r>
+      <w:proofErr w:type="spellEnd"/>
       <w:r>
         <w:t xml:space="preserve"> in the project folder containing the line “</w:t>
       </w:r>
+      <w:proofErr w:type="spellStart"/>
       <w:r>
         <w:rPr>
           <w:i/>
         </w:rPr>
-        <w:t>sdk.dir=&lt;sdk_location&gt;”,</w:t>
-      </w:r>
-      <w:r>
-        <w:t xml:space="preserve"> where </w:t>
-      </w:r>
+        <w:t>sdk.dir</w:t>
+      </w:r>
+      <w:proofErr w:type="spellEnd"/>
       <w:r>
         <w:rPr>
           <w:i/>
         </w:rPr>
-        <w:t>&lt;sdk_location&gt;</w:t>
+        <w:t>=&lt;</w:t>
+      </w:r>
+      <w:proofErr w:type="spellStart"/>
+      <w:r>
+        <w:rPr>
+          <w:i/>
+        </w:rPr>
+        <w:t>sdk_location</w:t>
+      </w:r>
+      <w:proofErr w:type="spellEnd"/>
+      <w:r>
+        <w:rPr>
+          <w:i/>
+        </w:rPr>
+        <w:t>&gt;”,</w:t>
+      </w:r>
+      <w:r>
+        <w:t xml:space="preserve"> where </w:t>
+      </w:r>
+      <w:r>
+        <w:rPr>
+          <w:i/>
+        </w:rPr>
+        <w:t>&lt;</w:t>
+      </w:r>
+      <w:proofErr w:type="spellStart"/>
+      <w:r>
+        <w:rPr>
+          <w:i/>
+        </w:rPr>
+        <w:t>sdk_location</w:t>
+      </w:r>
+      <w:proofErr w:type="spellEnd"/>
+      <w:r>
+        <w:rPr>
+          <w:i/>
+        </w:rPr>
+        <w:t>&gt;</w:t>
       </w:r>
       <w:r>
         <w:t xml:space="preserve"> </w:t>
@@ -5242,8 +5344,21 @@
         <w:t xml:space="preserve">The main app will be located at </w:t>
       </w:r>
       <w:r>
-        <w:t>app/build/outputs/apk/app-debug.apk</w:t>
-      </w:r>
+        <w:t>app/build/outputs/</w:t>
+      </w:r>
+      <w:proofErr w:type="spellStart"/>
+      <w:r>
+        <w:t>apk</w:t>
+      </w:r>
+      <w:proofErr w:type="spellEnd"/>
+      <w:r>
+        <w:t>/app-</w:t>
+      </w:r>
+      <w:proofErr w:type="spellStart"/>
+      <w:r>
+        <w:t>debug.apk</w:t>
+      </w:r>
+      <w:proofErr w:type="spellEnd"/>
     </w:p>
     <w:p>
       <w:pPr>
@@ -5263,15 +5378,33 @@
       <w:r>
         <w:t xml:space="preserve">The authentication server will be at </w:t>
       </w:r>
-      <w:r>
-        <w:t>pkg/</w:t>
+      <w:proofErr w:type="spellStart"/>
+      <w:r>
+        <w:t>pkg</w:t>
+      </w:r>
+      <w:proofErr w:type="spellEnd"/>
+      <w:r>
+        <w:t>/</w:t>
       </w:r>
       <w:r>
         <w:t xml:space="preserve"> build/libs/pkg.jar</w:t>
       </w:r>
       <w:r>
-        <w:t xml:space="preserve"> and can be executed using the CGI script at pkg/omin.cgi</w:t>
-      </w:r>
+        <w:t xml:space="preserve"> and can be executed using the CGI script at </w:t>
+      </w:r>
+      <w:proofErr w:type="spellStart"/>
+      <w:r>
+        <w:t>pkg</w:t>
+      </w:r>
+      <w:proofErr w:type="spellEnd"/>
+      <w:r>
+        <w:t>/</w:t>
+      </w:r>
+      <w:proofErr w:type="spellStart"/>
+      <w:r>
+        <w:t>omin.cgi</w:t>
+      </w:r>
+      <w:proofErr w:type="spellEnd"/>
     </w:p>
     <w:p>
       <w:pPr>
@@ -5297,21 +5430,25 @@
       <w:r>
         <w:t xml:space="preserve">To run the authentication server, configure a web server to run the </w:t>
       </w:r>
+      <w:proofErr w:type="spellStart"/>
       <w:r>
         <w:rPr>
           <w:i/>
         </w:rPr>
         <w:t>omin.cgi</w:t>
       </w:r>
+      <w:proofErr w:type="spellEnd"/>
       <w:r>
         <w:t xml:space="preserve"> script in the </w:t>
       </w:r>
+      <w:proofErr w:type="spellStart"/>
       <w:r>
         <w:rPr>
           <w:i/>
         </w:rPr>
         <w:t>pkg</w:t>
       </w:r>
+      <w:proofErr w:type="spellEnd"/>
       <w:r>
         <w:t xml:space="preserve"> directory. The Android app will have to be modified to use the new server location and master </w:t>
       </w:r>
@@ -5347,9 +5484,24 @@
       <w:pPr>
         <w:pStyle w:val="Code"/>
       </w:pPr>
-      <w:r>
-        <w:t>./gradlew installDebug</w:t>
-      </w:r>
+      <w:proofErr w:type="gramStart"/>
+      <w:r>
+        <w:t>./</w:t>
+      </w:r>
+      <w:proofErr w:type="spellStart"/>
+      <w:proofErr w:type="gramEnd"/>
+      <w:r>
+        <w:t>gradlew</w:t>
+      </w:r>
+      <w:proofErr w:type="spellEnd"/>
+      <w:r>
+        <w:t xml:space="preserve"> </w:t>
+      </w:r>
+      <w:proofErr w:type="spellStart"/>
+      <w:r>
+        <w:t>installDebug</w:t>
+      </w:r>
+      <w:proofErr w:type="spellEnd"/>
     </w:p>
     <w:p>
       <w:pPr>
@@ -5492,7 +5644,23 @@
         </w:sdtContent>
       </w:sdt>
       <w:r>
-        <w:t xml:space="preserve"> - a pocket switched network designed to run on smartphones - is one of the largest opportunistic networks. There are implementations for a number of clients including Android (play.google.com/store/apps/details?id=org.haggle.kernel) and Windows Mobile.</w:t>
+        <w:t xml:space="preserve"> - a pocket switched network designed to run on smartphones - is one of the largest opportunistic networks. There are implementations for a number of clients including Android (play.google.com/store/apps/</w:t>
+      </w:r>
+      <w:proofErr w:type="spellStart"/>
+      <w:r>
+        <w:t>details?id</w:t>
+      </w:r>
+      <w:proofErr w:type="spellEnd"/>
+      <w:r>
+        <w:t>=</w:t>
+      </w:r>
+      <w:proofErr w:type="spellStart"/>
+      <w:r>
+        <w:t>org.haggle.kernel</w:t>
+      </w:r>
+      <w:proofErr w:type="spellEnd"/>
+      <w:r>
+        <w:t>) and Windows Mobile.</w:t>
       </w:r>
     </w:p>
     <w:p>
@@ -5537,14 +5705,29 @@
         <w:pStyle w:val="Heading3"/>
       </w:pPr>
       <w:bookmarkStart w:id="14" w:name="_Toc414629564"/>
+      <w:proofErr w:type="spellStart"/>
       <w:r>
         <w:t>FireChat</w:t>
       </w:r>
       <w:bookmarkEnd w:id="14"/>
-    </w:p>
-    <w:p>
-      <w:r>
-        <w:t>FireChat (opengarden.com/firechat) is a smartphone application used for off-the-grid messaging between nearby users. It has been used to circumvent government restrictions in Iraq (http://www.theguardian.com/technology/2014/jun/24/firechat-updates-as-40000-iraqis-download-mesh-chat-app-to-get-online-in-censored-baghdad) and during the Hong Kong protests (</w:t>
+      <w:proofErr w:type="spellEnd"/>
+    </w:p>
+    <w:p>
+      <w:proofErr w:type="spellStart"/>
+      <w:r>
+        <w:t>FireChat</w:t>
+      </w:r>
+      <w:proofErr w:type="spellEnd"/>
+      <w:r>
+        <w:t xml:space="preserve"> (opengarden.com/</w:t>
+      </w:r>
+      <w:proofErr w:type="spellStart"/>
+      <w:r>
+        <w:t>firechat</w:t>
+      </w:r>
+      <w:proofErr w:type="spellEnd"/>
+      <w:r>
+        <w:t>) is a smartphone application used for off-the-grid messaging between nearby users. It has been used to circumvent government restrictions in Iraq (http://www.theguardian.com/technology/2014/jun/24/firechat-updates-as-40000-iraqis-download-mesh-chat-app-to-get-online-in-censored-baghdad) and during the Hong Kong protests (</w:t>
       </w:r>
       <w:hyperlink r:id="rId11" w:history="1">
         <w:r>
@@ -5577,7 +5760,15 @@
     </w:p>
     <w:p>
       <w:r>
-        <w:t>OMiN will be a secure alternative to firechat which does not rely on an internet connection.</w:t>
+        <w:t xml:space="preserve">OMiN will be a secure alternative to </w:t>
+      </w:r>
+      <w:proofErr w:type="spellStart"/>
+      <w:r>
+        <w:t>firechat</w:t>
+      </w:r>
+      <w:proofErr w:type="spellEnd"/>
+      <w:r>
+        <w:t xml:space="preserve"> which does not rely on an internet connection.</w:t>
       </w:r>
     </w:p>
     <w:p>
@@ -5592,7 +5783,15 @@
     </w:p>
     <w:p>
       <w:r>
-        <w:t>The Shared Wireless Infostation Model (SWIM) is a proposed opportunistic network to monitor whales</w:t>
+        <w:t xml:space="preserve">The Shared Wireless </w:t>
+      </w:r>
+      <w:proofErr w:type="spellStart"/>
+      <w:r>
+        <w:t>Infostation</w:t>
+      </w:r>
+      <w:proofErr w:type="spellEnd"/>
+      <w:r>
+        <w:t xml:space="preserve"> Model (SWIM) is a proposed opportunistic network to monitor whales</w:t>
       </w:r>
       <w:sdt>
         <w:sdtPr>
@@ -5699,8 +5898,13 @@
         </w:sdtContent>
       </w:sdt>
       <w:r>
-        <w:t xml:space="preserve"> and MobySpace</w:t>
-      </w:r>
+        <w:t xml:space="preserve"> and </w:t>
+      </w:r>
+      <w:proofErr w:type="spellStart"/>
+      <w:r>
+        <w:t>MobySpace</w:t>
+      </w:r>
+      <w:proofErr w:type="spellEnd"/>
       <w:sdt>
         <w:sdtPr>
           <w:id w:val="-1600789461"/>
@@ -5772,7 +5976,15 @@
         </w:sdtContent>
       </w:sdt>
       <w:r>
-        <w:t>. Copies of the message are passed at every opportunity until the network is saturated. This is often likened to the spread of a virus. While this approach will always find the optimal path (because it takes all possible paths), it is very resource intensive - all nodes are expected to store every possible message. For this reason, routing protocols that use similar techniques (known as dissemination based routing) concentrate on reducing resource usage.</w:t>
+        <w:t xml:space="preserve">. Copies of the message are passed at every opportunity until the network is saturated. This is often likened to the spread of a virus. </w:t>
+      </w:r>
+      <w:proofErr w:type="gramStart"/>
+      <w:r>
+        <w:t>While this approach will always find the optimal path (because it takes all possible paths), it is very resource intensive - all nodes are expected to store every possible message.</w:t>
+      </w:r>
+      <w:proofErr w:type="gramEnd"/>
+      <w:r>
+        <w:t xml:space="preserve"> For this reason, routing protocols that use similar techniques (known as dissemination based routing) concentrate on reducing resource usage.</w:t>
       </w:r>
     </w:p>
     <w:p>
@@ -6050,7 +6262,15 @@
         <w:t xml:space="preserve">Conventional cryptographic security mechanisms often use a single trusted authority to verify identities and distribute certificates. This is infeasible in a scalable opportunistic network because as the network grows, the time to communicate with the central server increases. Some mechanisms, like the </w:t>
       </w:r>
       <w:r>
-        <w:t>one proposed by Shikfa et al</w:t>
+        <w:t xml:space="preserve">one proposed by </w:t>
+      </w:r>
+      <w:proofErr w:type="spellStart"/>
+      <w:r>
+        <w:t>Shikfa</w:t>
+      </w:r>
+      <w:proofErr w:type="spellEnd"/>
+      <w:r>
+        <w:t xml:space="preserve"> et al</w:t>
       </w:r>
       <w:sdt>
         <w:sdtPr>
@@ -6086,7 +6306,23 @@
         <w:t>require it to be available for nodes joining the network. Other mechanisms split the responsibility over a number of nodes. Mechanisms for distributed certificate distribution require some level of trust in network nodes. For exa</w:t>
       </w:r>
       <w:r>
-        <w:t>mple Capkun et al’s approach</w:t>
+        <w:t xml:space="preserve">mple </w:t>
+      </w:r>
+      <w:proofErr w:type="spellStart"/>
+      <w:r>
+        <w:t>Capkun</w:t>
+      </w:r>
+      <w:proofErr w:type="spellEnd"/>
+      <w:r>
+        <w:t xml:space="preserve"> et </w:t>
+      </w:r>
+      <w:proofErr w:type="spellStart"/>
+      <w:r>
+        <w:t>al’s</w:t>
+      </w:r>
+      <w:proofErr w:type="spellEnd"/>
+      <w:r>
+        <w:t xml:space="preserve"> approach</w:t>
       </w:r>
       <w:sdt>
         <w:sdtPr>
@@ -6211,7 +6447,23 @@
     </w:p>
     <w:p>
       <w:r>
-        <w:t>Hierarchical Identity Based Encryption (HIBE) is a form of IBE where any node with a secret key can generate a secret key for another node. For example, the central PKG generates a secret key for a user ID A. User A can now delegate a secret key for users A/B, A/C etc. This creates a tree hierarchy where the central PKG is the root and all other node’s IDs describe the path to the root. Van Tilborg &amp; Jajodia provide the following diagrams to explain the difference</w:t>
+        <w:t xml:space="preserve">Hierarchical Identity Based Encryption (HIBE) is a form of IBE where any node with a secret key can generate a secret key for another node. For example, the central PKG generates a secret key for a user ID A. User A can now delegate a secret key for users A/B, A/C etc. This creates a tree hierarchy where the central PKG is the root and all other node’s IDs describe the path to the root. Van </w:t>
+      </w:r>
+      <w:proofErr w:type="spellStart"/>
+      <w:r>
+        <w:t>Tilborg</w:t>
+      </w:r>
+      <w:proofErr w:type="spellEnd"/>
+      <w:r>
+        <w:t xml:space="preserve"> &amp; </w:t>
+      </w:r>
+      <w:proofErr w:type="spellStart"/>
+      <w:r>
+        <w:t>Jajodia</w:t>
+      </w:r>
+      <w:proofErr w:type="spellEnd"/>
+      <w:r>
+        <w:t xml:space="preserve"> provide the following diagrams to explain the difference</w:t>
       </w:r>
       <w:sdt>
         <w:sdtPr>
@@ -6414,7 +6666,15 @@
     <w:p/>
     <w:p>
       <w:r>
-        <w:t>There have been no known applications of HIBE to opportunistic networking, although Seth &amp; Keshav present a working solution for delay tolerant networks</w:t>
+        <w:t xml:space="preserve">There have been no known applications of HIBE to opportunistic networking, although Seth &amp; </w:t>
+      </w:r>
+      <w:proofErr w:type="spellStart"/>
+      <w:r>
+        <w:t>Keshav</w:t>
+      </w:r>
+      <w:proofErr w:type="spellEnd"/>
+      <w:r>
+        <w:t xml:space="preserve"> present a working solution for delay tolerant networks</w:t>
       </w:r>
       <w:sdt>
         <w:sdtPr>
@@ -7189,7 +7449,15 @@
         <w:pStyle w:val="Bullet"/>
       </w:pPr>
       <w:r>
-        <w:t>High: The user shall be able to send plain text messages to all others who follow the user or a hashtag in the message.</w:t>
+        <w:t xml:space="preserve">High: The user shall be able to send plain text messages to all others who follow the user or a </w:t>
+      </w:r>
+      <w:proofErr w:type="spellStart"/>
+      <w:r>
+        <w:t>hashtag</w:t>
+      </w:r>
+      <w:proofErr w:type="spellEnd"/>
+      <w:r>
+        <w:t xml:space="preserve"> in the message.</w:t>
       </w:r>
     </w:p>
     <w:p>
@@ -7213,7 +7481,23 @@
         <w:pStyle w:val="Bullet"/>
       </w:pPr>
       <w:r>
-        <w:t>Low: The user shall be able to ‘follow’ any hashtag and receive messages containing that hashtag.</w:t>
+        <w:t xml:space="preserve">Low: The user shall be able to ‘follow’ any </w:t>
+      </w:r>
+      <w:proofErr w:type="spellStart"/>
+      <w:r>
+        <w:t>hashtag</w:t>
+      </w:r>
+      <w:proofErr w:type="spellEnd"/>
+      <w:r>
+        <w:t xml:space="preserve"> and receive messages containing that </w:t>
+      </w:r>
+      <w:proofErr w:type="spellStart"/>
+      <w:r>
+        <w:t>hashtag</w:t>
+      </w:r>
+      <w:proofErr w:type="spellEnd"/>
+      <w:r>
+        <w:t>.</w:t>
       </w:r>
     </w:p>
     <w:p>
@@ -7298,7 +7582,15 @@
         <w:pStyle w:val="Bullet"/>
       </w:pPr>
       <w:r>
-        <w:t>High: The system shall work on smartphones or tablets capable of connecting to a wifi network.</w:t>
+        <w:t xml:space="preserve">High: The system shall work on smartphones or tablets capable of connecting to a </w:t>
+      </w:r>
+      <w:proofErr w:type="spellStart"/>
+      <w:r>
+        <w:t>wifi</w:t>
+      </w:r>
+      <w:proofErr w:type="spellEnd"/>
+      <w:r>
+        <w:t xml:space="preserve"> network.</w:t>
       </w:r>
     </w:p>
     <w:p>
@@ -7445,10 +7737,26 @@
     </w:p>
     <w:p>
       <w:r>
-        <w:t xml:space="preserve">The project was divided into a number of tasks to be completed. I recorded these in a spreadsheet along with their importance, timescale and dependencies (what tasks need to be completed beforehand). </w:t>
-      </w:r>
-      <w:r>
-        <w:t>An example of the spreadsheet during the software development process is below:</w:t>
+        <w:t xml:space="preserve">The project was divided into a number of tasks to be completed. I recorded these in a </w:t>
+      </w:r>
+      <w:proofErr w:type="spellStart"/>
+      <w:r>
+        <w:t>spreadsheet</w:t>
+      </w:r>
+      <w:proofErr w:type="spellEnd"/>
+      <w:r>
+        <w:t xml:space="preserve"> along with their importance, timescale and dependencies (what tasks need to be completed beforehand). </w:t>
+      </w:r>
+      <w:r>
+        <w:t xml:space="preserve">An example of the </w:t>
+      </w:r>
+      <w:proofErr w:type="spellStart"/>
+      <w:r>
+        <w:t>spreadsheet</w:t>
+      </w:r>
+      <w:proofErr w:type="spellEnd"/>
+      <w:r>
+        <w:t xml:space="preserve"> during the software development process is below:</w:t>
       </w:r>
     </w:p>
     <w:p>
@@ -7525,7 +7833,15 @@
         </w:r>
       </w:hyperlink>
       <w:r>
-        <w:t xml:space="preserve">. I also kept a backup on my personal GitHub account at </w:t>
+        <w:t xml:space="preserve">. I also kept a backup on my personal </w:t>
+      </w:r>
+      <w:proofErr w:type="spellStart"/>
+      <w:r>
+        <w:t>GitHub</w:t>
+      </w:r>
+      <w:proofErr w:type="spellEnd"/>
+      <w:r>
+        <w:t xml:space="preserve"> account at </w:t>
       </w:r>
       <w:hyperlink r:id="rId17" w:history="1">
         <w:r>
@@ -7710,7 +8026,15 @@
     </w:p>
     <w:p>
       <w:r>
-        <w:t>When the message buffer is too large, it must evict a message. Ideally, this message will already be close to the destination. Nodes cannot know this information, but they can use heuristics to infer it - messages that have been forwarded to many nodes are likely to be widely distributed throughout the network and are therefore closer to the destination than the current node is. Therefore, nodes should evict the message that has been forwarded the most.</w:t>
+        <w:t xml:space="preserve">When the message buffer is too large, it must evict a message. Ideally, this message will already be close to the destination. Nodes cannot know this information, but they can use heuristics to infer it - messages that have been forwarded </w:t>
+      </w:r>
+      <w:proofErr w:type="gramStart"/>
+      <w:r>
+        <w:t>to</w:t>
+      </w:r>
+      <w:proofErr w:type="gramEnd"/>
+      <w:r>
+        <w:t xml:space="preserve"> many nodes are likely to be widely distributed throughout the network and are therefore closer to the destination than the current node is. Therefore, nodes should evict the message that has been forwarded the most.</w:t>
       </w:r>
     </w:p>
     <w:p>
@@ -7818,7 +8142,15 @@
       </w:r>
       <w:r>
         <w:lastRenderedPageBreak/>
-        <w:t>guarantee security, limits the number of useable nodes in a network and is often susceptible to a majority attack.</w:t>
+        <w:t xml:space="preserve">guarantee security, </w:t>
+      </w:r>
+      <w:proofErr w:type="gramStart"/>
+      <w:r>
+        <w:t>limits</w:t>
+      </w:r>
+      <w:proofErr w:type="gramEnd"/>
+      <w:r>
+        <w:t xml:space="preserve"> the number of useable nodes in a network and is often susceptible to a majority attack.</w:t>
       </w:r>
     </w:p>
     <w:p>
@@ -7865,8 +8197,13 @@
         <w:pStyle w:val="Bullet"/>
       </w:pPr>
       <w:r>
-        <w:t>Seth &amp; Keshav</w:t>
-      </w:r>
+        <w:t xml:space="preserve">Seth &amp; </w:t>
+      </w:r>
+      <w:proofErr w:type="spellStart"/>
+      <w:r>
+        <w:t>Keshav</w:t>
+      </w:r>
+      <w:proofErr w:type="spellEnd"/>
       <w:sdt>
         <w:sdtPr>
           <w:id w:val="-1942449642"/>
@@ -7939,7 +8276,15 @@
         <w:pStyle w:val="Bullet"/>
       </w:pPr>
       <w:r>
-        <w:t>The simplest solution, taken by Kamat et al</w:t>
+        <w:t xml:space="preserve">The simplest solution, taken by </w:t>
+      </w:r>
+      <w:proofErr w:type="spellStart"/>
+      <w:r>
+        <w:t>Kamat</w:t>
+      </w:r>
+      <w:proofErr w:type="spellEnd"/>
+      <w:r>
+        <w:t xml:space="preserve"> et al</w:t>
       </w:r>
       <w:sdt>
         <w:sdtPr>
@@ -7973,7 +8318,23 @@
     </w:p>
     <w:p>
       <w:r>
-        <w:t>I propose using a version of Kamat et al’s scheme</w:t>
+        <w:t xml:space="preserve">I propose using a version of </w:t>
+      </w:r>
+      <w:proofErr w:type="spellStart"/>
+      <w:r>
+        <w:t>Kamat</w:t>
+      </w:r>
+      <w:proofErr w:type="spellEnd"/>
+      <w:r>
+        <w:t xml:space="preserve"> et </w:t>
+      </w:r>
+      <w:proofErr w:type="spellStart"/>
+      <w:r>
+        <w:t>al’s</w:t>
+      </w:r>
+      <w:proofErr w:type="spellEnd"/>
+      <w:r>
+        <w:t xml:space="preserve"> scheme</w:t>
       </w:r>
       <w:sdt>
         <w:sdtPr>
@@ -8016,7 +8377,15 @@
     <w:p>
       <w:r>
         <w:lastRenderedPageBreak/>
-        <w:t>This disadvantage of this scheme is that it relies on trusting parents and ancestors - they are, by definition, capable of deriving their descendant’s secret keys. We can increase the security of this scheme by allowing users to assume multiple identities: for example, if user A signs messages with secret keys B/A and C/A (i.e. receives a secret key from both parents B and C), both B and C must collaborate to derive all of A’s secret keys. This has the added advantage that we can calculate the probability of a node’s secret key being compromised, given the average probability that a node has been compromised.</w:t>
+        <w:t>This disadvantage of this scheme is that it relies on trusting parents and ancestors - they are, by definition, capable of deriving their descendant’s secret keys. We can increase the security of this scheme by allowing users to assume multiple identities: for example, if user A signs messages with secret keys B/</w:t>
+      </w:r>
+      <w:proofErr w:type="gramStart"/>
+      <w:r>
+        <w:t>A and</w:t>
+      </w:r>
+      <w:proofErr w:type="gramEnd"/>
+      <w:r>
+        <w:t xml:space="preserve"> C/A (i.e. receives a secret key from both parents B and C), both B and C must collaborate to derive all of A’s secret keys. This has the added advantage that we can calculate the probability of a node’s secret key being compromised, given the average probability that a node has been compromised.</w:t>
       </w:r>
     </w:p>
     <w:p>
@@ -8060,7 +8429,23 @@
         </w:sdtContent>
       </w:sdt>
       <w:r>
-        <w:t>. We can still use Kamat et al’s approach</w:t>
+        <w:t xml:space="preserve">. We can still use </w:t>
+      </w:r>
+      <w:proofErr w:type="spellStart"/>
+      <w:r>
+        <w:t>Kamat</w:t>
+      </w:r>
+      <w:proofErr w:type="spellEnd"/>
+      <w:r>
+        <w:t xml:space="preserve"> et </w:t>
+      </w:r>
+      <w:proofErr w:type="spellStart"/>
+      <w:r>
+        <w:t>al’s</w:t>
+      </w:r>
+      <w:proofErr w:type="spellEnd"/>
+      <w:r>
+        <w:t xml:space="preserve"> approach</w:t>
       </w:r>
       <w:sdt>
         <w:sdtPr>
@@ -8190,7 +8575,15 @@
         </w:sdtContent>
       </w:sdt>
       <w:r>
-        <w:t xml:space="preserve"> store metadata about recent connections in order to find nodes which are failing to pass on connections and decrease their reputation (for example; A sends a message through B then B connects to C but doesn’t forward the message. When A later connects to C they can figure out that B is a black</w:t>
+        <w:t xml:space="preserve"> store metadata about recent connections in order to find nodes which are failing to pass on connections and decrease their reputation (for example; A sends a message through B then B connects to C but doesn’t forward the message. When </w:t>
+      </w:r>
+      <w:proofErr w:type="gramStart"/>
+      <w:r>
+        <w:t>A</w:t>
+      </w:r>
+      <w:proofErr w:type="gramEnd"/>
+      <w:r>
+        <w:t xml:space="preserve"> later connects to C they can figure out that B is a black</w:t>
       </w:r>
       <w:r>
         <w:t xml:space="preserve"> </w:t>
@@ -8329,7 +8722,15 @@
         <w:t xml:space="preserve">metadata </w:t>
       </w:r>
       <w:r>
-        <w:t xml:space="preserve">are taken from the database, converted to the JSON format and passed to the node, which deserialises the relevant messages and metadata and stores </w:t>
+        <w:t xml:space="preserve">are taken from the database, converted to the JSON format and passed to the node, which </w:t>
+      </w:r>
+      <w:proofErr w:type="spellStart"/>
+      <w:r>
+        <w:t>deserialises</w:t>
+      </w:r>
+      <w:proofErr w:type="spellEnd"/>
+      <w:r>
+        <w:t xml:space="preserve"> the relevant messages and metadata and stores </w:t>
       </w:r>
       <w:r>
         <w:t>it in its database</w:t>
@@ -8630,7 +9031,23 @@
     </w:p>
     <w:p>
       <w:r>
-        <w:t>The network will work better as more people use it and more connections are formed. For this reason, it makes sense to use the most common platforms – Android and/or iOS. I chose to target Android devices because I have experience working with Android and no experience with iOS.</w:t>
+        <w:t xml:space="preserve">The network will work better as more people use it and more connections are formed. For this reason, it makes sense to use the most common platforms – Android and/or </w:t>
+      </w:r>
+      <w:proofErr w:type="spellStart"/>
+      <w:r>
+        <w:t>iOS</w:t>
+      </w:r>
+      <w:proofErr w:type="spellEnd"/>
+      <w:r>
+        <w:t xml:space="preserve">. I chose to target Android devices because I have experience working with Android and no experience with </w:t>
+      </w:r>
+      <w:proofErr w:type="spellStart"/>
+      <w:r>
+        <w:t>iOS</w:t>
+      </w:r>
+      <w:proofErr w:type="spellEnd"/>
+      <w:r>
+        <w:t>.</w:t>
       </w:r>
     </w:p>
     <w:p>
@@ -8648,7 +9065,23 @@
         <w:t>Android apps primarily use Java, but it is theoretically possible to use any language. However, only JVM languages (and C++ via the NDK) have access to the Android application framework and libraries.</w:t>
       </w:r>
       <w:r>
-        <w:t xml:space="preserve"> Scala is a very flexible JVM language I have used to write android apps before. The Scala build tools and libraries caused me a number of issues, so after some experimentation I started using Java because it is so well supported.</w:t>
+        <w:t xml:space="preserve"> </w:t>
+      </w:r>
+      <w:proofErr w:type="spellStart"/>
+      <w:r>
+        <w:t>Scala</w:t>
+      </w:r>
+      <w:proofErr w:type="spellEnd"/>
+      <w:r>
+        <w:t xml:space="preserve"> is a very flexible JVM language I have used to write android apps before. The </w:t>
+      </w:r>
+      <w:proofErr w:type="spellStart"/>
+      <w:r>
+        <w:t>Scala</w:t>
+      </w:r>
+      <w:proofErr w:type="spellEnd"/>
+      <w:r>
+        <w:t xml:space="preserve"> build tools and libraries caused me a number of issues, so after some experimentation I started using Java because it is so well supported.</w:t>
       </w:r>
     </w:p>
     <w:p>
@@ -9122,12 +9555,21 @@
                 <w:szCs w:val="18"/>
               </w:rPr>
             </w:pPr>
+            <w:proofErr w:type="spellStart"/>
             <w:r>
               <w:rPr>
                 <w:sz w:val="18"/>
                 <w:szCs w:val="18"/>
               </w:rPr>
-              <w:t>Lewko &amp; Waters</w:t>
+              <w:t>Lewko</w:t>
+            </w:r>
+            <w:proofErr w:type="spellEnd"/>
+            <w:r>
+              <w:rPr>
+                <w:sz w:val="18"/>
+                <w:szCs w:val="18"/>
+              </w:rPr>
+              <w:t xml:space="preserve"> &amp; Waters</w:t>
             </w:r>
             <w:sdt>
               <w:sdtPr>
@@ -9300,7 +9742,39 @@
                 <w:sz w:val="18"/>
                 <w:szCs w:val="18"/>
               </w:rPr>
-              <w:t xml:space="preserve">De Caro, Iovino &amp; Persiano </w:t>
+              <w:t xml:space="preserve">De Caro, </w:t>
+            </w:r>
+            <w:proofErr w:type="spellStart"/>
+            <w:r>
+              <w:rPr>
+                <w:sz w:val="18"/>
+                <w:szCs w:val="18"/>
+              </w:rPr>
+              <w:t>Iovino</w:t>
+            </w:r>
+            <w:proofErr w:type="spellEnd"/>
+            <w:r>
+              <w:rPr>
+                <w:sz w:val="18"/>
+                <w:szCs w:val="18"/>
+              </w:rPr>
+              <w:t xml:space="preserve"> &amp; </w:t>
+            </w:r>
+            <w:proofErr w:type="spellStart"/>
+            <w:r>
+              <w:rPr>
+                <w:sz w:val="18"/>
+                <w:szCs w:val="18"/>
+              </w:rPr>
+              <w:t>Persiano</w:t>
+            </w:r>
+            <w:proofErr w:type="spellEnd"/>
+            <w:r>
+              <w:rPr>
+                <w:sz w:val="18"/>
+                <w:szCs w:val="18"/>
+              </w:rPr>
+              <w:t xml:space="preserve"> </w:t>
             </w:r>
             <w:sdt>
               <w:sdtPr>
@@ -9473,7 +9947,23 @@
                 <w:sz w:val="18"/>
                 <w:szCs w:val="18"/>
               </w:rPr>
-              <w:t xml:space="preserve">Paterson &amp; Schuldt </w:t>
+              <w:t xml:space="preserve">Paterson &amp; </w:t>
+            </w:r>
+            <w:proofErr w:type="spellStart"/>
+            <w:r>
+              <w:rPr>
+                <w:sz w:val="18"/>
+                <w:szCs w:val="18"/>
+              </w:rPr>
+              <w:t>Schuldt</w:t>
+            </w:r>
+            <w:proofErr w:type="spellEnd"/>
+            <w:r>
+              <w:rPr>
+                <w:sz w:val="18"/>
+                <w:szCs w:val="18"/>
+              </w:rPr>
+              <w:t xml:space="preserve"> </w:t>
             </w:r>
             <w:sdt>
               <w:sdtPr>
@@ -9773,8 +10263,13 @@
       <w:r>
         <w:t xml:space="preserve">. The server maintains a list of users with secret keys so it will only ever send the secret key for a user once. </w:t>
       </w:r>
-      <w:r>
-        <w:t>Unix file locks are used to make sure that this file is only being read/written by one process at a time</w:t>
+      <w:proofErr w:type="gramStart"/>
+      <w:r>
+        <w:t>Unix</w:t>
+      </w:r>
+      <w:proofErr w:type="gramEnd"/>
+      <w:r>
+        <w:t xml:space="preserve"> file locks are used to make sure that this file is only being read/written by one process at a time</w:t>
       </w:r>
       <w:r>
         <w:t>.</w:t>
@@ -11470,7 +11965,7 @@
                 <w:bCs/>
                 <w:noProof/>
               </w:rPr>
-              <w:t>3</w:t>
+              <w:t>4</w:t>
             </w:r>
             <w:r>
               <w:rPr>
@@ -15252,7 +15747,7 @@
 </file>
 
 <file path=customXml/itemProps1.xml><?xml version="1.0" encoding="utf-8"?>
-<ds:datastoreItem xmlns:ds="http://schemas.openxmlformats.org/officeDocument/2006/customXml" ds:itemID="{589C1715-0195-4CE6-86EB-20C66AB1BCE6}">
+<ds:datastoreItem xmlns:ds="http://schemas.openxmlformats.org/officeDocument/2006/customXml" ds:itemID="{23CE4A71-4A8C-41A8-B80B-625A7A68706E}">
   <ds:schemaRefs>
     <ds:schemaRef ds:uri="http://schemas.openxmlformats.org/officeDocument/2006/bibliography"/>
   </ds:schemaRefs>

</xml_diff>

<commit_message>
new use cases and threat trees
</commit_message>
<xml_diff>
--- a/deliverables/report.docx
+++ b/deliverables/report.docx
@@ -8,7 +8,15 @@
         <w:ind w:left="0" w:right="0"/>
       </w:pPr>
       <w:r>
-        <w:t>OMiN - An Opportunistic Microblogging Network</w:t>
+        <w:t xml:space="preserve">OMiN - An Opportunistic </w:t>
+      </w:r>
+      <w:proofErr w:type="spellStart"/>
+      <w:r>
+        <w:t>Microblogging</w:t>
+      </w:r>
+      <w:proofErr w:type="spellEnd"/>
+      <w:r>
+        <w:t xml:space="preserve"> Network</w:t>
       </w:r>
     </w:p>
     <w:p>
@@ -68,7 +76,21 @@
         <w:rPr>
           <w:rStyle w:val="todoChar"/>
         </w:rPr>
-        <w:t xml:space="preserve">NN,NNN* TODO </w:t>
+        <w:t>NN</w:t>
+      </w:r>
+      <w:proofErr w:type="gramStart"/>
+      <w:r>
+        <w:rPr>
+          <w:rStyle w:val="todoChar"/>
+        </w:rPr>
+        <w:t>,NNN</w:t>
+      </w:r>
+      <w:proofErr w:type="gramEnd"/>
+      <w:r>
+        <w:rPr>
+          <w:rStyle w:val="todoChar"/>
+        </w:rPr>
+        <w:t xml:space="preserve">* TODO </w:t>
       </w:r>
       <w:r>
         <w:t>words long, including project specification and plan.</w:t>
@@ -88,8 +110,6 @@
         <w:t>Contents</w:t>
       </w:r>
     </w:p>
-    <w:bookmarkStart w:id="0" w:name="_GoBack"/>
-    <w:bookmarkEnd w:id="0"/>
     <w:p>
       <w:pPr>
         <w:pStyle w:val="TOC1"/>
@@ -1028,7 +1048,19 @@
           <w:rPr>
             <w:rStyle w:val="Hyperlink"/>
           </w:rPr>
-          <w:t>FireChat</w:t>
+          <w:t>FireC</w:t>
+        </w:r>
+        <w:r>
+          <w:rPr>
+            <w:rStyle w:val="Hyperlink"/>
+          </w:rPr>
+          <w:t>h</w:t>
+        </w:r>
+        <w:r>
+          <w:rPr>
+            <w:rStyle w:val="Hyperlink"/>
+          </w:rPr>
+          <w:t>at</w:t>
         </w:r>
         <w:r>
           <w:rPr>
@@ -4916,12 +4948,12 @@
       <w:pPr>
         <w:pStyle w:val="Heading1"/>
       </w:pPr>
-      <w:bookmarkStart w:id="1" w:name="_Toc414641193"/>
+      <w:bookmarkStart w:id="0" w:name="_Toc414641193"/>
       <w:r>
         <w:lastRenderedPageBreak/>
         <w:t>Introduction</w:t>
       </w:r>
-      <w:bookmarkEnd w:id="1"/>
+      <w:bookmarkEnd w:id="0"/>
     </w:p>
     <w:p>
       <w:pPr>
@@ -4935,7 +4967,7 @@
       <w:pPr>
         <w:pStyle w:val="Heading1"/>
       </w:pPr>
-      <w:bookmarkStart w:id="2" w:name="_Toc414641194"/>
+      <w:bookmarkStart w:id="1" w:name="_Toc414641194"/>
       <w:r>
         <w:lastRenderedPageBreak/>
         <w:t xml:space="preserve">User </w:t>
@@ -4943,89 +4975,114 @@
       <w:r>
         <w:t>Manual</w:t>
       </w:r>
+      <w:bookmarkEnd w:id="1"/>
+    </w:p>
+    <w:p>
+      <w:pPr>
+        <w:pStyle w:val="Heading2"/>
+      </w:pPr>
+      <w:bookmarkStart w:id="2" w:name="_Toc414641195"/>
+      <w:r>
+        <w:t xml:space="preserve">Source </w:t>
+      </w:r>
+      <w:r>
+        <w:t>Code</w:t>
+      </w:r>
       <w:bookmarkEnd w:id="2"/>
     </w:p>
     <w:p>
+      <w:r>
+        <w:t xml:space="preserve">Source code is stored using the school’s Mercurial service at </w:t>
+      </w:r>
+      <w:hyperlink r:id="rId9" w:history="1">
+        <w:r>
+          <w:rPr>
+            <w:rStyle w:val="Hyperlink"/>
+          </w:rPr>
+          <w:t>http://ndw.hg.cs.st-andrews.ac.uk/sh-proj</w:t>
+        </w:r>
+      </w:hyperlink>
+      <w:r>
+        <w:t xml:space="preserve"> and on </w:t>
+      </w:r>
+      <w:proofErr w:type="spellStart"/>
+      <w:r>
+        <w:t>GitHub</w:t>
+      </w:r>
+      <w:proofErr w:type="spellEnd"/>
+      <w:r>
+        <w:t xml:space="preserve"> at </w:t>
+      </w:r>
+      <w:hyperlink r:id="rId10" w:history="1">
+        <w:r>
+          <w:rPr>
+            <w:rStyle w:val="Hyperlink"/>
+          </w:rPr>
+          <w:t>https://github.com/neilw4/OMiN</w:t>
+        </w:r>
+      </w:hyperlink>
+      <w:r>
+        <w:t>. To download the source code, use the command</w:t>
+      </w:r>
+    </w:p>
+    <w:p>
+      <w:pPr>
+        <w:pStyle w:val="Code"/>
+      </w:pPr>
+      <w:proofErr w:type="gramStart"/>
+      <w:r>
+        <w:t>hg</w:t>
+      </w:r>
+      <w:proofErr w:type="gramEnd"/>
+      <w:r>
+        <w:t xml:space="preserve"> clone http://ndw.hg.cs.st-andrews.ac.uk/sh-proj</w:t>
+      </w:r>
+    </w:p>
+    <w:p>
+      <w:proofErr w:type="gramStart"/>
+      <w:r>
+        <w:t>or</w:t>
+      </w:r>
+      <w:proofErr w:type="gramEnd"/>
+    </w:p>
+    <w:p>
+      <w:pPr>
+        <w:pStyle w:val="Code"/>
+      </w:pPr>
+      <w:proofErr w:type="gramStart"/>
+      <w:r>
+        <w:t>git</w:t>
+      </w:r>
+      <w:proofErr w:type="gramEnd"/>
+      <w:r>
+        <w:t xml:space="preserve"> clone http://github.com/neilw4/OMiN.git</w:t>
+      </w:r>
+    </w:p>
+    <w:p>
       <w:pPr>
         <w:pStyle w:val="Heading2"/>
       </w:pPr>
-      <w:bookmarkStart w:id="3" w:name="_Toc414641195"/>
-      <w:r>
-        <w:t xml:space="preserve">Source </w:t>
-      </w:r>
-      <w:r>
-        <w:t>Code</w:t>
+      <w:bookmarkStart w:id="3" w:name="_Toc414641196"/>
+      <w:r>
+        <w:t xml:space="preserve">Project </w:t>
+      </w:r>
+      <w:r>
+        <w:t>Layout</w:t>
       </w:r>
       <w:bookmarkEnd w:id="3"/>
     </w:p>
     <w:p>
       <w:r>
-        <w:t xml:space="preserve">Source code is stored using the school’s Mercurial service at </w:t>
-      </w:r>
-      <w:hyperlink r:id="rId9" w:history="1">
-        <w:r>
-          <w:rPr>
-            <w:rStyle w:val="Hyperlink"/>
-          </w:rPr>
-          <w:t>http://ndw.hg.cs.st-andrews.ac.uk/sh-proj</w:t>
-        </w:r>
-      </w:hyperlink>
-      <w:r>
-        <w:t xml:space="preserve"> and on GitHub at </w:t>
-      </w:r>
-      <w:hyperlink r:id="rId10" w:history="1">
-        <w:r>
-          <w:rPr>
-            <w:rStyle w:val="Hyperlink"/>
-          </w:rPr>
-          <w:t>https://github.com/neilw4/OMiN</w:t>
-        </w:r>
-      </w:hyperlink>
-      <w:r>
-        <w:t>. To download the source code, use the command</w:t>
-      </w:r>
-    </w:p>
-    <w:p>
-      <w:pPr>
-        <w:pStyle w:val="Code"/>
-      </w:pPr>
-      <w:r>
-        <w:t>hg clone http://ndw.hg.cs.st-andrews.ac.uk/sh-proj</w:t>
-      </w:r>
-    </w:p>
-    <w:p>
-      <w:r>
-        <w:t>or</w:t>
-      </w:r>
-    </w:p>
-    <w:p>
-      <w:pPr>
-        <w:pStyle w:val="Code"/>
-      </w:pPr>
-      <w:r>
-        <w:t>git clone http://github.com/neilw4/OMiN.git</w:t>
-      </w:r>
-    </w:p>
-    <w:p>
-      <w:pPr>
-        <w:pStyle w:val="Heading2"/>
-      </w:pPr>
-      <w:bookmarkStart w:id="4" w:name="_Toc414641196"/>
-      <w:r>
-        <w:t xml:space="preserve">Project </w:t>
-      </w:r>
-      <w:r>
-        <w:t>Layout</w:t>
-      </w:r>
-      <w:bookmarkEnd w:id="4"/>
-    </w:p>
-    <w:p>
-      <w:r>
         <w:t>The project is split into three different modules</w:t>
       </w:r>
       <w:r>
-        <w:t>, each build using Gradle</w:t>
-      </w:r>
+        <w:t xml:space="preserve">, each build using </w:t>
+      </w:r>
+      <w:proofErr w:type="spellStart"/>
+      <w:r>
+        <w:t>Gradle</w:t>
+      </w:r>
+      <w:proofErr w:type="spellEnd"/>
       <w:r>
         <w:t>:</w:t>
       </w:r>
@@ -5054,12 +5111,14 @@
       <w:r>
         <w:t xml:space="preserve">The </w:t>
       </w:r>
+      <w:proofErr w:type="spellStart"/>
       <w:r>
         <w:rPr>
           <w:i/>
         </w:rPr>
         <w:t>pkg</w:t>
       </w:r>
+      <w:proofErr w:type="spellEnd"/>
       <w:r>
         <w:t xml:space="preserve"> module is the central authentication server, which runs on the school’s host server via CGI.</w:t>
       </w:r>
@@ -5085,11 +5144,11 @@
       <w:pPr>
         <w:pStyle w:val="Heading2"/>
       </w:pPr>
-      <w:bookmarkStart w:id="5" w:name="_Toc414641197"/>
+      <w:bookmarkStart w:id="4" w:name="_Toc414641197"/>
       <w:r>
         <w:t>Building</w:t>
       </w:r>
-      <w:bookmarkEnd w:id="5"/>
+      <w:bookmarkEnd w:id="4"/>
     </w:p>
     <w:p>
       <w:r>
@@ -5112,43 +5171,96 @@
       <w:pPr>
         <w:pStyle w:val="Code"/>
       </w:pPr>
-      <w:r>
-        <w:t>./gradlew</w:t>
-      </w:r>
+      <w:proofErr w:type="gramStart"/>
+      <w:r>
+        <w:t>./</w:t>
+      </w:r>
+      <w:proofErr w:type="spellStart"/>
+      <w:proofErr w:type="gramEnd"/>
+      <w:r>
+        <w:t>gradlew</w:t>
+      </w:r>
+      <w:proofErr w:type="spellEnd"/>
       <w:r>
         <w:t xml:space="preserve"> build</w:t>
       </w:r>
     </w:p>
     <w:p>
       <w:r>
-        <w:t xml:space="preserve">If the android sdk location cannot be found, </w:t>
+        <w:t xml:space="preserve">If the android </w:t>
+      </w:r>
+      <w:proofErr w:type="spellStart"/>
+      <w:r>
+        <w:t>sdk</w:t>
+      </w:r>
+      <w:proofErr w:type="spellEnd"/>
+      <w:r>
+        <w:t xml:space="preserve"> location cannot be found, </w:t>
       </w:r>
       <w:r>
         <w:t xml:space="preserve">create a file called </w:t>
       </w:r>
+      <w:proofErr w:type="spellStart"/>
       <w:r>
         <w:rPr>
           <w:i/>
         </w:rPr>
         <w:t>local.properties</w:t>
       </w:r>
+      <w:proofErr w:type="spellEnd"/>
       <w:r>
         <w:t xml:space="preserve"> in the project folder containing the line “</w:t>
       </w:r>
+      <w:proofErr w:type="spellStart"/>
       <w:r>
         <w:rPr>
           <w:i/>
         </w:rPr>
-        <w:t>sdk.dir=&lt;sdk_location&gt;”,</w:t>
-      </w:r>
-      <w:r>
-        <w:t xml:space="preserve"> where </w:t>
-      </w:r>
+        <w:t>sdk.dir</w:t>
+      </w:r>
+      <w:proofErr w:type="spellEnd"/>
       <w:r>
         <w:rPr>
           <w:i/>
         </w:rPr>
-        <w:t>&lt;sdk_location&gt;</w:t>
+        <w:t>=&lt;</w:t>
+      </w:r>
+      <w:proofErr w:type="spellStart"/>
+      <w:r>
+        <w:rPr>
+          <w:i/>
+        </w:rPr>
+        <w:t>sdk_location</w:t>
+      </w:r>
+      <w:proofErr w:type="spellEnd"/>
+      <w:r>
+        <w:rPr>
+          <w:i/>
+        </w:rPr>
+        <w:t>&gt;”,</w:t>
+      </w:r>
+      <w:r>
+        <w:t xml:space="preserve"> where </w:t>
+      </w:r>
+      <w:r>
+        <w:rPr>
+          <w:i/>
+        </w:rPr>
+        <w:t>&lt;</w:t>
+      </w:r>
+      <w:proofErr w:type="spellStart"/>
+      <w:r>
+        <w:rPr>
+          <w:i/>
+        </w:rPr>
+        <w:t>sdk_location</w:t>
+      </w:r>
+      <w:proofErr w:type="spellEnd"/>
+      <w:r>
+        <w:rPr>
+          <w:i/>
+        </w:rPr>
+        <w:t>&gt;</w:t>
       </w:r>
       <w:r>
         <w:t xml:space="preserve"> </w:t>
@@ -5173,8 +5285,21 @@
         <w:t xml:space="preserve">The main app will be located at </w:t>
       </w:r>
       <w:r>
-        <w:t>app/build/outputs/apk/app-debug.apk</w:t>
-      </w:r>
+        <w:t>app/build/outputs/</w:t>
+      </w:r>
+      <w:proofErr w:type="spellStart"/>
+      <w:r>
+        <w:t>apk</w:t>
+      </w:r>
+      <w:proofErr w:type="spellEnd"/>
+      <w:r>
+        <w:t>/app-</w:t>
+      </w:r>
+      <w:proofErr w:type="spellStart"/>
+      <w:r>
+        <w:t>debug.apk</w:t>
+      </w:r>
+      <w:proofErr w:type="spellEnd"/>
     </w:p>
     <w:p>
       <w:pPr>
@@ -5194,55 +5319,77 @@
       <w:r>
         <w:t xml:space="preserve">The authentication server will be at </w:t>
       </w:r>
-      <w:r>
-        <w:t>pkg/</w:t>
+      <w:proofErr w:type="spellStart"/>
+      <w:r>
+        <w:t>pkg</w:t>
+      </w:r>
+      <w:proofErr w:type="spellEnd"/>
+      <w:r>
+        <w:t>/</w:t>
       </w:r>
       <w:r>
         <w:t xml:space="preserve"> build/libs/pkg.jar</w:t>
       </w:r>
       <w:r>
-        <w:t xml:space="preserve"> and can be executed using the CGI script at pkg/omin.cgi</w:t>
-      </w:r>
+        <w:t xml:space="preserve"> and can be executed using the CGI script at </w:t>
+      </w:r>
+      <w:proofErr w:type="spellStart"/>
+      <w:r>
+        <w:t>pkg</w:t>
+      </w:r>
+      <w:proofErr w:type="spellEnd"/>
+      <w:r>
+        <w:t>/</w:t>
+      </w:r>
+      <w:proofErr w:type="spellStart"/>
+      <w:r>
+        <w:t>omin.cgi</w:t>
+      </w:r>
+      <w:proofErr w:type="spellEnd"/>
     </w:p>
     <w:p>
       <w:pPr>
         <w:pStyle w:val="Heading2"/>
       </w:pPr>
-      <w:bookmarkStart w:id="6" w:name="_Toc414641198"/>
+      <w:bookmarkStart w:id="5" w:name="_Toc414641198"/>
       <w:r>
         <w:t>Installation</w:t>
       </w:r>
+      <w:bookmarkEnd w:id="5"/>
+    </w:p>
+    <w:p>
+      <w:pPr>
+        <w:pStyle w:val="Heading3"/>
+      </w:pPr>
+      <w:bookmarkStart w:id="6" w:name="_Toc414641199"/>
+      <w:r>
+        <w:t>Authentication Server</w:t>
+      </w:r>
       <w:bookmarkEnd w:id="6"/>
     </w:p>
     <w:p>
-      <w:pPr>
-        <w:pStyle w:val="Heading3"/>
-      </w:pPr>
-      <w:bookmarkStart w:id="7" w:name="_Toc414641199"/>
-      <w:r>
-        <w:t>Authentication Server</w:t>
-      </w:r>
-      <w:bookmarkEnd w:id="7"/>
-    </w:p>
-    <w:p>
       <w:r>
         <w:t xml:space="preserve">To run the authentication server, configure a web server to run the </w:t>
       </w:r>
+      <w:proofErr w:type="spellStart"/>
       <w:r>
         <w:rPr>
           <w:i/>
         </w:rPr>
         <w:t>omin.cgi</w:t>
       </w:r>
+      <w:proofErr w:type="spellEnd"/>
       <w:r>
         <w:t xml:space="preserve"> script in the </w:t>
       </w:r>
+      <w:proofErr w:type="spellStart"/>
       <w:r>
         <w:rPr>
           <w:i/>
         </w:rPr>
         <w:t>pkg</w:t>
       </w:r>
+      <w:proofErr w:type="spellEnd"/>
       <w:r>
         <w:t xml:space="preserve"> directory. The Android app will have to be modified to use the new server location and master </w:t>
       </w:r>
@@ -5255,10 +5402,56 @@
       <w:pPr>
         <w:pStyle w:val="Heading3"/>
       </w:pPr>
-      <w:bookmarkStart w:id="8" w:name="_Toc414641200"/>
+      <w:bookmarkStart w:id="7" w:name="_Toc414641200"/>
       <w:r>
         <w:t>Android App</w:t>
       </w:r>
+      <w:bookmarkEnd w:id="7"/>
+    </w:p>
+    <w:p>
+      <w:pPr>
+        <w:pStyle w:val="todo"/>
+      </w:pPr>
+      <w:r>
+        <w:t>TODO: App Store</w:t>
+      </w:r>
+    </w:p>
+    <w:p>
+      <w:r>
+        <w:t>The app can be installed from the app store or executing the following command:</w:t>
+      </w:r>
+    </w:p>
+    <w:p>
+      <w:pPr>
+        <w:pStyle w:val="Code"/>
+      </w:pPr>
+      <w:proofErr w:type="gramStart"/>
+      <w:r>
+        <w:t>./</w:t>
+      </w:r>
+      <w:proofErr w:type="spellStart"/>
+      <w:proofErr w:type="gramEnd"/>
+      <w:r>
+        <w:t>gradlew</w:t>
+      </w:r>
+      <w:proofErr w:type="spellEnd"/>
+      <w:r>
+        <w:t xml:space="preserve"> </w:t>
+      </w:r>
+      <w:proofErr w:type="spellStart"/>
+      <w:r>
+        <w:t>installDebug</w:t>
+      </w:r>
+      <w:proofErr w:type="spellEnd"/>
+    </w:p>
+    <w:p>
+      <w:pPr>
+        <w:pStyle w:val="Heading2"/>
+      </w:pPr>
+      <w:bookmarkStart w:id="8" w:name="_Toc414641201"/>
+      <w:r>
+        <w:t>Use</w:t>
+      </w:r>
       <w:bookmarkEnd w:id="8"/>
     </w:p>
     <w:p>
@@ -5266,37 +5459,6 @@
         <w:pStyle w:val="todo"/>
       </w:pPr>
       <w:r>
-        <w:t>TODO: App Store</w:t>
-      </w:r>
-    </w:p>
-    <w:p>
-      <w:r>
-        <w:t>The app can be installed from the app store or executing the following command:</w:t>
-      </w:r>
-    </w:p>
-    <w:p>
-      <w:pPr>
-        <w:pStyle w:val="Code"/>
-      </w:pPr>
-      <w:r>
-        <w:t>./gradlew installDebug</w:t>
-      </w:r>
-    </w:p>
-    <w:p>
-      <w:pPr>
-        <w:pStyle w:val="Heading2"/>
-      </w:pPr>
-      <w:bookmarkStart w:id="9" w:name="_Toc414641201"/>
-      <w:r>
-        <w:t>Use</w:t>
-      </w:r>
-      <w:bookmarkEnd w:id="9"/>
-    </w:p>
-    <w:p>
-      <w:pPr>
-        <w:pStyle w:val="todo"/>
-      </w:pPr>
-      <w:r>
         <w:t>TODO</w:t>
       </w:r>
     </w:p>
@@ -5304,12 +5466,12 @@
       <w:pPr>
         <w:pStyle w:val="Heading1"/>
       </w:pPr>
-      <w:bookmarkStart w:id="10" w:name="_Toc414641202"/>
+      <w:bookmarkStart w:id="9" w:name="_Toc414641202"/>
       <w:r>
         <w:lastRenderedPageBreak/>
         <w:t>Context Survey</w:t>
       </w:r>
-      <w:bookmarkEnd w:id="10"/>
+      <w:bookmarkEnd w:id="9"/>
     </w:p>
     <w:p>
       <w:r>
@@ -5324,70 +5486,70 @@
           <w:numId w:val="6"/>
         </w:numPr>
       </w:pPr>
-      <w:bookmarkStart w:id="11" w:name="_Toc414641203"/>
+      <w:bookmarkStart w:id="10" w:name="_Toc414641203"/>
       <w:r>
         <w:t>Opportunistic Networks</w:t>
       </w:r>
+      <w:bookmarkEnd w:id="10"/>
+    </w:p>
+    <w:p>
+      <w:r>
+        <w:t xml:space="preserve">An opportunistic network is a network where connections between nodes are sparse and a direct path from source to destination </w:t>
+      </w:r>
+      <w:r>
+        <w:t>is rarely possible</w:t>
+      </w:r>
+      <w:r>
+        <w:t>. For example, a common form of opportunistic network (and the form we will focus on) is the Pocket Switched Network (PSN) - a network of smartphones carried around by people. Connections are made between smartphones in close proximity using a short range protocol such as Bluetooth. Because of the predictable nature of human behaviour, much research has been done to improve PSN algorithms.</w:t>
+      </w:r>
+    </w:p>
+    <w:p>
+      <w:r>
+        <w:t>Opportunistic network</w:t>
+      </w:r>
+      <w:r>
+        <w:t xml:space="preserve"> nodes</w:t>
+      </w:r>
+      <w:r>
+        <w:t xml:space="preserve"> must store messages and forward them</w:t>
+      </w:r>
+      <w:r>
+        <w:t xml:space="preserve"> to other nodes</w:t>
+      </w:r>
+      <w:r>
+        <w:t xml:space="preserve"> whe</w:t>
+      </w:r>
+      <w:r>
+        <w:t>re possible</w:t>
+      </w:r>
+      <w:r>
+        <w:t>. Messages often take a significant amount of time to reach their destination: this makes it much harder to solve problems that have been solved in conventional connected networks (security, routing etc.), which assume near-instant message transfer.</w:t>
+      </w:r>
+    </w:p>
+    <w:p>
+      <w:pPr>
+        <w:pStyle w:val="Heading2"/>
+      </w:pPr>
+      <w:bookmarkStart w:id="11" w:name="_Toc414641204"/>
+      <w:r>
+        <w:t>Similar Projects</w:t>
+      </w:r>
       <w:bookmarkEnd w:id="11"/>
     </w:p>
     <w:p>
       <w:r>
-        <w:t xml:space="preserve">An opportunistic network is a network where connections between nodes are sparse and a direct path from source to destination </w:t>
-      </w:r>
-      <w:r>
-        <w:t>is rarely possible</w:t>
-      </w:r>
-      <w:r>
-        <w:t>. For example, a common form of opportunistic network (and the form we will focus on) is the Pocket Switched Network (PSN) - a network of smartphones carried around by people. Connections are made between smartphones in close proximity using a short range protocol such as Bluetooth. Because of the predictable nature of human behaviour, much research has been done to improve PSN algorithms.</w:t>
-      </w:r>
-    </w:p>
-    <w:p>
-      <w:r>
-        <w:t>Opportunistic network</w:t>
-      </w:r>
-      <w:r>
-        <w:t xml:space="preserve"> nodes</w:t>
-      </w:r>
-      <w:r>
-        <w:t xml:space="preserve"> must store messages and forward them</w:t>
-      </w:r>
-      <w:r>
-        <w:t xml:space="preserve"> to other nodes</w:t>
-      </w:r>
-      <w:r>
-        <w:t xml:space="preserve"> whe</w:t>
-      </w:r>
-      <w:r>
-        <w:t>re possible</w:t>
-      </w:r>
-      <w:r>
-        <w:t>. Messages often take a significant amount of time to reach their destination: this makes it much harder to solve problems that have been solved in conventional connected networks (security, routing etc.), which assume near-instant message transfer.</w:t>
-      </w:r>
-    </w:p>
-    <w:p>
-      <w:pPr>
-        <w:pStyle w:val="Heading2"/>
-      </w:pPr>
-      <w:bookmarkStart w:id="12" w:name="_Toc414641204"/>
-      <w:r>
-        <w:t>Similar Projects</w:t>
+        <w:t>There are a number of projects utilising opportunistic networks and similar technologies. I have listed the most relevant ones here.</w:t>
+      </w:r>
+    </w:p>
+    <w:p>
+      <w:pPr>
+        <w:pStyle w:val="Heading3"/>
+      </w:pPr>
+      <w:bookmarkStart w:id="12" w:name="_Toc414641205"/>
+      <w:r>
+        <w:t>Haggle</w:t>
       </w:r>
       <w:bookmarkEnd w:id="12"/>
-    </w:p>
-    <w:p>
-      <w:r>
-        <w:t>There are a number of projects utilising opportunistic networks and similar technologies. I have listed the most relevant ones here.</w:t>
-      </w:r>
-    </w:p>
-    <w:p>
-      <w:pPr>
-        <w:pStyle w:val="Heading3"/>
-      </w:pPr>
-      <w:bookmarkStart w:id="13" w:name="_Toc414641205"/>
-      <w:r>
-        <w:t>Haggle</w:t>
-      </w:r>
-      <w:bookmarkEnd w:id="13"/>
     </w:p>
     <w:p>
       <w:r>
@@ -5423,7 +5585,23 @@
         </w:sdtContent>
       </w:sdt>
       <w:r>
-        <w:t xml:space="preserve"> - a pocket switched network designed to run on smartphones - is one of the largest opportunistic networks. There are implementations for a number of clients including Android (play.google.com/store/apps/details?id=org.haggle.kernel) and Windows Mobile.</w:t>
+        <w:t xml:space="preserve"> - a pocket switched network designed to run on smartphones - is one of the largest opportunistic networks. There are implementations for a number of clients including Android (play.google.com/store/apps/</w:t>
+      </w:r>
+      <w:proofErr w:type="spellStart"/>
+      <w:r>
+        <w:t>details?id</w:t>
+      </w:r>
+      <w:proofErr w:type="spellEnd"/>
+      <w:r>
+        <w:t>=</w:t>
+      </w:r>
+      <w:proofErr w:type="spellStart"/>
+      <w:r>
+        <w:t>org.haggle.kernel</w:t>
+      </w:r>
+      <w:proofErr w:type="spellEnd"/>
+      <w:r>
+        <w:t>) and Windows Mobile.</w:t>
       </w:r>
     </w:p>
     <w:p>
@@ -5467,15 +5645,30 @@
       <w:pPr>
         <w:pStyle w:val="Heading3"/>
       </w:pPr>
-      <w:bookmarkStart w:id="14" w:name="_Toc414641206"/>
+      <w:bookmarkStart w:id="13" w:name="_Toc414641206"/>
+      <w:proofErr w:type="spellStart"/>
       <w:r>
         <w:t>FireChat</w:t>
       </w:r>
-      <w:bookmarkEnd w:id="14"/>
-    </w:p>
-    <w:p>
-      <w:r>
-        <w:t>FireChat (opengarden.com/firechat) is a smartphone application used for off-the-grid messaging between nearby users. It has been used to circumvent government restrictions in Iraq (http://www.theguardian.com/technology/2014/jun/24/firechat-updates-as-40000-iraqis-download-mesh-chat-app-to-get-online-in-censored-baghdad) and during the Hong Kong protests (</w:t>
+      <w:bookmarkEnd w:id="13"/>
+      <w:proofErr w:type="spellEnd"/>
+    </w:p>
+    <w:p>
+      <w:proofErr w:type="spellStart"/>
+      <w:r>
+        <w:t>FireChat</w:t>
+      </w:r>
+      <w:proofErr w:type="spellEnd"/>
+      <w:r>
+        <w:t xml:space="preserve"> (opengarden.com/</w:t>
+      </w:r>
+      <w:proofErr w:type="spellStart"/>
+      <w:r>
+        <w:t>firechat</w:t>
+      </w:r>
+      <w:proofErr w:type="spellEnd"/>
+      <w:r>
+        <w:t>) is a smartphone application used for off-the-grid messaging between nearby users. It has been used to circumvent government restrictions in Iraq (http://www.theguardian.com/technology/2014/jun/24/firechat-updates-as-40000-iraqis-download-mesh-chat-app-to-get-online-in-censored-baghdad) and during the Hong Kong protests (</w:t>
       </w:r>
       <w:hyperlink r:id="rId11" w:history="1">
         <w:r>
@@ -5508,22 +5701,47 @@
     </w:p>
     <w:p>
       <w:r>
-        <w:t>OMiN will be a secure alternative to firechat which does not rely on an internet connection.</w:t>
+        <w:t xml:space="preserve">OMiN will be a secure alternative to </w:t>
+      </w:r>
+      <w:proofErr w:type="spellStart"/>
+      <w:r>
+        <w:t>fire</w:t>
+      </w:r>
+      <w:r>
+        <w:t>C</w:t>
+      </w:r>
+      <w:r>
+        <w:t>hat</w:t>
+      </w:r>
+      <w:proofErr w:type="spellEnd"/>
+      <w:r>
+        <w:t xml:space="preserve"> </w:t>
+      </w:r>
+      <w:r>
+        <w:t>which does not rely on an internet connection.</w:t>
       </w:r>
     </w:p>
     <w:p>
       <w:pPr>
         <w:pStyle w:val="Heading3"/>
       </w:pPr>
-      <w:bookmarkStart w:id="15" w:name="_Toc414641207"/>
+      <w:bookmarkStart w:id="14" w:name="_Toc414641207"/>
       <w:r>
         <w:t>SWIM</w:t>
       </w:r>
-      <w:bookmarkEnd w:id="15"/>
-    </w:p>
-    <w:p>
-      <w:r>
-        <w:t>The Shared Wireless Infostation Model (SWIM) is a proposed opportunistic network to monitor whales</w:t>
+      <w:bookmarkEnd w:id="14"/>
+    </w:p>
+    <w:p>
+      <w:r>
+        <w:t xml:space="preserve">The Shared Wireless </w:t>
+      </w:r>
+      <w:proofErr w:type="spellStart"/>
+      <w:r>
+        <w:t>Infostation</w:t>
+      </w:r>
+      <w:proofErr w:type="spellEnd"/>
+      <w:r>
+        <w:t xml:space="preserve"> Model (SWIM) is a proposed opportunistic network to monitor whales</w:t>
       </w:r>
       <w:sdt>
         <w:sdtPr>
@@ -5564,37 +5782,37 @@
       <w:pPr>
         <w:pStyle w:val="Heading2"/>
       </w:pPr>
-      <w:bookmarkStart w:id="16" w:name="_Toc414641208"/>
+      <w:bookmarkStart w:id="15" w:name="_Toc414641208"/>
       <w:r>
         <w:t>Routing Algorithms</w:t>
       </w:r>
+      <w:bookmarkEnd w:id="15"/>
+    </w:p>
+    <w:p>
+      <w:r>
+        <w:t>Routing messages in opportunistic networks is a non-trivial task because it is impossible to predict connections with any certainty.</w:t>
+      </w:r>
+    </w:p>
+    <w:p>
+      <w:r>
+        <w:t xml:space="preserve">Opportunistic networks can be viewed as a constantly changing graph. For this reason, many </w:t>
+      </w:r>
+      <w:r>
+        <w:t xml:space="preserve">opportunistic </w:t>
+      </w:r>
+      <w:r>
+        <w:t>routing algorithms are similar to graph search techniques. However, because the graph is constantly changing and is not necessarily random, such techniques are not necessarily the most effective (as shown by the Haggle project).</w:t>
+      </w:r>
+    </w:p>
+    <w:p>
+      <w:pPr>
+        <w:pStyle w:val="Heading3"/>
+      </w:pPr>
+      <w:bookmarkStart w:id="16" w:name="_Toc414641209"/>
+      <w:r>
+        <w:t>Context Based Routing</w:t>
+      </w:r>
       <w:bookmarkEnd w:id="16"/>
-    </w:p>
-    <w:p>
-      <w:r>
-        <w:t>Routing messages in opportunistic networks is a non-trivial task because it is impossible to predict connections with any certainty.</w:t>
-      </w:r>
-    </w:p>
-    <w:p>
-      <w:r>
-        <w:t xml:space="preserve">Opportunistic networks can be viewed as a constantly changing graph. For this reason, many </w:t>
-      </w:r>
-      <w:r>
-        <w:t xml:space="preserve">opportunistic </w:t>
-      </w:r>
-      <w:r>
-        <w:t>routing algorithms are similar to graph search techniques. However, because the graph is constantly changing and is not necessarily random, such techniques are not necessarily the most effective (as shown by the Haggle project).</w:t>
-      </w:r>
-    </w:p>
-    <w:p>
-      <w:pPr>
-        <w:pStyle w:val="Heading3"/>
-      </w:pPr>
-      <w:bookmarkStart w:id="17" w:name="_Toc414641209"/>
-      <w:r>
-        <w:t>Context Based Routing</w:t>
-      </w:r>
-      <w:bookmarkEnd w:id="17"/>
     </w:p>
     <w:p>
       <w:r>
@@ -5630,8 +5848,13 @@
         </w:sdtContent>
       </w:sdt>
       <w:r>
-        <w:t xml:space="preserve"> and MobySpace</w:t>
-      </w:r>
+        <w:t xml:space="preserve"> and </w:t>
+      </w:r>
+      <w:proofErr w:type="spellStart"/>
+      <w:r>
+        <w:t>MobySpace</w:t>
+      </w:r>
+      <w:proofErr w:type="spellEnd"/>
       <w:sdt>
         <w:sdtPr>
           <w:id w:val="-1600789461"/>
@@ -5666,11 +5889,11 @@
       <w:pPr>
         <w:pStyle w:val="Heading3"/>
       </w:pPr>
-      <w:bookmarkStart w:id="18" w:name="_Toc414641210"/>
+      <w:bookmarkStart w:id="17" w:name="_Toc414641210"/>
       <w:r>
         <w:t>Epidemic Routing</w:t>
       </w:r>
-      <w:bookmarkEnd w:id="18"/>
+      <w:bookmarkEnd w:id="17"/>
     </w:p>
     <w:p>
       <w:r>
@@ -5703,24 +5926,44 @@
         </w:sdtContent>
       </w:sdt>
       <w:r>
-        <w:t>. Copies of the message are passed at every opportunity until the network is saturated. This is often likened to the spread of a virus. While this approach will always find the optimal path (because it takes all possible paths), it is very resource intensive - all nodes are expected to store every possible message. For this reason, routing protocols that use similar techniques (known as dissemina</w:t>
-      </w:r>
-    </w:p>
-    <w:p>
-      <w:r>
-        <w:t>tion based routing) concentrate on reducing resource usage.</w:t>
+        <w:t xml:space="preserve">. Copies of the message are passed at every opportunity until the network is saturated. This is often likened to the spread of a virus. </w:t>
+      </w:r>
+      <w:proofErr w:type="gramStart"/>
+      <w:r>
+        <w:t>While this approach will always find the optimal path (because it takes all possible paths), it is very resource intensive - all nodes are expected to store every possible message.</w:t>
+      </w:r>
+      <w:proofErr w:type="gramEnd"/>
+      <w:r>
+        <w:t xml:space="preserve"> For this reason, routing protocols that use similar techniques (known as </w:t>
+      </w:r>
+      <w:proofErr w:type="spellStart"/>
+      <w:r>
+        <w:t>dissemina</w:t>
+      </w:r>
+      <w:proofErr w:type="spellEnd"/>
+    </w:p>
+    <w:p>
+      <w:proofErr w:type="spellStart"/>
+      <w:proofErr w:type="gramStart"/>
+      <w:r>
+        <w:t>tion</w:t>
+      </w:r>
+      <w:proofErr w:type="spellEnd"/>
+      <w:proofErr w:type="gramEnd"/>
+      <w:r>
+        <w:t xml:space="preserve"> based routing) concentrate on reducing resource usage.</w:t>
       </w:r>
     </w:p>
     <w:p>
       <w:pPr>
         <w:pStyle w:val="Heading3"/>
       </w:pPr>
-      <w:bookmarkStart w:id="19" w:name="_Toc414641211"/>
+      <w:bookmarkStart w:id="18" w:name="_Toc414641211"/>
       <w:r>
         <w:lastRenderedPageBreak/>
         <w:t>PROPHET</w:t>
       </w:r>
-      <w:bookmarkEnd w:id="19"/>
+      <w:bookmarkEnd w:id="18"/>
     </w:p>
     <w:p>
       <w:r>
@@ -5763,11 +6006,11 @@
       <w:pPr>
         <w:pStyle w:val="Heading3"/>
       </w:pPr>
-      <w:bookmarkStart w:id="20" w:name="_Toc414641212"/>
+      <w:bookmarkStart w:id="19" w:name="_Toc414641212"/>
       <w:r>
         <w:t>Bubble RAP</w:t>
       </w:r>
-      <w:bookmarkEnd w:id="20"/>
+      <w:bookmarkEnd w:id="19"/>
     </w:p>
     <w:p>
       <w:r>
@@ -5841,72 +6084,72 @@
       <w:pPr>
         <w:pStyle w:val="Heading2"/>
       </w:pPr>
-      <w:bookmarkStart w:id="21" w:name="_Toc414641213"/>
+      <w:bookmarkStart w:id="20" w:name="_Toc414641213"/>
       <w:r>
         <w:t>S</w:t>
       </w:r>
       <w:r>
         <w:t>ecurity</w:t>
       </w:r>
+      <w:bookmarkEnd w:id="20"/>
+    </w:p>
+    <w:p>
+      <w:r>
+        <w:t>Security can be compromised in an opportunistic network by controlling a node or by intercepting messages during transmission. Common attack types include:</w:t>
+      </w:r>
+    </w:p>
+    <w:p>
+      <w:pPr>
+        <w:pStyle w:val="Bullet"/>
+      </w:pPr>
+      <w:r>
+        <w:t>Sybil attacks: impersonating another node in order to send messages that appear to be from that node or to receive messages intended for the node.</w:t>
+      </w:r>
+    </w:p>
+    <w:p>
+      <w:pPr>
+        <w:pStyle w:val="Bullet"/>
+      </w:pPr>
+      <w:r>
+        <w:t>Majority attack: by controlling a large number of nodes, an attacker can control a network which assumes that the majority of nodes can be trusted.</w:t>
+      </w:r>
+    </w:p>
+    <w:p>
+      <w:pPr>
+        <w:pStyle w:val="Bullet"/>
+      </w:pPr>
+      <w:r>
+        <w:t>Eavesdropping: gathering information such as message metadata to discover private information such as message contents and user location.</w:t>
+      </w:r>
+    </w:p>
+    <w:p>
+      <w:pPr>
+        <w:pStyle w:val="Bullet"/>
+      </w:pPr>
+      <w:r>
+        <w:t>Denial of Service: saturating the network with unwanted messages.</w:t>
+      </w:r>
+    </w:p>
+    <w:p>
+      <w:pPr>
+        <w:pStyle w:val="Bullet"/>
+      </w:pPr>
+      <w:r>
+        <w:t>Black hole</w:t>
+      </w:r>
+      <w:r>
+        <w:t xml:space="preserve"> attack: failing to pass on messages to either reduce resource usage or as part of another attack.</w:t>
+      </w:r>
+    </w:p>
+    <w:p>
+      <w:pPr>
+        <w:pStyle w:val="Heading3"/>
+      </w:pPr>
+      <w:bookmarkStart w:id="21" w:name="_Toc414641214"/>
+      <w:r>
+        <w:t>Trust Based Security</w:t>
+      </w:r>
       <w:bookmarkEnd w:id="21"/>
-    </w:p>
-    <w:p>
-      <w:r>
-        <w:t>Security can be compromised in an opportunistic network by controlling a node or by intercepting messages during transmission. Common attack types include:</w:t>
-      </w:r>
-    </w:p>
-    <w:p>
-      <w:pPr>
-        <w:pStyle w:val="Bullet"/>
-      </w:pPr>
-      <w:r>
-        <w:t>Sybil attacks: impersonating another node in order to send messages that appear to be from that node or to receive messages intended for the node.</w:t>
-      </w:r>
-    </w:p>
-    <w:p>
-      <w:pPr>
-        <w:pStyle w:val="Bullet"/>
-      </w:pPr>
-      <w:r>
-        <w:t>Majority attack: by controlling a large number of nodes, an attacker can control a network which assumes that the majority of nodes can be trusted.</w:t>
-      </w:r>
-    </w:p>
-    <w:p>
-      <w:pPr>
-        <w:pStyle w:val="Bullet"/>
-      </w:pPr>
-      <w:r>
-        <w:t>Eavesdropping: gathering information such as message metadata to discover private information such as message contents and user location.</w:t>
-      </w:r>
-    </w:p>
-    <w:p>
-      <w:pPr>
-        <w:pStyle w:val="Bullet"/>
-      </w:pPr>
-      <w:r>
-        <w:t>Denial of Service: saturating the network with unwanted messages.</w:t>
-      </w:r>
-    </w:p>
-    <w:p>
-      <w:pPr>
-        <w:pStyle w:val="Bullet"/>
-      </w:pPr>
-      <w:r>
-        <w:t>Black hole</w:t>
-      </w:r>
-      <w:r>
-        <w:t xml:space="preserve"> attack: failing to pass on messages to either reduce resource usage or as part of another attack.</w:t>
-      </w:r>
-    </w:p>
-    <w:p>
-      <w:pPr>
-        <w:pStyle w:val="Heading3"/>
-      </w:pPr>
-      <w:bookmarkStart w:id="22" w:name="_Toc414641214"/>
-      <w:r>
-        <w:t>Trust Based Security</w:t>
-      </w:r>
-      <w:bookmarkEnd w:id="22"/>
     </w:p>
     <w:p>
       <w:r>
@@ -5975,18 +6218,26 @@
       <w:pPr>
         <w:pStyle w:val="Heading3"/>
       </w:pPr>
-      <w:bookmarkStart w:id="23" w:name="_Toc414641215"/>
+      <w:bookmarkStart w:id="22" w:name="_Toc414641215"/>
       <w:r>
         <w:t>Cryptographic Security</w:t>
       </w:r>
-      <w:bookmarkEnd w:id="23"/>
+      <w:bookmarkEnd w:id="22"/>
     </w:p>
     <w:p>
       <w:r>
         <w:t xml:space="preserve">Conventional cryptographic security mechanisms often use a single trusted authority to verify identities and distribute certificates. This is infeasible in a scalable opportunistic network because as the network grows, the time to communicate with the central server increases. Some mechanisms, like the </w:t>
       </w:r>
       <w:r>
-        <w:t>one proposed by Shikfa et al</w:t>
+        <w:t xml:space="preserve">one proposed by </w:t>
+      </w:r>
+      <w:proofErr w:type="spellStart"/>
+      <w:r>
+        <w:t>Shikfa</w:t>
+      </w:r>
+      <w:proofErr w:type="spellEnd"/>
+      <w:r>
+        <w:t xml:space="preserve"> et al</w:t>
       </w:r>
       <w:sdt>
         <w:sdtPr>
@@ -6022,7 +6273,23 @@
         <w:t>require it to be available for nodes joining the network. Other mechanisms split the responsibility over a number of nodes. Mechanisms for distributed certificate distribution require some level of trust in network nodes. For exa</w:t>
       </w:r>
       <w:r>
-        <w:t>mple Capkun et al’s approach</w:t>
+        <w:t xml:space="preserve">mple </w:t>
+      </w:r>
+      <w:proofErr w:type="spellStart"/>
+      <w:r>
+        <w:t>Capkun</w:t>
+      </w:r>
+      <w:proofErr w:type="spellEnd"/>
+      <w:r>
+        <w:t xml:space="preserve"> et </w:t>
+      </w:r>
+      <w:proofErr w:type="spellStart"/>
+      <w:r>
+        <w:t>al’s</w:t>
+      </w:r>
+      <w:proofErr w:type="spellEnd"/>
+      <w:r>
+        <w:t xml:space="preserve"> approach</w:t>
       </w:r>
       <w:sdt>
         <w:sdtPr>
@@ -6058,11 +6325,11 @@
       <w:pPr>
         <w:pStyle w:val="Heading3"/>
       </w:pPr>
-      <w:bookmarkStart w:id="24" w:name="_Toc414641216"/>
+      <w:bookmarkStart w:id="23" w:name="_Toc414641216"/>
       <w:r>
         <w:t>Identity Based Encryption</w:t>
       </w:r>
-      <w:bookmarkEnd w:id="24"/>
+      <w:bookmarkEnd w:id="23"/>
     </w:p>
     <w:p>
       <w:r>
@@ -6139,15 +6406,31 @@
       <w:pPr>
         <w:pStyle w:val="Heading3"/>
       </w:pPr>
-      <w:bookmarkStart w:id="25" w:name="_Toc414641217"/>
+      <w:bookmarkStart w:id="24" w:name="_Toc414641217"/>
       <w:r>
         <w:t>Hierarchical Identity Based Encryption</w:t>
       </w:r>
-      <w:bookmarkEnd w:id="25"/>
-    </w:p>
-    <w:p>
-      <w:r>
-        <w:t>Hierarchical Identity Based Encryption (HIBE) is a form of IBE where any node with a secret key can generate a secret key for another node. For example, the central PKG generates a secret key for a user ID A. User A can now delegate a secret key for users A/B, A/C etc. This creates a tree hierarchy where the central PKG is the root and all other node’s IDs describe the path to the root. Van Tilborg &amp; Jajodia provide the following diagrams to explain the difference</w:t>
+      <w:bookmarkEnd w:id="24"/>
+    </w:p>
+    <w:p>
+      <w:r>
+        <w:t xml:space="preserve">Hierarchical Identity Based Encryption (HIBE) is a form of IBE where any node with a secret key can generate a secret key for another node. For example, the central PKG generates a secret key for a user ID A. User A can now delegate a secret key for users A/B, A/C etc. This creates a tree hierarchy where the central PKG is the root and all other node’s IDs describe the path to the root. Van </w:t>
+      </w:r>
+      <w:proofErr w:type="spellStart"/>
+      <w:r>
+        <w:t>Tilborg</w:t>
+      </w:r>
+      <w:proofErr w:type="spellEnd"/>
+      <w:r>
+        <w:t xml:space="preserve"> &amp; </w:t>
+      </w:r>
+      <w:proofErr w:type="spellStart"/>
+      <w:r>
+        <w:t>Jajodia</w:t>
+      </w:r>
+      <w:proofErr w:type="spellEnd"/>
+      <w:r>
+        <w:t xml:space="preserve"> provide the following diagrams to explain the difference</w:t>
       </w:r>
       <w:sdt>
         <w:sdtPr>
@@ -6350,7 +6633,15 @@
     <w:p/>
     <w:p>
       <w:r>
-        <w:t>There have been no known applications of HIBE to opportunistic networking, although Seth &amp; Keshav present a working solution for delay tolerant networks</w:t>
+        <w:t xml:space="preserve">There have been no known applications of HIBE to opportunistic networking, although Seth &amp; </w:t>
+      </w:r>
+      <w:proofErr w:type="spellStart"/>
+      <w:r>
+        <w:t>Keshav</w:t>
+      </w:r>
+      <w:proofErr w:type="spellEnd"/>
+      <w:r>
+        <w:t xml:space="preserve"> present a working solution for delay tolerant networks</w:t>
       </w:r>
       <w:sdt>
         <w:sdtPr>
@@ -6386,53 +6677,104 @@
       <w:pPr>
         <w:pStyle w:val="Heading1"/>
       </w:pPr>
-      <w:bookmarkStart w:id="26" w:name="_Toc414641218"/>
+      <w:bookmarkStart w:id="25" w:name="_Toc414641218"/>
       <w:r>
         <w:lastRenderedPageBreak/>
         <w:t>Use Cases</w:t>
       </w:r>
+      <w:bookmarkEnd w:id="25"/>
+    </w:p>
+    <w:p>
+      <w:r>
+        <w:t>The OMiN network is designed as a general opportunistic network, focussing on the following scenarios where communication over conventional networks is infeasible.</w:t>
+      </w:r>
+    </w:p>
+    <w:p>
+      <w:pPr>
+        <w:pStyle w:val="Heading2"/>
+      </w:pPr>
+      <w:bookmarkStart w:id="26" w:name="_Toc414641219"/>
+      <w:r>
+        <w:t>Disaster Area</w:t>
+      </w:r>
       <w:bookmarkEnd w:id="26"/>
     </w:p>
     <w:p>
       <w:r>
-        <w:t>The OMiN network is designed as a general opportunistic network, focussing on the following scenarios where communication over conventional networks is infeasible.</w:t>
+        <w:t xml:space="preserve">A tsunami has wiped out all communications infrastructure in the area and injured a lot of people. Our opportunistic network is the quickest way contact medical teams to inform them of injured people who need help. We can assume that most people have smartphones and will be moving about regularly. Alice is injured and must contact the nearest free medical team so that they can help her. She uses her smartphone to publish a message with her location, and her status to all nearby nodes. The message is distributed in this manner until it reaches doctor Bob. Bob sends a reply message to indicate that help is coming and goes to help Alice. </w:t>
       </w:r>
     </w:p>
     <w:p>
       <w:pPr>
         <w:pStyle w:val="Heading2"/>
       </w:pPr>
-      <w:bookmarkStart w:id="27" w:name="_Toc414641219"/>
-      <w:r>
-        <w:t>Disaster Area</w:t>
-      </w:r>
+      <w:r>
+        <w:t>Metro</w:t>
+      </w:r>
+    </w:p>
+    <w:p>
+      <w:r>
+        <w:t>Many peo</w:t>
+      </w:r>
+      <w:r>
+        <w:t xml:space="preserve">ple use the London underground </w:t>
+      </w:r>
+      <w:r>
+        <w:t>to commute to work. Because it is underground there is no mobile phone signal and no way of connecting to the internet. Commuters use the OMiN network as a social network where conventional internet based networks will not work.</w:t>
+      </w:r>
+      <w:r>
+        <w:t xml:space="preserve"> As well as messages from individual users, internet-connected base stations at subway stations send travel updates from Transport </w:t>
+      </w:r>
+      <w:r>
+        <w:t>f</w:t>
+      </w:r>
+      <w:r>
+        <w:t xml:space="preserve">or London and </w:t>
+      </w:r>
+      <w:r>
+        <w:t xml:space="preserve">breaking </w:t>
+      </w:r>
+      <w:r>
+        <w:t>news</w:t>
+      </w:r>
+      <w:r>
+        <w:t xml:space="preserve"> from the BBC and other news sites</w:t>
+      </w:r>
+      <w:r>
+        <w:t xml:space="preserve"> to commuters</w:t>
+      </w:r>
+      <w:r>
+        <w:t xml:space="preserve"> and message distribution nodes on the trains.</w:t>
+      </w:r>
+      <w:r>
+        <w:t xml:space="preserve"> Commuters choose which people and updates they wish to receive </w:t>
+      </w:r>
+      <w:r>
+        <w:t>messages from</w:t>
+      </w:r>
+      <w:r>
+        <w:t xml:space="preserve"> and can also view the most popular messages. Anonymous messages are also permitted. Users can also send encrypted direct messages to other users such that the message can only be decrypted and read by the other user.</w:t>
+      </w:r>
+      <w:r>
+        <w:t xml:space="preserve"> </w:t>
+      </w:r>
+      <w:r>
+        <w:t xml:space="preserve">Messages from unpopular users will not spread far but I expect that a small number of users will </w:t>
+      </w:r>
+      <w:r>
+        <w:t>become very popular for their amusing or novel messages</w:t>
+      </w:r>
+      <w:r>
+        <w:t xml:space="preserve"> – their messages will reach the whole network.</w:t>
+      </w:r>
+      <w:bookmarkStart w:id="27" w:name="_GoBack"/>
       <w:bookmarkEnd w:id="27"/>
     </w:p>
     <w:p>
-      <w:r>
-        <w:t xml:space="preserve">A tsunami has wiped out all communications infrastructure in the area and injured a lot of people. Our opportunistic network is the quickest way contact medical teams to inform them of injured people who need help. We can assume that most people have smartphones and will be moving about regularly. Alice is injured and must contact the nearest free medical team so that they can help her. She uses her smartphone to publish a message with her location, and her status to all nearby nodes. The message is distributed in this manner until it reaches doctor Bob. Bob sends a reply message to indicate that help is coming and goes to help Alice. </w:t>
-      </w:r>
-    </w:p>
-    <w:p>
-      <w:pPr>
-        <w:pStyle w:val="Heading2"/>
-      </w:pPr>
-      <w:bookmarkStart w:id="28" w:name="_Toc414641220"/>
-      <w:r>
-        <w:t>Privacy</w:t>
-      </w:r>
-      <w:bookmarkEnd w:id="28"/>
-    </w:p>
-    <w:p>
-      <w:r>
-        <w:t>A group of activists are concerned that their internet access is being monitored by their government and their online identity could be hacked or blocked in order to oppress them. They use our network to communicate in a way that cannot be blocked or subverted while revealing as little metadata (such as location) as possible. In order to organise a protest, Alex, a well-known activist whose identity is unknown, sends out a message with details of the protest. Brian cannot come at that time because he has an exam, so he informs Alex of this via a secure direct message. Alex sends out a new message with a new date for the protest.</w:t>
-      </w:r>
-    </w:p>
-    <w:p>
       <w:pPr>
         <w:pStyle w:val="Heading1"/>
       </w:pPr>
-      <w:bookmarkStart w:id="29" w:name="_Toc414641221"/>
+      <w:bookmarkStart w:id="28" w:name="_Toc414641221"/>
       <w:r>
         <w:lastRenderedPageBreak/>
         <w:t>T</w:t>
@@ -6440,28 +6782,28 @@
       <w:r>
         <w:t>hreats</w:t>
       </w:r>
+      <w:bookmarkEnd w:id="28"/>
+    </w:p>
+    <w:p>
+      <w:r>
+        <w:t xml:space="preserve">From the use cases, we can construct a model of potential </w:t>
+      </w:r>
+      <w:r>
+        <w:t>motives for attack and attack vectors</w:t>
+      </w:r>
+      <w:r>
+        <w:t>.</w:t>
+      </w:r>
+    </w:p>
+    <w:p>
+      <w:pPr>
+        <w:pStyle w:val="Heading2"/>
+      </w:pPr>
+      <w:bookmarkStart w:id="29" w:name="_Toc414641222"/>
+      <w:r>
+        <w:t>Disaster Area</w:t>
+      </w:r>
       <w:bookmarkEnd w:id="29"/>
-    </w:p>
-    <w:p>
-      <w:r>
-        <w:t xml:space="preserve">From the use cases, we can construct a model of potential </w:t>
-      </w:r>
-      <w:r>
-        <w:t>motives for attack and attack vectors</w:t>
-      </w:r>
-      <w:r>
-        <w:t>.</w:t>
-      </w:r>
-    </w:p>
-    <w:p>
-      <w:pPr>
-        <w:pStyle w:val="Heading2"/>
-      </w:pPr>
-      <w:bookmarkStart w:id="30" w:name="_Toc414641222"/>
-      <w:r>
-        <w:t>Disaster Area</w:t>
-      </w:r>
-      <w:bookmarkEnd w:id="30"/>
     </w:p>
     <w:p>
       <w:r>
@@ -6498,15 +6840,20 @@
       <w:pPr>
         <w:pStyle w:val="Heading2"/>
       </w:pPr>
-      <w:bookmarkStart w:id="31" w:name="_Toc414641223"/>
-      <w:r>
-        <w:t>Privacy</w:t>
-      </w:r>
-      <w:bookmarkEnd w:id="31"/>
-    </w:p>
-    <w:p>
-      <w:r>
-        <w:t>In this scenario, it is very important that the network cannot be compromised by attackers. These attackers may have significant resources available to them.</w:t>
+      <w:r>
+        <w:t>Metro</w:t>
+      </w:r>
+    </w:p>
+    <w:p>
+      <w:r>
+        <w:t xml:space="preserve">In this scenario, </w:t>
+      </w:r>
+      <w:r>
+        <w:t>an attacker could disrupt the transport network by sending messages that appear to be travel updates from Transport for London or breaking news from news sites.</w:t>
+      </w:r>
+      <w:bookmarkStart w:id="30" w:name="_Toc414641223"/>
+      <w:r>
+        <w:t xml:space="preserve"> It is very important to ensure that these popular users aren’t compromised.</w:t>
       </w:r>
     </w:p>
     <w:p>
@@ -6514,7 +6861,10 @@
         <w:pStyle w:val="Bullet"/>
       </w:pPr>
       <w:r>
-        <w:t>Goal: Prevent a message from being disseminated</w:t>
+        <w:t>Goal: Spread false information appearing to be from a reputable source</w:t>
+      </w:r>
+      <w:r>
+        <w:t xml:space="preserve"> (Sybil attack)</w:t>
       </w:r>
     </w:p>
     <w:p>
@@ -6526,7 +6876,19 @@
         </w:numPr>
       </w:pPr>
       <w:r>
-        <w:t>Force all nodes to discard message</w:t>
+        <w:t>Exploit trust-based security mechanism (if it exists)</w:t>
+      </w:r>
+    </w:p>
+    <w:p>
+      <w:pPr>
+        <w:pStyle w:val="Bullet"/>
+        <w:numPr>
+          <w:ilvl w:val="1"/>
+          <w:numId w:val="22"/>
+        </w:numPr>
+      </w:pPr>
+      <w:r>
+        <w:t>Discover secret key of reputable source</w:t>
       </w:r>
     </w:p>
     <w:p>
@@ -6538,37 +6900,7 @@
         </w:numPr>
       </w:pPr>
       <w:r>
-        <w:t>Control most network nodes (majority attack)</w:t>
-      </w:r>
-    </w:p>
-    <w:p>
-      <w:pPr>
-        <w:pStyle w:val="Bullet"/>
-        <w:numPr>
-          <w:ilvl w:val="4"/>
-          <w:numId w:val="22"/>
-        </w:numPr>
-      </w:pPr>
-      <w:r>
-        <w:t xml:space="preserve">Create lots of </w:t>
-      </w:r>
-      <w:r>
-        <w:t>black hole</w:t>
-      </w:r>
-      <w:r>
-        <w:t xml:space="preserve"> nodes</w:t>
-      </w:r>
-    </w:p>
-    <w:p>
-      <w:pPr>
-        <w:pStyle w:val="Bullet"/>
-        <w:numPr>
-          <w:ilvl w:val="4"/>
-          <w:numId w:val="22"/>
-        </w:numPr>
-      </w:pPr>
-      <w:r>
-        <w:t>Gain control of nodes</w:t>
+        <w:t>Hack source</w:t>
       </w:r>
     </w:p>
     <w:p>
@@ -6580,7 +6912,7 @@
         </w:numPr>
       </w:pPr>
       <w:r>
-        <w:t>Overload most nodes (denial of service attack)</w:t>
+        <w:t>Hack PKG</w:t>
       </w:r>
     </w:p>
     <w:p>
@@ -6588,7 +6920,7 @@
         <w:pStyle w:val="Bullet"/>
       </w:pPr>
       <w:r>
-        <w:t>Goal: Modify message while in transit</w:t>
+        <w:t>Goal: discover contents of an encrypted direct message</w:t>
       </w:r>
     </w:p>
     <w:p>
@@ -6600,7 +6932,7 @@
         </w:numPr>
       </w:pPr>
       <w:r>
-        <w:t>Control a node in the message path</w:t>
+        <w:t>Discover secret key of recipient.</w:t>
       </w:r>
     </w:p>
     <w:p>
@@ -6612,7 +6944,7 @@
         </w:numPr>
       </w:pPr>
       <w:r>
-        <w:t>Create node and get it into the message path</w:t>
+        <w:t>Hack recipient</w:t>
       </w:r>
     </w:p>
     <w:p>
@@ -6624,7 +6956,7 @@
         </w:numPr>
       </w:pPr>
       <w:r>
-        <w:t>Gain control of a node in the path</w:t>
+        <w:t>Hack PKG</w:t>
       </w:r>
     </w:p>
     <w:p>
@@ -6632,7 +6964,7 @@
         <w:pStyle w:val="Bullet"/>
       </w:pPr>
       <w:r>
-        <w:t>Goal: Prevent a user from sending messages</w:t>
+        <w:t>Goal: bring down whole network</w:t>
       </w:r>
     </w:p>
     <w:p>
@@ -6644,7 +6976,7 @@
         </w:numPr>
       </w:pPr>
       <w:r>
-        <w:t>Force all nodes to discard messages from user</w:t>
+        <w:t>Prevent all messages from being disseminated</w:t>
       </w:r>
     </w:p>
     <w:p>
@@ -6654,9 +6986,10 @@
           <w:ilvl w:val="2"/>
           <w:numId w:val="22"/>
         </w:numPr>
-      </w:pPr>
-      <w:r>
-        <w:t>Control most network nodes (majority attack)</w:t>
+        <w:ind w:left="1134" w:hanging="283"/>
+      </w:pPr>
+      <w:r>
+        <w:t>Control most influential network nodes (majority attack) and turn them into black holes</w:t>
       </w:r>
     </w:p>
     <w:p>
@@ -6668,13 +7001,7 @@
         </w:numPr>
       </w:pPr>
       <w:r>
-        <w:t xml:space="preserve">Create lots of </w:t>
-      </w:r>
-      <w:r>
-        <w:t>black hole</w:t>
-      </w:r>
-      <w:r>
-        <w:t xml:space="preserve"> nodes</w:t>
+        <w:t>Gain control of most message dissemination nodes in trains</w:t>
       </w:r>
     </w:p>
     <w:p>
@@ -6686,49 +7013,7 @@
         </w:numPr>
       </w:pPr>
       <w:r>
-        <w:t>Gain control of nodes</w:t>
-      </w:r>
-    </w:p>
-    <w:p>
-      <w:pPr>
-        <w:pStyle w:val="Bullet"/>
-        <w:numPr>
-          <w:ilvl w:val="2"/>
-          <w:numId w:val="22"/>
-        </w:numPr>
-      </w:pPr>
-      <w:r>
-        <w:t>Discredit user</w:t>
-      </w:r>
-    </w:p>
-    <w:p>
-      <w:pPr>
-        <w:pStyle w:val="Bullet"/>
-        <w:numPr>
-          <w:ilvl w:val="3"/>
-          <w:numId w:val="22"/>
-        </w:numPr>
-      </w:pPr>
-      <w:r>
-        <w:t>Send fake messages from user (</w:t>
-      </w:r>
-      <w:r>
-        <w:t>Sybil</w:t>
-      </w:r>
-      <w:r>
-        <w:t xml:space="preserve"> attack)</w:t>
-      </w:r>
-    </w:p>
-    <w:p>
-      <w:pPr>
-        <w:pStyle w:val="Bullet"/>
-        <w:numPr>
-          <w:ilvl w:val="3"/>
-          <w:numId w:val="22"/>
-        </w:numPr>
-      </w:pPr>
-      <w:r>
-        <w:t>Exploit trust mechanism</w:t>
+        <w:t>Gain control of most base stations in subway stations</w:t>
       </w:r>
     </w:p>
     <w:p>
@@ -6740,131 +7025,19 @@
         </w:numPr>
       </w:pPr>
       <w:r>
-        <w:t>Hack user’s device</w:t>
-      </w:r>
-    </w:p>
-    <w:p>
-      <w:pPr>
-        <w:pStyle w:val="Bullet"/>
-        <w:numPr>
-          <w:ilvl w:val="1"/>
-          <w:numId w:val="22"/>
-        </w:numPr>
-      </w:pPr>
-      <w:r>
-        <w:t>Legal action</w:t>
-      </w:r>
-    </w:p>
-    <w:p>
-      <w:pPr>
-        <w:pStyle w:val="Bullet"/>
-        <w:numPr>
-          <w:ilvl w:val="2"/>
-          <w:numId w:val="22"/>
-        </w:numPr>
-      </w:pPr>
-      <w:r>
-        <w:t>Discover user identity</w:t>
-      </w:r>
-    </w:p>
-    <w:p>
-      <w:pPr>
-        <w:pStyle w:val="Bullet"/>
-      </w:pPr>
-      <w:r>
-        <w:t>Goal: Identify physical identity of a user</w:t>
-      </w:r>
-    </w:p>
-    <w:p>
-      <w:pPr>
-        <w:pStyle w:val="Bullet"/>
-        <w:numPr>
-          <w:ilvl w:val="1"/>
-          <w:numId w:val="22"/>
-        </w:numPr>
-      </w:pPr>
-      <w:r>
-        <w:lastRenderedPageBreak/>
-        <w:t>Derive network topology and route taken by a message to identify user location</w:t>
-      </w:r>
-    </w:p>
-    <w:p>
-      <w:pPr>
-        <w:pStyle w:val="Bullet"/>
-        <w:numPr>
-          <w:ilvl w:val="1"/>
-          <w:numId w:val="22"/>
-        </w:numPr>
-      </w:pPr>
-      <w:r>
-        <w:t>Identify unique information about a user (such as phone number)</w:t>
-      </w:r>
-    </w:p>
-    <w:p>
-      <w:pPr>
-        <w:pStyle w:val="Bullet"/>
-      </w:pPr>
-      <w:r>
-        <w:t>Goal: Identify contents and recipient of an encrypted message</w:t>
-      </w:r>
-    </w:p>
-    <w:p>
-      <w:pPr>
-        <w:pStyle w:val="Bullet"/>
-        <w:numPr>
-          <w:ilvl w:val="1"/>
-          <w:numId w:val="22"/>
-        </w:numPr>
-      </w:pPr>
-      <w:r>
-        <w:t>Derive route taken by a message to identify recipient</w:t>
-      </w:r>
-    </w:p>
-    <w:p>
-      <w:pPr>
-        <w:pStyle w:val="Bullet"/>
-        <w:numPr>
-          <w:ilvl w:val="1"/>
-          <w:numId w:val="22"/>
-        </w:numPr>
-      </w:pPr>
-      <w:r>
-        <w:t>Discover private encryption key of recipient</w:t>
-      </w:r>
-    </w:p>
-    <w:p>
-      <w:pPr>
-        <w:pStyle w:val="Bullet"/>
-        <w:numPr>
-          <w:ilvl w:val="2"/>
-          <w:numId w:val="22"/>
-        </w:numPr>
-      </w:pPr>
-      <w:r>
-        <w:t>Control master PKG</w:t>
-      </w:r>
-    </w:p>
-    <w:p>
-      <w:pPr>
-        <w:pStyle w:val="Bullet"/>
-        <w:numPr>
-          <w:ilvl w:val="2"/>
-          <w:numId w:val="22"/>
-        </w:numPr>
-      </w:pPr>
-      <w:r>
-        <w:t>Brute force attack</w:t>
+        <w:t>Flood the network with messages (Denial of Service)</w:t>
       </w:r>
     </w:p>
     <w:p>
       <w:pPr>
         <w:pStyle w:val="Heading2"/>
       </w:pPr>
-      <w:bookmarkStart w:id="32" w:name="_Toc414641224"/>
+      <w:bookmarkStart w:id="31" w:name="_Toc414641224"/>
+      <w:bookmarkEnd w:id="30"/>
       <w:r>
         <w:t>All Threats</w:t>
       </w:r>
-      <w:bookmarkEnd w:id="32"/>
+      <w:bookmarkEnd w:id="31"/>
     </w:p>
     <w:p>
       <w:r>
@@ -6894,6 +7067,7 @@
         <w:ind w:left="284" w:hanging="284"/>
       </w:pPr>
       <w:r>
+        <w:lastRenderedPageBreak/>
         <w:t>Message modification</w:t>
       </w:r>
     </w:p>
@@ -6956,25 +7130,67 @@
       <w:pPr>
         <w:pStyle w:val="Heading1"/>
       </w:pPr>
-      <w:bookmarkStart w:id="33" w:name="_Toc414641225"/>
+      <w:bookmarkStart w:id="32" w:name="_Toc414641225"/>
       <w:r>
         <w:lastRenderedPageBreak/>
         <w:t>Objectives</w:t>
       </w:r>
+      <w:bookmarkEnd w:id="32"/>
+    </w:p>
+    <w:p>
+      <w:r>
+        <w:t>In order to implement an opportunistic network for the use cases, the following objectives should be met:</w:t>
+      </w:r>
+    </w:p>
+    <w:p>
+      <w:pPr>
+        <w:pStyle w:val="Heading2"/>
+      </w:pPr>
+      <w:bookmarkStart w:id="33" w:name="_Toc414641226"/>
+      <w:r>
+        <w:t>Primary Objectives</w:t>
+      </w:r>
       <w:bookmarkEnd w:id="33"/>
     </w:p>
     <w:p>
-      <w:r>
-        <w:t>In order to implement an opportunistic network for the use cases, the following objectives should be met:</w:t>
+      <w:pPr>
+        <w:pStyle w:val="Bullet"/>
+      </w:pPr>
+      <w:r>
+        <w:t>Design and implement a protocol for discovering nodes in close proximity and passing messages and necessary metadata between them.</w:t>
+      </w:r>
+    </w:p>
+    <w:p>
+      <w:pPr>
+        <w:pStyle w:val="Bullet"/>
+      </w:pPr>
+      <w:r>
+        <w:t>Create a core library to manage message storage and routing.</w:t>
+      </w:r>
+    </w:p>
+    <w:p>
+      <w:pPr>
+        <w:pStyle w:val="Bullet"/>
+      </w:pPr>
+      <w:r>
+        <w:t>Implement a simple epidemic routing algorithm to send messages to all available nodes.</w:t>
+      </w:r>
+    </w:p>
+    <w:p>
+      <w:pPr>
+        <w:pStyle w:val="Bullet"/>
+      </w:pPr>
+      <w:r>
+        <w:t>Design a routing algorithm using user metadata to route messages while disguising message content and metadata.</w:t>
       </w:r>
     </w:p>
     <w:p>
       <w:pPr>
         <w:pStyle w:val="Heading2"/>
       </w:pPr>
-      <w:bookmarkStart w:id="34" w:name="_Toc414641226"/>
-      <w:r>
-        <w:t>Primary Objectives</w:t>
+      <w:bookmarkStart w:id="34" w:name="_Toc414641227"/>
+      <w:r>
+        <w:t>Secondary Objectives</w:t>
       </w:r>
       <w:bookmarkEnd w:id="34"/>
     </w:p>
@@ -6983,7 +7199,13 @@
         <w:pStyle w:val="Bullet"/>
       </w:pPr>
       <w:r>
-        <w:t>Design and implement a protocol for discovering nodes in close proximity and passing messages and necessary metadata between them.</w:t>
+        <w:t xml:space="preserve">Create a smartphone </w:t>
+      </w:r>
+      <w:r>
+        <w:t>user interface</w:t>
+      </w:r>
+      <w:r>
+        <w:t>.</w:t>
       </w:r>
     </w:p>
     <w:p>
@@ -6991,7 +7213,7 @@
         <w:pStyle w:val="Bullet"/>
       </w:pPr>
       <w:r>
-        <w:t>Create a core library to manage message storage and routing.</w:t>
+        <w:t>Implement a more advanced routing algorithm.</w:t>
       </w:r>
     </w:p>
     <w:p>
@@ -6999,7 +7221,7 @@
         <w:pStyle w:val="Bullet"/>
       </w:pPr>
       <w:r>
-        <w:t>Implement a simple epidemic routing algorithm to send messages to all available nodes.</w:t>
+        <w:t>Design and implement a mechanism to decide whether a node is trustworthy or not.</w:t>
       </w:r>
     </w:p>
     <w:p>
@@ -7007,16 +7229,16 @@
         <w:pStyle w:val="Bullet"/>
       </w:pPr>
       <w:r>
-        <w:t>Design a routing algorithm using user metadata to route messages while disguising message content and metadata.</w:t>
+        <w:t>Evaluate the performance of the implemented routing algorithms.</w:t>
       </w:r>
     </w:p>
     <w:p>
       <w:pPr>
         <w:pStyle w:val="Heading2"/>
       </w:pPr>
-      <w:bookmarkStart w:id="35" w:name="_Toc414641227"/>
-      <w:r>
-        <w:t>Secondary Objectives</w:t>
+      <w:bookmarkStart w:id="35" w:name="_Toc414641228"/>
+      <w:r>
+        <w:t>Tertiary Objectives</w:t>
       </w:r>
       <w:bookmarkEnd w:id="35"/>
     </w:p>
@@ -7025,54 +7247,6 @@
         <w:pStyle w:val="Bullet"/>
       </w:pPr>
       <w:r>
-        <w:t xml:space="preserve">Create a smartphone </w:t>
-      </w:r>
-      <w:r>
-        <w:t>user interface</w:t>
-      </w:r>
-      <w:r>
-        <w:t>.</w:t>
-      </w:r>
-    </w:p>
-    <w:p>
-      <w:pPr>
-        <w:pStyle w:val="Bullet"/>
-      </w:pPr>
-      <w:r>
-        <w:t>Implement a more advanced routing algorithm.</w:t>
-      </w:r>
-    </w:p>
-    <w:p>
-      <w:pPr>
-        <w:pStyle w:val="Bullet"/>
-      </w:pPr>
-      <w:r>
-        <w:t>Design and implement a mechanism to decide whether a node is trustworthy or not.</w:t>
-      </w:r>
-    </w:p>
-    <w:p>
-      <w:pPr>
-        <w:pStyle w:val="Bullet"/>
-      </w:pPr>
-      <w:r>
-        <w:t>Evaluate the performance of the implemented routing algorithms.</w:t>
-      </w:r>
-    </w:p>
-    <w:p>
-      <w:pPr>
-        <w:pStyle w:val="Heading2"/>
-      </w:pPr>
-      <w:bookmarkStart w:id="36" w:name="_Toc414641228"/>
-      <w:r>
-        <w:t>Tertiary Objectives</w:t>
-      </w:r>
-      <w:bookmarkEnd w:id="36"/>
-    </w:p>
-    <w:p>
-      <w:pPr>
-        <w:pStyle w:val="Bullet"/>
-      </w:pPr>
-      <w:r>
         <w:t xml:space="preserve">Compare the real world </w:t>
       </w:r>
       <w:r>
@@ -7086,103 +7260,127 @@
       <w:pPr>
         <w:pStyle w:val="Heading1"/>
       </w:pPr>
-      <w:bookmarkStart w:id="37" w:name="_Toc414641229"/>
+      <w:bookmarkStart w:id="36" w:name="_Toc414641229"/>
       <w:r>
         <w:lastRenderedPageBreak/>
         <w:t>Requirements Specification</w:t>
       </w:r>
+      <w:bookmarkEnd w:id="36"/>
+    </w:p>
+    <w:p>
+      <w:r>
+        <w:t>From the objectives and use cases, I have formulated a set of requirements which the system should meet in order to fulfil the objectives and be useful in the given use cases.</w:t>
+      </w:r>
+    </w:p>
+    <w:p>
+      <w:pPr>
+        <w:pStyle w:val="Heading2"/>
+      </w:pPr>
+      <w:bookmarkStart w:id="37" w:name="_Toc414641230"/>
+      <w:r>
+        <w:t>User Requirements</w:t>
+      </w:r>
       <w:bookmarkEnd w:id="37"/>
     </w:p>
     <w:p>
-      <w:r>
-        <w:t>From the objectives and use cases, I have formulated a set of requirements which the system should meet in order to fulfil the objectives and be useful in the given use cases.</w:t>
-      </w:r>
-    </w:p>
-    <w:p>
-      <w:pPr>
-        <w:pStyle w:val="Heading2"/>
-      </w:pPr>
-      <w:bookmarkStart w:id="38" w:name="_Toc414641230"/>
-      <w:r>
-        <w:t>User Requirements</w:t>
+      <w:pPr>
+        <w:pStyle w:val="Heading3"/>
+      </w:pPr>
+      <w:bookmarkStart w:id="38" w:name="_Toc414641231"/>
+      <w:r>
+        <w:t>Non-Functional Requirements</w:t>
       </w:r>
       <w:bookmarkEnd w:id="38"/>
     </w:p>
     <w:p>
       <w:pPr>
+        <w:pStyle w:val="Bullet"/>
+      </w:pPr>
+      <w:r>
+        <w:t>High: The user shall be able to create a unique identity.</w:t>
+      </w:r>
+    </w:p>
+    <w:p>
+      <w:pPr>
+        <w:pStyle w:val="Bullet"/>
+      </w:pPr>
+      <w:r>
+        <w:t xml:space="preserve">High: The user shall be able to send plain text messages to all others who follow the user or a </w:t>
+      </w:r>
+      <w:proofErr w:type="spellStart"/>
+      <w:r>
+        <w:t>hashtag</w:t>
+      </w:r>
+      <w:proofErr w:type="spellEnd"/>
+      <w:r>
+        <w:t xml:space="preserve"> in the message.</w:t>
+      </w:r>
+    </w:p>
+    <w:p>
+      <w:pPr>
+        <w:pStyle w:val="Bullet"/>
+      </w:pPr>
+      <w:r>
+        <w:t>High: The user shall be able to ‘follow’ any user and receive messages sent by that user.</w:t>
+      </w:r>
+    </w:p>
+    <w:p>
+      <w:pPr>
+        <w:pStyle w:val="Bullet"/>
+      </w:pPr>
+      <w:r>
+        <w:t>Medium: The user shall be able to cancel any message that they have sent.</w:t>
+      </w:r>
+    </w:p>
+    <w:p>
+      <w:pPr>
+        <w:pStyle w:val="Bullet"/>
+      </w:pPr>
+      <w:r>
+        <w:t xml:space="preserve">Low: The user shall be able to ‘follow’ any </w:t>
+      </w:r>
+      <w:proofErr w:type="spellStart"/>
+      <w:r>
+        <w:t>hashtag</w:t>
+      </w:r>
+      <w:proofErr w:type="spellEnd"/>
+      <w:r>
+        <w:t xml:space="preserve"> and receive messages containing that </w:t>
+      </w:r>
+      <w:proofErr w:type="spellStart"/>
+      <w:r>
+        <w:t>hashtag</w:t>
+      </w:r>
+      <w:proofErr w:type="spellEnd"/>
+      <w:r>
+        <w:t>.</w:t>
+      </w:r>
+    </w:p>
+    <w:p>
+      <w:pPr>
+        <w:pStyle w:val="Bullet"/>
+      </w:pPr>
+      <w:r>
+        <w:t>Low: The user shall be able to send encrypted direct messages to a single user.</w:t>
+      </w:r>
+    </w:p>
+    <w:p>
+      <w:pPr>
+        <w:pStyle w:val="Bullet"/>
+      </w:pPr>
+      <w:r>
+        <w:t>Low: The user shall be able to send multimedia messages in addition to plain text.</w:t>
+      </w:r>
+    </w:p>
+    <w:p>
+      <w:pPr>
         <w:pStyle w:val="Heading3"/>
       </w:pPr>
-      <w:bookmarkStart w:id="39" w:name="_Toc414641231"/>
-      <w:r>
-        <w:t>Non-Functional Requirements</w:t>
+      <w:bookmarkStart w:id="39" w:name="_Toc414641232"/>
+      <w:r>
+        <w:t>Functional Requirements</w:t>
       </w:r>
       <w:bookmarkEnd w:id="39"/>
-    </w:p>
-    <w:p>
-      <w:pPr>
-        <w:pStyle w:val="Bullet"/>
-      </w:pPr>
-      <w:r>
-        <w:t>High: The user shall be able to create a unique identity.</w:t>
-      </w:r>
-    </w:p>
-    <w:p>
-      <w:pPr>
-        <w:pStyle w:val="Bullet"/>
-      </w:pPr>
-      <w:r>
-        <w:t>High: The user shall be able to send plain text messages to all others who follow the user or a hashtag in the message.</w:t>
-      </w:r>
-    </w:p>
-    <w:p>
-      <w:pPr>
-        <w:pStyle w:val="Bullet"/>
-      </w:pPr>
-      <w:r>
-        <w:t>High: The user shall be able to ‘follow’ any user and receive messages sent by that user.</w:t>
-      </w:r>
-    </w:p>
-    <w:p>
-      <w:pPr>
-        <w:pStyle w:val="Bullet"/>
-      </w:pPr>
-      <w:r>
-        <w:t>Medium: The user shall be able to cancel any message that they have sent.</w:t>
-      </w:r>
-    </w:p>
-    <w:p>
-      <w:pPr>
-        <w:pStyle w:val="Bullet"/>
-      </w:pPr>
-      <w:r>
-        <w:t>Low: The user shall be able to ‘follow’ any hashtag and receive messages containing that hashtag.</w:t>
-      </w:r>
-    </w:p>
-    <w:p>
-      <w:pPr>
-        <w:pStyle w:val="Bullet"/>
-      </w:pPr>
-      <w:r>
-        <w:t>Low: The user shall be able to send encrypted direct messages to a single user.</w:t>
-      </w:r>
-    </w:p>
-    <w:p>
-      <w:pPr>
-        <w:pStyle w:val="Bullet"/>
-      </w:pPr>
-      <w:r>
-        <w:t>Low: The user shall be able to send multimedia messages in addition to plain text.</w:t>
-      </w:r>
-    </w:p>
-    <w:p>
-      <w:pPr>
-        <w:pStyle w:val="Heading3"/>
-      </w:pPr>
-      <w:bookmarkStart w:id="40" w:name="_Toc414641232"/>
-      <w:r>
-        <w:t>Functional Requirements</w:t>
-      </w:r>
-      <w:bookmarkEnd w:id="40"/>
     </w:p>
     <w:p>
       <w:pPr>
@@ -7219,28 +7417,36 @@
       <w:pPr>
         <w:pStyle w:val="Heading2"/>
       </w:pPr>
-      <w:bookmarkStart w:id="41" w:name="_Toc414641233"/>
+      <w:bookmarkStart w:id="40" w:name="_Toc414641233"/>
       <w:r>
         <w:t>System Requirements</w:t>
       </w:r>
+      <w:bookmarkEnd w:id="40"/>
+    </w:p>
+    <w:p>
+      <w:pPr>
+        <w:pStyle w:val="Heading3"/>
+      </w:pPr>
+      <w:bookmarkStart w:id="41" w:name="_Toc414641234"/>
+      <w:r>
+        <w:t>Non-Functional Requirements</w:t>
+      </w:r>
       <w:bookmarkEnd w:id="41"/>
     </w:p>
     <w:p>
       <w:pPr>
-        <w:pStyle w:val="Heading3"/>
-      </w:pPr>
-      <w:bookmarkStart w:id="42" w:name="_Toc414641234"/>
-      <w:r>
-        <w:t>Non-Functional Requirements</w:t>
-      </w:r>
-      <w:bookmarkEnd w:id="42"/>
-    </w:p>
-    <w:p>
-      <w:pPr>
         <w:pStyle w:val="Bullet"/>
       </w:pPr>
       <w:r>
-        <w:t>High: The system shall work on smartphones or tablets capable of connecting to a wifi network.</w:t>
+        <w:t xml:space="preserve">High: The system shall work on smartphones or tablets capable of connecting to a </w:t>
+      </w:r>
+      <w:proofErr w:type="spellStart"/>
+      <w:r>
+        <w:t>wifi</w:t>
+      </w:r>
+      <w:proofErr w:type="spellEnd"/>
+      <w:r>
+        <w:t xml:space="preserve"> network.</w:t>
       </w:r>
     </w:p>
     <w:p>
@@ -7320,11 +7526,11 @@
       <w:pPr>
         <w:pStyle w:val="Heading3"/>
       </w:pPr>
-      <w:bookmarkStart w:id="43" w:name="_Toc414641235"/>
+      <w:bookmarkStart w:id="42" w:name="_Toc414641235"/>
       <w:r>
         <w:t>Functional Requirements</w:t>
       </w:r>
-      <w:bookmarkEnd w:id="43"/>
+      <w:bookmarkEnd w:id="42"/>
     </w:p>
     <w:p>
       <w:pPr>
@@ -7368,24 +7574,24 @@
       <w:pPr>
         <w:pStyle w:val="Heading1"/>
       </w:pPr>
-      <w:bookmarkStart w:id="44" w:name="_Toc414641236"/>
+      <w:bookmarkStart w:id="43" w:name="_Toc414641236"/>
       <w:r>
         <w:lastRenderedPageBreak/>
         <w:t>Software Engineering Process</w:t>
       </w:r>
+      <w:bookmarkEnd w:id="43"/>
+    </w:p>
+    <w:p>
+      <w:pPr>
+        <w:pStyle w:val="Heading2"/>
+      </w:pPr>
+      <w:bookmarkStart w:id="44" w:name="_Toc414641237"/>
+      <w:r>
+        <w:t>Task Management</w:t>
+      </w:r>
       <w:bookmarkEnd w:id="44"/>
     </w:p>
     <w:p>
-      <w:pPr>
-        <w:pStyle w:val="Heading2"/>
-      </w:pPr>
-      <w:bookmarkStart w:id="45" w:name="_Toc414641237"/>
-      <w:r>
-        <w:t>Task Management</w:t>
-      </w:r>
-      <w:bookmarkEnd w:id="45"/>
-    </w:p>
-    <w:p>
       <w:r>
         <w:t xml:space="preserve">The project </w:t>
       </w:r>
@@ -7399,10 +7605,26 @@
         <w:t xml:space="preserve"> These are recorded </w:t>
       </w:r>
       <w:r>
-        <w:t xml:space="preserve">in a spreadsheet along with their importance, timescale and dependencies (what tasks need to be completed beforehand). </w:t>
-      </w:r>
-      <w:r>
-        <w:t>Below is a snapshot of the spreadsheet during the software development process.</w:t>
+        <w:t xml:space="preserve">in a </w:t>
+      </w:r>
+      <w:proofErr w:type="spellStart"/>
+      <w:r>
+        <w:t>spreadsheet</w:t>
+      </w:r>
+      <w:proofErr w:type="spellEnd"/>
+      <w:r>
+        <w:t xml:space="preserve"> along with their importance, timescale and dependencies (what tasks need to be completed beforehand). </w:t>
+      </w:r>
+      <w:r>
+        <w:t xml:space="preserve">Below is a snapshot of the </w:t>
+      </w:r>
+      <w:proofErr w:type="spellStart"/>
+      <w:r>
+        <w:t>spreadsheet</w:t>
+      </w:r>
+      <w:proofErr w:type="spellEnd"/>
+      <w:r>
+        <w:t xml:space="preserve"> during the software development process.</w:t>
       </w:r>
     </w:p>
     <w:p>
@@ -7475,7 +7697,15 @@
         <w:t>, with</w:t>
       </w:r>
       <w:r>
-        <w:t xml:space="preserve"> a backup on my personal GitHub account at </w:t>
+        <w:t xml:space="preserve"> a backup on my personal </w:t>
+      </w:r>
+      <w:proofErr w:type="spellStart"/>
+      <w:r>
+        <w:t>GitHub</w:t>
+      </w:r>
+      <w:proofErr w:type="spellEnd"/>
+      <w:r>
+        <w:t xml:space="preserve"> account at </w:t>
       </w:r>
       <w:hyperlink r:id="rId17" w:history="1">
         <w:r>
@@ -7507,27 +7737,27 @@
       <w:pPr>
         <w:pStyle w:val="Heading1"/>
       </w:pPr>
-      <w:bookmarkStart w:id="46" w:name="_Toc414641238"/>
+      <w:bookmarkStart w:id="45" w:name="_Toc414641238"/>
       <w:r>
         <w:lastRenderedPageBreak/>
         <w:t>Design</w:t>
       </w:r>
+      <w:bookmarkEnd w:id="45"/>
+    </w:p>
+    <w:p>
+      <w:r>
+        <w:t>I spent a lot of time at the start of the project researching current technologies and carefully designing the routing algorithms and security systems to fulfil the requirements.</w:t>
+      </w:r>
+    </w:p>
+    <w:p>
+      <w:pPr>
+        <w:pStyle w:val="Heading2"/>
+      </w:pPr>
+      <w:bookmarkStart w:id="46" w:name="_Toc414641239"/>
+      <w:r>
+        <w:t>Routing</w:t>
+      </w:r>
       <w:bookmarkEnd w:id="46"/>
-    </w:p>
-    <w:p>
-      <w:r>
-        <w:t>I spent a lot of time at the start of the project researching current technologies and carefully designing the routing algorithms and security systems to fulfil the requirements.</w:t>
-      </w:r>
-    </w:p>
-    <w:p>
-      <w:pPr>
-        <w:pStyle w:val="Heading2"/>
-      </w:pPr>
-      <w:bookmarkStart w:id="47" w:name="_Toc414641239"/>
-      <w:r>
-        <w:t>Routing</w:t>
-      </w:r>
-      <w:bookmarkEnd w:id="47"/>
     </w:p>
     <w:p>
       <w:r>
@@ -7694,15 +7924,23 @@
       <w:pPr>
         <w:pStyle w:val="Heading2"/>
       </w:pPr>
-      <w:bookmarkStart w:id="48" w:name="_Toc414641240"/>
+      <w:bookmarkStart w:id="47" w:name="_Toc414641240"/>
       <w:r>
         <w:t>Message Buffer Eviction</w:t>
       </w:r>
-      <w:bookmarkEnd w:id="48"/>
-    </w:p>
-    <w:p>
-      <w:r>
-        <w:t>When the message buffer is too large, it must evict a message. Ideally, this message will already be close to the destination. Nodes cannot know this information, but they can use heuristics to infer it - messages that have been forwarded to many nodes are likely to be widely distributed throughout the network and are therefore closer to the destination than the current node is. Therefore, nodes should evict the message that has been forwarded the most.</w:t>
+      <w:bookmarkEnd w:id="47"/>
+    </w:p>
+    <w:p>
+      <w:r>
+        <w:t xml:space="preserve">When the message buffer is too large, it must evict a message. Ideally, this message will already be close to the destination. Nodes cannot know this information, but they can use heuristics to infer it - messages that have been forwarded </w:t>
+      </w:r>
+      <w:proofErr w:type="gramStart"/>
+      <w:r>
+        <w:t>to</w:t>
+      </w:r>
+      <w:proofErr w:type="gramEnd"/>
+      <w:r>
+        <w:t xml:space="preserve"> many nodes are likely to be widely distributed throughout the network and are therefore closer to the destination than the current node is. Therefore, nodes should evict the message that has been forwarded the most.</w:t>
       </w:r>
     </w:p>
     <w:p>
@@ -7743,12 +7981,12 @@
       <w:pPr>
         <w:pStyle w:val="Heading2"/>
       </w:pPr>
-      <w:bookmarkStart w:id="49" w:name="_Toc414641241"/>
+      <w:bookmarkStart w:id="48" w:name="_Toc414641241"/>
       <w:r>
         <w:lastRenderedPageBreak/>
         <w:t>Ensuring Message Integrity</w:t>
       </w:r>
-      <w:bookmarkEnd w:id="49"/>
+      <w:bookmarkEnd w:id="48"/>
     </w:p>
     <w:p>
       <w:r>
@@ -7807,7 +8045,15 @@
         </w:sdtContent>
       </w:sdt>
       <w:r>
-        <w:t xml:space="preserve"> use heuristic algorithms to determine which nodes in a network to trust. I have decided against this approach because such it cannot guarantee security, limits the number of useable nodes in a network and is often susceptible to a majority attack.</w:t>
+        <w:t xml:space="preserve"> use heuristic algorithms to determine which nodes in a network to trust. I have decided against this approach because such it cannot guarantee security, </w:t>
+      </w:r>
+      <w:proofErr w:type="gramStart"/>
+      <w:r>
+        <w:t>limits</w:t>
+      </w:r>
+      <w:proofErr w:type="gramEnd"/>
+      <w:r>
+        <w:t xml:space="preserve"> the number of useable nodes in a network and is often susceptible to a majority attack.</w:t>
       </w:r>
     </w:p>
     <w:p>
@@ -7854,8 +8100,13 @@
         <w:pStyle w:val="Bullet"/>
       </w:pPr>
       <w:r>
-        <w:t>Seth &amp; Keshav</w:t>
-      </w:r>
+        <w:t xml:space="preserve">Seth &amp; </w:t>
+      </w:r>
+      <w:proofErr w:type="spellStart"/>
+      <w:r>
+        <w:t>Keshav</w:t>
+      </w:r>
+      <w:proofErr w:type="spellEnd"/>
       <w:sdt>
         <w:sdtPr>
           <w:id w:val="-1942449642"/>
@@ -7928,7 +8179,15 @@
         <w:pStyle w:val="Bullet"/>
       </w:pPr>
       <w:r>
-        <w:t>The simplest solution, taken by Kamat et al</w:t>
+        <w:t xml:space="preserve">The simplest solution, taken by </w:t>
+      </w:r>
+      <w:proofErr w:type="spellStart"/>
+      <w:r>
+        <w:t>Kamat</w:t>
+      </w:r>
+      <w:proofErr w:type="spellEnd"/>
+      <w:r>
+        <w:t xml:space="preserve"> et al</w:t>
       </w:r>
       <w:sdt>
         <w:sdtPr>
@@ -7962,7 +8221,23 @@
     </w:p>
     <w:p>
       <w:r>
-        <w:t>I propose using a version of Kamat et al’s scheme</w:t>
+        <w:t xml:space="preserve">I propose using a version of </w:t>
+      </w:r>
+      <w:proofErr w:type="spellStart"/>
+      <w:r>
+        <w:t>Kamat</w:t>
+      </w:r>
+      <w:proofErr w:type="spellEnd"/>
+      <w:r>
+        <w:t xml:space="preserve"> et </w:t>
+      </w:r>
+      <w:proofErr w:type="spellStart"/>
+      <w:r>
+        <w:t>al’s</w:t>
+      </w:r>
+      <w:proofErr w:type="spellEnd"/>
+      <w:r>
+        <w:t xml:space="preserve"> scheme</w:t>
       </w:r>
       <w:sdt>
         <w:sdtPr>
@@ -8008,18 +8283,26 @@
     </w:p>
     <w:p>
       <w:r>
-        <w:t>This disadvantage of this scheme is that it relies on trusting parents and ancestors - they are, by definition, capable of deriving their descendant’s secret keys. We can increase the security of this scheme by allowing users to assume multiple identities: for example, if user A signs messages with secret keys B/A and C/A (i.e. receives a secret key from both parents B and C), both B and C must collaborate to derive all of A’s secret keys. This has the added advantage that we can calculate the probability of a node’s secret key being compromised, given the average probability that a node has been compromised.</w:t>
+        <w:t>This disadvantage of this scheme is that it relies on trusting parents and ancestors - they are, by definition, capable of deriving their descendant’s secret keys. We can increase the security of this scheme by allowing users to assume multiple identities: for example, if user A signs messages with secret keys B/</w:t>
+      </w:r>
+      <w:proofErr w:type="gramStart"/>
+      <w:r>
+        <w:t>A and</w:t>
+      </w:r>
+      <w:proofErr w:type="gramEnd"/>
+      <w:r>
+        <w:t xml:space="preserve"> C/A (i.e. receives a secret key from both parents B and C), both B and C must collaborate to derive all of A’s secret keys. This has the added advantage that we can calculate the probability of a node’s secret key being compromised, given the average probability that a node has been compromised.</w:t>
       </w:r>
     </w:p>
     <w:p>
       <w:pPr>
         <w:pStyle w:val="Heading2"/>
       </w:pPr>
-      <w:bookmarkStart w:id="50" w:name="_Toc414641242"/>
+      <w:bookmarkStart w:id="49" w:name="_Toc414641242"/>
       <w:r>
         <w:t>Alternative to HIBE-Based Approaches</w:t>
       </w:r>
-      <w:bookmarkEnd w:id="50"/>
+      <w:bookmarkEnd w:id="49"/>
     </w:p>
     <w:p>
       <w:r>
@@ -8052,7 +8335,23 @@
         </w:sdtContent>
       </w:sdt>
       <w:r>
-        <w:t>. We can still use Kamat et al’s approach</w:t>
+        <w:t xml:space="preserve">. We can still use </w:t>
+      </w:r>
+      <w:proofErr w:type="spellStart"/>
+      <w:r>
+        <w:t>Kamat</w:t>
+      </w:r>
+      <w:proofErr w:type="spellEnd"/>
+      <w:r>
+        <w:t xml:space="preserve"> et </w:t>
+      </w:r>
+      <w:proofErr w:type="spellStart"/>
+      <w:r>
+        <w:t>al’s</w:t>
+      </w:r>
+      <w:proofErr w:type="spellEnd"/>
+      <w:r>
+        <w:t xml:space="preserve"> approach</w:t>
       </w:r>
       <w:sdt>
         <w:sdtPr>
@@ -8104,11 +8403,11 @@
       <w:pPr>
         <w:pStyle w:val="Heading2"/>
       </w:pPr>
-      <w:bookmarkStart w:id="51" w:name="_Toc414641243"/>
+      <w:bookmarkStart w:id="50" w:name="_Toc414641243"/>
       <w:r>
         <w:t>Preventing Black Hole Attacks</w:t>
       </w:r>
-      <w:bookmarkEnd w:id="51"/>
+      <w:bookmarkEnd w:id="50"/>
     </w:p>
     <w:p>
       <w:r>
@@ -8182,7 +8481,15 @@
         </w:sdtContent>
       </w:sdt>
       <w:r>
-        <w:t xml:space="preserve"> store metadata about recent connections in order to find nodes which are failing to pass on connections and decrease their reputation (for example; A sends a message through B then B connects to C but doesn’t forward the message. When A later connects to C they can figure out that B is a black</w:t>
+        <w:t xml:space="preserve"> store metadata about recent connections in order to find nodes which are failing to pass on connections and decrease their reputation (for example; A sends a message through B then B connects to C but doesn’t forward the message. When </w:t>
+      </w:r>
+      <w:proofErr w:type="gramStart"/>
+      <w:r>
+        <w:t>A</w:t>
+      </w:r>
+      <w:proofErr w:type="gramEnd"/>
+      <w:r>
+        <w:t xml:space="preserve"> later connects to C they can figure out that B is a black</w:t>
       </w:r>
       <w:r>
         <w:t xml:space="preserve"> </w:t>
@@ -8231,11 +8538,11 @@
       <w:pPr>
         <w:pStyle w:val="Heading2"/>
       </w:pPr>
-      <w:bookmarkStart w:id="52" w:name="_Toc414641244"/>
+      <w:bookmarkStart w:id="51" w:name="_Toc414641244"/>
       <w:r>
         <w:t>Preventing Snooping</w:t>
       </w:r>
-      <w:bookmarkEnd w:id="52"/>
+      <w:bookmarkEnd w:id="51"/>
     </w:p>
     <w:p>
       <w:r>
@@ -8278,34 +8585,34 @@
       <w:pPr>
         <w:pStyle w:val="Heading2"/>
       </w:pPr>
-      <w:bookmarkStart w:id="53" w:name="_Toc414641245"/>
+      <w:bookmarkStart w:id="52" w:name="_Toc414641245"/>
       <w:r>
         <w:t>Protecting the PKG</w:t>
       </w:r>
+      <w:bookmarkEnd w:id="52"/>
+    </w:p>
+    <w:p>
+      <w:r>
+        <w:t>The PKG is the only party which must be trusted by all nodes. If it is compromised then the attackers could gain access to the master secret key, which could be used to generate secret keys for all users and compromise the whole network.</w:t>
+      </w:r>
+    </w:p>
+    <w:p>
+      <w:r>
+        <w:t>For this reason, the PKG must be built securely. It must be hosted on a secure system, transfer secret keys securely (using SSL) and be secured against injection attacks and unexpected input.</w:t>
+      </w:r>
+    </w:p>
+    <w:p>
+      <w:pPr>
+        <w:pStyle w:val="Heading2"/>
+      </w:pPr>
+      <w:bookmarkStart w:id="53" w:name="_Toc414641246"/>
+      <w:r>
+        <w:t>Database Design</w:t>
+      </w:r>
       <w:bookmarkEnd w:id="53"/>
     </w:p>
     <w:p>
       <w:r>
-        <w:t>The PKG is the only party which must be trusted by all nodes. If it is compromised then the attackers could gain access to the master secret key, which could be used to generate secret keys for all users and compromise the whole network.</w:t>
-      </w:r>
-    </w:p>
-    <w:p>
-      <w:r>
-        <w:t>For this reason, the PKG must be built securely. It must be hosted on a secure system, transfer secret keys securely (using SSL) and be secured against injection attacks and unexpected input.</w:t>
-      </w:r>
-    </w:p>
-    <w:p>
-      <w:pPr>
-        <w:pStyle w:val="Heading2"/>
-      </w:pPr>
-      <w:bookmarkStart w:id="54" w:name="_Toc414641246"/>
-      <w:r>
-        <w:t>Database Design</w:t>
-      </w:r>
-      <w:bookmarkEnd w:id="54"/>
-    </w:p>
-    <w:p>
-      <w:r>
         <w:t>Every node must store a record of messages and users encountered</w:t>
       </w:r>
       <w:r>
@@ -8318,7 +8625,15 @@
         <w:t xml:space="preserve">metadata </w:t>
       </w:r>
       <w:r>
-        <w:t xml:space="preserve">are taken from the database, converted to the JSON format and passed to the node, which deserialises the relevant messages and metadata and stores </w:t>
+        <w:t xml:space="preserve">are taken from the database, converted to the JSON format and passed to the node, which </w:t>
+      </w:r>
+      <w:proofErr w:type="spellStart"/>
+      <w:r>
+        <w:t>deserialises</w:t>
+      </w:r>
+      <w:proofErr w:type="spellEnd"/>
+      <w:r>
+        <w:t xml:space="preserve"> the relevant messages and metadata and stores </w:t>
       </w:r>
       <w:r>
         <w:t>it in its database</w:t>
@@ -8592,17 +8907,57 @@
       <w:pPr>
         <w:pStyle w:val="Heading1"/>
       </w:pPr>
-      <w:bookmarkStart w:id="55" w:name="_Toc414641247"/>
+      <w:bookmarkStart w:id="54" w:name="_Toc414641247"/>
       <w:r>
         <w:lastRenderedPageBreak/>
         <w:t>Implementation</w:t>
       </w:r>
+      <w:bookmarkEnd w:id="54"/>
+    </w:p>
+    <w:p>
+      <w:r>
+        <w:t>There are a number of decisions to make about which technologies to use to implement the network</w:t>
+      </w:r>
+      <w:r>
+        <w:t>.</w:t>
+      </w:r>
+    </w:p>
+    <w:p>
+      <w:pPr>
+        <w:pStyle w:val="Heading2"/>
+      </w:pPr>
+      <w:bookmarkStart w:id="55" w:name="_Toc414641248"/>
+      <w:r>
+        <w:t xml:space="preserve">Mobile </w:t>
+      </w:r>
+      <w:r>
+        <w:t>Platform</w:t>
+      </w:r>
       <w:bookmarkEnd w:id="55"/>
     </w:p>
     <w:p>
       <w:r>
-        <w:t>There are a number of decisions to make about which technologies to use to implement the network</w:t>
-      </w:r>
+        <w:t xml:space="preserve">The network will work better as more people use it and more connections are formed. For this reason, it makes sense to use the most common platforms – Android and/or </w:t>
+      </w:r>
+      <w:proofErr w:type="spellStart"/>
+      <w:r>
+        <w:t>iOS</w:t>
+      </w:r>
+      <w:proofErr w:type="spellEnd"/>
+      <w:r>
+        <w:t xml:space="preserve">. I </w:t>
+      </w:r>
+      <w:r>
+        <w:t>will</w:t>
+      </w:r>
+      <w:r>
+        <w:t xml:space="preserve"> target Android devices because I have experience working with Android and no experience with </w:t>
+      </w:r>
+      <w:proofErr w:type="spellStart"/>
+      <w:r>
+        <w:t>iOS</w:t>
+      </w:r>
+      <w:proofErr w:type="spellEnd"/>
       <w:r>
         <w:t>.</w:t>
       </w:r>
@@ -8611,81 +8966,70 @@
       <w:pPr>
         <w:pStyle w:val="Heading2"/>
       </w:pPr>
-      <w:bookmarkStart w:id="56" w:name="_Toc414641248"/>
-      <w:r>
-        <w:t xml:space="preserve">Mobile </w:t>
-      </w:r>
-      <w:r>
-        <w:t>Platform</w:t>
+      <w:bookmarkStart w:id="56" w:name="_Toc414641249"/>
+      <w:r>
+        <w:t>Programming Language</w:t>
       </w:r>
       <w:bookmarkEnd w:id="56"/>
     </w:p>
     <w:p>
       <w:r>
-        <w:t xml:space="preserve">The network will work better as more people use it and more connections are formed. For this reason, it makes sense to use the most common platforms – Android and/or iOS. I </w:t>
-      </w:r>
-      <w:r>
-        <w:t>will</w:t>
-      </w:r>
-      <w:r>
-        <w:t xml:space="preserve"> target Android devices because I have experience working with Android and no experience with iOS.</w:t>
+        <w:t>Android apps primarily use Java, but it is theoretically possible to use any language. However, only JVM languages (and C++ via the NDK) have access to the Android application framework and libraries.</w:t>
+      </w:r>
+      <w:r>
+        <w:t xml:space="preserve"> </w:t>
+      </w:r>
+      <w:proofErr w:type="spellStart"/>
+      <w:r>
+        <w:t>Scala</w:t>
+      </w:r>
+      <w:proofErr w:type="spellEnd"/>
+      <w:r>
+        <w:t xml:space="preserve"> is a very flexible JVM language I have used to write android apps before</w:t>
+      </w:r>
+      <w:r>
+        <w:t xml:space="preserve">, so I started writing the program in </w:t>
+      </w:r>
+      <w:proofErr w:type="spellStart"/>
+      <w:r>
+        <w:t>Scala</w:t>
+      </w:r>
+      <w:proofErr w:type="spellEnd"/>
+      <w:r>
+        <w:t>.</w:t>
+      </w:r>
+      <w:r>
+        <w:t xml:space="preserve"> However, the</w:t>
+      </w:r>
+      <w:r>
+        <w:t xml:space="preserve"> build tools and libraries caused me a number of issues</w:t>
+      </w:r>
+      <w:r>
+        <w:t xml:space="preserve"> which forced me to switch back to Java because it is so well supported</w:t>
+      </w:r>
+      <w:r>
+        <w:t>.</w:t>
       </w:r>
     </w:p>
     <w:p>
       <w:pPr>
         <w:pStyle w:val="Heading2"/>
       </w:pPr>
-      <w:bookmarkStart w:id="57" w:name="_Toc414641249"/>
-      <w:r>
-        <w:t>Programming Language</w:t>
+      <w:bookmarkStart w:id="57" w:name="_Toc414641250"/>
+      <w:r>
+        <w:t>Encryption Scheme</w:t>
       </w:r>
       <w:bookmarkEnd w:id="57"/>
     </w:p>
     <w:p>
-      <w:r>
-        <w:t>Android apps primarily use Java, but it is theoretically possible to use any language. However, only JVM languages (and C++ via the NDK) have access to the Android application framework and libraries.</w:t>
-      </w:r>
-      <w:r>
-        <w:t xml:space="preserve"> Scala is a very flexible JVM language I have used to write android apps before</w:t>
-      </w:r>
-      <w:r>
-        <w:t>, so I started writing the program in Scala</w:t>
-      </w:r>
-      <w:r>
-        <w:t>.</w:t>
-      </w:r>
-      <w:r>
-        <w:t xml:space="preserve"> However, the</w:t>
-      </w:r>
-      <w:r>
-        <w:t xml:space="preserve"> build tools and libraries caused me a number of issues</w:t>
-      </w:r>
-      <w:r>
-        <w:t xml:space="preserve"> which forced me to switch back to Java because it is so well supported</w:t>
-      </w:r>
-      <w:r>
-        <w:t>.</w:t>
-      </w:r>
-    </w:p>
-    <w:p>
-      <w:pPr>
-        <w:pStyle w:val="Heading2"/>
-      </w:pPr>
-      <w:bookmarkStart w:id="58" w:name="_Toc414641250"/>
-      <w:r>
-        <w:t>Encryption Scheme</w:t>
+      <w:pPr>
+        <w:pStyle w:val="Heading3"/>
+      </w:pPr>
+      <w:bookmarkStart w:id="58" w:name="_Toc414641251"/>
+      <w:r>
+        <w:t>Requirements</w:t>
       </w:r>
       <w:bookmarkEnd w:id="58"/>
-    </w:p>
-    <w:p>
-      <w:pPr>
-        <w:pStyle w:val="Heading3"/>
-      </w:pPr>
-      <w:bookmarkStart w:id="59" w:name="_Toc414641251"/>
-      <w:r>
-        <w:t>Requirements</w:t>
-      </w:r>
-      <w:bookmarkEnd w:id="59"/>
     </w:p>
     <w:p>
       <w:r>
@@ -8879,11 +9223,11 @@
       <w:pPr>
         <w:pStyle w:val="Heading3"/>
       </w:pPr>
-      <w:bookmarkStart w:id="60" w:name="_Toc414641252"/>
+      <w:bookmarkStart w:id="59" w:name="_Toc414641252"/>
       <w:r>
         <w:t>Disaster Area Scenario</w:t>
       </w:r>
-      <w:bookmarkEnd w:id="60"/>
+      <w:bookmarkEnd w:id="59"/>
     </w:p>
     <w:p>
       <w:r>
@@ -8918,12 +9262,12 @@
       <w:pPr>
         <w:pStyle w:val="Heading3"/>
       </w:pPr>
-      <w:bookmarkStart w:id="61" w:name="_Toc414641253"/>
+      <w:bookmarkStart w:id="60" w:name="_Toc414641253"/>
       <w:r>
         <w:lastRenderedPageBreak/>
         <w:t>Privacy Scenario</w:t>
       </w:r>
-      <w:bookmarkEnd w:id="61"/>
+      <w:bookmarkEnd w:id="60"/>
     </w:p>
     <w:p>
       <w:pPr>
@@ -8982,11 +9326,11 @@
       <w:pPr>
         <w:pStyle w:val="Heading3"/>
       </w:pPr>
-      <w:bookmarkStart w:id="62" w:name="_Toc414641254"/>
+      <w:bookmarkStart w:id="61" w:name="_Toc414641254"/>
       <w:r>
         <w:t>Algorithm Choice</w:t>
       </w:r>
-      <w:bookmarkEnd w:id="62"/>
+      <w:bookmarkEnd w:id="61"/>
     </w:p>
     <w:p>
       <w:r>
@@ -9144,12 +9488,21 @@
                 <w:szCs w:val="18"/>
               </w:rPr>
             </w:pPr>
+            <w:proofErr w:type="spellStart"/>
             <w:r>
               <w:rPr>
                 <w:sz w:val="18"/>
                 <w:szCs w:val="18"/>
               </w:rPr>
-              <w:t>Lewko &amp; Waters</w:t>
+              <w:t>Lewko</w:t>
+            </w:r>
+            <w:proofErr w:type="spellEnd"/>
+            <w:r>
+              <w:rPr>
+                <w:sz w:val="18"/>
+                <w:szCs w:val="18"/>
+              </w:rPr>
+              <w:t xml:space="preserve"> &amp; Waters</w:t>
             </w:r>
             <w:sdt>
               <w:sdtPr>
@@ -9322,7 +9675,39 @@
                 <w:sz w:val="18"/>
                 <w:szCs w:val="18"/>
               </w:rPr>
-              <w:t xml:space="preserve">De Caro, Iovino &amp; Persiano </w:t>
+              <w:t xml:space="preserve">De Caro, </w:t>
+            </w:r>
+            <w:proofErr w:type="spellStart"/>
+            <w:r>
+              <w:rPr>
+                <w:sz w:val="18"/>
+                <w:szCs w:val="18"/>
+              </w:rPr>
+              <w:t>Iovino</w:t>
+            </w:r>
+            <w:proofErr w:type="spellEnd"/>
+            <w:r>
+              <w:rPr>
+                <w:sz w:val="18"/>
+                <w:szCs w:val="18"/>
+              </w:rPr>
+              <w:t xml:space="preserve"> &amp; </w:t>
+            </w:r>
+            <w:proofErr w:type="spellStart"/>
+            <w:r>
+              <w:rPr>
+                <w:sz w:val="18"/>
+                <w:szCs w:val="18"/>
+              </w:rPr>
+              <w:t>Persiano</w:t>
+            </w:r>
+            <w:proofErr w:type="spellEnd"/>
+            <w:r>
+              <w:rPr>
+                <w:sz w:val="18"/>
+                <w:szCs w:val="18"/>
+              </w:rPr>
+              <w:t xml:space="preserve"> </w:t>
             </w:r>
             <w:sdt>
               <w:sdtPr>
@@ -9495,7 +9880,23 @@
                 <w:sz w:val="18"/>
                 <w:szCs w:val="18"/>
               </w:rPr>
-              <w:t xml:space="preserve">Paterson &amp; Schuldt </w:t>
+              <w:t xml:space="preserve">Paterson &amp; </w:t>
+            </w:r>
+            <w:proofErr w:type="spellStart"/>
+            <w:r>
+              <w:rPr>
+                <w:sz w:val="18"/>
+                <w:szCs w:val="18"/>
+              </w:rPr>
+              <w:t>Schuldt</w:t>
+            </w:r>
+            <w:proofErr w:type="spellEnd"/>
+            <w:r>
+              <w:rPr>
+                <w:sz w:val="18"/>
+                <w:szCs w:val="18"/>
+              </w:rPr>
+              <w:t xml:space="preserve"> </w:t>
             </w:r>
             <w:sdt>
               <w:sdtPr>
@@ -9683,49 +10084,49 @@
       <w:pPr>
         <w:pStyle w:val="Heading2"/>
       </w:pPr>
-      <w:bookmarkStart w:id="63" w:name="_Toc414641255"/>
+      <w:bookmarkStart w:id="62" w:name="_Toc414641255"/>
       <w:r>
         <w:t>Database Library</w:t>
       </w:r>
+      <w:bookmarkEnd w:id="62"/>
+    </w:p>
+    <w:p>
+      <w:r>
+        <w:t xml:space="preserve">The app needs to store messages and other data in a database. In order to simplify implementation, </w:t>
+      </w:r>
+      <w:r>
+        <w:t>OMiN</w:t>
+      </w:r>
+      <w:r>
+        <w:t xml:space="preserve"> </w:t>
+      </w:r>
+      <w:r>
+        <w:t xml:space="preserve">uses </w:t>
+      </w:r>
+      <w:r>
+        <w:t>an Object Relational Model (ORM) library to allow database records to be treated as objects. Some research showed that the Sugar ORM (</w:t>
+      </w:r>
+      <w:hyperlink r:id="rId23" w:history="1">
+        <w:r>
+          <w:rPr>
+            <w:rStyle w:val="Hyperlink"/>
+          </w:rPr>
+          <w:t>http://satyan.github.io/sugar</w:t>
+        </w:r>
+      </w:hyperlink>
+      <w:r>
+        <w:t>) library provided the necessary functionality and was easy to integrate with the application.</w:t>
+      </w:r>
+    </w:p>
+    <w:p>
+      <w:pPr>
+        <w:pStyle w:val="Heading2"/>
+      </w:pPr>
+      <w:bookmarkStart w:id="63" w:name="_Toc414641256"/>
+      <w:r>
+        <w:t>Message Passing Medium</w:t>
+      </w:r>
       <w:bookmarkEnd w:id="63"/>
-    </w:p>
-    <w:p>
-      <w:r>
-        <w:t xml:space="preserve">The app needs to store messages and other data in a database. In order to simplify implementation, </w:t>
-      </w:r>
-      <w:r>
-        <w:t>OMiN</w:t>
-      </w:r>
-      <w:r>
-        <w:t xml:space="preserve"> </w:t>
-      </w:r>
-      <w:r>
-        <w:t xml:space="preserve">uses </w:t>
-      </w:r>
-      <w:r>
-        <w:t>an Object Relational Model (ORM) library to allow database records to be treated as objects. Some research showed that the Sugar ORM (</w:t>
-      </w:r>
-      <w:hyperlink r:id="rId23" w:history="1">
-        <w:r>
-          <w:rPr>
-            <w:rStyle w:val="Hyperlink"/>
-          </w:rPr>
-          <w:t>http://satyan.github.io/sugar</w:t>
-        </w:r>
-      </w:hyperlink>
-      <w:r>
-        <w:t>) library provided the necessary functionality and was easy to integrate with the application.</w:t>
-      </w:r>
-    </w:p>
-    <w:p>
-      <w:pPr>
-        <w:pStyle w:val="Heading2"/>
-      </w:pPr>
-      <w:bookmarkStart w:id="64" w:name="_Toc414641256"/>
-      <w:r>
-        <w:t>Message Passing Medium</w:t>
-      </w:r>
-      <w:bookmarkEnd w:id="64"/>
     </w:p>
     <w:p>
       <w:r>
@@ -9798,11 +10199,11 @@
       <w:pPr>
         <w:pStyle w:val="Heading2"/>
       </w:pPr>
-      <w:bookmarkStart w:id="65" w:name="_Toc414641257"/>
+      <w:bookmarkStart w:id="64" w:name="_Toc414641257"/>
       <w:r>
         <w:t>PKG Server</w:t>
       </w:r>
-      <w:bookmarkEnd w:id="65"/>
+      <w:bookmarkEnd w:id="64"/>
     </w:p>
     <w:p>
       <w:r>
@@ -9864,8 +10265,13 @@
       <w:r>
         <w:t xml:space="preserve">. The server maintains a list of users with secret keys so it will only ever send the secret key for a user once. </w:t>
       </w:r>
-      <w:r>
-        <w:t>Unix file locks are used to make sure that this file is only being read/written by one process at a time</w:t>
+      <w:proofErr w:type="gramStart"/>
+      <w:r>
+        <w:t>Unix</w:t>
+      </w:r>
+      <w:proofErr w:type="gramEnd"/>
+      <w:r>
+        <w:t xml:space="preserve"> file locks are used to make sure that this file is only being read/written by one process at a time</w:t>
       </w:r>
       <w:r>
         <w:t>.</w:t>
@@ -9875,12 +10281,12 @@
       <w:pPr>
         <w:pStyle w:val="Heading1"/>
       </w:pPr>
-      <w:bookmarkStart w:id="66" w:name="_Toc414641258"/>
+      <w:bookmarkStart w:id="65" w:name="_Toc414641258"/>
       <w:r>
         <w:lastRenderedPageBreak/>
         <w:t>Ethics</w:t>
       </w:r>
-      <w:bookmarkEnd w:id="66"/>
+      <w:bookmarkEnd w:id="65"/>
     </w:p>
     <w:p>
       <w:r>
@@ -9923,12 +10329,12 @@
       <w:pPr>
         <w:pStyle w:val="Heading1"/>
       </w:pPr>
-      <w:bookmarkStart w:id="67" w:name="_Toc414641259"/>
+      <w:bookmarkStart w:id="66" w:name="_Toc414641259"/>
       <w:r>
         <w:lastRenderedPageBreak/>
         <w:t>Evaluation and Critical Appraisal</w:t>
       </w:r>
-      <w:bookmarkEnd w:id="67"/>
+      <w:bookmarkEnd w:id="66"/>
     </w:p>
     <w:p>
       <w:pPr>
@@ -9942,12 +10348,12 @@
       <w:pPr>
         <w:pStyle w:val="Heading1"/>
       </w:pPr>
-      <w:bookmarkStart w:id="68" w:name="_Toc414641260"/>
+      <w:bookmarkStart w:id="67" w:name="_Toc414641260"/>
       <w:r>
         <w:lastRenderedPageBreak/>
         <w:t>Conclusions</w:t>
       </w:r>
-      <w:bookmarkEnd w:id="68"/>
+      <w:bookmarkEnd w:id="67"/>
     </w:p>
     <w:p>
       <w:pPr>
@@ -9957,7 +10363,7 @@
         <w:t>TODO</w:t>
       </w:r>
     </w:p>
-    <w:bookmarkStart w:id="69" w:name="_Toc414641261" w:displacedByCustomXml="next"/>
+    <w:bookmarkStart w:id="68" w:name="_Toc414641261" w:displacedByCustomXml="next"/>
     <w:sdt>
       <w:sdtPr>
         <w:rPr>
@@ -9981,7 +10387,7 @@
           <w:r>
             <w:t>Bibliography</w:t>
           </w:r>
-          <w:bookmarkEnd w:id="69"/>
+          <w:bookmarkEnd w:id="68"/>
         </w:p>
         <w:sdt>
           <w:sdtPr>
@@ -11561,7 +11967,7 @@
                 <w:bCs/>
                 <w:noProof/>
               </w:rPr>
-              <w:t>3</w:t>
+              <w:t>12</w:t>
             </w:r>
             <w:r>
               <w:rPr>
@@ -13146,15 +13552,15 @@
     <w:lsdException w:name="heading 1" w:semiHidden="0" w:uiPriority="9" w:unhideWhenUsed="0" w:qFormat="1"/>
     <w:lsdException w:name="heading 2" w:uiPriority="9" w:qFormat="1"/>
     <w:lsdException w:name="heading 3" w:uiPriority="9" w:qFormat="1"/>
-    <w:lsdException w:name="heading 4" w:uiPriority="9" w:qFormat="1"/>
+    <w:lsdException w:name="heading 4" w:uiPriority="9"/>
     <w:lsdException w:name="heading 5" w:uiPriority="9" w:qFormat="1"/>
     <w:lsdException w:name="heading 6" w:uiPriority="9" w:qFormat="1"/>
     <w:lsdException w:name="heading 7" w:uiPriority="9" w:qFormat="1"/>
     <w:lsdException w:name="heading 8" w:uiPriority="9" w:qFormat="1"/>
     <w:lsdException w:name="heading 9" w:uiPriority="9" w:qFormat="1"/>
-    <w:lsdException w:name="toc 1" w:uiPriority="39" w:qFormat="1"/>
-    <w:lsdException w:name="toc 2" w:uiPriority="39" w:qFormat="1"/>
-    <w:lsdException w:name="toc 3" w:uiPriority="39" w:qFormat="1"/>
+    <w:lsdException w:name="toc 1" w:uiPriority="39"/>
+    <w:lsdException w:name="toc 2" w:uiPriority="39"/>
+    <w:lsdException w:name="toc 3" w:uiPriority="39"/>
     <w:lsdException w:name="toc 4" w:uiPriority="39"/>
     <w:lsdException w:name="toc 5" w:uiPriority="39"/>
     <w:lsdException w:name="toc 6" w:uiPriority="39"/>
@@ -13165,11 +13571,11 @@
     <w:lsdException w:name="Title" w:semiHidden="0" w:uiPriority="10" w:unhideWhenUsed="0" w:qFormat="1"/>
     <w:lsdException w:name="Default Paragraph Font" w:uiPriority="1"/>
     <w:lsdException w:name="Subtitle" w:semiHidden="0" w:uiPriority="11" w:unhideWhenUsed="0" w:qFormat="1"/>
-    <w:lsdException w:name="Strong" w:semiHidden="0" w:uiPriority="22" w:unhideWhenUsed="0" w:qFormat="1"/>
-    <w:lsdException w:name="Emphasis" w:semiHidden="0" w:uiPriority="20" w:unhideWhenUsed="0" w:qFormat="1"/>
+    <w:lsdException w:name="Strong" w:semiHidden="0" w:uiPriority="22" w:unhideWhenUsed="0"/>
+    <w:lsdException w:name="Emphasis" w:semiHidden="0" w:uiPriority="20" w:unhideWhenUsed="0"/>
     <w:lsdException w:name="Table Grid" w:semiHidden="0" w:uiPriority="59" w:unhideWhenUsed="0"/>
     <w:lsdException w:name="Placeholder Text" w:unhideWhenUsed="0"/>
-    <w:lsdException w:name="No Spacing" w:semiHidden="0" w:uiPriority="1" w:unhideWhenUsed="0" w:qFormat="1"/>
+    <w:lsdException w:name="No Spacing" w:semiHidden="0" w:uiPriority="1" w:unhideWhenUsed="0"/>
     <w:lsdException w:name="Light Shading" w:semiHidden="0" w:uiPriority="60" w:unhideWhenUsed="0"/>
     <w:lsdException w:name="Light List" w:semiHidden="0" w:uiPriority="61" w:unhideWhenUsed="0"/>
     <w:lsdException w:name="Light Grid" w:semiHidden="0" w:uiPriority="62" w:unhideWhenUsed="0"/>
@@ -13191,9 +13597,9 @@
     <w:lsdException w:name="Medium Shading 2 Accent 1" w:semiHidden="0" w:uiPriority="64" w:unhideWhenUsed="0"/>
     <w:lsdException w:name="Medium List 1 Accent 1" w:semiHidden="0" w:uiPriority="65" w:unhideWhenUsed="0"/>
     <w:lsdException w:name="Revision" w:unhideWhenUsed="0"/>
-    <w:lsdException w:name="List Paragraph" w:semiHidden="0" w:uiPriority="34" w:unhideWhenUsed="0" w:qFormat="1"/>
-    <w:lsdException w:name="Quote" w:semiHidden="0" w:uiPriority="29" w:unhideWhenUsed="0" w:qFormat="1"/>
-    <w:lsdException w:name="Intense Quote" w:semiHidden="0" w:uiPriority="30" w:unhideWhenUsed="0" w:qFormat="1"/>
+    <w:lsdException w:name="List Paragraph" w:semiHidden="0" w:uiPriority="34" w:unhideWhenUsed="0"/>
+    <w:lsdException w:name="Quote" w:semiHidden="0" w:uiPriority="29" w:unhideWhenUsed="0"/>
+    <w:lsdException w:name="Intense Quote" w:semiHidden="0" w:uiPriority="30" w:unhideWhenUsed="0"/>
     <w:lsdException w:name="Medium List 2 Accent 1" w:semiHidden="0" w:uiPriority="66" w:unhideWhenUsed="0"/>
     <w:lsdException w:name="Medium Grid 1 Accent 1" w:semiHidden="0" w:uiPriority="67" w:unhideWhenUsed="0"/>
     <w:lsdException w:name="Medium Grid 2 Accent 1" w:semiHidden="0" w:uiPriority="68" w:unhideWhenUsed="0"/>
@@ -13272,11 +13678,11 @@
     <w:lsdException w:name="Colorful Shading Accent 6" w:semiHidden="0" w:uiPriority="71" w:unhideWhenUsed="0"/>
     <w:lsdException w:name="Colorful List Accent 6" w:semiHidden="0" w:uiPriority="72" w:unhideWhenUsed="0"/>
     <w:lsdException w:name="Colorful Grid Accent 6" w:semiHidden="0" w:uiPriority="73" w:unhideWhenUsed="0"/>
-    <w:lsdException w:name="Subtle Emphasis" w:semiHidden="0" w:uiPriority="19" w:unhideWhenUsed="0" w:qFormat="1"/>
-    <w:lsdException w:name="Intense Emphasis" w:semiHidden="0" w:uiPriority="21" w:unhideWhenUsed="0" w:qFormat="1"/>
-    <w:lsdException w:name="Subtle Reference" w:semiHidden="0" w:uiPriority="31" w:unhideWhenUsed="0" w:qFormat="1"/>
-    <w:lsdException w:name="Intense Reference" w:semiHidden="0" w:uiPriority="32" w:unhideWhenUsed="0" w:qFormat="1"/>
-    <w:lsdException w:name="Book Title" w:semiHidden="0" w:uiPriority="33" w:unhideWhenUsed="0" w:qFormat="1"/>
+    <w:lsdException w:name="Subtle Emphasis" w:semiHidden="0" w:uiPriority="19" w:unhideWhenUsed="0"/>
+    <w:lsdException w:name="Intense Emphasis" w:semiHidden="0" w:uiPriority="21" w:unhideWhenUsed="0"/>
+    <w:lsdException w:name="Subtle Reference" w:semiHidden="0" w:uiPriority="31" w:unhideWhenUsed="0"/>
+    <w:lsdException w:name="Intense Reference" w:semiHidden="0" w:uiPriority="32" w:unhideWhenUsed="0"/>
+    <w:lsdException w:name="Book Title" w:semiHidden="0" w:uiPriority="33" w:unhideWhenUsed="0"/>
     <w:lsdException w:name="Bibliography" w:uiPriority="37"/>
     <w:lsdException w:name="TOC Heading" w:uiPriority="39" w:qFormat="1"/>
   </w:latentStyles>
@@ -13374,7 +13780,6 @@
     <w:uiPriority w:val="9"/>
     <w:semiHidden/>
     <w:unhideWhenUsed/>
-    <w:qFormat/>
     <w:rsid w:val="003A2D0D"/>
     <w:pPr>
       <w:keepNext/>
@@ -13525,7 +13930,6 @@
     <w:autoRedefine/>
     <w:uiPriority w:val="39"/>
     <w:unhideWhenUsed/>
-    <w:qFormat/>
     <w:rsid w:val="00F04076"/>
     <w:pPr>
       <w:tabs>
@@ -13547,7 +13951,6 @@
     <w:autoRedefine/>
     <w:uiPriority w:val="39"/>
     <w:unhideWhenUsed/>
-    <w:qFormat/>
     <w:rsid w:val="0042609D"/>
     <w:pPr>
       <w:tabs>
@@ -13569,7 +13972,6 @@
     <w:autoRedefine/>
     <w:uiPriority w:val="39"/>
     <w:unhideWhenUsed/>
-    <w:qFormat/>
     <w:rsid w:val="00047F6D"/>
     <w:pPr>
       <w:tabs>
@@ -13694,7 +14096,6 @@
   <w:style w:type="paragraph" w:customStyle="1" w:styleId="Style1">
     <w:name w:val="Style1"/>
     <w:basedOn w:val="H1"/>
-    <w:qFormat/>
     <w:rsid w:val="005011FD"/>
   </w:style>
   <w:style w:type="paragraph" w:styleId="Bibliography">
@@ -13763,7 +14164,6 @@
     <w:name w:val="No Spacing"/>
     <w:link w:val="NoSpacingChar"/>
     <w:uiPriority w:val="1"/>
-    <w:qFormat/>
     <w:rsid w:val="009F586F"/>
     <w:pPr>
       <w:spacing w:after="0" w:line="240" w:lineRule="auto"/>
@@ -13859,7 +14259,6 @@
     <w:basedOn w:val="Normal"/>
     <w:link w:val="ListParagraphChar"/>
     <w:uiPriority w:val="34"/>
-    <w:qFormat/>
     <w:rsid w:val="000311A7"/>
     <w:pPr>
       <w:ind w:left="720"/>
@@ -14007,15 +14406,15 @@
     <w:lsdException w:name="heading 1" w:semiHidden="0" w:uiPriority="9" w:unhideWhenUsed="0" w:qFormat="1"/>
     <w:lsdException w:name="heading 2" w:uiPriority="9" w:qFormat="1"/>
     <w:lsdException w:name="heading 3" w:uiPriority="9" w:qFormat="1"/>
-    <w:lsdException w:name="heading 4" w:uiPriority="9" w:qFormat="1"/>
+    <w:lsdException w:name="heading 4" w:uiPriority="9"/>
     <w:lsdException w:name="heading 5" w:uiPriority="9" w:qFormat="1"/>
     <w:lsdException w:name="heading 6" w:uiPriority="9" w:qFormat="1"/>
     <w:lsdException w:name="heading 7" w:uiPriority="9" w:qFormat="1"/>
     <w:lsdException w:name="heading 8" w:uiPriority="9" w:qFormat="1"/>
     <w:lsdException w:name="heading 9" w:uiPriority="9" w:qFormat="1"/>
-    <w:lsdException w:name="toc 1" w:uiPriority="39" w:qFormat="1"/>
-    <w:lsdException w:name="toc 2" w:uiPriority="39" w:qFormat="1"/>
-    <w:lsdException w:name="toc 3" w:uiPriority="39" w:qFormat="1"/>
+    <w:lsdException w:name="toc 1" w:uiPriority="39"/>
+    <w:lsdException w:name="toc 2" w:uiPriority="39"/>
+    <w:lsdException w:name="toc 3" w:uiPriority="39"/>
     <w:lsdException w:name="toc 4" w:uiPriority="39"/>
     <w:lsdException w:name="toc 5" w:uiPriority="39"/>
     <w:lsdException w:name="toc 6" w:uiPriority="39"/>
@@ -14026,11 +14425,11 @@
     <w:lsdException w:name="Title" w:semiHidden="0" w:uiPriority="10" w:unhideWhenUsed="0" w:qFormat="1"/>
     <w:lsdException w:name="Default Paragraph Font" w:uiPriority="1"/>
     <w:lsdException w:name="Subtitle" w:semiHidden="0" w:uiPriority="11" w:unhideWhenUsed="0" w:qFormat="1"/>
-    <w:lsdException w:name="Strong" w:semiHidden="0" w:uiPriority="22" w:unhideWhenUsed="0" w:qFormat="1"/>
-    <w:lsdException w:name="Emphasis" w:semiHidden="0" w:uiPriority="20" w:unhideWhenUsed="0" w:qFormat="1"/>
+    <w:lsdException w:name="Strong" w:semiHidden="0" w:uiPriority="22" w:unhideWhenUsed="0"/>
+    <w:lsdException w:name="Emphasis" w:semiHidden="0" w:uiPriority="20" w:unhideWhenUsed="0"/>
     <w:lsdException w:name="Table Grid" w:semiHidden="0" w:uiPriority="59" w:unhideWhenUsed="0"/>
     <w:lsdException w:name="Placeholder Text" w:unhideWhenUsed="0"/>
-    <w:lsdException w:name="No Spacing" w:semiHidden="0" w:uiPriority="1" w:unhideWhenUsed="0" w:qFormat="1"/>
+    <w:lsdException w:name="No Spacing" w:semiHidden="0" w:uiPriority="1" w:unhideWhenUsed="0"/>
     <w:lsdException w:name="Light Shading" w:semiHidden="0" w:uiPriority="60" w:unhideWhenUsed="0"/>
     <w:lsdException w:name="Light List" w:semiHidden="0" w:uiPriority="61" w:unhideWhenUsed="0"/>
     <w:lsdException w:name="Light Grid" w:semiHidden="0" w:uiPriority="62" w:unhideWhenUsed="0"/>
@@ -14052,9 +14451,9 @@
     <w:lsdException w:name="Medium Shading 2 Accent 1" w:semiHidden="0" w:uiPriority="64" w:unhideWhenUsed="0"/>
     <w:lsdException w:name="Medium List 1 Accent 1" w:semiHidden="0" w:uiPriority="65" w:unhideWhenUsed="0"/>
     <w:lsdException w:name="Revision" w:unhideWhenUsed="0"/>
-    <w:lsdException w:name="List Paragraph" w:semiHidden="0" w:uiPriority="34" w:unhideWhenUsed="0" w:qFormat="1"/>
-    <w:lsdException w:name="Quote" w:semiHidden="0" w:uiPriority="29" w:unhideWhenUsed="0" w:qFormat="1"/>
-    <w:lsdException w:name="Intense Quote" w:semiHidden="0" w:uiPriority="30" w:unhideWhenUsed="0" w:qFormat="1"/>
+    <w:lsdException w:name="List Paragraph" w:semiHidden="0" w:uiPriority="34" w:unhideWhenUsed="0"/>
+    <w:lsdException w:name="Quote" w:semiHidden="0" w:uiPriority="29" w:unhideWhenUsed="0"/>
+    <w:lsdException w:name="Intense Quote" w:semiHidden="0" w:uiPriority="30" w:unhideWhenUsed="0"/>
     <w:lsdException w:name="Medium List 2 Accent 1" w:semiHidden="0" w:uiPriority="66" w:unhideWhenUsed="0"/>
     <w:lsdException w:name="Medium Grid 1 Accent 1" w:semiHidden="0" w:uiPriority="67" w:unhideWhenUsed="0"/>
     <w:lsdException w:name="Medium Grid 2 Accent 1" w:semiHidden="0" w:uiPriority="68" w:unhideWhenUsed="0"/>
@@ -14133,11 +14532,11 @@
     <w:lsdException w:name="Colorful Shading Accent 6" w:semiHidden="0" w:uiPriority="71" w:unhideWhenUsed="0"/>
     <w:lsdException w:name="Colorful List Accent 6" w:semiHidden="0" w:uiPriority="72" w:unhideWhenUsed="0"/>
     <w:lsdException w:name="Colorful Grid Accent 6" w:semiHidden="0" w:uiPriority="73" w:unhideWhenUsed="0"/>
-    <w:lsdException w:name="Subtle Emphasis" w:semiHidden="0" w:uiPriority="19" w:unhideWhenUsed="0" w:qFormat="1"/>
-    <w:lsdException w:name="Intense Emphasis" w:semiHidden="0" w:uiPriority="21" w:unhideWhenUsed="0" w:qFormat="1"/>
-    <w:lsdException w:name="Subtle Reference" w:semiHidden="0" w:uiPriority="31" w:unhideWhenUsed="0" w:qFormat="1"/>
-    <w:lsdException w:name="Intense Reference" w:semiHidden="0" w:uiPriority="32" w:unhideWhenUsed="0" w:qFormat="1"/>
-    <w:lsdException w:name="Book Title" w:semiHidden="0" w:uiPriority="33" w:unhideWhenUsed="0" w:qFormat="1"/>
+    <w:lsdException w:name="Subtle Emphasis" w:semiHidden="0" w:uiPriority="19" w:unhideWhenUsed="0"/>
+    <w:lsdException w:name="Intense Emphasis" w:semiHidden="0" w:uiPriority="21" w:unhideWhenUsed="0"/>
+    <w:lsdException w:name="Subtle Reference" w:semiHidden="0" w:uiPriority="31" w:unhideWhenUsed="0"/>
+    <w:lsdException w:name="Intense Reference" w:semiHidden="0" w:uiPriority="32" w:unhideWhenUsed="0"/>
+    <w:lsdException w:name="Book Title" w:semiHidden="0" w:uiPriority="33" w:unhideWhenUsed="0"/>
     <w:lsdException w:name="Bibliography" w:uiPriority="37"/>
     <w:lsdException w:name="TOC Heading" w:uiPriority="39" w:qFormat="1"/>
   </w:latentStyles>
@@ -14235,7 +14634,6 @@
     <w:uiPriority w:val="9"/>
     <w:semiHidden/>
     <w:unhideWhenUsed/>
-    <w:qFormat/>
     <w:rsid w:val="003A2D0D"/>
     <w:pPr>
       <w:keepNext/>
@@ -14386,7 +14784,6 @@
     <w:autoRedefine/>
     <w:uiPriority w:val="39"/>
     <w:unhideWhenUsed/>
-    <w:qFormat/>
     <w:rsid w:val="00F04076"/>
     <w:pPr>
       <w:tabs>
@@ -14408,7 +14805,6 @@
     <w:autoRedefine/>
     <w:uiPriority w:val="39"/>
     <w:unhideWhenUsed/>
-    <w:qFormat/>
     <w:rsid w:val="0042609D"/>
     <w:pPr>
       <w:tabs>
@@ -14430,7 +14826,6 @@
     <w:autoRedefine/>
     <w:uiPriority w:val="39"/>
     <w:unhideWhenUsed/>
-    <w:qFormat/>
     <w:rsid w:val="00047F6D"/>
     <w:pPr>
       <w:tabs>
@@ -14555,7 +14950,6 @@
   <w:style w:type="paragraph" w:customStyle="1" w:styleId="Style1">
     <w:name w:val="Style1"/>
     <w:basedOn w:val="H1"/>
-    <w:qFormat/>
     <w:rsid w:val="005011FD"/>
   </w:style>
   <w:style w:type="paragraph" w:styleId="Bibliography">
@@ -14624,7 +15018,6 @@
     <w:name w:val="No Spacing"/>
     <w:link w:val="NoSpacingChar"/>
     <w:uiPriority w:val="1"/>
-    <w:qFormat/>
     <w:rsid w:val="009F586F"/>
     <w:pPr>
       <w:spacing w:after="0" w:line="240" w:lineRule="auto"/>
@@ -14720,7 +15113,6 @@
     <w:basedOn w:val="Normal"/>
     <w:link w:val="ListParagraphChar"/>
     <w:uiPriority w:val="34"/>
-    <w:qFormat/>
     <w:rsid w:val="000311A7"/>
     <w:pPr>
       <w:ind w:left="720"/>
@@ -15343,7 +15735,7 @@
 </file>
 
 <file path=customXml/itemProps1.xml><?xml version="1.0" encoding="utf-8"?>
-<ds:datastoreItem xmlns:ds="http://schemas.openxmlformats.org/officeDocument/2006/customXml" ds:itemID="{FF570B05-F500-41C3-9262-6B577E2F6CF2}">
+<ds:datastoreItem xmlns:ds="http://schemas.openxmlformats.org/officeDocument/2006/customXml" ds:itemID="{FF7331AC-E9B9-49A7-84E3-CC48DEB6E006}">
   <ds:schemaRefs>
     <ds:schemaRef ds:uri="http://schemas.openxmlformats.org/officeDocument/2006/bibliography"/>
   </ds:schemaRefs>

</xml_diff>

<commit_message>
lots of TODOs in report after Tristan's review of 1st draft
</commit_message>
<xml_diff>
--- a/deliverables/report.docx
+++ b/deliverables/report.docx
@@ -23,8 +23,6 @@
       <w:r>
         <w:t xml:space="preserve"> Network</w:t>
       </w:r>
-      <w:bookmarkStart w:id="0" w:name="_GoBack"/>
-      <w:bookmarkEnd w:id="0"/>
     </w:p>
     <w:p>
       <w:pPr>
@@ -57,8 +55,27 @@
       </w:r>
     </w:p>
     <w:p>
-      <w:r>
-        <w:br w:type="page"/>
+      <w:pPr>
+        <w:pStyle w:val="TODO"/>
+      </w:pPr>
+      <w:r>
+        <w:t>More specific about what it does</w:t>
+      </w:r>
+    </w:p>
+    <w:p>
+      <w:pPr>
+        <w:pStyle w:val="TODO"/>
+      </w:pPr>
+      <w:r>
+        <w:t>include summary of evaluation</w:t>
+      </w:r>
+    </w:p>
+    <w:p>
+      <w:pPr>
+        <w:pStyle w:val="TODO"/>
+      </w:pPr>
+      <w:r>
+        <w:t>references in square brackets</w:t>
       </w:r>
     </w:p>
     <w:p>
@@ -97,13 +114,7 @@
         <w:rPr>
           <w:rStyle w:val="TODOChar"/>
         </w:rPr>
-        <w:t>* TODO</w:t>
-      </w:r>
-      <w:r>
-        <w:rPr>
-          <w:rStyle w:val="TODOChar"/>
-        </w:rPr>
-        <w:t xml:space="preserve"> </w:t>
+        <w:t xml:space="preserve">* TODO </w:t>
       </w:r>
       <w:r>
         <w:t>words long, including project specification and plan.</w:t>
@@ -146,7 +157,7 @@
         </w:rPr>
         <w:fldChar w:fldCharType="separate"/>
       </w:r>
-      <w:hyperlink w:anchor="_Toc414902480" w:history="1">
+      <w:hyperlink w:anchor="_Toc415058839" w:history="1">
         <w:r>
           <w:rPr>
             <w:rStyle w:val="Hyperlink"/>
@@ -182,7 +193,7 @@
           <w:rPr>
             <w:webHidden/>
           </w:rPr>
-          <w:instrText xml:space="preserve"> PAGEREF _Toc414902480 \h </w:instrText>
+          <w:instrText xml:space="preserve"> PAGEREF _Toc415058839 \h </w:instrText>
         </w:r>
         <w:r>
           <w:rPr>
@@ -217,7 +228,7 @@
           <w:sz w:val="22"/>
         </w:rPr>
       </w:pPr>
-      <w:hyperlink w:anchor="_Toc414902481" w:history="1">
+      <w:hyperlink w:anchor="_Toc415058840" w:history="1">
         <w:r>
           <w:rPr>
             <w:rStyle w:val="Hyperlink"/>
@@ -253,7 +264,7 @@
           <w:rPr>
             <w:webHidden/>
           </w:rPr>
-          <w:instrText xml:space="preserve"> PAGEREF _Toc414902481 \h </w:instrText>
+          <w:instrText xml:space="preserve"> PAGEREF _Toc415058840 \h </w:instrText>
         </w:r>
         <w:r>
           <w:rPr>
@@ -288,7 +299,7 @@
           <w:sz w:val="22"/>
         </w:rPr>
       </w:pPr>
-      <w:hyperlink w:anchor="_Toc414902482" w:history="1">
+      <w:hyperlink w:anchor="_Toc415058841" w:history="1">
         <w:r>
           <w:rPr>
             <w:rStyle w:val="Hyperlink"/>
@@ -324,7 +335,7 @@
           <w:rPr>
             <w:webHidden/>
           </w:rPr>
-          <w:instrText xml:space="preserve"> PAGEREF _Toc414902482 \h </w:instrText>
+          <w:instrText xml:space="preserve"> PAGEREF _Toc415058841 \h </w:instrText>
         </w:r>
         <w:r>
           <w:rPr>
@@ -359,7 +370,7 @@
           <w:sz w:val="22"/>
         </w:rPr>
       </w:pPr>
-      <w:hyperlink w:anchor="_Toc414902483" w:history="1">
+      <w:hyperlink w:anchor="_Toc415058842" w:history="1">
         <w:r>
           <w:rPr>
             <w:rStyle w:val="Hyperlink"/>
@@ -395,7 +406,7 @@
           <w:rPr>
             <w:webHidden/>
           </w:rPr>
-          <w:instrText xml:space="preserve"> PAGEREF _Toc414902483 \h </w:instrText>
+          <w:instrText xml:space="preserve"> PAGEREF _Toc415058842 \h </w:instrText>
         </w:r>
         <w:r>
           <w:rPr>
@@ -430,7 +441,7 @@
           <w:sz w:val="22"/>
         </w:rPr>
       </w:pPr>
-      <w:hyperlink w:anchor="_Toc414902484" w:history="1">
+      <w:hyperlink w:anchor="_Toc415058843" w:history="1">
         <w:r>
           <w:rPr>
             <w:rStyle w:val="Hyperlink"/>
@@ -466,7 +477,7 @@
           <w:rPr>
             <w:webHidden/>
           </w:rPr>
-          <w:instrText xml:space="preserve"> PAGEREF _Toc414902484 \h </w:instrText>
+          <w:instrText xml:space="preserve"> PAGEREF _Toc415058843 \h </w:instrText>
         </w:r>
         <w:r>
           <w:rPr>
@@ -501,7 +512,7 @@
           <w:sz w:val="22"/>
         </w:rPr>
       </w:pPr>
-      <w:hyperlink w:anchor="_Toc414902485" w:history="1">
+      <w:hyperlink w:anchor="_Toc415058844" w:history="1">
         <w:r>
           <w:rPr>
             <w:rStyle w:val="Hyperlink"/>
@@ -537,7 +548,7 @@
           <w:rPr>
             <w:webHidden/>
           </w:rPr>
-          <w:instrText xml:space="preserve"> PAGEREF _Toc414902485 \h </w:instrText>
+          <w:instrText xml:space="preserve"> PAGEREF _Toc415058844 \h </w:instrText>
         </w:r>
         <w:r>
           <w:rPr>
@@ -572,7 +583,7 @@
           <w:sz w:val="22"/>
         </w:rPr>
       </w:pPr>
-      <w:hyperlink w:anchor="_Toc414902486" w:history="1">
+      <w:hyperlink w:anchor="_Toc415058845" w:history="1">
         <w:r>
           <w:rPr>
             <w:rStyle w:val="Hyperlink"/>
@@ -608,7 +619,7 @@
           <w:rPr>
             <w:webHidden/>
           </w:rPr>
-          <w:instrText xml:space="preserve"> PAGEREF _Toc414902486 \h </w:instrText>
+          <w:instrText xml:space="preserve"> PAGEREF _Toc415058845 \h </w:instrText>
         </w:r>
         <w:r>
           <w:rPr>
@@ -643,7 +654,7 @@
           <w:sz w:val="22"/>
         </w:rPr>
       </w:pPr>
-      <w:hyperlink w:anchor="_Toc414902487" w:history="1">
+      <w:hyperlink w:anchor="_Toc415058846" w:history="1">
         <w:r>
           <w:rPr>
             <w:rStyle w:val="Hyperlink"/>
@@ -679,7 +690,7 @@
           <w:rPr>
             <w:webHidden/>
           </w:rPr>
-          <w:instrText xml:space="preserve"> PAGEREF _Toc414902487 \h </w:instrText>
+          <w:instrText xml:space="preserve"> PAGEREF _Toc415058846 \h </w:instrText>
         </w:r>
         <w:r>
           <w:rPr>
@@ -714,7 +725,7 @@
           <w:sz w:val="22"/>
         </w:rPr>
       </w:pPr>
-      <w:hyperlink w:anchor="_Toc414902488" w:history="1">
+      <w:hyperlink w:anchor="_Toc415058847" w:history="1">
         <w:r>
           <w:rPr>
             <w:rStyle w:val="Hyperlink"/>
@@ -750,7 +761,7 @@
           <w:rPr>
             <w:webHidden/>
           </w:rPr>
-          <w:instrText xml:space="preserve"> PAGEREF _Toc414902488 \h </w:instrText>
+          <w:instrText xml:space="preserve"> PAGEREF _Toc415058847 \h </w:instrText>
         </w:r>
         <w:r>
           <w:rPr>
@@ -785,7 +796,7 @@
           <w:sz w:val="22"/>
         </w:rPr>
       </w:pPr>
-      <w:hyperlink w:anchor="_Toc414902489" w:history="1">
+      <w:hyperlink w:anchor="_Toc415058848" w:history="1">
         <w:r>
           <w:rPr>
             <w:rStyle w:val="Hyperlink"/>
@@ -821,7 +832,7 @@
           <w:rPr>
             <w:webHidden/>
           </w:rPr>
-          <w:instrText xml:space="preserve"> PAGEREF _Toc414902489 \h </w:instrText>
+          <w:instrText xml:space="preserve"> PAGEREF _Toc415058848 \h </w:instrText>
         </w:r>
         <w:r>
           <w:rPr>
@@ -856,7 +867,7 @@
           <w:sz w:val="22"/>
         </w:rPr>
       </w:pPr>
-      <w:hyperlink w:anchor="_Toc414902490" w:history="1">
+      <w:hyperlink w:anchor="_Toc415058849" w:history="1">
         <w:r>
           <w:rPr>
             <w:rStyle w:val="Hyperlink"/>
@@ -892,7 +903,7 @@
           <w:rPr>
             <w:webHidden/>
           </w:rPr>
-          <w:instrText xml:space="preserve"> PAGEREF _Toc414902490 \h </w:instrText>
+          <w:instrText xml:space="preserve"> PAGEREF _Toc415058849 \h </w:instrText>
         </w:r>
         <w:r>
           <w:rPr>
@@ -927,7 +938,7 @@
           <w:sz w:val="22"/>
         </w:rPr>
       </w:pPr>
-      <w:hyperlink w:anchor="_Toc414902491" w:history="1">
+      <w:hyperlink w:anchor="_Toc415058850" w:history="1">
         <w:r>
           <w:rPr>
             <w:rStyle w:val="Hyperlink"/>
@@ -963,7 +974,7 @@
           <w:rPr>
             <w:webHidden/>
           </w:rPr>
-          <w:instrText xml:space="preserve"> PAGEREF _Toc414902491 \h </w:instrText>
+          <w:instrText xml:space="preserve"> PAGEREF _Toc415058850 \h </w:instrText>
         </w:r>
         <w:r>
           <w:rPr>
@@ -998,7 +1009,7 @@
           <w:sz w:val="22"/>
         </w:rPr>
       </w:pPr>
-      <w:hyperlink w:anchor="_Toc414902492" w:history="1">
+      <w:hyperlink w:anchor="_Toc415058851" w:history="1">
         <w:r>
           <w:rPr>
             <w:rStyle w:val="Hyperlink"/>
@@ -1034,7 +1045,7 @@
           <w:rPr>
             <w:webHidden/>
           </w:rPr>
-          <w:instrText xml:space="preserve"> PAGEREF _Toc414902492 \h </w:instrText>
+          <w:instrText xml:space="preserve"> PAGEREF _Toc415058851 \h </w:instrText>
         </w:r>
         <w:r>
           <w:rPr>
@@ -1069,7 +1080,7 @@
           <w:sz w:val="22"/>
         </w:rPr>
       </w:pPr>
-      <w:hyperlink w:anchor="_Toc414902493" w:history="1">
+      <w:hyperlink w:anchor="_Toc415058852" w:history="1">
         <w:r>
           <w:rPr>
             <w:rStyle w:val="Hyperlink"/>
@@ -1105,7 +1116,7 @@
           <w:rPr>
             <w:webHidden/>
           </w:rPr>
-          <w:instrText xml:space="preserve"> PAGEREF _Toc414902493 \h </w:instrText>
+          <w:instrText xml:space="preserve"> PAGEREF _Toc415058852 \h </w:instrText>
         </w:r>
         <w:r>
           <w:rPr>
@@ -1140,7 +1151,7 @@
           <w:sz w:val="22"/>
         </w:rPr>
       </w:pPr>
-      <w:hyperlink w:anchor="_Toc414902494" w:history="1">
+      <w:hyperlink w:anchor="_Toc415058853" w:history="1">
         <w:r>
           <w:rPr>
             <w:rStyle w:val="Hyperlink"/>
@@ -1176,7 +1187,7 @@
           <w:rPr>
             <w:webHidden/>
           </w:rPr>
-          <w:instrText xml:space="preserve"> PAGEREF _Toc414902494 \h </w:instrText>
+          <w:instrText xml:space="preserve"> PAGEREF _Toc415058853 \h </w:instrText>
         </w:r>
         <w:r>
           <w:rPr>
@@ -1211,7 +1222,7 @@
           <w:sz w:val="22"/>
         </w:rPr>
       </w:pPr>
-      <w:hyperlink w:anchor="_Toc414902495" w:history="1">
+      <w:hyperlink w:anchor="_Toc415058854" w:history="1">
         <w:r>
           <w:rPr>
             <w:rStyle w:val="Hyperlink"/>
@@ -1247,7 +1258,7 @@
           <w:rPr>
             <w:webHidden/>
           </w:rPr>
-          <w:instrText xml:space="preserve"> PAGEREF _Toc414902495 \h </w:instrText>
+          <w:instrText xml:space="preserve"> PAGEREF _Toc415058854 \h </w:instrText>
         </w:r>
         <w:r>
           <w:rPr>
@@ -1282,7 +1293,7 @@
           <w:sz w:val="22"/>
         </w:rPr>
       </w:pPr>
-      <w:hyperlink w:anchor="_Toc414902496" w:history="1">
+      <w:hyperlink w:anchor="_Toc415058855" w:history="1">
         <w:r>
           <w:rPr>
             <w:rStyle w:val="Hyperlink"/>
@@ -1318,7 +1329,7 @@
           <w:rPr>
             <w:webHidden/>
           </w:rPr>
-          <w:instrText xml:space="preserve"> PAGEREF _Toc414902496 \h </w:instrText>
+          <w:instrText xml:space="preserve"> PAGEREF _Toc415058855 \h </w:instrText>
         </w:r>
         <w:r>
           <w:rPr>
@@ -1353,7 +1364,7 @@
           <w:sz w:val="22"/>
         </w:rPr>
       </w:pPr>
-      <w:hyperlink w:anchor="_Toc414902497" w:history="1">
+      <w:hyperlink w:anchor="_Toc415058856" w:history="1">
         <w:r>
           <w:rPr>
             <w:rStyle w:val="Hyperlink"/>
@@ -1389,7 +1400,7 @@
           <w:rPr>
             <w:webHidden/>
           </w:rPr>
-          <w:instrText xml:space="preserve"> PAGEREF _Toc414902497 \h </w:instrText>
+          <w:instrText xml:space="preserve"> PAGEREF _Toc415058856 \h </w:instrText>
         </w:r>
         <w:r>
           <w:rPr>
@@ -1424,7 +1435,7 @@
           <w:sz w:val="22"/>
         </w:rPr>
       </w:pPr>
-      <w:hyperlink w:anchor="_Toc414902498" w:history="1">
+      <w:hyperlink w:anchor="_Toc415058857" w:history="1">
         <w:r>
           <w:rPr>
             <w:rStyle w:val="Hyperlink"/>
@@ -1460,7 +1471,7 @@
           <w:rPr>
             <w:webHidden/>
           </w:rPr>
-          <w:instrText xml:space="preserve"> PAGEREF _Toc414902498 \h </w:instrText>
+          <w:instrText xml:space="preserve"> PAGEREF _Toc415058857 \h </w:instrText>
         </w:r>
         <w:r>
           <w:rPr>
@@ -1495,7 +1506,7 @@
           <w:sz w:val="22"/>
         </w:rPr>
       </w:pPr>
-      <w:hyperlink w:anchor="_Toc414902499" w:history="1">
+      <w:hyperlink w:anchor="_Toc415058858" w:history="1">
         <w:r>
           <w:rPr>
             <w:rStyle w:val="Hyperlink"/>
@@ -1531,7 +1542,7 @@
           <w:rPr>
             <w:webHidden/>
           </w:rPr>
-          <w:instrText xml:space="preserve"> PAGEREF _Toc414902499 \h </w:instrText>
+          <w:instrText xml:space="preserve"> PAGEREF _Toc415058858 \h </w:instrText>
         </w:r>
         <w:r>
           <w:rPr>
@@ -1566,7 +1577,7 @@
           <w:sz w:val="22"/>
         </w:rPr>
       </w:pPr>
-      <w:hyperlink w:anchor="_Toc414902500" w:history="1">
+      <w:hyperlink w:anchor="_Toc415058859" w:history="1">
         <w:r>
           <w:rPr>
             <w:rStyle w:val="Hyperlink"/>
@@ -1602,7 +1613,7 @@
           <w:rPr>
             <w:webHidden/>
           </w:rPr>
-          <w:instrText xml:space="preserve"> PAGEREF _Toc414902500 \h </w:instrText>
+          <w:instrText xml:space="preserve"> PAGEREF _Toc415058859 \h </w:instrText>
         </w:r>
         <w:r>
           <w:rPr>
@@ -1637,7 +1648,7 @@
           <w:sz w:val="22"/>
         </w:rPr>
       </w:pPr>
-      <w:hyperlink w:anchor="_Toc414902501" w:history="1">
+      <w:hyperlink w:anchor="_Toc415058860" w:history="1">
         <w:r>
           <w:rPr>
             <w:rStyle w:val="Hyperlink"/>
@@ -1673,7 +1684,7 @@
           <w:rPr>
             <w:webHidden/>
           </w:rPr>
-          <w:instrText xml:space="preserve"> PAGEREF _Toc414902501 \h </w:instrText>
+          <w:instrText xml:space="preserve"> PAGEREF _Toc415058860 \h </w:instrText>
         </w:r>
         <w:r>
           <w:rPr>
@@ -1708,7 +1719,7 @@
           <w:sz w:val="22"/>
         </w:rPr>
       </w:pPr>
-      <w:hyperlink w:anchor="_Toc414902502" w:history="1">
+      <w:hyperlink w:anchor="_Toc415058861" w:history="1">
         <w:r>
           <w:rPr>
             <w:rStyle w:val="Hyperlink"/>
@@ -1744,7 +1755,7 @@
           <w:rPr>
             <w:webHidden/>
           </w:rPr>
-          <w:instrText xml:space="preserve"> PAGEREF _Toc414902502 \h </w:instrText>
+          <w:instrText xml:space="preserve"> PAGEREF _Toc415058861 \h </w:instrText>
         </w:r>
         <w:r>
           <w:rPr>
@@ -1779,7 +1790,7 @@
           <w:sz w:val="22"/>
         </w:rPr>
       </w:pPr>
-      <w:hyperlink w:anchor="_Toc414902503" w:history="1">
+      <w:hyperlink w:anchor="_Toc415058862" w:history="1">
         <w:r>
           <w:rPr>
             <w:rStyle w:val="Hyperlink"/>
@@ -1815,7 +1826,7 @@
           <w:rPr>
             <w:webHidden/>
           </w:rPr>
-          <w:instrText xml:space="preserve"> PAGEREF _Toc414902503 \h </w:instrText>
+          <w:instrText xml:space="preserve"> PAGEREF _Toc415058862 \h </w:instrText>
         </w:r>
         <w:r>
           <w:rPr>
@@ -1850,7 +1861,7 @@
           <w:sz w:val="22"/>
         </w:rPr>
       </w:pPr>
-      <w:hyperlink w:anchor="_Toc414902504" w:history="1">
+      <w:hyperlink w:anchor="_Toc415058863" w:history="1">
         <w:r>
           <w:rPr>
             <w:rStyle w:val="Hyperlink"/>
@@ -1886,7 +1897,7 @@
           <w:rPr>
             <w:webHidden/>
           </w:rPr>
-          <w:instrText xml:space="preserve"> PAGEREF _Toc414902504 \h </w:instrText>
+          <w:instrText xml:space="preserve"> PAGEREF _Toc415058863 \h </w:instrText>
         </w:r>
         <w:r>
           <w:rPr>
@@ -1921,7 +1932,7 @@
           <w:sz w:val="22"/>
         </w:rPr>
       </w:pPr>
-      <w:hyperlink w:anchor="_Toc414902505" w:history="1">
+      <w:hyperlink w:anchor="_Toc415058864" w:history="1">
         <w:r>
           <w:rPr>
             <w:rStyle w:val="Hyperlink"/>
@@ -1957,7 +1968,7 @@
           <w:rPr>
             <w:webHidden/>
           </w:rPr>
-          <w:instrText xml:space="preserve"> PAGEREF _Toc414902505 \h </w:instrText>
+          <w:instrText xml:space="preserve"> PAGEREF _Toc415058864 \h </w:instrText>
         </w:r>
         <w:r>
           <w:rPr>
@@ -1992,7 +2003,7 @@
           <w:sz w:val="22"/>
         </w:rPr>
       </w:pPr>
-      <w:hyperlink w:anchor="_Toc414902506" w:history="1">
+      <w:hyperlink w:anchor="_Toc415058865" w:history="1">
         <w:r>
           <w:rPr>
             <w:rStyle w:val="Hyperlink"/>
@@ -2028,7 +2039,7 @@
           <w:rPr>
             <w:webHidden/>
           </w:rPr>
-          <w:instrText xml:space="preserve"> PAGEREF _Toc414902506 \h </w:instrText>
+          <w:instrText xml:space="preserve"> PAGEREF _Toc415058865 \h </w:instrText>
         </w:r>
         <w:r>
           <w:rPr>
@@ -2063,7 +2074,7 @@
           <w:sz w:val="22"/>
         </w:rPr>
       </w:pPr>
-      <w:hyperlink w:anchor="_Toc414902507" w:history="1">
+      <w:hyperlink w:anchor="_Toc415058866" w:history="1">
         <w:r>
           <w:rPr>
             <w:rStyle w:val="Hyperlink"/>
@@ -2099,7 +2110,7 @@
           <w:rPr>
             <w:webHidden/>
           </w:rPr>
-          <w:instrText xml:space="preserve"> PAGEREF _Toc414902507 \h </w:instrText>
+          <w:instrText xml:space="preserve"> PAGEREF _Toc415058866 \h </w:instrText>
         </w:r>
         <w:r>
           <w:rPr>
@@ -2134,7 +2145,7 @@
           <w:sz w:val="22"/>
         </w:rPr>
       </w:pPr>
-      <w:hyperlink w:anchor="_Toc414902508" w:history="1">
+      <w:hyperlink w:anchor="_Toc415058867" w:history="1">
         <w:r>
           <w:rPr>
             <w:rStyle w:val="Hyperlink"/>
@@ -2170,7 +2181,7 @@
           <w:rPr>
             <w:webHidden/>
           </w:rPr>
-          <w:instrText xml:space="preserve"> PAGEREF _Toc414902508 \h </w:instrText>
+          <w:instrText xml:space="preserve"> PAGEREF _Toc415058867 \h </w:instrText>
         </w:r>
         <w:r>
           <w:rPr>
@@ -2205,7 +2216,7 @@
           <w:sz w:val="22"/>
         </w:rPr>
       </w:pPr>
-      <w:hyperlink w:anchor="_Toc414902509" w:history="1">
+      <w:hyperlink w:anchor="_Toc415058868" w:history="1">
         <w:r>
           <w:rPr>
             <w:rStyle w:val="Hyperlink"/>
@@ -2241,7 +2252,7 @@
           <w:rPr>
             <w:webHidden/>
           </w:rPr>
-          <w:instrText xml:space="preserve"> PAGEREF _Toc414902509 \h </w:instrText>
+          <w:instrText xml:space="preserve"> PAGEREF _Toc415058868 \h </w:instrText>
         </w:r>
         <w:r>
           <w:rPr>
@@ -2276,7 +2287,7 @@
           <w:sz w:val="22"/>
         </w:rPr>
       </w:pPr>
-      <w:hyperlink w:anchor="_Toc414902510" w:history="1">
+      <w:hyperlink w:anchor="_Toc415058869" w:history="1">
         <w:r>
           <w:rPr>
             <w:rStyle w:val="Hyperlink"/>
@@ -2312,7 +2323,7 @@
           <w:rPr>
             <w:webHidden/>
           </w:rPr>
-          <w:instrText xml:space="preserve"> PAGEREF _Toc414902510 \h </w:instrText>
+          <w:instrText xml:space="preserve"> PAGEREF _Toc415058869 \h </w:instrText>
         </w:r>
         <w:r>
           <w:rPr>
@@ -2347,7 +2358,7 @@
           <w:sz w:val="22"/>
         </w:rPr>
       </w:pPr>
-      <w:hyperlink w:anchor="_Toc414902511" w:history="1">
+      <w:hyperlink w:anchor="_Toc415058870" w:history="1">
         <w:r>
           <w:rPr>
             <w:rStyle w:val="Hyperlink"/>
@@ -2383,7 +2394,7 @@
           <w:rPr>
             <w:webHidden/>
           </w:rPr>
-          <w:instrText xml:space="preserve"> PAGEREF _Toc414902511 \h </w:instrText>
+          <w:instrText xml:space="preserve"> PAGEREF _Toc415058870 \h </w:instrText>
         </w:r>
         <w:r>
           <w:rPr>
@@ -2418,7 +2429,7 @@
           <w:sz w:val="22"/>
         </w:rPr>
       </w:pPr>
-      <w:hyperlink w:anchor="_Toc414902512" w:history="1">
+      <w:hyperlink w:anchor="_Toc415058871" w:history="1">
         <w:r>
           <w:rPr>
             <w:rStyle w:val="Hyperlink"/>
@@ -2454,7 +2465,7 @@
           <w:rPr>
             <w:webHidden/>
           </w:rPr>
-          <w:instrText xml:space="preserve"> PAGEREF _Toc414902512 \h </w:instrText>
+          <w:instrText xml:space="preserve"> PAGEREF _Toc415058871 \h </w:instrText>
         </w:r>
         <w:r>
           <w:rPr>
@@ -2489,7 +2500,7 @@
           <w:sz w:val="22"/>
         </w:rPr>
       </w:pPr>
-      <w:hyperlink w:anchor="_Toc414902513" w:history="1">
+      <w:hyperlink w:anchor="_Toc415058872" w:history="1">
         <w:r>
           <w:rPr>
             <w:rStyle w:val="Hyperlink"/>
@@ -2525,7 +2536,7 @@
           <w:rPr>
             <w:webHidden/>
           </w:rPr>
-          <w:instrText xml:space="preserve"> PAGEREF _Toc414902513 \h </w:instrText>
+          <w:instrText xml:space="preserve"> PAGEREF _Toc415058872 \h </w:instrText>
         </w:r>
         <w:r>
           <w:rPr>
@@ -2560,7 +2571,7 @@
           <w:sz w:val="22"/>
         </w:rPr>
       </w:pPr>
-      <w:hyperlink w:anchor="_Toc414902514" w:history="1">
+      <w:hyperlink w:anchor="_Toc415058873" w:history="1">
         <w:r>
           <w:rPr>
             <w:rStyle w:val="Hyperlink"/>
@@ -2596,7 +2607,7 @@
           <w:rPr>
             <w:webHidden/>
           </w:rPr>
-          <w:instrText xml:space="preserve"> PAGEREF _Toc414902514 \h </w:instrText>
+          <w:instrText xml:space="preserve"> PAGEREF _Toc415058873 \h </w:instrText>
         </w:r>
         <w:r>
           <w:rPr>
@@ -2631,7 +2642,7 @@
           <w:sz w:val="22"/>
         </w:rPr>
       </w:pPr>
-      <w:hyperlink w:anchor="_Toc414902515" w:history="1">
+      <w:hyperlink w:anchor="_Toc415058874" w:history="1">
         <w:r>
           <w:rPr>
             <w:rStyle w:val="Hyperlink"/>
@@ -2667,7 +2678,7 @@
           <w:rPr>
             <w:webHidden/>
           </w:rPr>
-          <w:instrText xml:space="preserve"> PAGEREF _Toc414902515 \h </w:instrText>
+          <w:instrText xml:space="preserve"> PAGEREF _Toc415058874 \h </w:instrText>
         </w:r>
         <w:r>
           <w:rPr>
@@ -2702,7 +2713,7 @@
           <w:sz w:val="22"/>
         </w:rPr>
       </w:pPr>
-      <w:hyperlink w:anchor="_Toc414902516" w:history="1">
+      <w:hyperlink w:anchor="_Toc415058875" w:history="1">
         <w:r>
           <w:rPr>
             <w:rStyle w:val="Hyperlink"/>
@@ -2738,7 +2749,7 @@
           <w:rPr>
             <w:webHidden/>
           </w:rPr>
-          <w:instrText xml:space="preserve"> PAGEREF _Toc414902516 \h </w:instrText>
+          <w:instrText xml:space="preserve"> PAGEREF _Toc415058875 \h </w:instrText>
         </w:r>
         <w:r>
           <w:rPr>
@@ -2773,7 +2784,7 @@
           <w:sz w:val="22"/>
         </w:rPr>
       </w:pPr>
-      <w:hyperlink w:anchor="_Toc414902517" w:history="1">
+      <w:hyperlink w:anchor="_Toc415058876" w:history="1">
         <w:r>
           <w:rPr>
             <w:rStyle w:val="Hyperlink"/>
@@ -2809,7 +2820,7 @@
           <w:rPr>
             <w:webHidden/>
           </w:rPr>
-          <w:instrText xml:space="preserve"> PAGEREF _Toc414902517 \h </w:instrText>
+          <w:instrText xml:space="preserve"> PAGEREF _Toc415058876 \h </w:instrText>
         </w:r>
         <w:r>
           <w:rPr>
@@ -2844,7 +2855,7 @@
           <w:sz w:val="22"/>
         </w:rPr>
       </w:pPr>
-      <w:hyperlink w:anchor="_Toc414902518" w:history="1">
+      <w:hyperlink w:anchor="_Toc415058877" w:history="1">
         <w:r>
           <w:rPr>
             <w:rStyle w:val="Hyperlink"/>
@@ -2880,7 +2891,7 @@
           <w:rPr>
             <w:webHidden/>
           </w:rPr>
-          <w:instrText xml:space="preserve"> PAGEREF _Toc414902518 \h </w:instrText>
+          <w:instrText xml:space="preserve"> PAGEREF _Toc415058877 \h </w:instrText>
         </w:r>
         <w:r>
           <w:rPr>
@@ -2915,7 +2926,7 @@
           <w:sz w:val="22"/>
         </w:rPr>
       </w:pPr>
-      <w:hyperlink w:anchor="_Toc414902519" w:history="1">
+      <w:hyperlink w:anchor="_Toc415058878" w:history="1">
         <w:r>
           <w:rPr>
             <w:rStyle w:val="Hyperlink"/>
@@ -2951,7 +2962,7 @@
           <w:rPr>
             <w:webHidden/>
           </w:rPr>
-          <w:instrText xml:space="preserve"> PAGEREF _Toc414902519 \h </w:instrText>
+          <w:instrText xml:space="preserve"> PAGEREF _Toc415058878 \h </w:instrText>
         </w:r>
         <w:r>
           <w:rPr>
@@ -2986,7 +2997,7 @@
           <w:sz w:val="22"/>
         </w:rPr>
       </w:pPr>
-      <w:hyperlink w:anchor="_Toc414902520" w:history="1">
+      <w:hyperlink w:anchor="_Toc415058879" w:history="1">
         <w:r>
           <w:rPr>
             <w:rStyle w:val="Hyperlink"/>
@@ -3022,7 +3033,7 @@
           <w:rPr>
             <w:webHidden/>
           </w:rPr>
-          <w:instrText xml:space="preserve"> PAGEREF _Toc414902520 \h </w:instrText>
+          <w:instrText xml:space="preserve"> PAGEREF _Toc415058879 \h </w:instrText>
         </w:r>
         <w:r>
           <w:rPr>
@@ -3057,7 +3068,7 @@
           <w:sz w:val="22"/>
         </w:rPr>
       </w:pPr>
-      <w:hyperlink w:anchor="_Toc414902521" w:history="1">
+      <w:hyperlink w:anchor="_Toc415058880" w:history="1">
         <w:r>
           <w:rPr>
             <w:rStyle w:val="Hyperlink"/>
@@ -3093,7 +3104,7 @@
           <w:rPr>
             <w:webHidden/>
           </w:rPr>
-          <w:instrText xml:space="preserve"> PAGEREF _Toc414902521 \h </w:instrText>
+          <w:instrText xml:space="preserve"> PAGEREF _Toc415058880 \h </w:instrText>
         </w:r>
         <w:r>
           <w:rPr>
@@ -3128,7 +3139,7 @@
           <w:sz w:val="22"/>
         </w:rPr>
       </w:pPr>
-      <w:hyperlink w:anchor="_Toc414902522" w:history="1">
+      <w:hyperlink w:anchor="_Toc415058881" w:history="1">
         <w:r>
           <w:rPr>
             <w:rStyle w:val="Hyperlink"/>
@@ -3164,7 +3175,7 @@
           <w:rPr>
             <w:webHidden/>
           </w:rPr>
-          <w:instrText xml:space="preserve"> PAGEREF _Toc414902522 \h </w:instrText>
+          <w:instrText xml:space="preserve"> PAGEREF _Toc415058881 \h </w:instrText>
         </w:r>
         <w:r>
           <w:rPr>
@@ -3199,7 +3210,7 @@
           <w:sz w:val="22"/>
         </w:rPr>
       </w:pPr>
-      <w:hyperlink w:anchor="_Toc414902523" w:history="1">
+      <w:hyperlink w:anchor="_Toc415058882" w:history="1">
         <w:r>
           <w:rPr>
             <w:rStyle w:val="Hyperlink"/>
@@ -3235,7 +3246,7 @@
           <w:rPr>
             <w:webHidden/>
           </w:rPr>
-          <w:instrText xml:space="preserve"> PAGEREF _Toc414902523 \h </w:instrText>
+          <w:instrText xml:space="preserve"> PAGEREF _Toc415058882 \h </w:instrText>
         </w:r>
         <w:r>
           <w:rPr>
@@ -3270,7 +3281,7 @@
           <w:sz w:val="22"/>
         </w:rPr>
       </w:pPr>
-      <w:hyperlink w:anchor="_Toc414902524" w:history="1">
+      <w:hyperlink w:anchor="_Toc415058883" w:history="1">
         <w:r>
           <w:rPr>
             <w:rStyle w:val="Hyperlink"/>
@@ -3306,7 +3317,7 @@
           <w:rPr>
             <w:webHidden/>
           </w:rPr>
-          <w:instrText xml:space="preserve"> PAGEREF _Toc414902524 \h </w:instrText>
+          <w:instrText xml:space="preserve"> PAGEREF _Toc415058883 \h </w:instrText>
         </w:r>
         <w:r>
           <w:rPr>
@@ -3341,7 +3352,7 @@
           <w:sz w:val="22"/>
         </w:rPr>
       </w:pPr>
-      <w:hyperlink w:anchor="_Toc414902525" w:history="1">
+      <w:hyperlink w:anchor="_Toc415058884" w:history="1">
         <w:r>
           <w:rPr>
             <w:rStyle w:val="Hyperlink"/>
@@ -3377,7 +3388,7 @@
           <w:rPr>
             <w:webHidden/>
           </w:rPr>
-          <w:instrText xml:space="preserve"> PAGEREF _Toc414902525 \h </w:instrText>
+          <w:instrText xml:space="preserve"> PAGEREF _Toc415058884 \h </w:instrText>
         </w:r>
         <w:r>
           <w:rPr>
@@ -3412,7 +3423,7 @@
           <w:sz w:val="22"/>
         </w:rPr>
       </w:pPr>
-      <w:hyperlink w:anchor="_Toc414902526" w:history="1">
+      <w:hyperlink w:anchor="_Toc415058885" w:history="1">
         <w:r>
           <w:rPr>
             <w:rStyle w:val="Hyperlink"/>
@@ -3448,7 +3459,7 @@
           <w:rPr>
             <w:webHidden/>
           </w:rPr>
-          <w:instrText xml:space="preserve"> PAGEREF _Toc414902526 \h </w:instrText>
+          <w:instrText xml:space="preserve"> PAGEREF _Toc415058885 \h </w:instrText>
         </w:r>
         <w:r>
           <w:rPr>
@@ -3483,7 +3494,7 @@
           <w:sz w:val="22"/>
         </w:rPr>
       </w:pPr>
-      <w:hyperlink w:anchor="_Toc414902527" w:history="1">
+      <w:hyperlink w:anchor="_Toc415058886" w:history="1">
         <w:r>
           <w:rPr>
             <w:rStyle w:val="Hyperlink"/>
@@ -3519,7 +3530,7 @@
           <w:rPr>
             <w:webHidden/>
           </w:rPr>
-          <w:instrText xml:space="preserve"> PAGEREF _Toc414902527 \h </w:instrText>
+          <w:instrText xml:space="preserve"> PAGEREF _Toc415058886 \h </w:instrText>
         </w:r>
         <w:r>
           <w:rPr>
@@ -3554,7 +3565,7 @@
           <w:sz w:val="22"/>
         </w:rPr>
       </w:pPr>
-      <w:hyperlink w:anchor="_Toc414902528" w:history="1">
+      <w:hyperlink w:anchor="_Toc415058887" w:history="1">
         <w:r>
           <w:rPr>
             <w:rStyle w:val="Hyperlink"/>
@@ -3590,7 +3601,7 @@
           <w:rPr>
             <w:webHidden/>
           </w:rPr>
-          <w:instrText xml:space="preserve"> PAGEREF _Toc414902528 \h </w:instrText>
+          <w:instrText xml:space="preserve"> PAGEREF _Toc415058887 \h </w:instrText>
         </w:r>
         <w:r>
           <w:rPr>
@@ -3625,7 +3636,7 @@
           <w:sz w:val="22"/>
         </w:rPr>
       </w:pPr>
-      <w:hyperlink w:anchor="_Toc414902529" w:history="1">
+      <w:hyperlink w:anchor="_Toc415058888" w:history="1">
         <w:r>
           <w:rPr>
             <w:rStyle w:val="Hyperlink"/>
@@ -3661,7 +3672,7 @@
           <w:rPr>
             <w:webHidden/>
           </w:rPr>
-          <w:instrText xml:space="preserve"> PAGEREF _Toc414902529 \h </w:instrText>
+          <w:instrText xml:space="preserve"> PAGEREF _Toc415058888 \h </w:instrText>
         </w:r>
         <w:r>
           <w:rPr>
@@ -3696,7 +3707,7 @@
           <w:sz w:val="22"/>
         </w:rPr>
       </w:pPr>
-      <w:hyperlink w:anchor="_Toc414902530" w:history="1">
+      <w:hyperlink w:anchor="_Toc415058889" w:history="1">
         <w:r>
           <w:rPr>
             <w:rStyle w:val="Hyperlink"/>
@@ -3732,7 +3743,7 @@
           <w:rPr>
             <w:webHidden/>
           </w:rPr>
-          <w:instrText xml:space="preserve"> PAGEREF _Toc414902530 \h </w:instrText>
+          <w:instrText xml:space="preserve"> PAGEREF _Toc415058889 \h </w:instrText>
         </w:r>
         <w:r>
           <w:rPr>
@@ -3767,7 +3778,7 @@
           <w:sz w:val="22"/>
         </w:rPr>
       </w:pPr>
-      <w:hyperlink w:anchor="_Toc414902531" w:history="1">
+      <w:hyperlink w:anchor="_Toc415058890" w:history="1">
         <w:r>
           <w:rPr>
             <w:rStyle w:val="Hyperlink"/>
@@ -3803,7 +3814,7 @@
           <w:rPr>
             <w:webHidden/>
           </w:rPr>
-          <w:instrText xml:space="preserve"> PAGEREF _Toc414902531 \h </w:instrText>
+          <w:instrText xml:space="preserve"> PAGEREF _Toc415058890 \h </w:instrText>
         </w:r>
         <w:r>
           <w:rPr>
@@ -3838,7 +3849,7 @@
           <w:sz w:val="22"/>
         </w:rPr>
       </w:pPr>
-      <w:hyperlink w:anchor="_Toc414902532" w:history="1">
+      <w:hyperlink w:anchor="_Toc415058891" w:history="1">
         <w:r>
           <w:rPr>
             <w:rStyle w:val="Hyperlink"/>
@@ -3874,7 +3885,7 @@
           <w:rPr>
             <w:webHidden/>
           </w:rPr>
-          <w:instrText xml:space="preserve"> PAGEREF _Toc414902532 \h </w:instrText>
+          <w:instrText xml:space="preserve"> PAGEREF _Toc415058891 \h </w:instrText>
         </w:r>
         <w:r>
           <w:rPr>
@@ -3909,7 +3920,7 @@
           <w:sz w:val="22"/>
         </w:rPr>
       </w:pPr>
-      <w:hyperlink w:anchor="_Toc414902533" w:history="1">
+      <w:hyperlink w:anchor="_Toc415058892" w:history="1">
         <w:r>
           <w:rPr>
             <w:rStyle w:val="Hyperlink"/>
@@ -3945,7 +3956,7 @@
           <w:rPr>
             <w:webHidden/>
           </w:rPr>
-          <w:instrText xml:space="preserve"> PAGEREF _Toc414902533 \h </w:instrText>
+          <w:instrText xml:space="preserve"> PAGEREF _Toc415058892 \h </w:instrText>
         </w:r>
         <w:r>
           <w:rPr>
@@ -3980,7 +3991,7 @@
           <w:sz w:val="22"/>
         </w:rPr>
       </w:pPr>
-      <w:hyperlink w:anchor="_Toc414902534" w:history="1">
+      <w:hyperlink w:anchor="_Toc415058893" w:history="1">
         <w:r>
           <w:rPr>
             <w:rStyle w:val="Hyperlink"/>
@@ -4016,7 +4027,7 @@
           <w:rPr>
             <w:webHidden/>
           </w:rPr>
-          <w:instrText xml:space="preserve"> PAGEREF _Toc414902534 \h </w:instrText>
+          <w:instrText xml:space="preserve"> PAGEREF _Toc415058893 \h </w:instrText>
         </w:r>
         <w:r>
           <w:rPr>
@@ -4051,7 +4062,7 @@
           <w:sz w:val="22"/>
         </w:rPr>
       </w:pPr>
-      <w:hyperlink w:anchor="_Toc414902535" w:history="1">
+      <w:hyperlink w:anchor="_Toc415058894" w:history="1">
         <w:r>
           <w:rPr>
             <w:rStyle w:val="Hyperlink"/>
@@ -4087,7 +4098,7 @@
           <w:rPr>
             <w:webHidden/>
           </w:rPr>
-          <w:instrText xml:space="preserve"> PAGEREF _Toc414902535 \h </w:instrText>
+          <w:instrText xml:space="preserve"> PAGEREF _Toc415058894 \h </w:instrText>
         </w:r>
         <w:r>
           <w:rPr>
@@ -4122,7 +4133,7 @@
           <w:sz w:val="22"/>
         </w:rPr>
       </w:pPr>
-      <w:hyperlink w:anchor="_Toc414902536" w:history="1">
+      <w:hyperlink w:anchor="_Toc415058895" w:history="1">
         <w:r>
           <w:rPr>
             <w:rStyle w:val="Hyperlink"/>
@@ -4158,7 +4169,7 @@
           <w:rPr>
             <w:webHidden/>
           </w:rPr>
-          <w:instrText xml:space="preserve"> PAGEREF _Toc414902536 \h </w:instrText>
+          <w:instrText xml:space="preserve"> PAGEREF _Toc415058895 \h </w:instrText>
         </w:r>
         <w:r>
           <w:rPr>
@@ -4193,7 +4204,7 @@
           <w:sz w:val="22"/>
         </w:rPr>
       </w:pPr>
-      <w:hyperlink w:anchor="_Toc414902537" w:history="1">
+      <w:hyperlink w:anchor="_Toc415058896" w:history="1">
         <w:r>
           <w:rPr>
             <w:rStyle w:val="Hyperlink"/>
@@ -4229,7 +4240,7 @@
           <w:rPr>
             <w:webHidden/>
           </w:rPr>
-          <w:instrText xml:space="preserve"> PAGEREF _Toc414902537 \h </w:instrText>
+          <w:instrText xml:space="preserve"> PAGEREF _Toc415058896 \h </w:instrText>
         </w:r>
         <w:r>
           <w:rPr>
@@ -4247,6 +4258,148 @@
             <w:webHidden/>
           </w:rPr>
           <w:t>37</w:t>
+        </w:r>
+        <w:r>
+          <w:rPr>
+            <w:webHidden/>
+          </w:rPr>
+          <w:fldChar w:fldCharType="end"/>
+        </w:r>
+      </w:hyperlink>
+    </w:p>
+    <w:p>
+      <w:pPr>
+        <w:pStyle w:val="TOC1"/>
+        <w:rPr>
+          <w:rFonts w:asciiTheme="minorHAnsi" w:hAnsiTheme="minorHAnsi"/>
+          <w:sz w:val="22"/>
+        </w:rPr>
+      </w:pPr>
+      <w:hyperlink w:anchor="_Toc415058897" w:history="1">
+        <w:r>
+          <w:rPr>
+            <w:rStyle w:val="Hyperlink"/>
+          </w:rPr>
+          <w:t>15</w:t>
+        </w:r>
+        <w:r>
+          <w:rPr>
+            <w:rFonts w:asciiTheme="minorHAnsi" w:hAnsiTheme="minorHAnsi"/>
+            <w:sz w:val="22"/>
+          </w:rPr>
+          <w:tab/>
+        </w:r>
+        <w:r>
+          <w:rPr>
+            <w:rStyle w:val="Hyperlink"/>
+          </w:rPr>
+          <w:t>Appendices</w:t>
+        </w:r>
+        <w:r>
+          <w:rPr>
+            <w:webHidden/>
+          </w:rPr>
+          <w:tab/>
+        </w:r>
+        <w:r>
+          <w:rPr>
+            <w:webHidden/>
+          </w:rPr>
+          <w:fldChar w:fldCharType="begin"/>
+        </w:r>
+        <w:r>
+          <w:rPr>
+            <w:webHidden/>
+          </w:rPr>
+          <w:instrText xml:space="preserve"> PAGEREF _Toc415058897 \h </w:instrText>
+        </w:r>
+        <w:r>
+          <w:rPr>
+            <w:webHidden/>
+          </w:rPr>
+        </w:r>
+        <w:r>
+          <w:rPr>
+            <w:webHidden/>
+          </w:rPr>
+          <w:fldChar w:fldCharType="separate"/>
+        </w:r>
+        <w:r>
+          <w:rPr>
+            <w:webHidden/>
+          </w:rPr>
+          <w:t>39</w:t>
+        </w:r>
+        <w:r>
+          <w:rPr>
+            <w:webHidden/>
+          </w:rPr>
+          <w:fldChar w:fldCharType="end"/>
+        </w:r>
+      </w:hyperlink>
+    </w:p>
+    <w:p>
+      <w:pPr>
+        <w:pStyle w:val="TOC2"/>
+        <w:rPr>
+          <w:rFonts w:asciiTheme="minorHAnsi" w:hAnsiTheme="minorHAnsi"/>
+          <w:sz w:val="22"/>
+        </w:rPr>
+      </w:pPr>
+      <w:hyperlink w:anchor="_Toc415058898" w:history="1">
+        <w:r>
+          <w:rPr>
+            <w:rStyle w:val="Hyperlink"/>
+          </w:rPr>
+          <w:t>15.1</w:t>
+        </w:r>
+        <w:r>
+          <w:rPr>
+            <w:rFonts w:asciiTheme="minorHAnsi" w:hAnsiTheme="minorHAnsi"/>
+            <w:sz w:val="22"/>
+          </w:rPr>
+          <w:tab/>
+        </w:r>
+        <w:r>
+          <w:rPr>
+            <w:rStyle w:val="Hyperlink"/>
+          </w:rPr>
+          <w:t>Appendix 1 - User Manual</w:t>
+        </w:r>
+        <w:r>
+          <w:rPr>
+            <w:webHidden/>
+          </w:rPr>
+          <w:tab/>
+        </w:r>
+        <w:r>
+          <w:rPr>
+            <w:webHidden/>
+          </w:rPr>
+          <w:fldChar w:fldCharType="begin"/>
+        </w:r>
+        <w:r>
+          <w:rPr>
+            <w:webHidden/>
+          </w:rPr>
+          <w:instrText xml:space="preserve"> PAGEREF _Toc415058898 \h </w:instrText>
+        </w:r>
+        <w:r>
+          <w:rPr>
+            <w:webHidden/>
+          </w:rPr>
+        </w:r>
+        <w:r>
+          <w:rPr>
+            <w:webHidden/>
+          </w:rPr>
+          <w:fldChar w:fldCharType="separate"/>
+        </w:r>
+        <w:r>
+          <w:rPr>
+            <w:webHidden/>
+          </w:rPr>
+          <w:t>39</w:t>
         </w:r>
         <w:r>
           <w:rPr>
@@ -4274,12 +4427,12 @@
       <w:pPr>
         <w:pStyle w:val="Heading1"/>
       </w:pPr>
-      <w:bookmarkStart w:id="1" w:name="_Toc414902480"/>
+      <w:bookmarkStart w:id="0" w:name="_Toc415058839"/>
       <w:r>
         <w:lastRenderedPageBreak/>
         <w:t>Introduction</w:t>
       </w:r>
-      <w:bookmarkEnd w:id="1"/>
+      <w:bookmarkEnd w:id="0"/>
     </w:p>
     <w:p>
       <w:pPr>
@@ -4293,520 +4446,12 @@
       <w:pPr>
         <w:pStyle w:val="Heading1"/>
       </w:pPr>
-      <w:bookmarkStart w:id="2" w:name="_Toc414902481"/>
-      <w:r>
-        <w:lastRenderedPageBreak/>
-        <w:t xml:space="preserve">User </w:t>
-      </w:r>
-      <w:r>
-        <w:t>Manual</w:t>
-      </w:r>
-      <w:bookmarkEnd w:id="2"/>
-    </w:p>
-    <w:p>
-      <w:pPr>
-        <w:pStyle w:val="Heading2"/>
-      </w:pPr>
-      <w:bookmarkStart w:id="3" w:name="_Toc414902482"/>
-      <w:r>
-        <w:t xml:space="preserve">Source </w:t>
-      </w:r>
-      <w:r>
-        <w:t>Code</w:t>
-      </w:r>
-      <w:bookmarkEnd w:id="3"/>
-    </w:p>
-    <w:p>
-      <w:r>
-        <w:t>Source code is stored using the school</w:t>
-      </w:r>
-      <w:r>
-        <w:rPr>
-          <w:rFonts w:ascii="OpenSymbol" w:hAnsi="OpenSymbol"/>
-        </w:rPr>
-        <w:t>’</w:t>
-      </w:r>
-      <w:r>
-        <w:t xml:space="preserve">s Mercurial service at </w:t>
-      </w:r>
-      <w:hyperlink r:id="rId9" w:history="1">
-        <w:r>
-          <w:rPr>
-            <w:rStyle w:val="Hyperlink"/>
-          </w:rPr>
-          <w:t>http://ndw.hg.cs.st-andrews.ac.uk/sh-proj</w:t>
-        </w:r>
-      </w:hyperlink>
-      <w:r>
-        <w:t xml:space="preserve"> and on </w:t>
-      </w:r>
-      <w:proofErr w:type="spellStart"/>
-      <w:r>
-        <w:t>GitHub</w:t>
-      </w:r>
-      <w:proofErr w:type="spellEnd"/>
-      <w:r>
-        <w:t xml:space="preserve"> at </w:t>
-      </w:r>
-      <w:hyperlink r:id="rId10" w:history="1">
-        <w:r>
-          <w:rPr>
-            <w:rStyle w:val="Hyperlink"/>
-          </w:rPr>
-          <w:t>https://github.com/neilw4/OMiN</w:t>
-        </w:r>
-      </w:hyperlink>
-      <w:r>
-        <w:t>. To download the source code, use the command</w:t>
-      </w:r>
-    </w:p>
-    <w:p>
-      <w:pPr>
-        <w:pStyle w:val="Code"/>
-      </w:pPr>
-      <w:proofErr w:type="gramStart"/>
-      <w:r>
-        <w:t>hg</w:t>
-      </w:r>
-      <w:proofErr w:type="gramEnd"/>
-      <w:r>
-        <w:t xml:space="preserve"> clone http://ndw.hg.cs.st-andrews.ac.uk/sh-proj</w:t>
-      </w:r>
-    </w:p>
-    <w:p>
-      <w:proofErr w:type="gramStart"/>
-      <w:r>
-        <w:t>or</w:t>
-      </w:r>
-      <w:proofErr w:type="gramEnd"/>
-    </w:p>
-    <w:p>
-      <w:pPr>
-        <w:pStyle w:val="Code"/>
-      </w:pPr>
-      <w:proofErr w:type="gramStart"/>
-      <w:r>
-        <w:t>git</w:t>
-      </w:r>
-      <w:proofErr w:type="gramEnd"/>
-      <w:r>
-        <w:t xml:space="preserve"> clone http://github.com/neilw4/OMiN.git</w:t>
-      </w:r>
-    </w:p>
-    <w:p>
-      <w:pPr>
-        <w:pStyle w:val="Heading2"/>
-      </w:pPr>
-      <w:bookmarkStart w:id="4" w:name="_Toc414902483"/>
-      <w:r>
-        <w:t xml:space="preserve">Project </w:t>
-      </w:r>
-      <w:r>
-        <w:t>Layout</w:t>
-      </w:r>
-      <w:bookmarkEnd w:id="4"/>
-    </w:p>
-    <w:p>
-      <w:r>
-        <w:t>The project is split into three different modules</w:t>
-      </w:r>
-      <w:r>
-        <w:t xml:space="preserve">, each build using </w:t>
-      </w:r>
-      <w:proofErr w:type="spellStart"/>
-      <w:r>
-        <w:t>Gradle</w:t>
-      </w:r>
-      <w:proofErr w:type="spellEnd"/>
-      <w:r>
-        <w:t>:</w:t>
-      </w:r>
-    </w:p>
-    <w:p>
-      <w:pPr>
-        <w:pStyle w:val="Bullet"/>
-      </w:pPr>
-      <w:r>
-        <w:t xml:space="preserve"> The </w:t>
-      </w:r>
-      <w:r>
-        <w:rPr>
-          <w:i/>
-        </w:rPr>
-        <w:t>app</w:t>
-      </w:r>
-      <w:r>
-        <w:t xml:space="preserve"> module contains the Android app to be installed on every node.</w:t>
-      </w:r>
-    </w:p>
-    <w:p>
-      <w:pPr>
-        <w:pStyle w:val="Bullet"/>
-      </w:pPr>
-      <w:r>
-        <w:t xml:space="preserve">The </w:t>
-      </w:r>
-      <w:proofErr w:type="spellStart"/>
-      <w:r>
-        <w:rPr>
-          <w:i/>
-        </w:rPr>
-        <w:t>pkg</w:t>
-      </w:r>
-      <w:proofErr w:type="spellEnd"/>
-      <w:r>
-        <w:t xml:space="preserve"> module is the central authentication server, which runs on the school’s host server via CGI.</w:t>
-      </w:r>
-    </w:p>
-    <w:p>
-      <w:pPr>
-        <w:pStyle w:val="Bullet"/>
-      </w:pPr>
-      <w:r>
-        <w:t xml:space="preserve">The </w:t>
-      </w:r>
-      <w:r>
-        <w:rPr>
-          <w:i/>
-        </w:rPr>
-        <w:t>crypto</w:t>
-      </w:r>
-      <w:r>
-        <w:t xml:space="preserve"> module is a library of cryptography functions used by both the app and authentication server.</w:t>
-      </w:r>
-    </w:p>
-    <w:p>
-      <w:pPr>
-        <w:pStyle w:val="Heading2"/>
-      </w:pPr>
-      <w:bookmarkStart w:id="5" w:name="_Toc414902484"/>
-      <w:r>
-        <w:t>Building</w:t>
-      </w:r>
-      <w:bookmarkEnd w:id="5"/>
-    </w:p>
-    <w:p>
-      <w:r>
-        <w:t>The</w:t>
-      </w:r>
-      <w:r>
-        <w:t xml:space="preserve"> android</w:t>
-      </w:r>
-      <w:r>
-        <w:t xml:space="preserve"> project uses the Android SDK version 21. Executing the following command from the project directory</w:t>
-      </w:r>
-      <w:r>
-        <w:t xml:space="preserve"> will build everything, downloading libraries and build scripts if necessary</w:t>
-      </w:r>
-      <w:r>
-        <w:t>:</w:t>
-      </w:r>
-    </w:p>
-    <w:p>
-      <w:pPr>
-        <w:pStyle w:val="Code"/>
-      </w:pPr>
-      <w:proofErr w:type="gramStart"/>
-      <w:r>
-        <w:t>./</w:t>
-      </w:r>
-      <w:proofErr w:type="spellStart"/>
-      <w:proofErr w:type="gramEnd"/>
-      <w:r>
-        <w:t>gradlew</w:t>
-      </w:r>
-      <w:proofErr w:type="spellEnd"/>
-      <w:r>
-        <w:t xml:space="preserve"> build</w:t>
-      </w:r>
-    </w:p>
-    <w:p>
-      <w:r>
-        <w:t xml:space="preserve">If the </w:t>
-      </w:r>
-      <w:r>
-        <w:t>A</w:t>
-      </w:r>
-      <w:r>
-        <w:t xml:space="preserve">ndroid </w:t>
-      </w:r>
-      <w:r>
-        <w:t>SDK</w:t>
-      </w:r>
-      <w:r>
-        <w:t xml:space="preserve"> location cannot be found, </w:t>
-      </w:r>
-      <w:r>
-        <w:t xml:space="preserve">create a file called </w:t>
-      </w:r>
-      <w:proofErr w:type="spellStart"/>
-      <w:r>
-        <w:rPr>
-          <w:i/>
-        </w:rPr>
-        <w:t>local.properties</w:t>
-      </w:r>
-      <w:proofErr w:type="spellEnd"/>
-      <w:r>
-        <w:t xml:space="preserve"> in the project folder containing the line “</w:t>
-      </w:r>
-      <w:proofErr w:type="spellStart"/>
-      <w:r>
-        <w:rPr>
-          <w:i/>
-        </w:rPr>
-        <w:t>sdk.dir</w:t>
-      </w:r>
-      <w:proofErr w:type="spellEnd"/>
-      <w:r>
-        <w:rPr>
-          <w:i/>
-        </w:rPr>
-        <w:t>=&lt;</w:t>
-      </w:r>
-      <w:proofErr w:type="spellStart"/>
-      <w:r>
-        <w:rPr>
-          <w:i/>
-        </w:rPr>
-        <w:t>sdk_location</w:t>
-      </w:r>
-      <w:proofErr w:type="spellEnd"/>
-      <w:r>
-        <w:rPr>
-          <w:i/>
-        </w:rPr>
-        <w:t>&gt;”,</w:t>
-      </w:r>
-      <w:r>
-        <w:t xml:space="preserve"> where </w:t>
-      </w:r>
-      <w:r>
-        <w:rPr>
-          <w:i/>
-        </w:rPr>
-        <w:t>&lt;</w:t>
-      </w:r>
-      <w:proofErr w:type="spellStart"/>
-      <w:r>
-        <w:rPr>
-          <w:i/>
-        </w:rPr>
-        <w:t>sdk_location</w:t>
-      </w:r>
-      <w:proofErr w:type="spellEnd"/>
-      <w:r>
-        <w:rPr>
-          <w:i/>
-        </w:rPr>
-        <w:t>&gt;</w:t>
-      </w:r>
-      <w:r>
-        <w:t xml:space="preserve"> </w:t>
-      </w:r>
-      <w:r>
-        <w:t>is the location of the Android SDK</w:t>
-      </w:r>
-      <w:r>
-        <w:t>.</w:t>
-      </w:r>
-    </w:p>
-    <w:p>
-      <w:r>
-        <w:t>The binaries will now be in the following locations:</w:t>
-      </w:r>
-    </w:p>
-    <w:p>
-      <w:pPr>
-        <w:pStyle w:val="Bullet"/>
-      </w:pPr>
-      <w:r>
-        <w:t xml:space="preserve">The main app will be located at </w:t>
-      </w:r>
-      <w:r>
-        <w:t>app/build/outputs/</w:t>
-      </w:r>
-      <w:proofErr w:type="spellStart"/>
-      <w:r>
-        <w:t>apk</w:t>
-      </w:r>
-      <w:proofErr w:type="spellEnd"/>
-      <w:r>
-        <w:t>/app-</w:t>
-      </w:r>
-      <w:proofErr w:type="spellStart"/>
-      <w:r>
-        <w:t>debug.apk</w:t>
-      </w:r>
-      <w:proofErr w:type="spellEnd"/>
-    </w:p>
-    <w:p>
-      <w:pPr>
-        <w:pStyle w:val="Bullet"/>
-      </w:pPr>
-      <w:r>
-        <w:t xml:space="preserve">The cryptography library will be at </w:t>
-      </w:r>
-      <w:r>
-        <w:t>crypto/build/libs/crypto.jar</w:t>
-      </w:r>
-    </w:p>
-    <w:p>
-      <w:pPr>
-        <w:pStyle w:val="Bullet"/>
-      </w:pPr>
-      <w:r>
-        <w:t xml:space="preserve">The authentication server will be at </w:t>
-      </w:r>
-      <w:proofErr w:type="spellStart"/>
-      <w:r>
-        <w:t>pkg</w:t>
-      </w:r>
-      <w:proofErr w:type="spellEnd"/>
-      <w:r>
-        <w:t>/</w:t>
-      </w:r>
-      <w:r>
-        <w:t>build/libs/pkg.jar</w:t>
-      </w:r>
-      <w:r>
-        <w:t xml:space="preserve"> and can be executed using the CGI script at </w:t>
-      </w:r>
-      <w:proofErr w:type="spellStart"/>
-      <w:r>
-        <w:t>pkg</w:t>
-      </w:r>
-      <w:proofErr w:type="spellEnd"/>
-      <w:r>
-        <w:t>/</w:t>
-      </w:r>
-      <w:proofErr w:type="spellStart"/>
-      <w:r>
-        <w:t>omin.cgi</w:t>
-      </w:r>
-      <w:proofErr w:type="spellEnd"/>
-    </w:p>
-    <w:p>
-      <w:pPr>
-        <w:pStyle w:val="Heading2"/>
-      </w:pPr>
-      <w:bookmarkStart w:id="6" w:name="_Toc414902485"/>
-      <w:r>
-        <w:lastRenderedPageBreak/>
-        <w:t>Installation</w:t>
-      </w:r>
-      <w:bookmarkEnd w:id="6"/>
-    </w:p>
-    <w:p>
-      <w:pPr>
-        <w:pStyle w:val="Heading3"/>
-      </w:pPr>
-      <w:r>
-        <w:t>Authentication Server</w:t>
-      </w:r>
-    </w:p>
-    <w:p>
-      <w:r>
-        <w:t xml:space="preserve">To run the authentication server, configure a web server to run the </w:t>
-      </w:r>
-      <w:proofErr w:type="spellStart"/>
-      <w:r>
-        <w:rPr>
-          <w:i/>
-        </w:rPr>
-        <w:t>omin.cgi</w:t>
-      </w:r>
-      <w:proofErr w:type="spellEnd"/>
-      <w:r>
-        <w:t xml:space="preserve"> script in the </w:t>
-      </w:r>
-      <w:proofErr w:type="spellStart"/>
-      <w:r>
-        <w:rPr>
-          <w:i/>
-        </w:rPr>
-        <w:t>pkg</w:t>
-      </w:r>
-      <w:proofErr w:type="spellEnd"/>
-      <w:r>
-        <w:t xml:space="preserve"> directory. The Android app will have to be modified to use the new server location and master public key. The server stores private information such as the master keys in the working directory, so it is essential that the web server cannot serve these files (e.g. by creating a separate CGI script in the public directory of the web server to call the authentication script in a non-public directory).</w:t>
-      </w:r>
-    </w:p>
-    <w:p>
-      <w:pPr>
-        <w:pStyle w:val="Heading3"/>
-      </w:pPr>
-      <w:r>
-        <w:t>Android App</w:t>
-      </w:r>
-    </w:p>
-    <w:p>
-      <w:pPr>
-        <w:pStyle w:val="TODO"/>
-      </w:pPr>
-      <w:r>
-        <w:t>TODO: Add to App Store</w:t>
-      </w:r>
-    </w:p>
-    <w:p>
-      <w:r>
-        <w:t>The app can be installed from the app store or executing the following command:</w:t>
-      </w:r>
-    </w:p>
-    <w:p>
-      <w:pPr>
-        <w:pStyle w:val="Code"/>
-      </w:pPr>
-      <w:proofErr w:type="gramStart"/>
-      <w:r>
-        <w:t>./</w:t>
-      </w:r>
-      <w:proofErr w:type="spellStart"/>
-      <w:proofErr w:type="gramEnd"/>
-      <w:r>
-        <w:t>gradlew</w:t>
-      </w:r>
-      <w:proofErr w:type="spellEnd"/>
-      <w:r>
-        <w:t xml:space="preserve"> </w:t>
-      </w:r>
-      <w:proofErr w:type="spellStart"/>
-      <w:r>
-        <w:t>installDebug</w:t>
-      </w:r>
-      <w:proofErr w:type="spellEnd"/>
-    </w:p>
-    <w:p>
-      <w:pPr>
-        <w:pStyle w:val="Heading2"/>
-      </w:pPr>
-      <w:bookmarkStart w:id="7" w:name="_Toc414902486"/>
-      <w:r>
-        <w:t>Use</w:t>
-      </w:r>
-      <w:bookmarkEnd w:id="7"/>
-    </w:p>
-    <w:p>
-      <w:pPr>
-        <w:pStyle w:val="TODO"/>
-      </w:pPr>
-      <w:r>
-        <w:t>TODO</w:t>
-      </w:r>
-      <w:r>
-        <w:t>: make UI</w:t>
-      </w:r>
-    </w:p>
-    <w:p>
-      <w:pPr>
-        <w:pStyle w:val="Heading1"/>
-      </w:pPr>
-      <w:bookmarkStart w:id="8" w:name="_Toc414902487"/>
+      <w:bookmarkStart w:id="1" w:name="_Toc415058846"/>
       <w:r>
         <w:lastRenderedPageBreak/>
         <w:t>Background</w:t>
       </w:r>
-      <w:bookmarkEnd w:id="8"/>
+      <w:bookmarkEnd w:id="1"/>
     </w:p>
     <w:p>
       <w:r>
@@ -4821,11 +4466,38 @@
           <w:numId w:val="6"/>
         </w:numPr>
       </w:pPr>
-      <w:bookmarkStart w:id="9" w:name="_Toc414902488"/>
+      <w:bookmarkStart w:id="2" w:name="_Toc415058847"/>
       <w:r>
         <w:t>Microblogging</w:t>
       </w:r>
-      <w:bookmarkEnd w:id="9"/>
+      <w:bookmarkEnd w:id="2"/>
+    </w:p>
+    <w:p>
+      <w:pPr>
+        <w:pStyle w:val="TODO"/>
+      </w:pPr>
+      <w:r>
+        <w:t>references – social network and microblogs</w:t>
+      </w:r>
+    </w:p>
+    <w:p>
+      <w:pPr>
+        <w:pStyle w:val="TODO"/>
+      </w:pPr>
+      <w:r>
+        <w:t>What is a social network</w:t>
+      </w:r>
+    </w:p>
+    <w:p>
+      <w:pPr>
+        <w:pStyle w:val="TODO"/>
+      </w:pPr>
+      <w:r>
+        <w:t xml:space="preserve">reference - </w:t>
+      </w:r>
+      <w:r>
+        <w:t>Danah Boyd social network sites</w:t>
+      </w:r>
     </w:p>
     <w:p>
       <w:r>
@@ -4849,6 +4521,14 @@
       <w:proofErr w:type="spellEnd"/>
       <w:r>
         <w:t xml:space="preserve"> – Twitter’s 140 character tweets and Facebook’s short status updates.</w:t>
+      </w:r>
+    </w:p>
+    <w:p>
+      <w:pPr>
+        <w:pStyle w:val="TODO"/>
+      </w:pPr>
+      <w:r>
+        <w:t>expand</w:t>
       </w:r>
     </w:p>
     <w:p>
@@ -4859,11 +4539,27 @@
           <w:numId w:val="6"/>
         </w:numPr>
       </w:pPr>
-      <w:bookmarkStart w:id="10" w:name="_Toc414902489"/>
+      <w:bookmarkStart w:id="3" w:name="_Toc415058848"/>
       <w:r>
         <w:t>Opportunistic Networks</w:t>
       </w:r>
-      <w:bookmarkEnd w:id="10"/>
+      <w:bookmarkEnd w:id="3"/>
+    </w:p>
+    <w:p>
+      <w:pPr>
+        <w:pStyle w:val="TODO"/>
+      </w:pPr>
+      <w:r>
+        <w:t>references</w:t>
+      </w:r>
+    </w:p>
+    <w:p>
+      <w:pPr>
+        <w:pStyle w:val="TODO"/>
+      </w:pPr>
+      <w:r>
+        <w:t>What problems does it solve? – why use opportunistic networks.</w:t>
+      </w:r>
     </w:p>
     <w:p>
       <w:r>
@@ -4873,7 +4569,11 @@
         <w:t>is rarely possible</w:t>
       </w:r>
       <w:r>
-        <w:t>. For example, a common form of opportunistic network (and the form we will focus on) is the Pocket Switched Network (PSN) - a network of smartphones carried around by people. Connections are made between smartphones in close proximity using a short range protocol such as Bluetooth. Because of the predictable nature of human behaviour, much research has been done to improve PSN algorithms.</w:t>
+        <w:t xml:space="preserve">. For example, a common form of opportunistic network (and the form we will focus on) is the Pocket Switched Network (PSN) - a network of smartphones carried around by people. Connections are made between smartphones in close proximity using a short range protocol such as Bluetooth. </w:t>
+      </w:r>
+      <w:r>
+        <w:lastRenderedPageBreak/>
+        <w:t>Because of the predictable nature of human behaviour, much research has been done to improve PSN algorithms.</w:t>
       </w:r>
     </w:p>
     <w:p>
@@ -4895,8 +4595,8 @@
         </w:rPr>
         <w:drawing>
           <wp:inline distT="0" distB="0" distL="0" distR="0" wp14:anchorId="55080A7E" wp14:editId="30876242">
-            <wp:extent cx="3801979" cy="1942018"/>
-            <wp:effectExtent l="0" t="0" r="8255" b="1270"/>
+            <wp:extent cx="5041101" cy="2574950"/>
+            <wp:effectExtent l="0" t="0" r="7620" b="0"/>
             <wp:docPr id="6" name="Picture 6"/>
             <wp:cNvGraphicFramePr>
               <a:graphicFrameLocks xmlns:a="http://schemas.openxmlformats.org/drawingml/2006/main" noChangeAspect="1"/>
@@ -4909,7 +4609,7 @@
                     <pic:cNvPicPr/>
                   </pic:nvPicPr>
                   <pic:blipFill>
-                    <a:blip r:embed="rId11"/>
+                    <a:blip r:embed="rId9"/>
                     <a:stretch>
                       <a:fillRect/>
                     </a:stretch>
@@ -4917,7 +4617,7 @@
                   <pic:spPr>
                     <a:xfrm>
                       <a:off x="0" y="0"/>
-                      <a:ext cx="3804798" cy="1943458"/>
+                      <a:ext cx="5042286" cy="2575555"/>
                     </a:xfrm>
                     <a:prstGeom prst="rect">
                       <a:avLst/>
@@ -4931,6 +4631,14 @@
       </w:r>
     </w:p>
     <w:p>
+      <w:pPr>
+        <w:pStyle w:val="TODO"/>
+      </w:pPr>
+      <w:r>
+        <w:t>Bigger pictures</w:t>
+      </w:r>
+    </w:p>
+    <w:p>
       <w:r>
         <w:t>Opportunistic network</w:t>
       </w:r>
@@ -4950,22 +4658,18 @@
         <w:t>re possible</w:t>
       </w:r>
       <w:r>
-        <w:t xml:space="preserve">. Messages often take a significant amount of time to reach their </w:t>
-      </w:r>
-      <w:r>
-        <w:lastRenderedPageBreak/>
-        <w:t>destination: this makes it much harder to solve problems that have been solved in conventional connected networks (security, routing etc.), which assume near-instant message transfer.</w:t>
+        <w:t>. Messages often take a significant amount of time to reach their destination: this makes it much harder to solve problems that have been solved in conventional connected networks (security, routing etc.), which assume near-instant message transfer.</w:t>
       </w:r>
     </w:p>
     <w:p>
       <w:pPr>
         <w:pStyle w:val="Heading2"/>
       </w:pPr>
-      <w:bookmarkStart w:id="11" w:name="_Toc414902490"/>
+      <w:bookmarkStart w:id="4" w:name="_Toc415058849"/>
       <w:r>
         <w:t>Similar Projects</w:t>
       </w:r>
-      <w:bookmarkEnd w:id="11"/>
+      <w:bookmarkEnd w:id="4"/>
     </w:p>
     <w:p>
       <w:r>
@@ -4984,7 +4688,7 @@
       <w:r>
         <w:t>Haggle (</w:t>
       </w:r>
-      <w:hyperlink r:id="rId12" w:history="1">
+      <w:hyperlink r:id="rId10" w:history="1">
         <w:r>
           <w:rPr>
             <w:rStyle w:val="Hyperlink"/>
@@ -5025,7 +4729,7 @@
       <w:r>
         <w:t xml:space="preserve"> - a pocket switched network designed to run on smartphones - is one of the largest opportunistic networks. There are implementations for a number of clients including Android (</w:t>
       </w:r>
-      <w:hyperlink r:id="rId13" w:history="1">
+      <w:hyperlink r:id="rId11" w:history="1">
         <w:r>
           <w:rPr>
             <w:rStyle w:val="Hyperlink"/>
@@ -5039,6 +4743,7 @@
     </w:p>
     <w:p>
       <w:r>
+        <w:lastRenderedPageBreak/>
         <w:t>By monitoring use of the platform, the authors discovered trends in inter-contact times and contact durations, showing that conventional opportunistic routing algorithms are poorly suited to real w</w:t>
       </w:r>
       <w:r>
@@ -5094,59 +4799,59 @@
       <w:r>
         <w:t xml:space="preserve"> (</w:t>
       </w:r>
+      <w:hyperlink r:id="rId12" w:history="1">
+        <w:r>
+          <w:rPr>
+            <w:rStyle w:val="Hyperlink"/>
+          </w:rPr>
+          <w:t>http://</w:t>
+        </w:r>
+        <w:r>
+          <w:rPr>
+            <w:rStyle w:val="Hyperlink"/>
+          </w:rPr>
+          <w:t>opengarden.com/firechat</w:t>
+        </w:r>
+      </w:hyperlink>
+      <w:r>
+        <w:t>) is a smartphone application used for off-the-grid messaging between nearby users. It has been used to circumvent government restrictions in Iraq (</w:t>
+      </w:r>
+      <w:hyperlink r:id="rId13" w:history="1">
+        <w:r>
+          <w:rPr>
+            <w:rStyle w:val="Hyperlink"/>
+          </w:rPr>
+          <w:t>http://www.theguardian.com/technology/2014/jun/24/firechat-updates-as-40000-iraqis-download-mesh-chat-app-to-get-online-in-censored-baghdad</w:t>
+        </w:r>
+      </w:hyperlink>
+      <w:r>
+        <w:t>) and during the Hong Kong protests (</w:t>
+      </w:r>
       <w:hyperlink r:id="rId14" w:history="1">
         <w:r>
           <w:rPr>
             <w:rStyle w:val="Hyperlink"/>
           </w:rPr>
-          <w:t>http://</w:t>
-        </w:r>
+          <w:t>http://www.theguardian.com/world/2014/sep/29/firechat-messaging-app-powering-hong-kong-protests</w:t>
+        </w:r>
+      </w:hyperlink>
+      <w:r>
+        <w:t>).</w:t>
+      </w:r>
+    </w:p>
+    <w:p>
+      <w:r>
+        <w:t>However, the app mostly relies on an internet connection, and its simple protocol is insecure (</w:t>
+      </w:r>
+      <w:hyperlink r:id="rId15" w:history="1">
         <w:r>
           <w:rPr>
             <w:rStyle w:val="Hyperlink"/>
           </w:rPr>
-          <w:t>opengarden.com/firechat</w:t>
+          <w:t>http://breizh-entropy.org/~nameless/random/posts/firechat_and_nearby_communication</w:t>
         </w:r>
       </w:hyperlink>
       <w:r>
-        <w:t>) is a smartphone application used for off-the-grid messaging between nearby users. It has been used to circumvent government restrictions in Iraq (</w:t>
-      </w:r>
-      <w:hyperlink r:id="rId15" w:history="1">
-        <w:r>
-          <w:rPr>
-            <w:rStyle w:val="Hyperlink"/>
-          </w:rPr>
-          <w:t>http://www.theguardian.com/technology/2014/jun/24/firechat-updates-as-40000-iraqis-download-mesh-chat-app-to-get-online-in-censored-baghdad</w:t>
-        </w:r>
-      </w:hyperlink>
-      <w:r>
-        <w:t>) and during the Hong Kong protests (</w:t>
-      </w:r>
-      <w:hyperlink r:id="rId16" w:history="1">
-        <w:r>
-          <w:rPr>
-            <w:rStyle w:val="Hyperlink"/>
-          </w:rPr>
-          <w:t>http://www.theguardian.com/world/2014/sep/29/firechat-messaging-app-powering-hong-kong-protests</w:t>
-        </w:r>
-      </w:hyperlink>
-      <w:r>
-        <w:t>).</w:t>
-      </w:r>
-    </w:p>
-    <w:p>
-      <w:r>
-        <w:t>However, the app mostly relies on an internet connection, and its simple protocol is insecure (</w:t>
-      </w:r>
-      <w:hyperlink r:id="rId17" w:history="1">
-        <w:r>
-          <w:rPr>
-            <w:rStyle w:val="Hyperlink"/>
-          </w:rPr>
-          <w:t>http://breizh-entropy.org/~nameless/random/posts/firechat_and_nearby_communication</w:t>
-        </w:r>
-      </w:hyperlink>
-      <w:r>
         <w:t>) and unable to implement the store-and-forward functionality of a proper opportunistic network.</w:t>
       </w:r>
     </w:p>
@@ -5170,6 +4875,14 @@
       </w:r>
       <w:r>
         <w:t>which does not rely on an internet connection.</w:t>
+      </w:r>
+    </w:p>
+    <w:p>
+      <w:pPr>
+        <w:pStyle w:val="TODO"/>
+      </w:pPr>
+      <w:r>
+        <w:t>Footnotes for urls</w:t>
       </w:r>
     </w:p>
     <w:p>
@@ -5234,7 +4947,6 @@
           <w:noProof/>
           <w:lang w:eastAsia="en-GB"/>
         </w:rPr>
-        <w:lastRenderedPageBreak/>
         <w:drawing>
           <wp:inline distT="0" distB="0" distL="0" distR="0" wp14:anchorId="54D159B0" wp14:editId="7E6A9B5C">
             <wp:extent cx="2951747" cy="1673433"/>
@@ -5251,7 +4963,7 @@
                     <pic:cNvPicPr/>
                   </pic:nvPicPr>
                   <pic:blipFill rotWithShape="1">
-                    <a:blip r:embed="rId18"/>
+                    <a:blip r:embed="rId16"/>
                     <a:srcRect l="1340" t="6012" r="1474" b="2848"/>
                     <a:stretch/>
                   </pic:blipFill>
@@ -5333,7 +5045,11 @@
         <w:t>s</w:t>
       </w:r>
       <w:r>
-        <w:t xml:space="preserve"> with other whales. Connected nodes transfer this data between each other. Whenever data is transferred to a base station (the paper proposes using seabirds), it can be collected and stored.</w:t>
+        <w:t xml:space="preserve"> with other whales. Connected nodes transfer this data between </w:t>
+      </w:r>
+      <w:r>
+        <w:lastRenderedPageBreak/>
+        <w:t>each other. Whenever data is transferred to a base station (the paper proposes using seabirds), it can be collected and stored.</w:t>
       </w:r>
     </w:p>
     <w:p>
@@ -5348,11 +5064,35 @@
       <w:pPr>
         <w:pStyle w:val="Heading2"/>
       </w:pPr>
-      <w:bookmarkStart w:id="12" w:name="_Toc414902491"/>
+      <w:bookmarkStart w:id="5" w:name="_Toc415058850"/>
       <w:r>
         <w:t>Routing Algorithms</w:t>
       </w:r>
-      <w:bookmarkEnd w:id="12"/>
+      <w:bookmarkEnd w:id="5"/>
+    </w:p>
+    <w:p>
+      <w:pPr>
+        <w:pStyle w:val="TODO"/>
+      </w:pPr>
+      <w:r>
+        <w:t>Start with epidemic</w:t>
+      </w:r>
+    </w:p>
+    <w:p>
+      <w:pPr>
+        <w:pStyle w:val="TODO"/>
+      </w:pPr>
+      <w:r>
+        <w:t>hot potato vs dissemination section</w:t>
+      </w:r>
+    </w:p>
+    <w:p>
+      <w:pPr>
+        <w:pStyle w:val="TODO"/>
+      </w:pPr>
+      <w:r>
+        <w:t>compare routing algorithms more</w:t>
+      </w:r>
     </w:p>
     <w:p>
       <w:r>
@@ -5408,7 +5148,6 @@
           <w:noProof/>
           <w:lang w:eastAsia="en-GB"/>
         </w:rPr>
-        <w:lastRenderedPageBreak/>
         <w:drawing>
           <wp:inline distT="0" distB="0" distL="0" distR="0" wp14:anchorId="5AD7243D" wp14:editId="0A960FE8">
             <wp:extent cx="3380164" cy="1596189"/>
@@ -5425,7 +5164,7 @@
                     <pic:cNvPicPr/>
                   </pic:nvPicPr>
                   <pic:blipFill>
-                    <a:blip r:embed="rId19"/>
+                    <a:blip r:embed="rId17"/>
                     <a:stretch>
                       <a:fillRect/>
                     </a:stretch>
@@ -5451,6 +5190,7 @@
         <w:pStyle w:val="Heading3"/>
       </w:pPr>
       <w:r>
+        <w:lastRenderedPageBreak/>
         <w:t>Context Based Routing</w:t>
       </w:r>
     </w:p>
@@ -5552,7 +5292,7 @@
                     <pic:cNvPicPr/>
                   </pic:nvPicPr>
                   <pic:blipFill>
-                    <a:blip r:embed="rId20"/>
+                    <a:blip r:embed="rId18"/>
                     <a:stretch>
                       <a:fillRect/>
                     </a:stretch>
@@ -5692,7 +5432,6 @@
           <w:szCs w:val="44"/>
           <w:lang w:eastAsia="en-GB"/>
         </w:rPr>
-        <w:lastRenderedPageBreak/>
         <w:drawing>
           <wp:inline distT="0" distB="0" distL="0" distR="0" wp14:anchorId="42D2CFEC" wp14:editId="2C7F725E">
             <wp:extent cx="3553326" cy="1791444"/>
@@ -5709,7 +5448,7 @@
                     <pic:cNvPicPr/>
                   </pic:nvPicPr>
                   <pic:blipFill>
-                    <a:blip r:embed="rId21"/>
+                    <a:blip r:embed="rId19"/>
                     <a:stretch>
                       <a:fillRect/>
                     </a:stretch>
@@ -5738,7 +5477,11 @@
         <w:t>because</w:t>
       </w:r>
       <w:r>
-        <w:t xml:space="preserve"> all nodes are expected to store every possible message. If a node cannot store every possible message, the algorithm may not be able to find the optimal path. For this reason, routing protocols that use similar techniques (known as dissemination based routing) concentrate on reducing resource usage.</w:t>
+        <w:t xml:space="preserve"> all nodes are expected to store every possible message. If a node cannot store every possible message, the algorithm may not be able to find the optimal path. For this reason, routing protocols that use similar </w:t>
+      </w:r>
+      <w:r>
+        <w:lastRenderedPageBreak/>
+        <w:t>techniques (known as dissemination based routing) concentrate on reducing resource usage.</w:t>
       </w:r>
     </w:p>
     <w:p>
@@ -5833,7 +5576,7 @@
                     <pic:cNvPicPr/>
                   </pic:nvPicPr>
                   <pic:blipFill>
-                    <a:blip r:embed="rId22"/>
+                    <a:blip r:embed="rId20"/>
                     <a:stretch>
                       <a:fillRect/>
                     </a:stretch>
@@ -5899,17 +5642,19 @@
         </w:sdtContent>
       </w:sdt>
       <w:r>
-        <w:t xml:space="preserve"> works on the idea that a social connections graph has tree like structure, where closely related nodes form a community</w:t>
+        <w:t xml:space="preserve"> works on the idea that a social connections graph has </w:t>
+      </w:r>
+      <w:r>
+        <w:t xml:space="preserve">a </w:t>
+      </w:r>
+      <w:r>
+        <w:t>tree like structure, where closely related nodes form a community</w:t>
       </w:r>
       <w:r>
         <w:t xml:space="preserve"> (a bubble)</w:t>
       </w:r>
       <w:r>
-        <w:t xml:space="preserve"> and highly connected, high ranking nodes near the root can forward messages </w:t>
-      </w:r>
-      <w:r>
-        <w:lastRenderedPageBreak/>
-        <w:t>between communities</w:t>
+        <w:t xml:space="preserve"> and highly connected, high ranking nodes near the root can forward messages between communities</w:t>
       </w:r>
       <w:r>
         <w:t xml:space="preserve">. In order to send messages to a different community, the message is sent towards the highly connected nodes </w:t>
@@ -5952,7 +5697,7 @@
                     <pic:cNvPicPr/>
                   </pic:nvPicPr>
                   <pic:blipFill>
-                    <a:blip r:embed="rId23"/>
+                    <a:blip r:embed="rId21"/>
                     <a:stretch>
                       <a:fillRect/>
                     </a:stretch>
@@ -5975,6 +5720,7 @@
     </w:p>
     <w:p>
       <w:r>
+        <w:lastRenderedPageBreak/>
         <w:t>This has been shown using the data collected from Haggle to be much more effective than standard routing algorithms for sending messages to a known recipient</w:t>
       </w:r>
       <w:sdt>
@@ -6012,14 +5758,22 @@
       <w:pPr>
         <w:pStyle w:val="Heading2"/>
       </w:pPr>
-      <w:bookmarkStart w:id="13" w:name="_Toc414902492"/>
+      <w:bookmarkStart w:id="6" w:name="_Toc415058851"/>
       <w:r>
         <w:t>S</w:t>
       </w:r>
       <w:r>
         <w:t>ecurity</w:t>
       </w:r>
-      <w:bookmarkEnd w:id="13"/>
+      <w:bookmarkEnd w:id="6"/>
+    </w:p>
+    <w:p>
+      <w:pPr>
+        <w:pStyle w:val="TODO"/>
+      </w:pPr>
+      <w:r>
+        <w:t>Why is this a problem vs conventional security</w:t>
+      </w:r>
     </w:p>
     <w:p>
       <w:r>
@@ -6169,7 +5923,6 @@
     </w:p>
     <w:p>
       <w:r>
-        <w:lastRenderedPageBreak/>
         <w:t xml:space="preserve">This is infeasible in a scalable opportunistic network because as the network grows, the time to communicate with the central server increases. Some mechanisms, like the </w:t>
       </w:r>
       <w:r>
@@ -6268,6 +6021,7 @@
         <w:pStyle w:val="Heading3"/>
       </w:pPr>
       <w:r>
+        <w:lastRenderedPageBreak/>
         <w:t>Asymmetric Key Cryptography</w:t>
       </w:r>
     </w:p>
@@ -6728,7 +6482,7 @@
                           <pic:cNvPicPr/>
                         </pic:nvPicPr>
                         <pic:blipFill>
-                          <a:blip r:embed="rId24">
+                          <a:blip r:embed="rId22">
                             <a:extLst/>
                           </a:blip>
                           <a:stretch>
@@ -6751,7 +6505,7 @@
                           <pic:cNvPicPr/>
                         </pic:nvPicPr>
                         <pic:blipFill>
-                          <a:blip r:embed="rId24">
+                          <a:blip r:embed="rId22">
                             <a:duotone>
                               <a:prstClr val="black"/>
                               <a:schemeClr val="tx2">
@@ -7566,7 +7320,6 @@
           <w:noProof/>
           <w:lang w:eastAsia="en-GB"/>
         </w:rPr>
-        <w:lastRenderedPageBreak/>
         <mc:AlternateContent>
           <mc:Choice Requires="wpc">
             <w:drawing>
@@ -8002,7 +7755,7 @@
                           <pic:cNvPicPr/>
                         </pic:nvPicPr>
                         <pic:blipFill>
-                          <a:blip r:embed="rId24">
+                          <a:blip r:embed="rId22">
                             <a:extLst/>
                           </a:blip>
                           <a:stretch>
@@ -8025,7 +7778,7 @@
                           <pic:cNvPicPr/>
                         </pic:nvPicPr>
                         <pic:blipFill>
-                          <a:blip r:embed="rId24">
+                          <a:blip r:embed="rId22">
                             <a:duotone>
                               <a:prstClr val="black"/>
                               <a:schemeClr val="tx2">
@@ -8831,7 +8584,16 @@
         <w:pStyle w:val="Heading3"/>
       </w:pPr>
       <w:r>
+        <w:lastRenderedPageBreak/>
         <w:t>Identity Based Encryption</w:t>
+      </w:r>
+    </w:p>
+    <w:p>
+      <w:pPr>
+        <w:pStyle w:val="TODO"/>
+      </w:pPr>
+      <w:r>
+        <w:t>reference</w:t>
       </w:r>
     </w:p>
     <w:p>
@@ -9053,7 +8815,7 @@
                           <pic:cNvPicPr/>
                         </pic:nvPicPr>
                         <pic:blipFill>
-                          <a:blip r:embed="rId24">
+                          <a:blip r:embed="rId22">
                             <a:extLst/>
                           </a:blip>
                           <a:stretch>
@@ -9076,7 +8838,7 @@
                           <pic:cNvPicPr/>
                         </pic:nvPicPr>
                         <pic:blipFill>
-                          <a:blip r:embed="rId24">
+                          <a:blip r:embed="rId22">
                             <a:duotone>
                               <a:prstClr val="black"/>
                               <a:schemeClr val="tx2">
@@ -9694,8 +9456,15 @@
         <w:pStyle w:val="Heading3"/>
       </w:pPr>
       <w:r>
-        <w:lastRenderedPageBreak/>
         <w:t>Hierarchical Identity Based Encryption</w:t>
+      </w:r>
+    </w:p>
+    <w:p>
+      <w:pPr>
+        <w:pStyle w:val="TODO"/>
+      </w:pPr>
+      <w:r>
+        <w:t>reference</w:t>
       </w:r>
     </w:p>
     <w:p>
@@ -9732,6 +9501,7 @@
           <w:noProof/>
           <w:lang w:eastAsia="en-GB"/>
         </w:rPr>
+        <w:lastRenderedPageBreak/>
         <mc:AlternateContent>
           <mc:Choice Requires="wpc">
             <w:drawing>
@@ -9975,7 +9745,7 @@
                           <pic:cNvPicPr/>
                         </pic:nvPicPr>
                         <pic:blipFill>
-                          <a:blip r:embed="rId24">
+                          <a:blip r:embed="rId22">
                             <a:extLst/>
                           </a:blip>
                           <a:stretch>
@@ -9998,7 +9768,7 @@
                           <pic:cNvPicPr/>
                         </pic:nvPicPr>
                         <pic:blipFill>
-                          <a:blip r:embed="rId24">
+                          <a:blip r:embed="rId22">
                             <a:duotone>
                               <a:prstClr val="black"/>
                               <a:schemeClr val="tx2">
@@ -10439,7 +10209,7 @@
                           <pic:cNvPicPr/>
                         </pic:nvPicPr>
                         <pic:blipFill>
-                          <a:blip r:embed="rId24">
+                          <a:blip r:embed="rId22">
                             <a:extLst/>
                           </a:blip>
                           <a:stretch>
@@ -10699,7 +10469,7 @@
                           <pic:cNvPicPr/>
                         </pic:nvPicPr>
                         <pic:blipFill>
-                          <a:blip r:embed="rId24">
+                          <a:blip r:embed="rId22">
                             <a:duotone>
                               <a:prstClr val="black"/>
                               <a:schemeClr val="tx2">
@@ -11349,12 +11119,28 @@
       <w:pPr>
         <w:pStyle w:val="Heading1"/>
       </w:pPr>
-      <w:bookmarkStart w:id="14" w:name="_Toc414902493"/>
+      <w:bookmarkStart w:id="7" w:name="_Toc415058852"/>
       <w:r>
         <w:lastRenderedPageBreak/>
         <w:t>Use Cases</w:t>
       </w:r>
-      <w:bookmarkEnd w:id="14"/>
+      <w:bookmarkEnd w:id="7"/>
+    </w:p>
+    <w:p>
+      <w:pPr>
+        <w:pStyle w:val="TODO"/>
+      </w:pPr>
+      <w:r>
+        <w:t xml:space="preserve">There </w:t>
+      </w:r>
+      <w:proofErr w:type="gramStart"/>
+      <w:r>
+        <w:t>are</w:t>
+      </w:r>
+      <w:proofErr w:type="gramEnd"/>
+      <w:r>
+        <w:t xml:space="preserve"> lots of use cases (cite tristan’s DTN paper?)</w:t>
+      </w:r>
     </w:p>
     <w:p>
       <w:r>
@@ -11371,11 +11157,11 @@
       <w:pPr>
         <w:pStyle w:val="Heading2"/>
       </w:pPr>
-      <w:bookmarkStart w:id="15" w:name="_Toc414902494"/>
+      <w:bookmarkStart w:id="8" w:name="_Toc415058853"/>
       <w:r>
         <w:t>Disaster Area</w:t>
       </w:r>
-      <w:bookmarkEnd w:id="15"/>
+      <w:bookmarkEnd w:id="8"/>
     </w:p>
     <w:p>
       <w:r>
@@ -11389,11 +11175,11 @@
       <w:pPr>
         <w:pStyle w:val="Heading2"/>
       </w:pPr>
-      <w:bookmarkStart w:id="16" w:name="_Toc414902495"/>
+      <w:bookmarkStart w:id="9" w:name="_Toc415058854"/>
       <w:r>
         <w:t>Metro</w:t>
       </w:r>
-      <w:bookmarkEnd w:id="16"/>
+      <w:bookmarkEnd w:id="9"/>
     </w:p>
     <w:p>
       <w:r>
@@ -11618,7 +11404,7 @@
       <w:pPr>
         <w:pStyle w:val="Heading1"/>
       </w:pPr>
-      <w:bookmarkStart w:id="17" w:name="_Toc414902496"/>
+      <w:bookmarkStart w:id="10" w:name="_Toc415058855"/>
       <w:r>
         <w:lastRenderedPageBreak/>
         <w:t>T</w:t>
@@ -11626,7 +11412,7 @@
       <w:r>
         <w:t>hreats</w:t>
       </w:r>
-      <w:bookmarkEnd w:id="17"/>
+      <w:bookmarkEnd w:id="10"/>
     </w:p>
     <w:p>
       <w:r>
@@ -11641,13 +11427,21 @@
     </w:p>
     <w:p>
       <w:pPr>
+        <w:pStyle w:val="TODO"/>
+      </w:pPr>
+      <w:r>
+        <w:t>Explain threat trees</w:t>
+      </w:r>
+    </w:p>
+    <w:p>
+      <w:pPr>
         <w:pStyle w:val="Heading2"/>
       </w:pPr>
-      <w:bookmarkStart w:id="18" w:name="_Toc414902497"/>
+      <w:bookmarkStart w:id="11" w:name="_Toc415058856"/>
       <w:r>
         <w:t>Disaster Area</w:t>
       </w:r>
-      <w:bookmarkEnd w:id="18"/>
+      <w:bookmarkEnd w:id="11"/>
     </w:p>
     <w:p>
       <w:r>
@@ -11684,11 +11478,11 @@
       <w:pPr>
         <w:pStyle w:val="Heading2"/>
       </w:pPr>
-      <w:bookmarkStart w:id="19" w:name="_Toc414902498"/>
+      <w:bookmarkStart w:id="12" w:name="_Toc415058857"/>
       <w:r>
         <w:t>Metro</w:t>
       </w:r>
-      <w:bookmarkEnd w:id="19"/>
+      <w:bookmarkEnd w:id="12"/>
     </w:p>
     <w:p>
       <w:r>
@@ -11874,11 +11668,12 @@
       <w:pPr>
         <w:pStyle w:val="Heading2"/>
       </w:pPr>
-      <w:bookmarkStart w:id="20" w:name="_Toc414902499"/>
-      <w:r>
+      <w:bookmarkStart w:id="13" w:name="_Toc415058858"/>
+      <w:r>
+        <w:lastRenderedPageBreak/>
         <w:t>All Threats</w:t>
       </w:r>
-      <w:bookmarkEnd w:id="20"/>
+      <w:bookmarkEnd w:id="13"/>
     </w:p>
     <w:p>
       <w:r>
@@ -11895,7 +11690,6 @@
         <w:ind w:left="284" w:hanging="284"/>
       </w:pPr>
       <w:r>
-        <w:lastRenderedPageBreak/>
         <w:t>Sybil (impersonating another user)</w:t>
       </w:r>
     </w:p>
@@ -11958,12 +11752,12 @@
       <w:pPr>
         <w:pStyle w:val="Heading1"/>
       </w:pPr>
-      <w:bookmarkStart w:id="21" w:name="_Toc414902500"/>
+      <w:bookmarkStart w:id="14" w:name="_Toc415058859"/>
       <w:r>
         <w:lastRenderedPageBreak/>
         <w:t>Objectives</w:t>
       </w:r>
-      <w:bookmarkEnd w:id="21"/>
+      <w:bookmarkEnd w:id="14"/>
     </w:p>
     <w:p>
       <w:r>
@@ -11974,11 +11768,11 @@
       <w:pPr>
         <w:pStyle w:val="Heading2"/>
       </w:pPr>
-      <w:bookmarkStart w:id="22" w:name="_Toc414902501"/>
+      <w:bookmarkStart w:id="15" w:name="_Toc415058860"/>
       <w:r>
         <w:t>Primary Objectives</w:t>
       </w:r>
-      <w:bookmarkEnd w:id="22"/>
+      <w:bookmarkEnd w:id="15"/>
     </w:p>
     <w:p>
       <w:pPr>
@@ -12016,11 +11810,11 @@
       <w:pPr>
         <w:pStyle w:val="Heading2"/>
       </w:pPr>
-      <w:bookmarkStart w:id="23" w:name="_Toc414902502"/>
+      <w:bookmarkStart w:id="16" w:name="_Toc415058861"/>
       <w:r>
         <w:t>Secondary Objectives</w:t>
       </w:r>
-      <w:bookmarkEnd w:id="23"/>
+      <w:bookmarkEnd w:id="16"/>
     </w:p>
     <w:p>
       <w:pPr>
@@ -12064,11 +11858,11 @@
       <w:pPr>
         <w:pStyle w:val="Heading2"/>
       </w:pPr>
-      <w:bookmarkStart w:id="24" w:name="_Toc414902503"/>
+      <w:bookmarkStart w:id="17" w:name="_Toc415058862"/>
       <w:r>
         <w:t>Tertiary Objectives</w:t>
       </w:r>
-      <w:bookmarkEnd w:id="24"/>
+      <w:bookmarkEnd w:id="17"/>
     </w:p>
     <w:p>
       <w:pPr>
@@ -12088,12 +11882,12 @@
       <w:pPr>
         <w:pStyle w:val="Heading1"/>
       </w:pPr>
-      <w:bookmarkStart w:id="25" w:name="_Toc414902504"/>
+      <w:bookmarkStart w:id="18" w:name="_Toc415058863"/>
       <w:r>
         <w:lastRenderedPageBreak/>
         <w:t>Requirements Specification</w:t>
       </w:r>
-      <w:bookmarkEnd w:id="25"/>
+      <w:bookmarkEnd w:id="18"/>
     </w:p>
     <w:p>
       <w:r>
@@ -12116,11 +11910,11 @@
       <w:pPr>
         <w:pStyle w:val="Heading2"/>
       </w:pPr>
-      <w:bookmarkStart w:id="26" w:name="_Toc414902505"/>
+      <w:bookmarkStart w:id="19" w:name="_Toc415058864"/>
       <w:r>
         <w:t>User Requirements</w:t>
       </w:r>
-      <w:bookmarkEnd w:id="26"/>
+      <w:bookmarkEnd w:id="19"/>
     </w:p>
     <w:p>
       <w:pPr>
@@ -12285,11 +12079,11 @@
       <w:pPr>
         <w:pStyle w:val="Heading2"/>
       </w:pPr>
-      <w:bookmarkStart w:id="27" w:name="_Toc414902506"/>
+      <w:bookmarkStart w:id="20" w:name="_Toc415058865"/>
       <w:r>
         <w:t>System Requirements</w:t>
       </w:r>
-      <w:bookmarkEnd w:id="27"/>
+      <w:bookmarkEnd w:id="20"/>
     </w:p>
     <w:p>
       <w:pPr>
@@ -12459,22 +12253,30 @@
       <w:pPr>
         <w:pStyle w:val="Heading1"/>
       </w:pPr>
-      <w:bookmarkStart w:id="28" w:name="_Toc414902507"/>
+      <w:bookmarkStart w:id="21" w:name="_Toc415058866"/>
       <w:r>
         <w:lastRenderedPageBreak/>
         <w:t>Software Engineering Process</w:t>
       </w:r>
-      <w:bookmarkEnd w:id="28"/>
+      <w:bookmarkEnd w:id="21"/>
     </w:p>
     <w:p>
       <w:pPr>
         <w:pStyle w:val="Heading2"/>
       </w:pPr>
-      <w:bookmarkStart w:id="29" w:name="_Toc414902508"/>
+      <w:bookmarkStart w:id="22" w:name="_Toc415058867"/>
       <w:r>
         <w:t>Task Management</w:t>
       </w:r>
-      <w:bookmarkEnd w:id="29"/>
+      <w:bookmarkEnd w:id="22"/>
+    </w:p>
+    <w:p>
+      <w:pPr>
+        <w:pStyle w:val="TODO"/>
+      </w:pPr>
+      <w:r>
+        <w:t>Active voice – I did this</w:t>
+      </w:r>
     </w:p>
     <w:p>
       <w:r>
@@ -12549,11 +12351,11 @@
       <w:pPr>
         <w:pStyle w:val="Heading2"/>
       </w:pPr>
-      <w:bookmarkStart w:id="30" w:name="_Toc414902509"/>
+      <w:bookmarkStart w:id="23" w:name="_Toc415058868"/>
       <w:r>
         <w:t>Implementation</w:t>
       </w:r>
-      <w:bookmarkEnd w:id="30"/>
+      <w:bookmarkEnd w:id="23"/>
     </w:p>
     <w:p>
       <w:r>
@@ -12564,11 +12366,11 @@
       <w:pPr>
         <w:pStyle w:val="Heading2"/>
       </w:pPr>
-      <w:bookmarkStart w:id="31" w:name="_Toc414902510"/>
+      <w:bookmarkStart w:id="24" w:name="_Toc415058869"/>
       <w:r>
         <w:t>Storage</w:t>
       </w:r>
-      <w:bookmarkEnd w:id="31"/>
+      <w:bookmarkEnd w:id="24"/>
     </w:p>
     <w:p>
       <w:r>
@@ -12632,12 +12434,12 @@
       <w:pPr>
         <w:pStyle w:val="Heading1"/>
       </w:pPr>
-      <w:bookmarkStart w:id="32" w:name="_Toc414902511"/>
+      <w:bookmarkStart w:id="25" w:name="_Toc415058870"/>
       <w:r>
         <w:lastRenderedPageBreak/>
         <w:t>Design</w:t>
       </w:r>
-      <w:bookmarkEnd w:id="32"/>
+      <w:bookmarkEnd w:id="25"/>
     </w:p>
     <w:p>
       <w:r>
@@ -12648,11 +12450,11 @@
       <w:pPr>
         <w:pStyle w:val="Heading2"/>
       </w:pPr>
-      <w:bookmarkStart w:id="33" w:name="_Toc414902512"/>
+      <w:bookmarkStart w:id="26" w:name="_Toc415058871"/>
       <w:r>
         <w:t>Social Structure</w:t>
       </w:r>
-      <w:bookmarkEnd w:id="33"/>
+      <w:bookmarkEnd w:id="26"/>
     </w:p>
     <w:p>
       <w:r>
@@ -12679,11 +12481,11 @@
       <w:pPr>
         <w:pStyle w:val="Heading2"/>
       </w:pPr>
-      <w:bookmarkStart w:id="34" w:name="_Toc414902513"/>
+      <w:bookmarkStart w:id="27" w:name="_Toc415058872"/>
       <w:r>
         <w:t>Routing</w:t>
       </w:r>
-      <w:bookmarkEnd w:id="34"/>
+      <w:bookmarkEnd w:id="27"/>
     </w:p>
     <w:p>
       <w:r>
@@ -12820,6 +12622,14 @@
       </w:r>
     </w:p>
     <w:p>
+      <w:pPr>
+        <w:pStyle w:val="TODO"/>
+      </w:pPr>
+      <w:r>
+        <w:t>Don’t use contractions</w:t>
+      </w:r>
+    </w:p>
+    <w:p>
       <w:r>
         <w:t xml:space="preserve">OMiN messages are </w:t>
       </w:r>
@@ -12834,6 +12644,7 @@
     </w:p>
     <w:p>
       <w:r>
+        <w:lastRenderedPageBreak/>
         <w:t xml:space="preserve">OMiN will </w:t>
       </w:r>
       <w:r>
@@ -12884,7 +12695,6 @@
     </w:p>
     <w:p>
       <w:r>
-        <w:lastRenderedPageBreak/>
         <w:t xml:space="preserve">In future, this could be combined with a variant of Bubble RAP to </w:t>
       </w:r>
       <w:r>
@@ -12901,11 +12711,11 @@
       <w:pPr>
         <w:pStyle w:val="Heading2"/>
       </w:pPr>
-      <w:bookmarkStart w:id="35" w:name="_Toc414902514"/>
+      <w:bookmarkStart w:id="28" w:name="_Toc415058873"/>
       <w:r>
         <w:t>Message Buffer Eviction</w:t>
       </w:r>
-      <w:bookmarkEnd w:id="35"/>
+      <w:bookmarkEnd w:id="28"/>
     </w:p>
     <w:p>
       <w:r>
@@ -12967,11 +12777,11 @@
       <w:pPr>
         <w:pStyle w:val="Heading2"/>
       </w:pPr>
-      <w:bookmarkStart w:id="36" w:name="_Toc414902515"/>
+      <w:bookmarkStart w:id="29" w:name="_Toc415058874"/>
       <w:r>
         <w:t>Ensuring Message Integrity</w:t>
       </w:r>
-      <w:bookmarkEnd w:id="36"/>
+      <w:bookmarkEnd w:id="29"/>
     </w:p>
     <w:p>
       <w:r>
@@ -13080,11 +12890,11 @@
         </w:sdtContent>
       </w:sdt>
       <w:r>
-        <w:t xml:space="preserve">. However this approach is susceptible to majority attacks in the same way that any other trust-based scheme is. My solution is to use ID-based cryptography - public keys are now short, memorable IDs (usernames or email addresses) which are already known or, if they </w:t>
+        <w:t xml:space="preserve">. However this approach is susceptible to majority attacks in the same way that any other </w:t>
       </w:r>
       <w:r>
         <w:lastRenderedPageBreak/>
-        <w:t>are not known, are easy to distribute (unlike conventional large keys, they can fit on a QR code or be passed on by word of mouth). The disadvantage of ID based encryption is that secret keys must be generated and distributed by a central PKG. There are a number of solutions to this problem:</w:t>
+        <w:t>trust-based scheme is. My solution is to use ID-based cryptography - public keys are now short, memorable IDs (usernames or email addresses) which are already known or, if they are not known, are easy to distribute (unlike conventional large keys, they can fit on a QR code or be passed on by word of mouth). The disadvantage of ID based encryption is that secret keys must be generated and distributed by a central PKG. There are a number of solutions to this problem:</w:t>
       </w:r>
     </w:p>
     <w:p>
@@ -13313,19 +13123,19 @@
       <w:pPr>
         <w:pStyle w:val="Heading2"/>
       </w:pPr>
-      <w:bookmarkStart w:id="37" w:name="_Ref414805292"/>
-      <w:bookmarkStart w:id="38" w:name="_Ref414805305"/>
-      <w:bookmarkStart w:id="39" w:name="_Ref414805312"/>
-      <w:bookmarkStart w:id="40" w:name="_Ref414805317"/>
-      <w:bookmarkStart w:id="41" w:name="_Toc414902516"/>
+      <w:bookmarkStart w:id="30" w:name="_Ref414805292"/>
+      <w:bookmarkStart w:id="31" w:name="_Ref414805305"/>
+      <w:bookmarkStart w:id="32" w:name="_Ref414805312"/>
+      <w:bookmarkStart w:id="33" w:name="_Ref414805317"/>
+      <w:bookmarkStart w:id="34" w:name="_Toc415058875"/>
       <w:r>
         <w:t>Alternative to HIBE-Based Approaches</w:t>
       </w:r>
-      <w:bookmarkEnd w:id="37"/>
-      <w:bookmarkEnd w:id="38"/>
-      <w:bookmarkEnd w:id="39"/>
-      <w:bookmarkEnd w:id="40"/>
-      <w:bookmarkEnd w:id="41"/>
+      <w:bookmarkEnd w:id="30"/>
+      <w:bookmarkEnd w:id="31"/>
+      <w:bookmarkEnd w:id="32"/>
+      <w:bookmarkEnd w:id="33"/>
+      <w:bookmarkEnd w:id="34"/>
     </w:p>
     <w:p>
       <w:r>
@@ -13359,7 +13169,11 @@
         </w:sdtContent>
       </w:sdt>
       <w:r>
-        <w:t xml:space="preserve">. We can still use </w:t>
+        <w:t xml:space="preserve">. We </w:t>
+      </w:r>
+      <w:r>
+        <w:lastRenderedPageBreak/>
+        <w:t xml:space="preserve">can still use </w:t>
       </w:r>
       <w:proofErr w:type="spellStart"/>
       <w:r>
@@ -13405,11 +13219,13 @@
         </w:sdtContent>
       </w:sdt>
       <w:r>
-        <w:t xml:space="preserve"> (a central PKG accessed over the internet), but we need to deal with the case where the nodes cannot access the PKG to obtain their secret </w:t>
-      </w:r>
-      <w:r>
-        <w:lastRenderedPageBreak/>
-        <w:t xml:space="preserve">key. We can allow users to send unsigned messages, but we have no </w:t>
+        <w:t xml:space="preserve"> (a central PKG accessed over the </w:t>
+      </w:r>
+      <w:r>
+        <w:t>I</w:t>
+      </w:r>
+      <w:r>
+        <w:t xml:space="preserve">nternet), but we need to deal with the case where the nodes cannot access the PKG to obtain their secret key. We can allow users to send unsigned messages, but we have no </w:t>
       </w:r>
       <w:r>
         <w:t>fool proof</w:t>
@@ -13419,6 +13235,14 @@
       </w:r>
     </w:p>
     <w:p>
+      <w:pPr>
+        <w:pStyle w:val="TODO"/>
+      </w:pPr>
+      <w:r>
+        <w:t>Internet – capital I</w:t>
+      </w:r>
+    </w:p>
+    <w:p>
       <w:r>
         <w:t>To reduce the possibility of this happening, a node with a secret key can sign the message on behalf of the sender, guaranteeing that it cannot be modified for the rest of its journey to the sender.</w:t>
       </w:r>
@@ -13440,11 +13264,11 @@
       <w:pPr>
         <w:pStyle w:val="Heading2"/>
       </w:pPr>
-      <w:bookmarkStart w:id="42" w:name="_Toc414902517"/>
+      <w:bookmarkStart w:id="35" w:name="_Toc415058876"/>
       <w:r>
         <w:t>Preventing Black Hole Attacks</w:t>
       </w:r>
-      <w:bookmarkEnd w:id="42"/>
+      <w:bookmarkEnd w:id="35"/>
     </w:p>
     <w:p>
       <w:r>
@@ -13584,11 +13408,12 @@
       <w:pPr>
         <w:pStyle w:val="Heading2"/>
       </w:pPr>
-      <w:bookmarkStart w:id="43" w:name="_Toc414902518"/>
-      <w:r>
+      <w:bookmarkStart w:id="36" w:name="_Toc415058877"/>
+      <w:r>
+        <w:lastRenderedPageBreak/>
         <w:t>Preventing Snooping</w:t>
       </w:r>
-      <w:bookmarkEnd w:id="43"/>
+      <w:bookmarkEnd w:id="36"/>
     </w:p>
     <w:p>
       <w:r>
@@ -13632,12 +13457,11 @@
       <w:pPr>
         <w:pStyle w:val="Heading2"/>
       </w:pPr>
-      <w:bookmarkStart w:id="44" w:name="_Toc414902519"/>
-      <w:r>
-        <w:lastRenderedPageBreak/>
+      <w:bookmarkStart w:id="37" w:name="_Toc415058878"/>
+      <w:r>
         <w:t>Protecting the PKG</w:t>
       </w:r>
-      <w:bookmarkEnd w:id="44"/>
+      <w:bookmarkEnd w:id="37"/>
     </w:p>
     <w:p>
       <w:r>
@@ -13659,11 +13483,11 @@
       <w:pPr>
         <w:pStyle w:val="Heading2"/>
       </w:pPr>
-      <w:bookmarkStart w:id="45" w:name="_Toc414902520"/>
+      <w:bookmarkStart w:id="38" w:name="_Toc415058879"/>
       <w:r>
         <w:t>Database Design</w:t>
       </w:r>
-      <w:bookmarkEnd w:id="45"/>
+      <w:bookmarkEnd w:id="38"/>
     </w:p>
     <w:p>
       <w:r>
@@ -13960,12 +13784,20 @@
       <w:pPr>
         <w:pStyle w:val="Heading1"/>
       </w:pPr>
-      <w:bookmarkStart w:id="46" w:name="_Toc414902521"/>
+      <w:bookmarkStart w:id="39" w:name="_Toc415058880"/>
       <w:r>
         <w:lastRenderedPageBreak/>
         <w:t>Implementation</w:t>
       </w:r>
-      <w:bookmarkEnd w:id="46"/>
+      <w:bookmarkEnd w:id="39"/>
+    </w:p>
+    <w:p>
+      <w:pPr>
+        <w:pStyle w:val="TODO"/>
+      </w:pPr>
+      <w:r>
+        <w:t>Link to requirements</w:t>
+      </w:r>
     </w:p>
     <w:p>
       <w:r>
@@ -13987,14 +13819,14 @@
       <w:pPr>
         <w:pStyle w:val="Heading2"/>
       </w:pPr>
-      <w:bookmarkStart w:id="47" w:name="_Toc414902522"/>
+      <w:bookmarkStart w:id="40" w:name="_Toc415058881"/>
       <w:r>
         <w:t xml:space="preserve">Mobile </w:t>
       </w:r>
       <w:r>
         <w:t>Platform</w:t>
       </w:r>
-      <w:bookmarkEnd w:id="47"/>
+      <w:bookmarkEnd w:id="40"/>
     </w:p>
     <w:p>
       <w:r>
@@ -14027,11 +13859,11 @@
       <w:pPr>
         <w:pStyle w:val="Heading2"/>
       </w:pPr>
-      <w:bookmarkStart w:id="48" w:name="_Toc414902523"/>
+      <w:bookmarkStart w:id="41" w:name="_Toc415058882"/>
       <w:r>
         <w:t>Programming Language</w:t>
       </w:r>
-      <w:bookmarkEnd w:id="48"/>
+      <w:bookmarkEnd w:id="41"/>
     </w:p>
     <w:p>
       <w:r>
@@ -14076,11 +13908,11 @@
       <w:pPr>
         <w:pStyle w:val="Heading2"/>
       </w:pPr>
-      <w:bookmarkStart w:id="49" w:name="_Toc414902524"/>
+      <w:bookmarkStart w:id="42" w:name="_Toc415058883"/>
       <w:r>
         <w:t>Message Passing Medium</w:t>
       </w:r>
-      <w:bookmarkEnd w:id="49"/>
+      <w:bookmarkEnd w:id="42"/>
     </w:p>
     <w:p>
       <w:r>
@@ -14119,7 +13951,19 @@
         <w:rPr>
           <w:rStyle w:val="TODOChar"/>
         </w:rPr>
-        <w:t>[citation needed]</w:t>
+        <w:t>[citation needed</w:t>
+      </w:r>
+      <w:r>
+        <w:rPr>
+          <w:rStyle w:val="TODOChar"/>
+        </w:rPr>
+        <w:t xml:space="preserve"> - Martin</w:t>
+      </w:r>
+      <w:r>
+        <w:rPr>
+          <w:rStyle w:val="TODOChar"/>
+        </w:rPr>
+        <w:t>]</w:t>
       </w:r>
       <w:r>
         <w:t>.</w:t>
@@ -14142,12 +13986,12 @@
       <w:pPr>
         <w:pStyle w:val="Heading2"/>
       </w:pPr>
-      <w:bookmarkStart w:id="50" w:name="_Toc414902525"/>
+      <w:bookmarkStart w:id="43" w:name="_Toc415058884"/>
       <w:r>
         <w:lastRenderedPageBreak/>
         <w:t>Database Library</w:t>
       </w:r>
-      <w:bookmarkEnd w:id="50"/>
+      <w:bookmarkEnd w:id="43"/>
     </w:p>
     <w:p>
       <w:r>
@@ -14181,11 +14025,11 @@
       <w:pPr>
         <w:pStyle w:val="Heading2"/>
       </w:pPr>
-      <w:bookmarkStart w:id="51" w:name="_Toc414902526"/>
+      <w:bookmarkStart w:id="44" w:name="_Toc415058885"/>
       <w:r>
         <w:t>Encryption Scheme</w:t>
       </w:r>
-      <w:bookmarkEnd w:id="51"/>
+      <w:bookmarkEnd w:id="44"/>
     </w:p>
     <w:p>
       <w:pPr>
@@ -14193,6 +14037,14 @@
       </w:pPr>
       <w:r>
         <w:t>Requirements</w:t>
+      </w:r>
+    </w:p>
+    <w:p>
+      <w:pPr>
+        <w:pStyle w:val="TODO"/>
+      </w:pPr>
+      <w:r>
+        <w:t>related to real requirements?</w:t>
       </w:r>
     </w:p>
     <w:p>
@@ -14392,6 +14244,14 @@
       </w:r>
     </w:p>
     <w:p>
+      <w:pPr>
+        <w:pStyle w:val="TODO"/>
+      </w:pPr>
+      <w:r>
+        <w:t>Why?</w:t>
+      </w:r>
+    </w:p>
+    <w:p>
       <w:r>
         <w:t>In the disaster scenario, the following requirements are necessary:</w:t>
       </w:r>
@@ -14433,6 +14293,14 @@
     </w:p>
     <w:p>
       <w:pPr>
+        <w:pStyle w:val="TODO"/>
+      </w:pPr>
+      <w:r>
+        <w:t>Why?</w:t>
+      </w:r>
+    </w:p>
+    <w:p>
+      <w:pPr>
         <w:pStyle w:val="Bullet"/>
       </w:pPr>
       <w:r>
@@ -14466,6 +14334,7 @@
         <w:pStyle w:val="Bullet"/>
       </w:pPr>
       <w:r>
+        <w:lastRenderedPageBreak/>
         <w:t>Unbroken encryption scheme.</w:t>
       </w:r>
     </w:p>
@@ -15295,11 +15164,11 @@
       <w:pPr>
         <w:pStyle w:val="Heading2"/>
       </w:pPr>
-      <w:bookmarkStart w:id="52" w:name="_Toc414902527"/>
+      <w:bookmarkStart w:id="45" w:name="_Toc415058886"/>
       <w:r>
         <w:t>PKG Server</w:t>
       </w:r>
-      <w:bookmarkEnd w:id="52"/>
+      <w:bookmarkEnd w:id="45"/>
     </w:p>
     <w:p>
       <w:r>
@@ -15355,7 +15224,14 @@
           <w:rPr>
             <w:rStyle w:val="Hyperlink"/>
           </w:rPr>
-          <w:t>http://www.javaworld.com/article/2076863/java-web-development/write-cgi-programs-in-java.html</w:t>
+          <w:t>http://www.javaworld.com/article/2076863/java-web-development/write-cgi-programs-in-</w:t>
+        </w:r>
+        <w:r>
+          <w:rPr>
+            <w:rStyle w:val="Hyperlink"/>
+          </w:rPr>
+          <w:lastRenderedPageBreak/>
+          <w:t>java.html</w:t>
         </w:r>
       </w:hyperlink>
       <w:r>
@@ -15380,16 +15256,30 @@
       <w:pPr>
         <w:pStyle w:val="Heading1"/>
       </w:pPr>
-      <w:bookmarkStart w:id="53" w:name="_Toc414902528"/>
+      <w:bookmarkStart w:id="46" w:name="_Toc415058887"/>
       <w:r>
         <w:lastRenderedPageBreak/>
         <w:t>Ethics</w:t>
       </w:r>
-      <w:bookmarkEnd w:id="53"/>
-    </w:p>
-    <w:p>
-      <w:r>
-        <w:t>In order to test the real world performance of the network, we may ask people to use the application. In this case, some metadata will be collected on users, with their consent. This may include:</w:t>
+      <w:bookmarkEnd w:id="46"/>
+    </w:p>
+    <w:p>
+      <w:pPr>
+        <w:pStyle w:val="TODO"/>
+      </w:pPr>
+      <w:r>
+        <w:t>Keep and update if tested with actual users</w:t>
+      </w:r>
+    </w:p>
+    <w:p>
+      <w:r>
+        <w:t>In order to test the real world performance of the network</w:t>
+      </w:r>
+      <w:r>
+        <w:t xml:space="preserve"> people use....</w:t>
+      </w:r>
+      <w:r>
+        <w:t xml:space="preserve"> In this case, some metadata will be collected on users, with their consent. This may include:</w:t>
       </w:r>
     </w:p>
     <w:p>
@@ -15433,22 +15323,22 @@
       <w:pPr>
         <w:pStyle w:val="Heading1"/>
       </w:pPr>
-      <w:bookmarkStart w:id="54" w:name="_Toc414902529"/>
+      <w:bookmarkStart w:id="47" w:name="_Toc415058888"/>
       <w:r>
         <w:lastRenderedPageBreak/>
         <w:t>Evaluation and Critical Appraisal</w:t>
       </w:r>
-      <w:bookmarkEnd w:id="54"/>
+      <w:bookmarkEnd w:id="47"/>
     </w:p>
     <w:p>
       <w:pPr>
         <w:pStyle w:val="Heading2"/>
       </w:pPr>
-      <w:bookmarkStart w:id="55" w:name="_Toc414902530"/>
+      <w:bookmarkStart w:id="48" w:name="_Toc415058889"/>
       <w:r>
         <w:t>Testing</w:t>
       </w:r>
-      <w:bookmarkEnd w:id="55"/>
+      <w:bookmarkEnd w:id="48"/>
     </w:p>
     <w:p>
       <w:pPr>
@@ -15465,11 +15355,11 @@
       <w:pPr>
         <w:pStyle w:val="Heading2"/>
       </w:pPr>
-      <w:bookmarkStart w:id="56" w:name="_Toc414902531"/>
+      <w:bookmarkStart w:id="49" w:name="_Toc415058890"/>
       <w:r>
         <w:t>Objectives</w:t>
       </w:r>
-      <w:bookmarkEnd w:id="56"/>
+      <w:bookmarkEnd w:id="49"/>
     </w:p>
     <w:p>
       <w:pPr>
@@ -15486,11 +15376,11 @@
       <w:pPr>
         <w:pStyle w:val="Heading2"/>
       </w:pPr>
-      <w:bookmarkStart w:id="57" w:name="_Toc414902532"/>
+      <w:bookmarkStart w:id="50" w:name="_Toc415058891"/>
       <w:r>
         <w:t>Requirements</w:t>
       </w:r>
-      <w:bookmarkEnd w:id="57"/>
+      <w:bookmarkEnd w:id="50"/>
     </w:p>
     <w:p>
       <w:pPr>
@@ -15507,11 +15397,11 @@
       <w:pPr>
         <w:pStyle w:val="Heading2"/>
       </w:pPr>
-      <w:bookmarkStart w:id="58" w:name="_Toc414902533"/>
+      <w:bookmarkStart w:id="51" w:name="_Toc415058892"/>
       <w:r>
         <w:t>Use Cases</w:t>
       </w:r>
-      <w:bookmarkEnd w:id="58"/>
+      <w:bookmarkEnd w:id="51"/>
     </w:p>
     <w:p>
       <w:pPr>
@@ -15528,11 +15418,11 @@
       <w:pPr>
         <w:pStyle w:val="Heading2"/>
       </w:pPr>
-      <w:bookmarkStart w:id="59" w:name="_Toc414902534"/>
+      <w:bookmarkStart w:id="52" w:name="_Toc415058893"/>
       <w:r>
         <w:t>Further Work</w:t>
       </w:r>
-      <w:bookmarkEnd w:id="59"/>
+      <w:bookmarkEnd w:id="52"/>
     </w:p>
     <w:p>
       <w:pPr>
@@ -15628,11 +15518,11 @@
       <w:pPr>
         <w:pStyle w:val="Heading2"/>
       </w:pPr>
-      <w:bookmarkStart w:id="60" w:name="_Toc414902535"/>
+      <w:bookmarkStart w:id="53" w:name="_Toc415058894"/>
       <w:r>
         <w:t>Overall Evaluation</w:t>
       </w:r>
-      <w:bookmarkEnd w:id="60"/>
+      <w:bookmarkEnd w:id="53"/>
     </w:p>
     <w:p>
       <w:pPr>
@@ -15646,12 +15536,12 @@
       <w:pPr>
         <w:pStyle w:val="Heading1"/>
       </w:pPr>
-      <w:bookmarkStart w:id="61" w:name="_Toc414902536"/>
+      <w:bookmarkStart w:id="54" w:name="_Toc415058895"/>
       <w:r>
         <w:lastRenderedPageBreak/>
         <w:t>Conclusions</w:t>
       </w:r>
-      <w:bookmarkEnd w:id="61"/>
+      <w:bookmarkEnd w:id="54"/>
     </w:p>
     <w:p>
       <w:pPr>
@@ -15661,7 +15551,7 @@
         <w:t>TODO</w:t>
       </w:r>
     </w:p>
-    <w:bookmarkStart w:id="62" w:name="_Toc414902537" w:displacedByCustomXml="next"/>
+    <w:bookmarkStart w:id="55" w:name="_Toc415058896" w:displacedByCustomXml="next"/>
     <w:sdt>
       <w:sdtPr>
         <w:rPr>
@@ -15686,7 +15576,7 @@
           <w:r>
             <w:t>Bibliography</w:t>
           </w:r>
-          <w:bookmarkEnd w:id="62"/>
+          <w:bookmarkEnd w:id="55"/>
         </w:p>
         <w:sdt>
           <w:sdtPr>
@@ -15878,7 +15768,14 @@
                       <w:rPr>
                         <w:noProof/>
                       </w:rPr>
-                      <w:t xml:space="preserve">Pentland A, Fletcher R, Hasson A. DakNet: rethinking connectivity in developing nations. Computer. 2004 Jan;37(1):78-83. [Online]. Available from: </w:t>
+                      <w:t>Pentland A, Fletcher R, Hasson A. DakNet: rethinking connectivity in developing nations. Computer. 2004 Jan;37(1):78-83. [Online]. Available from</w:t>
+                    </w:r>
+                    <w:proofErr w:type="gramStart"/>
+                    <w:r>
+                      <w:rPr>
+                        <w:noProof/>
+                      </w:rPr>
+                      <w:t xml:space="preserve">: </w:t>
                     </w:r>
                     <w:hyperlink r:id="rId38" w:history="1">
                       <w:r>
@@ -15895,6 +15792,7 @@
                       </w:rPr>
                       <w:t>.</w:t>
                     </w:r>
+                    <w:proofErr w:type="gramEnd"/>
                   </w:p>
                 </w:tc>
               </w:tr>
@@ -15998,7 +15896,14 @@
                       <w:rPr>
                         <w:noProof/>
                       </w:rPr>
-                      <w:t xml:space="preserve">Musolesi M, Hailes S, Mascolo C. [Online].; Adaptive routing for intermittently connected mobile ad hoc networks. In: World of Wireless Mobile and Multimedia Networks, 2005. WoWMoM 2005. Sixth IEEE International Symposium on a; 2005. p. 183-189.. Available from: </w:t>
+                      <w:t>Musolesi M, Hailes S, Mascolo C. [Online].; Adaptive routing for intermittently connected mobile ad hoc networks. In: World of Wireless Mobile and Multimedia Networks, 2005. WoWMoM 2005. Sixth IEEE International Symposium on a; 2005. p. 183-189.. Available from</w:t>
+                    </w:r>
+                    <w:proofErr w:type="gramStart"/>
+                    <w:r>
+                      <w:rPr>
+                        <w:noProof/>
+                      </w:rPr>
+                      <w:t xml:space="preserve">: </w:t>
                     </w:r>
                     <w:hyperlink r:id="rId40" w:history="1">
                       <w:r>
@@ -16015,6 +15920,7 @@
                       </w:rPr>
                       <w:t>.</w:t>
                     </w:r>
+                    <w:proofErr w:type="gramEnd"/>
                   </w:p>
                 </w:tc>
               </w:tr>
@@ -16061,7 +15967,14 @@
                       <w:rPr>
                         <w:noProof/>
                       </w:rPr>
-                      <w:t xml:space="preserve">Leguay J, Friedman T, Conan V. [Online].; Evaluating Mobility Pattern Space Routing for DTNs. In: INFOCOM 2006. 25th IEEE International Conference on Computer Communications. Proceedings; 2006. p. 1-10. Available from: </w:t>
+                      <w:t>Leguay J, Friedman T, Conan V. [Online].; Evaluating Mobility Pattern Space Routing for DTNs. In: INFOCOM 2006. 25th IEEE International Conference on Computer Communications. Proceedings; 2006. p. 1-10. Available from</w:t>
+                    </w:r>
+                    <w:proofErr w:type="gramStart"/>
+                    <w:r>
+                      <w:rPr>
+                        <w:noProof/>
+                      </w:rPr>
+                      <w:t xml:space="preserve">: </w:t>
                     </w:r>
                     <w:hyperlink r:id="rId41" w:history="1">
                       <w:r>
@@ -16078,6 +15991,7 @@
                       </w:rPr>
                       <w:t>.</w:t>
                     </w:r>
+                    <w:proofErr w:type="gramEnd"/>
                   </w:p>
                 </w:tc>
               </w:tr>
@@ -16172,7 +16086,14 @@
                       <w:rPr>
                         <w:noProof/>
                       </w:rPr>
-                      <w:t xml:space="preserve">Lindgren A, Doria A, Schelén O. [Online].; Probabilistic Routing in Intermittently Connected Networks. SIGMOBILE Mob Comput Commun Rev. 2003 Jul;7(3):19-20. Available from: </w:t>
+                      <w:t>Lindgren A, Doria A, Schelén O. [Online].; Probabilistic Routing in Intermittently Connected Networks. SIGMOBILE Mob Comput Commun Rev. 2003 Jul;7(3):19-20. Available from</w:t>
+                    </w:r>
+                    <w:proofErr w:type="gramStart"/>
+                    <w:r>
+                      <w:rPr>
+                        <w:noProof/>
+                      </w:rPr>
+                      <w:t xml:space="preserve">: </w:t>
                     </w:r>
                     <w:hyperlink r:id="rId42" w:history="1">
                       <w:r>
@@ -16189,6 +16110,7 @@
                       </w:rPr>
                       <w:t>.</w:t>
                     </w:r>
+                    <w:proofErr w:type="gramEnd"/>
                   </w:p>
                 </w:tc>
               </w:tr>
@@ -16235,7 +16157,14 @@
                       <w:rPr>
                         <w:noProof/>
                       </w:rPr>
-                      <w:t xml:space="preserve">Hui P, Crowcroft J, Yoneki E. [Online].; Bubble Rap: Social-based Forwarding in Delay Tolerant Networks. In: Proceedings of the 9th ACM International Symposium on Mobile Ad Hoc Networking and Computing. MobiHoc '08. New York, NY, USA: ACM; 2008. p. 241-250. Available from: </w:t>
+                      <w:t>Hui P, Crowcroft J, Yoneki E. [Online].; Bubble Rap: Social-based Forwarding in Delay Tolerant Networks. In: Proceedings of the 9th ACM International Symposium on Mobile Ad Hoc Networking and Computing. MobiHoc '08. New York, NY, USA: ACM; 2008. p. 241-250. Available from</w:t>
+                    </w:r>
+                    <w:proofErr w:type="gramStart"/>
+                    <w:r>
+                      <w:rPr>
+                        <w:noProof/>
+                      </w:rPr>
+                      <w:t xml:space="preserve">: </w:t>
                     </w:r>
                     <w:hyperlink r:id="rId43" w:history="1">
                       <w:r>
@@ -16252,6 +16181,7 @@
                       </w:rPr>
                       <w:t>.</w:t>
                     </w:r>
+                    <w:proofErr w:type="gramEnd"/>
                   </w:p>
                 </w:tc>
               </w:tr>
@@ -16298,7 +16228,14 @@
                       <w:rPr>
                         <w:noProof/>
                       </w:rPr>
-                      <w:t xml:space="preserve">Trifunovic S, Legendre F, Anastasiades C. [Online].; Social Trust in Opportunistic Networks. In: INFOCOM IEEE Conference on Computer Communications Workshops, 2010; 2010. p. 1-6. Available from: </w:t>
+                      <w:t>Trifunovic S, Legendre F, Anastasiades C. [Online].; Social Trust in Opportunistic Networks. In: INFOCOM IEEE Conference on Computer Communications Workshops, 2010; 2010. p. 1-6. Available from</w:t>
+                    </w:r>
+                    <w:proofErr w:type="gramStart"/>
+                    <w:r>
+                      <w:rPr>
+                        <w:noProof/>
+                      </w:rPr>
+                      <w:t xml:space="preserve">: </w:t>
                     </w:r>
                     <w:hyperlink r:id="rId44" w:history="1">
                       <w:r>
@@ -16315,6 +16252,7 @@
                       </w:rPr>
                       <w:t>.</w:t>
                     </w:r>
+                    <w:proofErr w:type="gramEnd"/>
                   </w:p>
                 </w:tc>
               </w:tr>
@@ -16361,7 +16299,14 @@
                       <w:rPr>
                         <w:noProof/>
                       </w:rPr>
-                      <w:t xml:space="preserve">Bigwood G, Henderson T. [Online].; IRONMAN: Using Social Networks to Add Incentives and Reputation to Opportunistic Networks [cited In: Privacy, Security, Risk and Trust (PASSAT) and 2011 IEEE Third International Conference on Social Computing (SocialCom), 2011 IEEE Third International Conference on; 2011. p. 65-72. Available from: </w:t>
+                      <w:t>Bigwood G, Henderson T. [Online].; IRONMAN: Using Social Networks to Add Incentives and Reputation to Opportunistic Networks [cited In: Privacy, Security, Risk and Trust (PASSAT) and 2011 IEEE Third International Conference on Social Computing (SocialCom), 2011 IEEE Third International Conference on; 2011. p. 65-72. Available from</w:t>
+                    </w:r>
+                    <w:proofErr w:type="gramStart"/>
+                    <w:r>
+                      <w:rPr>
+                        <w:noProof/>
+                      </w:rPr>
+                      <w:t xml:space="preserve">: </w:t>
                     </w:r>
                     <w:hyperlink r:id="rId45" w:history="1">
                       <w:r>
@@ -16378,6 +16323,7 @@
                       </w:rPr>
                       <w:t>.</w:t>
                     </w:r>
+                    <w:proofErr w:type="gramEnd"/>
                   </w:p>
                 </w:tc>
               </w:tr>
@@ -16424,7 +16370,14 @@
                       <w:rPr>
                         <w:noProof/>
                       </w:rPr>
-                      <w:t xml:space="preserve">Shikfa A, Onen M, Molva R. [Online].; Bootstrapping security associations in opportunistic networks. In: Pervasive Computing and Communications Workshops (PERCOM Workshops), 2010 8th IEEE International Conference on; 2010. p. 147-152. Available from: </w:t>
+                      <w:t>Shikfa A, Onen M, Molva R. [Online].; Bootstrapping security associations in opportunistic networks. In: Pervasive Computing and Communications Workshops (PERCOM Workshops), 2010 8th IEEE International Conference on; 2010. p. 147-152. Available from</w:t>
+                    </w:r>
+                    <w:proofErr w:type="gramStart"/>
+                    <w:r>
+                      <w:rPr>
+                        <w:noProof/>
+                      </w:rPr>
+                      <w:t xml:space="preserve">: </w:t>
                     </w:r>
                     <w:hyperlink r:id="rId46" w:history="1">
                       <w:r>
@@ -16441,6 +16394,7 @@
                       </w:rPr>
                       <w:t>.</w:t>
                     </w:r>
+                    <w:proofErr w:type="gramEnd"/>
                   </w:p>
                 </w:tc>
               </w:tr>
@@ -16487,7 +16441,14 @@
                       <w:rPr>
                         <w:noProof/>
                       </w:rPr>
-                      <w:t xml:space="preserve">Capkun S, Buttyan L, Hubaux JP. [Online].; Self-organized public-key management for mobile ad hoc networks. Mobile Computing, IEEE Transactions on. 2003 Jan;2(1):52-64. Available from: </w:t>
+                      <w:t>Capkun S, Buttyan L, Hubaux JP. [Online].; Self-organized public-key management for mobile ad hoc networks. Mobile Computing, IEEE Transactions on. 2003 Jan;2(1):52-64. Available from</w:t>
+                    </w:r>
+                    <w:proofErr w:type="gramStart"/>
+                    <w:r>
+                      <w:rPr>
+                        <w:noProof/>
+                      </w:rPr>
+                      <w:t xml:space="preserve">: </w:t>
                     </w:r>
                     <w:hyperlink r:id="rId47" w:history="1">
                       <w:r>
@@ -16504,6 +16465,7 @@
                       </w:rPr>
                       <w:t>.</w:t>
                     </w:r>
+                    <w:proofErr w:type="gramEnd"/>
                   </w:p>
                 </w:tc>
               </w:tr>
@@ -16551,7 +16513,14 @@
                       <w:rPr>
                         <w:noProof/>
                       </w:rPr>
-                      <w:t xml:space="preserve">Kamat P, Baliga A, Trappe W. [Online].; An Identity-based Security Framework For VANETs. In: Proceedings of the 3rd International Workshop on Vehicular Ad Hoc Networks. VANET '06. New York, NY, USA: ACM; 2006. p. 94-95. Available from: </w:t>
+                      <w:t>Kamat P, Baliga A, Trappe W. [Online].; An Identity-based Security Framework For VANETs. In: Proceedings of the 3rd International Workshop on Vehicular Ad Hoc Networks. VANET '06. New York, NY, USA: ACM; 2006. p. 94-95. Available from</w:t>
+                    </w:r>
+                    <w:proofErr w:type="gramStart"/>
+                    <w:r>
+                      <w:rPr>
+                        <w:noProof/>
+                      </w:rPr>
+                      <w:t xml:space="preserve">: </w:t>
                     </w:r>
                     <w:hyperlink r:id="rId48" w:history="1">
                       <w:r>
@@ -16568,6 +16537,7 @@
                       </w:rPr>
                       <w:t>.</w:t>
                     </w:r>
+                    <w:proofErr w:type="gramEnd"/>
                   </w:p>
                 </w:tc>
               </w:tr>
@@ -16614,7 +16584,14 @@
                       <w:rPr>
                         <w:noProof/>
                       </w:rPr>
-                      <w:t xml:space="preserve">Kong J, Petros Z, Luo H, Lu S, Zhang L. [Online].; Providing robust and ubiquitous security support for mobile ad-hoc networks. In: Network Protocols, 2001. Ninth International Conference on; 2001. p. 251-260. Available from: </w:t>
+                      <w:t>Kong J, Petros Z, Luo H, Lu S, Zhang L. [Online].; Providing robust and ubiquitous security support for mobile ad-hoc networks. In: Network Protocols, 2001. Ninth International Conference on; 2001. p. 251-260. Available from</w:t>
+                    </w:r>
+                    <w:proofErr w:type="gramStart"/>
+                    <w:r>
+                      <w:rPr>
+                        <w:noProof/>
+                      </w:rPr>
+                      <w:t xml:space="preserve">: </w:t>
                     </w:r>
                     <w:hyperlink r:id="rId49" w:history="1">
                       <w:r>
@@ -16631,6 +16608,7 @@
                       </w:rPr>
                       <w:t>.</w:t>
                     </w:r>
+                    <w:proofErr w:type="gramEnd"/>
                   </w:p>
                 </w:tc>
               </w:tr>
@@ -16677,7 +16655,14 @@
                       <w:rPr>
                         <w:noProof/>
                       </w:rPr>
-                      <w:t xml:space="preserve">Seth A, Keshav S. [Online].; Practical security for disconnected nodes. In: Secure Network Protocols, 2005. (NPSec). 1st IEEE ICNP Workshop on; 2005. p. 31-36. Available from: </w:t>
+                      <w:t>Seth A, Keshav S. [Online].; Practical security for disconnected nodes. In: Secure Network Protocols, 2005. (NPSec). 1st IEEE ICNP Workshop on; 2005. p. 31-36. Available from</w:t>
+                    </w:r>
+                    <w:proofErr w:type="gramStart"/>
+                    <w:r>
+                      <w:rPr>
+                        <w:noProof/>
+                      </w:rPr>
+                      <w:t xml:space="preserve">: </w:t>
                     </w:r>
                     <w:hyperlink r:id="rId50" w:history="1">
                       <w:r>
@@ -16694,6 +16679,7 @@
                       </w:rPr>
                       <w:t>.</w:t>
                     </w:r>
+                    <w:proofErr w:type="gramEnd"/>
                   </w:p>
                 </w:tc>
               </w:tr>
@@ -16740,7 +16726,14 @@
                       <w:rPr>
                         <w:noProof/>
                       </w:rPr>
-                      <w:t xml:space="preserve">Parris I, Henderson T. [Online].; Privacy-enhanced social-network routing. Computer Communications. 2012;35(1):62-74. Available from: </w:t>
+                      <w:t>Parris I, Henderson T. [Online].; Privacy-enhanced social-network routing. Computer Communications. 2012;35(1):62-74. Available from</w:t>
+                    </w:r>
+                    <w:proofErr w:type="gramStart"/>
+                    <w:r>
+                      <w:rPr>
+                        <w:noProof/>
+                      </w:rPr>
+                      <w:t xml:space="preserve">: </w:t>
                     </w:r>
                     <w:hyperlink r:id="rId51" w:history="1">
                       <w:r>
@@ -16757,6 +16750,7 @@
                       </w:rPr>
                       <w:t>.</w:t>
                     </w:r>
+                    <w:proofErr w:type="gramEnd"/>
                   </w:p>
                 </w:tc>
               </w:tr>
@@ -16803,7 +16797,14 @@
                       <w:rPr>
                         <w:noProof/>
                       </w:rPr>
-                      <w:t xml:space="preserve">BH, Bloom. [Online].; Space/Time Trade-offs in Hash Coding with Allowable Errors. Commun ACM. 1970 Jul;13(7):422-426. Available from: </w:t>
+                      <w:t>BH, Bloom. [Online].; Space/Time Trade-offs in Hash Coding with Allowable Errors. Commun ACM. 1970 Jul;13(7):422-426. Available from</w:t>
+                    </w:r>
+                    <w:proofErr w:type="gramStart"/>
+                    <w:r>
+                      <w:rPr>
+                        <w:noProof/>
+                      </w:rPr>
+                      <w:t xml:space="preserve">: </w:t>
                     </w:r>
                     <w:hyperlink r:id="rId52" w:history="1">
                       <w:r>
@@ -16820,6 +16821,7 @@
                       </w:rPr>
                       <w:t>.</w:t>
                     </w:r>
+                    <w:proofErr w:type="gramEnd"/>
                   </w:p>
                 </w:tc>
               </w:tr>
@@ -16866,7 +16868,14 @@
                       <w:rPr>
                         <w:noProof/>
                       </w:rPr>
-                      <w:t xml:space="preserve">Yuen TH, Wei VK. [Online].; Constant-Size Hierarchical Identity-Based Signature/Signcryption without Random Oracles; 2005. Kwwei@ie.cuhk.edu.hk, thyuen4@ie.cuhk.edu.hk 13302 received 17 Nov 2005, last revised 2 Jun 2006. Available from: </w:t>
+                      <w:t>Yuen TH, Wei VK. [Online].; Constant-Size Hierarchical Identity-Based Signature/Signcryption without Random Oracles; 2005. Kwwei@ie.cuhk.edu.hk, thyuen4@ie.cuhk.edu.hk 13302 received 17 Nov 2005, last revised 2 Jun 2006. Available from</w:t>
+                    </w:r>
+                    <w:proofErr w:type="gramStart"/>
+                    <w:r>
+                      <w:rPr>
+                        <w:noProof/>
+                      </w:rPr>
+                      <w:t xml:space="preserve">: </w:t>
                     </w:r>
                     <w:hyperlink r:id="rId53" w:history="1">
                       <w:r>
@@ -16883,6 +16892,7 @@
                       </w:rPr>
                       <w:t>.</w:t>
                     </w:r>
+                    <w:proofErr w:type="gramEnd"/>
                   </w:p>
                 </w:tc>
               </w:tr>
@@ -16929,7 +16939,14 @@
                       <w:rPr>
                         <w:noProof/>
                       </w:rPr>
-                      <w:t xml:space="preserve">Li N, Das SK. [Online].; RADON: Reputation-assisted Data Forwarding in Opportunistic Networks. In: Proceedings of the Second International Workshop on Mobile Opportunistic Networking. MobiOpp '10. New York, NY, USA: ACM; 2010. p. 8-14. Available from: </w:t>
+                      <w:t>Li N, Das SK. [Online].; RADON: Reputation-assisted Data Forwarding in Opportunistic Networks. In: Proceedings of the Second International Workshop on Mobile Opportunistic Networking. MobiOpp '10. New York, NY, USA: ACM; 2010. p. 8-14. Available from</w:t>
+                    </w:r>
+                    <w:proofErr w:type="gramStart"/>
+                    <w:r>
+                      <w:rPr>
+                        <w:noProof/>
+                      </w:rPr>
+                      <w:t xml:space="preserve">: </w:t>
                     </w:r>
                     <w:hyperlink r:id="rId54" w:history="1">
                       <w:r>
@@ -16946,6 +16963,7 @@
                       </w:rPr>
                       <w:t>.</w:t>
                     </w:r>
+                    <w:proofErr w:type="gramEnd"/>
                   </w:p>
                 </w:tc>
               </w:tr>
@@ -16992,7 +17010,14 @@
                       <w:rPr>
                         <w:noProof/>
                       </w:rPr>
-                      <w:t xml:space="preserve">Lewko A, Waters B. [Online].; Unbounded HIBE and attribute-based encryption. In: Advances in Cryptology--EUROCRYPT 2011. Springer; 2011. p. 547-567. Available from: </w:t>
+                      <w:t>Lewko A, Waters B. [Online].; Unbounded HIBE and attribute-based encryption. In: Advances in Cryptology--EUROCRYPT 2011. Springer; 2011. p. 547-567. Available from</w:t>
+                    </w:r>
+                    <w:proofErr w:type="gramStart"/>
+                    <w:r>
+                      <w:rPr>
+                        <w:noProof/>
+                      </w:rPr>
+                      <w:t xml:space="preserve">: </w:t>
                     </w:r>
                     <w:hyperlink r:id="rId55" w:history="1">
                       <w:r>
@@ -17009,6 +17034,7 @@
                       </w:rPr>
                       <w:t>.</w:t>
                     </w:r>
+                    <w:proofErr w:type="gramEnd"/>
                   </w:p>
                 </w:tc>
               </w:tr>
@@ -17055,7 +17081,14 @@
                       <w:rPr>
                         <w:noProof/>
                       </w:rPr>
-                      <w:t xml:space="preserve">De Caro A, Iovino V, Persiano G. [Online].; Fully secure anonymous hibe and secret-key anonymous ibe with short ciphertexts. In: Pairing-Based Cryptography-Pairing 2010. Springer; 2010. p. 347-366. Available from: </w:t>
+                      <w:t>De Caro A, Iovino V, Persiano G. [Online].; Fully secure anonymous hibe and secret-key anonymous ibe with short ciphertexts. In: Pairing-Based Cryptography-Pairing 2010. Springer; 2010. p. 347-366. Available from</w:t>
+                    </w:r>
+                    <w:proofErr w:type="gramStart"/>
+                    <w:r>
+                      <w:rPr>
+                        <w:noProof/>
+                      </w:rPr>
+                      <w:t xml:space="preserve">: </w:t>
                     </w:r>
                     <w:hyperlink r:id="rId56" w:history="1">
                       <w:r>
@@ -17072,6 +17105,7 @@
                       </w:rPr>
                       <w:t>.</w:t>
                     </w:r>
+                    <w:proofErr w:type="gramEnd"/>
                   </w:p>
                 </w:tc>
               </w:tr>
@@ -17118,7 +17152,14 @@
                       <w:rPr>
                         <w:noProof/>
                       </w:rPr>
-                      <w:t xml:space="preserve">Paterson KG, Schuldt JCN. [Online].; Efficient identity-based signatures secure in the standard model. In: Information Security and Privacy. Springer; 2006. p. 207-222. Available from: </w:t>
+                      <w:t>Paterson KG, Schuldt JCN. [Online].; Efficient identity-based signatures secure in the standard model. In: Information Security and Privacy. Springer; 2006. p. 207-222. Available from</w:t>
+                    </w:r>
+                    <w:proofErr w:type="gramStart"/>
+                    <w:r>
+                      <w:rPr>
+                        <w:noProof/>
+                      </w:rPr>
+                      <w:t xml:space="preserve">: </w:t>
                     </w:r>
                     <w:hyperlink r:id="rId57" w:history="1">
                       <w:r>
@@ -17135,6 +17176,7 @@
                       </w:rPr>
                       <w:t>.</w:t>
                     </w:r>
+                    <w:proofErr w:type="gramEnd"/>
                   </w:p>
                 </w:tc>
               </w:tr>
@@ -17181,7 +17223,14 @@
                       <w:rPr>
                         <w:noProof/>
                       </w:rPr>
-                      <w:t xml:space="preserve">Van Tilborg, Henk CA, Jajodia, Sushil. [Online].; Encyclopedia of cryptography and security. Springer Science &amp; Business Media; 2011. Available from: </w:t>
+                      <w:t>Van Tilborg, Henk CA, Jajodia, Sushil. [Online].; Encyclopedia of cryptography and security. Springer Science &amp; Business Media; 2011. Available from</w:t>
+                    </w:r>
+                    <w:proofErr w:type="gramStart"/>
+                    <w:r>
+                      <w:rPr>
+                        <w:noProof/>
+                      </w:rPr>
+                      <w:t xml:space="preserve">: </w:t>
                     </w:r>
                     <w:hyperlink r:id="rId58" w:history="1">
                       <w:r>
@@ -17198,6 +17247,7 @@
                       </w:rPr>
                       <w:t>.</w:t>
                     </w:r>
+                    <w:proofErr w:type="gramEnd"/>
                   </w:p>
                 </w:tc>
               </w:tr>
@@ -17233,10 +17283,503 @@
         </w:sdt>
       </w:sdtContent>
     </w:sdt>
+    <w:p>
+      <w:pPr>
+        <w:pStyle w:val="TODO"/>
+      </w:pPr>
+      <w:bookmarkStart w:id="56" w:name="_Toc415058897"/>
+      <w:r>
+        <w:t>Cr.yp.to/bib/devil-cite.html</w:t>
+      </w:r>
+    </w:p>
+    <w:p>
+      <w:pPr>
+        <w:pStyle w:val="TODO"/>
+      </w:pPr>
+      <w:r>
+        <w:t>URLs for everything</w:t>
+      </w:r>
+    </w:p>
+    <w:p>
+      <w:pPr>
+        <w:pStyle w:val="TODO"/>
+      </w:pPr>
+      <w:r>
+        <w:t>remove [Online]</w:t>
+      </w:r>
+      <w:bookmarkStart w:id="57" w:name="_GoBack"/>
+      <w:bookmarkEnd w:id="57"/>
+    </w:p>
+    <w:p>
+      <w:pPr>
+        <w:pStyle w:val="Heading1"/>
+      </w:pPr>
+      <w:r>
+        <w:lastRenderedPageBreak/>
+        <w:t>Appendices</w:t>
+      </w:r>
+      <w:bookmarkEnd w:id="56"/>
+    </w:p>
+    <w:p>
+      <w:pPr>
+        <w:pStyle w:val="Heading2"/>
+      </w:pPr>
+      <w:bookmarkStart w:id="58" w:name="_Toc415058898"/>
+      <w:r>
+        <w:t xml:space="preserve">Appendix 1 - </w:t>
+      </w:r>
+      <w:r>
+        <w:t>User Manual</w:t>
+      </w:r>
+      <w:bookmarkEnd w:id="58"/>
+    </w:p>
+    <w:p>
+      <w:pPr>
+        <w:pStyle w:val="Heading3"/>
+      </w:pPr>
+      <w:r>
+        <w:t>Source Code</w:t>
+      </w:r>
+    </w:p>
+    <w:p>
+      <w:r>
+        <w:t>Source code is stored using the school</w:t>
+      </w:r>
+      <w:r>
+        <w:rPr>
+          <w:rFonts w:ascii="OpenSymbol" w:hAnsi="OpenSymbol"/>
+        </w:rPr>
+        <w:t>’</w:t>
+      </w:r>
+      <w:r>
+        <w:t xml:space="preserve">s Mercurial service at </w:t>
+      </w:r>
+      <w:hyperlink r:id="rId59" w:history="1">
+        <w:r>
+          <w:rPr>
+            <w:rStyle w:val="Hyperlink"/>
+          </w:rPr>
+          <w:t>http://ndw.hg.cs.st-andrews.ac.uk/sh-proj</w:t>
+        </w:r>
+      </w:hyperlink>
+      <w:r>
+        <w:t xml:space="preserve"> and on </w:t>
+      </w:r>
+      <w:proofErr w:type="spellStart"/>
+      <w:r>
+        <w:t>GitHub</w:t>
+      </w:r>
+      <w:proofErr w:type="spellEnd"/>
+      <w:r>
+        <w:t xml:space="preserve"> at </w:t>
+      </w:r>
+      <w:hyperlink r:id="rId60" w:history="1">
+        <w:r>
+          <w:rPr>
+            <w:rStyle w:val="Hyperlink"/>
+          </w:rPr>
+          <w:t>https://github.com/neilw4/OMiN</w:t>
+        </w:r>
+      </w:hyperlink>
+      <w:r>
+        <w:t>. To download the source code, use the command</w:t>
+      </w:r>
+    </w:p>
+    <w:p>
+      <w:pPr>
+        <w:pStyle w:val="Code"/>
+      </w:pPr>
+      <w:proofErr w:type="gramStart"/>
+      <w:r>
+        <w:t>hg</w:t>
+      </w:r>
+      <w:proofErr w:type="gramEnd"/>
+      <w:r>
+        <w:t xml:space="preserve"> clone http://ndw.hg.cs.st-andrews.ac.uk/sh-proj</w:t>
+      </w:r>
+    </w:p>
+    <w:p>
+      <w:proofErr w:type="gramStart"/>
+      <w:r>
+        <w:t>or</w:t>
+      </w:r>
+      <w:proofErr w:type="gramEnd"/>
+    </w:p>
+    <w:p>
+      <w:pPr>
+        <w:pStyle w:val="Code"/>
+      </w:pPr>
+      <w:proofErr w:type="gramStart"/>
+      <w:r>
+        <w:t>git</w:t>
+      </w:r>
+      <w:proofErr w:type="gramEnd"/>
+      <w:r>
+        <w:t xml:space="preserve"> clone http://github.com/neilw4/OMiN.git</w:t>
+      </w:r>
+    </w:p>
+    <w:p>
+      <w:pPr>
+        <w:pStyle w:val="Heading3"/>
+      </w:pPr>
+      <w:r>
+        <w:t>Project Layout</w:t>
+      </w:r>
+    </w:p>
+    <w:p>
+      <w:r>
+        <w:t xml:space="preserve">The project is split into three different modules, each build using </w:t>
+      </w:r>
+      <w:proofErr w:type="spellStart"/>
+      <w:r>
+        <w:t>Gradle</w:t>
+      </w:r>
+      <w:proofErr w:type="spellEnd"/>
+      <w:r>
+        <w:t>:</w:t>
+      </w:r>
+    </w:p>
+    <w:p>
+      <w:pPr>
+        <w:pStyle w:val="Bullet"/>
+      </w:pPr>
+      <w:r>
+        <w:t xml:space="preserve"> The </w:t>
+      </w:r>
+      <w:r>
+        <w:rPr>
+          <w:i/>
+        </w:rPr>
+        <w:t>app</w:t>
+      </w:r>
+      <w:r>
+        <w:t xml:space="preserve"> module contains the Android app to be installed on every node.</w:t>
+      </w:r>
+    </w:p>
+    <w:p>
+      <w:pPr>
+        <w:pStyle w:val="Bullet"/>
+      </w:pPr>
+      <w:r>
+        <w:t xml:space="preserve">The </w:t>
+      </w:r>
+      <w:proofErr w:type="spellStart"/>
+      <w:r>
+        <w:rPr>
+          <w:i/>
+        </w:rPr>
+        <w:t>pkg</w:t>
+      </w:r>
+      <w:proofErr w:type="spellEnd"/>
+      <w:r>
+        <w:t xml:space="preserve"> module is the central authentication server, which runs on the school’s host server via CGI.</w:t>
+      </w:r>
+    </w:p>
+    <w:p>
+      <w:pPr>
+        <w:pStyle w:val="Bullet"/>
+      </w:pPr>
+      <w:r>
+        <w:t xml:space="preserve">The </w:t>
+      </w:r>
+      <w:r>
+        <w:rPr>
+          <w:i/>
+        </w:rPr>
+        <w:t>crypto</w:t>
+      </w:r>
+      <w:r>
+        <w:t xml:space="preserve"> module is a library of cryptography functions used by both the app and authentication server.</w:t>
+      </w:r>
+    </w:p>
+    <w:p>
+      <w:pPr>
+        <w:pStyle w:val="Heading3"/>
+      </w:pPr>
+      <w:r>
+        <w:t>Building</w:t>
+      </w:r>
+    </w:p>
+    <w:p>
+      <w:r>
+        <w:t>The android project uses the Android SDK version 21. Executing the following command from the project directory will build everything, downloading libraries and build scripts if necessary:</w:t>
+      </w:r>
+    </w:p>
+    <w:p>
+      <w:pPr>
+        <w:pStyle w:val="Code"/>
+      </w:pPr>
+      <w:proofErr w:type="gramStart"/>
+      <w:r>
+        <w:t>./</w:t>
+      </w:r>
+      <w:proofErr w:type="spellStart"/>
+      <w:proofErr w:type="gramEnd"/>
+      <w:r>
+        <w:t>gradlew</w:t>
+      </w:r>
+      <w:proofErr w:type="spellEnd"/>
+      <w:r>
+        <w:t xml:space="preserve"> build</w:t>
+      </w:r>
+    </w:p>
+    <w:p>
+      <w:r>
+        <w:t xml:space="preserve">If the Android SDK location cannot be found, create a file called </w:t>
+      </w:r>
+      <w:proofErr w:type="spellStart"/>
+      <w:r>
+        <w:rPr>
+          <w:i/>
+        </w:rPr>
+        <w:t>local.properties</w:t>
+      </w:r>
+      <w:proofErr w:type="spellEnd"/>
+      <w:r>
+        <w:t xml:space="preserve"> in the project folder containing the line “</w:t>
+      </w:r>
+      <w:proofErr w:type="spellStart"/>
+      <w:r>
+        <w:rPr>
+          <w:i/>
+        </w:rPr>
+        <w:t>sdk.dir</w:t>
+      </w:r>
+      <w:proofErr w:type="spellEnd"/>
+      <w:r>
+        <w:rPr>
+          <w:i/>
+        </w:rPr>
+        <w:t>=&lt;</w:t>
+      </w:r>
+      <w:proofErr w:type="spellStart"/>
+      <w:r>
+        <w:rPr>
+          <w:i/>
+        </w:rPr>
+        <w:t>sdk_location</w:t>
+      </w:r>
+      <w:proofErr w:type="spellEnd"/>
+      <w:r>
+        <w:rPr>
+          <w:i/>
+        </w:rPr>
+        <w:t>&gt;”,</w:t>
+      </w:r>
+      <w:r>
+        <w:t xml:space="preserve"> where </w:t>
+      </w:r>
+      <w:r>
+        <w:rPr>
+          <w:i/>
+        </w:rPr>
+        <w:t>&lt;</w:t>
+      </w:r>
+      <w:proofErr w:type="spellStart"/>
+      <w:r>
+        <w:rPr>
+          <w:i/>
+        </w:rPr>
+        <w:t>sdk_location</w:t>
+      </w:r>
+      <w:proofErr w:type="spellEnd"/>
+      <w:r>
+        <w:rPr>
+          <w:i/>
+        </w:rPr>
+        <w:t>&gt;</w:t>
+      </w:r>
+      <w:r>
+        <w:t xml:space="preserve"> is the location of the Android SDK.</w:t>
+      </w:r>
+    </w:p>
+    <w:p>
+      <w:r>
+        <w:t>The binaries will now be in the following locations:</w:t>
+      </w:r>
+    </w:p>
+    <w:p>
+      <w:pPr>
+        <w:pStyle w:val="Bullet"/>
+      </w:pPr>
+      <w:r>
+        <w:t xml:space="preserve">The main app will be located at </w:t>
+      </w:r>
+      <w:r>
+        <w:t>app/build/outputs/</w:t>
+      </w:r>
+      <w:proofErr w:type="spellStart"/>
+      <w:r>
+        <w:t>apk</w:t>
+      </w:r>
+      <w:proofErr w:type="spellEnd"/>
+      <w:r>
+        <w:t>/app-</w:t>
+      </w:r>
+      <w:proofErr w:type="spellStart"/>
+      <w:r>
+        <w:t>debug.apk</w:t>
+      </w:r>
+      <w:proofErr w:type="spellEnd"/>
+    </w:p>
+    <w:p>
+      <w:pPr>
+        <w:pStyle w:val="Bullet"/>
+      </w:pPr>
+      <w:r>
+        <w:t xml:space="preserve">The cryptography library will be at </w:t>
+      </w:r>
+      <w:r>
+        <w:t>crypto/build/libs/crypto.jar</w:t>
+      </w:r>
+    </w:p>
+    <w:p>
+      <w:pPr>
+        <w:pStyle w:val="Bullet"/>
+      </w:pPr>
+      <w:r>
+        <w:t xml:space="preserve">The authentication server will be at </w:t>
+      </w:r>
+      <w:proofErr w:type="spellStart"/>
+      <w:r>
+        <w:t>pkg</w:t>
+      </w:r>
+      <w:proofErr w:type="spellEnd"/>
+      <w:r>
+        <w:t>/</w:t>
+      </w:r>
+      <w:r>
+        <w:t>build/libs/pkg.jar</w:t>
+      </w:r>
+      <w:r>
+        <w:t xml:space="preserve"> and can be executed using the CGI script at </w:t>
+      </w:r>
+      <w:proofErr w:type="spellStart"/>
+      <w:r>
+        <w:t>pkg</w:t>
+      </w:r>
+      <w:proofErr w:type="spellEnd"/>
+      <w:r>
+        <w:t>/</w:t>
+      </w:r>
+      <w:proofErr w:type="spellStart"/>
+      <w:r>
+        <w:t>omin.cgi</w:t>
+      </w:r>
+      <w:proofErr w:type="spellEnd"/>
+    </w:p>
+    <w:p>
+      <w:pPr>
+        <w:pStyle w:val="Heading3"/>
+      </w:pPr>
+      <w:r>
+        <w:t>Installation</w:t>
+      </w:r>
+      <w:r>
+        <w:t xml:space="preserve"> - </w:t>
+      </w:r>
+      <w:r>
+        <w:t>Authentication Server</w:t>
+      </w:r>
+    </w:p>
+    <w:p>
+      <w:r>
+        <w:t xml:space="preserve">To run the authentication server, configure a web server to run the </w:t>
+      </w:r>
+      <w:proofErr w:type="spellStart"/>
+      <w:r>
+        <w:rPr>
+          <w:i/>
+        </w:rPr>
+        <w:t>omin.cgi</w:t>
+      </w:r>
+      <w:proofErr w:type="spellEnd"/>
+      <w:r>
+        <w:t xml:space="preserve"> script in the </w:t>
+      </w:r>
+      <w:proofErr w:type="spellStart"/>
+      <w:r>
+        <w:rPr>
+          <w:i/>
+        </w:rPr>
+        <w:t>pkg</w:t>
+      </w:r>
+      <w:proofErr w:type="spellEnd"/>
+      <w:r>
+        <w:t xml:space="preserve"> directory. The Android app will have to be modified to use the new server location and master public key. The server stores private information such as the master keys in the </w:t>
+      </w:r>
+      <w:r>
+        <w:lastRenderedPageBreak/>
+        <w:t>working directory, so it is essential that the web server cannot serve these files (e.g. by creating a separate CGI script in the public directory of the web server to call the authentication script in a non-public directory).</w:t>
+      </w:r>
+    </w:p>
+    <w:p>
+      <w:pPr>
+        <w:pStyle w:val="Heading3"/>
+      </w:pPr>
+      <w:r>
+        <w:t xml:space="preserve">Installation - </w:t>
+      </w:r>
+      <w:r>
+        <w:t>Android App</w:t>
+      </w:r>
+    </w:p>
+    <w:p>
+      <w:pPr>
+        <w:pStyle w:val="TODO"/>
+      </w:pPr>
+      <w:r>
+        <w:t>TODO: Add to App Store</w:t>
+      </w:r>
+    </w:p>
+    <w:p>
+      <w:r>
+        <w:t>The app can be installed from the app store or executing the following command:</w:t>
+      </w:r>
+    </w:p>
+    <w:p>
+      <w:pPr>
+        <w:pStyle w:val="Code"/>
+      </w:pPr>
+      <w:proofErr w:type="gramStart"/>
+      <w:r>
+        <w:t>./</w:t>
+      </w:r>
+      <w:proofErr w:type="spellStart"/>
+      <w:proofErr w:type="gramEnd"/>
+      <w:r>
+        <w:t>gradlew</w:t>
+      </w:r>
+      <w:proofErr w:type="spellEnd"/>
+      <w:r>
+        <w:t xml:space="preserve"> </w:t>
+      </w:r>
+      <w:proofErr w:type="spellStart"/>
+      <w:r>
+        <w:t>installDebug</w:t>
+      </w:r>
+      <w:proofErr w:type="spellEnd"/>
+    </w:p>
+    <w:p>
+      <w:pPr>
+        <w:pStyle w:val="Heading3"/>
+      </w:pPr>
+      <w:r>
+        <w:t>Use</w:t>
+      </w:r>
+    </w:p>
+    <w:p>
+      <w:pPr>
+        <w:pStyle w:val="TODO"/>
+      </w:pPr>
+      <w:r>
+        <w:t>TODO: make UI</w:t>
+      </w:r>
+    </w:p>
     <w:p/>
     <w:sectPr>
-      <w:headerReference w:type="default" r:id="rId59"/>
-      <w:footerReference w:type="default" r:id="rId60"/>
+      <w:headerReference w:type="default" r:id="rId61"/>
+      <w:footerReference w:type="default" r:id="rId62"/>
       <w:pgSz w:w="11906" w:h="16838"/>
       <w:pgMar w:top="1440" w:right="1700" w:bottom="1440" w:left="1701" w:header="708" w:footer="708" w:gutter="0"/>
       <w:cols w:space="708"/>
@@ -17332,7 +17875,7 @@
                 <w:bCs/>
                 <w:noProof/>
               </w:rPr>
-              <w:t>32</w:t>
+              <w:t>39</w:t>
             </w:r>
             <w:r>
               <w:rPr>
@@ -17377,7 +17920,7 @@
                 <w:bCs/>
                 <w:noProof/>
               </w:rPr>
-              <w:t>38</w:t>
+              <w:t>40</w:t>
             </w:r>
             <w:r>
               <w:rPr>
@@ -21168,7 +21711,7 @@
 </file>
 
 <file path=customXml/itemProps1.xml><?xml version="1.0" encoding="utf-8"?>
-<ds:datastoreItem xmlns:ds="http://schemas.openxmlformats.org/officeDocument/2006/customXml" ds:itemID="{84B42C70-7BAF-425D-B444-E89E239ADD7F}">
+<ds:datastoreItem xmlns:ds="http://schemas.openxmlformats.org/officeDocument/2006/customXml" ds:itemID="{ECF032C0-2CE6-4ADC-AC8E-3CAB8ECAC6F1}">
   <ds:schemaRefs>
     <ds:schemaRef ds:uri="http://schemas.openxmlformats.org/officeDocument/2006/bibliography"/>
   </ds:schemaRefs>

</xml_diff>

<commit_message>
remove blank page from end of report
</commit_message>
<xml_diff>
--- a/deliverables/report.docx
+++ b/deliverables/report.docx
@@ -18131,14 +18131,13 @@
         </w:p>
         <w:sdt>
           <w:sdtPr>
+            <w:rPr>
+              <w:sz w:val="20"/>
+            </w:rPr>
             <w:id w:val="111145805"/>
             <w:bibliography/>
           </w:sdtPr>
-          <w:sdtEndPr>
-            <w:rPr>
-              <w:sz w:val="20"/>
-            </w:rPr>
-          </w:sdtEndPr>
+          <w:sdtEndPr/>
           <w:sdtContent>
             <w:p>
               <w:pPr>
@@ -18289,42 +18288,15 @@
                       </w:rPr>
                       <w:t xml:space="preserve">Boyd D, Ellison NB. Social Network Sites: Definition, History, and Scholarship. Journal of Computer-Mediated Communication. 2007;13(1):210-230. Available from: </w:t>
                     </w:r>
-                    <w:r>
-                      <w:rPr>
-                        <w:noProof/>
-                      </w:rPr>
-                      <w:fldChar w:fldCharType="begin"/>
-                    </w:r>
-                    <w:r>
-                      <w:rPr>
-                        <w:noProof/>
-                      </w:rPr>
-                      <w:instrText xml:space="preserve"> HYPERLINK "http://dx.doi.org/10.1111/j.1083-6101.2007.00393.x" </w:instrText>
-                    </w:r>
-                    <w:r>
-                      <w:rPr>
-                        <w:noProof/>
-                      </w:rPr>
-                    </w:r>
-                    <w:r>
-                      <w:rPr>
-                        <w:noProof/>
-                      </w:rPr>
-                      <w:fldChar w:fldCharType="separate"/>
-                    </w:r>
-                    <w:r>
-                      <w:rPr>
-                        <w:rStyle w:val="Hyperlink"/>
-                        <w:noProof/>
-                      </w:rPr>
-                      <w:t>http://dx.doi.org/10.1111/j.1083-6101.2007.00393.x</w:t>
-                    </w:r>
-                    <w:r>
-                      <w:rPr>
-                        <w:noProof/>
-                      </w:rPr>
-                      <w:fldChar w:fldCharType="end"/>
-                    </w:r>
+                    <w:hyperlink r:id="rId23" w:history="1">
+                      <w:r>
+                        <w:rPr>
+                          <w:rStyle w:val="Hyperlink"/>
+                          <w:noProof/>
+                        </w:rPr>
+                        <w:t>http://dx.doi.org/10.1111/j.1083-6101.2007.00393.x</w:t>
+                      </w:r>
+                    </w:hyperlink>
                     <w:r>
                       <w:rPr>
                         <w:noProof/>
@@ -18379,42 +18351,15 @@
                       </w:rPr>
                       <w:t xml:space="preserve">Kaur N. AN INTRODUCTION TO WIRELESS MOBILE SOCIAL NETWORKING IN OPPORTUNISTIC COMMUNICATION. International Journal of Distributed &amp; Parallel Systems. 2013;4(3). Available from: </w:t>
                     </w:r>
-                    <w:r>
-                      <w:rPr>
-                        <w:noProof/>
-                      </w:rPr>
-                      <w:fldChar w:fldCharType="begin"/>
-                    </w:r>
-                    <w:r>
-                      <w:rPr>
-                        <w:noProof/>
-                      </w:rPr>
-                      <w:instrText xml:space="preserve"> HYPERLINK "http://airccse.org/journal/ijdps/papers/4313ijdps06.pdf" </w:instrText>
-                    </w:r>
-                    <w:r>
-                      <w:rPr>
-                        <w:noProof/>
-                      </w:rPr>
-                    </w:r>
-                    <w:r>
-                      <w:rPr>
-                        <w:noProof/>
-                      </w:rPr>
-                      <w:fldChar w:fldCharType="separate"/>
-                    </w:r>
-                    <w:r>
-                      <w:rPr>
-                        <w:rStyle w:val="Hyperlink"/>
-                        <w:noProof/>
-                      </w:rPr>
-                      <w:t>http://airccse.org/journal/ijdps/papers/4313ijdps06.pdf</w:t>
-                    </w:r>
-                    <w:r>
-                      <w:rPr>
-                        <w:noProof/>
-                      </w:rPr>
-                      <w:fldChar w:fldCharType="end"/>
-                    </w:r>
+                    <w:hyperlink r:id="rId24" w:history="1">
+                      <w:r>
+                        <w:rPr>
+                          <w:rStyle w:val="Hyperlink"/>
+                          <w:noProof/>
+                        </w:rPr>
+                        <w:t>http://airccse.org/journal/ijdps/papers/4313ijdps06.pdf</w:t>
+                      </w:r>
+                    </w:hyperlink>
                     <w:r>
                       <w:rPr>
                         <w:noProof/>
@@ -18469,42 +18414,15 @@
                       </w:rPr>
                       <w:t xml:space="preserve">Chaintreau A, Hui P, Crowcroft J, Diot C, Gass R, Scott J. Impact of human mobility on opportunistic forwarding algorithms. Mobile Computing, IEEE Transactions on. 2007;6(6):606-620. Available from: </w:t>
                     </w:r>
-                    <w:r>
-                      <w:rPr>
-                        <w:noProof/>
-                      </w:rPr>
-                      <w:fldChar w:fldCharType="begin"/>
-                    </w:r>
-                    <w:r>
-                      <w:rPr>
-                        <w:noProof/>
-                      </w:rPr>
-                      <w:instrText xml:space="preserve"> HYPERLINK "http://dx.doi.org/10.1109/TMC.2007.1060" </w:instrText>
-                    </w:r>
-                    <w:r>
-                      <w:rPr>
-                        <w:noProof/>
-                      </w:rPr>
-                    </w:r>
-                    <w:r>
-                      <w:rPr>
-                        <w:noProof/>
-                      </w:rPr>
-                      <w:fldChar w:fldCharType="separate"/>
-                    </w:r>
-                    <w:r>
-                      <w:rPr>
-                        <w:rStyle w:val="Hyperlink"/>
-                        <w:noProof/>
-                      </w:rPr>
-                      <w:t>http://dx.doi.org/10.1109/TMC.2007.1060</w:t>
-                    </w:r>
-                    <w:r>
-                      <w:rPr>
-                        <w:noProof/>
-                      </w:rPr>
-                      <w:fldChar w:fldCharType="end"/>
-                    </w:r>
+                    <w:hyperlink r:id="rId25" w:history="1">
+                      <w:r>
+                        <w:rPr>
+                          <w:rStyle w:val="Hyperlink"/>
+                          <w:noProof/>
+                        </w:rPr>
+                        <w:t>http://dx.doi.org/10.1109/TMC.2007.1060</w:t>
+                      </w:r>
+                    </w:hyperlink>
                     <w:r>
                       <w:rPr>
                         <w:noProof/>
@@ -18559,42 +18477,15 @@
                       </w:rPr>
                       <w:t xml:space="preserve">Musolesi M, Hailes S, Mascolo C. ; Adaptive routing for intermittently connected mobile ad hoc networks. In: World of Wireless Mobile and Multimedia Networks, 2005. WoWMoM 2005. Sixth IEEE International Symposium on a; 2005. p. 183-189. Available from: </w:t>
                     </w:r>
-                    <w:r>
-                      <w:rPr>
-                        <w:noProof/>
-                      </w:rPr>
-                      <w:fldChar w:fldCharType="begin"/>
-                    </w:r>
-                    <w:r>
-                      <w:rPr>
-                        <w:noProof/>
-                      </w:rPr>
-                      <w:instrText xml:space="preserve"> HYPERLINK "http://dx.doi.org/10.1109/WOWMOM.2005.17" </w:instrText>
-                    </w:r>
-                    <w:r>
-                      <w:rPr>
-                        <w:noProof/>
-                      </w:rPr>
-                    </w:r>
-                    <w:r>
-                      <w:rPr>
-                        <w:noProof/>
-                      </w:rPr>
-                      <w:fldChar w:fldCharType="separate"/>
-                    </w:r>
-                    <w:r>
-                      <w:rPr>
-                        <w:rStyle w:val="Hyperlink"/>
-                        <w:noProof/>
-                      </w:rPr>
-                      <w:t>http://dx.doi.org/10.1109/WOWMOM.2005.17</w:t>
-                    </w:r>
-                    <w:r>
-                      <w:rPr>
-                        <w:noProof/>
-                      </w:rPr>
-                      <w:fldChar w:fldCharType="end"/>
-                    </w:r>
+                    <w:hyperlink r:id="rId26" w:history="1">
+                      <w:r>
+                        <w:rPr>
+                          <w:rStyle w:val="Hyperlink"/>
+                          <w:noProof/>
+                        </w:rPr>
+                        <w:t>http://dx.doi.org/10.1109/WOWMOM.2005.17</w:t>
+                      </w:r>
+                    </w:hyperlink>
                     <w:r>
                       <w:rPr>
                         <w:noProof/>
@@ -18649,42 +18540,15 @@
                       </w:rPr>
                       <w:t xml:space="preserve">Leguay J, Friedman T, Conan V. ; Evaluating Mobility Pattern Space Routing for DTNs. In: INFOCOM 2006. 25th IEEE International Conference on Computer Communications. Proceedings; 2006. p. 1-10. Available from: </w:t>
                     </w:r>
-                    <w:r>
-                      <w:rPr>
-                        <w:noProof/>
-                      </w:rPr>
-                      <w:fldChar w:fldCharType="begin"/>
-                    </w:r>
-                    <w:r>
-                      <w:rPr>
-                        <w:noProof/>
-                      </w:rPr>
-                      <w:instrText xml:space="preserve"> HYPERLINK "http://dx.doi.org/10.1109/INFOCOM.2006.299" </w:instrText>
-                    </w:r>
-                    <w:r>
-                      <w:rPr>
-                        <w:noProof/>
-                      </w:rPr>
-                    </w:r>
-                    <w:r>
-                      <w:rPr>
-                        <w:noProof/>
-                      </w:rPr>
-                      <w:fldChar w:fldCharType="separate"/>
-                    </w:r>
-                    <w:r>
-                      <w:rPr>
-                        <w:rStyle w:val="Hyperlink"/>
-                        <w:noProof/>
-                      </w:rPr>
-                      <w:t>http://dx.doi.org/10.1109/INFOCOM.2006.299</w:t>
-                    </w:r>
-                    <w:r>
-                      <w:rPr>
-                        <w:noProof/>
-                      </w:rPr>
-                      <w:fldChar w:fldCharType="end"/>
-                    </w:r>
+                    <w:hyperlink r:id="rId27" w:history="1">
+                      <w:r>
+                        <w:rPr>
+                          <w:rStyle w:val="Hyperlink"/>
+                          <w:noProof/>
+                        </w:rPr>
+                        <w:t>http://dx.doi.org/10.1109/INFOCOM.2006.299</w:t>
+                      </w:r>
+                    </w:hyperlink>
                     <w:r>
                       <w:rPr>
                         <w:noProof/>
@@ -18739,42 +18603,15 @@
                       </w:rPr>
                       <w:t xml:space="preserve">Bigwood G, Henderson T. ; IRONMAN: Using Social Networks to Add Incentives and Reputation to Opportunistic Networks [cited In: Privacy, Security, Risk and Trust (PASSAT) and 2011 IEEE Third International Conference on Social Computing (SocialCom), 2011 IEEE Third International Conference on; 2011. p. 65-72. Available from: </w:t>
                     </w:r>
-                    <w:r>
-                      <w:rPr>
-                        <w:noProof/>
-                      </w:rPr>
-                      <w:fldChar w:fldCharType="begin"/>
-                    </w:r>
-                    <w:r>
-                      <w:rPr>
-                        <w:noProof/>
-                      </w:rPr>
-                      <w:instrText xml:space="preserve"> HYPERLINK "http://dx.doi.org/10.1109/PASSAT/SocialCom.2011.60" </w:instrText>
-                    </w:r>
-                    <w:r>
-                      <w:rPr>
-                        <w:noProof/>
-                      </w:rPr>
-                    </w:r>
-                    <w:r>
-                      <w:rPr>
-                        <w:noProof/>
-                      </w:rPr>
-                      <w:fldChar w:fldCharType="separate"/>
-                    </w:r>
-                    <w:r>
-                      <w:rPr>
-                        <w:rStyle w:val="Hyperlink"/>
-                        <w:noProof/>
-                      </w:rPr>
-                      <w:t>http://dx.doi.org/10.1109/PASSAT/SocialCom.2011.60</w:t>
-                    </w:r>
-                    <w:r>
-                      <w:rPr>
-                        <w:noProof/>
-                      </w:rPr>
-                      <w:fldChar w:fldCharType="end"/>
-                    </w:r>
+                    <w:hyperlink r:id="rId28" w:history="1">
+                      <w:r>
+                        <w:rPr>
+                          <w:rStyle w:val="Hyperlink"/>
+                          <w:noProof/>
+                        </w:rPr>
+                        <w:t>http://dx.doi.org/10.1109/PASSAT/SocialCom.2011.60</w:t>
+                      </w:r>
+                    </w:hyperlink>
                     <w:r>
                       <w:rPr>
                         <w:noProof/>
@@ -18829,42 +18666,15 @@
                       </w:rPr>
                       <w:t xml:space="preserve">Vahdat A, Becker D. ; Epidemic routing for partially connected ad hoc networks. Technical Report CS-200006, Duke University; 2000. Available from: </w:t>
                     </w:r>
-                    <w:r>
-                      <w:rPr>
-                        <w:noProof/>
-                      </w:rPr>
-                      <w:fldChar w:fldCharType="begin"/>
-                    </w:r>
-                    <w:r>
-                      <w:rPr>
-                        <w:noProof/>
-                      </w:rPr>
-                      <w:instrText xml:space="preserve"> HYPERLINK "http://citeseerx.ist.psu.edu/viewdoc/summary?doi=10.1.1.34.6151" </w:instrText>
-                    </w:r>
-                    <w:r>
-                      <w:rPr>
-                        <w:noProof/>
-                      </w:rPr>
-                    </w:r>
-                    <w:r>
-                      <w:rPr>
-                        <w:noProof/>
-                      </w:rPr>
-                      <w:fldChar w:fldCharType="separate"/>
-                    </w:r>
-                    <w:r>
-                      <w:rPr>
-                        <w:rStyle w:val="Hyperlink"/>
-                        <w:noProof/>
-                      </w:rPr>
-                      <w:t>http://citeseerx.ist.psu.edu/viewdoc/summary?doi=10.1.1.34.6151</w:t>
-                    </w:r>
-                    <w:r>
-                      <w:rPr>
-                        <w:noProof/>
-                      </w:rPr>
-                      <w:fldChar w:fldCharType="end"/>
-                    </w:r>
+                    <w:hyperlink r:id="rId29" w:history="1">
+                      <w:r>
+                        <w:rPr>
+                          <w:rStyle w:val="Hyperlink"/>
+                          <w:noProof/>
+                        </w:rPr>
+                        <w:t>http://citeseerx.ist.psu.edu/viewdoc/summary?doi=10.1.1.34.6151</w:t>
+                      </w:r>
+                    </w:hyperlink>
                     <w:r>
                       <w:rPr>
                         <w:noProof/>
@@ -18919,42 +18729,15 @@
                       </w:rPr>
                       <w:t xml:space="preserve">Lindgren A, Doria A, Schelén O. ; Probabilistic Routing in Intermittently Connected Networks. SIGMOBILE Mob Comput Commun Rev. 2003 Jul;7(3):19-20. Available from: </w:t>
                     </w:r>
-                    <w:r>
-                      <w:rPr>
-                        <w:noProof/>
-                      </w:rPr>
-                      <w:fldChar w:fldCharType="begin"/>
-                    </w:r>
-                    <w:r>
-                      <w:rPr>
-                        <w:noProof/>
-                      </w:rPr>
-                      <w:instrText xml:space="preserve"> HYPERLINK "http://doi.acm.org/10.1145/961268.961272" </w:instrText>
-                    </w:r>
-                    <w:r>
-                      <w:rPr>
-                        <w:noProof/>
-                      </w:rPr>
-                    </w:r>
-                    <w:r>
-                      <w:rPr>
-                        <w:noProof/>
-                      </w:rPr>
-                      <w:fldChar w:fldCharType="separate"/>
-                    </w:r>
-                    <w:r>
-                      <w:rPr>
-                        <w:rStyle w:val="Hyperlink"/>
-                        <w:noProof/>
-                      </w:rPr>
-                      <w:t>http://doi.acm.org/10.1145/961268.961272</w:t>
-                    </w:r>
-                    <w:r>
-                      <w:rPr>
-                        <w:noProof/>
-                      </w:rPr>
-                      <w:fldChar w:fldCharType="end"/>
-                    </w:r>
+                    <w:hyperlink r:id="rId30" w:history="1">
+                      <w:r>
+                        <w:rPr>
+                          <w:rStyle w:val="Hyperlink"/>
+                          <w:noProof/>
+                        </w:rPr>
+                        <w:t>http://doi.acm.org/10.1145/961268.961272</w:t>
+                      </w:r>
+                    </w:hyperlink>
                     <w:r>
                       <w:rPr>
                         <w:noProof/>
@@ -19009,42 +18792,15 @@
                       </w:rPr>
                       <w:t xml:space="preserve">Hui P, Crowcroft J, Yoneki E. ; Bubble Rap: Social-based Forwarding in Delay Tolerant Networks. In: Proceedings of the 9th ACM International Symposium on Mobile Ad Hoc Networking and Computing. MobiHoc '08. New York, NY, USA: ACM; 2008. p. 241-250. Available from: </w:t>
                     </w:r>
-                    <w:r>
-                      <w:rPr>
-                        <w:noProof/>
-                      </w:rPr>
-                      <w:fldChar w:fldCharType="begin"/>
-                    </w:r>
-                    <w:r>
-                      <w:rPr>
-                        <w:noProof/>
-                      </w:rPr>
-                      <w:instrText xml:space="preserve"> HYPERLINK "http://doi.acm.org/10.1145/1374618.1374652" </w:instrText>
-                    </w:r>
-                    <w:r>
-                      <w:rPr>
-                        <w:noProof/>
-                      </w:rPr>
-                    </w:r>
-                    <w:r>
-                      <w:rPr>
-                        <w:noProof/>
-                      </w:rPr>
-                      <w:fldChar w:fldCharType="separate"/>
-                    </w:r>
-                    <w:r>
-                      <w:rPr>
-                        <w:rStyle w:val="Hyperlink"/>
-                        <w:noProof/>
-                      </w:rPr>
-                      <w:t>http://doi.acm.org/10.1145/1374618.1374652</w:t>
-                    </w:r>
-                    <w:r>
-                      <w:rPr>
-                        <w:noProof/>
-                      </w:rPr>
-                      <w:fldChar w:fldCharType="end"/>
-                    </w:r>
+                    <w:hyperlink r:id="rId31" w:history="1">
+                      <w:r>
+                        <w:rPr>
+                          <w:rStyle w:val="Hyperlink"/>
+                          <w:noProof/>
+                        </w:rPr>
+                        <w:t>http://doi.acm.org/10.1145/1374618.1374652</w:t>
+                      </w:r>
+                    </w:hyperlink>
                     <w:r>
                       <w:rPr>
                         <w:noProof/>
@@ -19099,42 +18855,15 @@
                       </w:rPr>
                       <w:t xml:space="preserve">Trifunovic S, Legendre F, Anastasiades C. ; Social Trust in Opportunistic Networks. In: INFOCOM IEEE Conference on Computer Communications Workshops, 2010; 2010. p. 1-6. Available from: </w:t>
                     </w:r>
-                    <w:r>
-                      <w:rPr>
-                        <w:noProof/>
-                      </w:rPr>
-                      <w:fldChar w:fldCharType="begin"/>
-                    </w:r>
-                    <w:r>
-                      <w:rPr>
-                        <w:noProof/>
-                      </w:rPr>
-                      <w:instrText xml:space="preserve"> HYPERLINK "http://dx.doi.org/10.1109/INFCOMW.2010.5466696" </w:instrText>
-                    </w:r>
-                    <w:r>
-                      <w:rPr>
-                        <w:noProof/>
-                      </w:rPr>
-                    </w:r>
-                    <w:r>
-                      <w:rPr>
-                        <w:noProof/>
-                      </w:rPr>
-                      <w:fldChar w:fldCharType="separate"/>
-                    </w:r>
-                    <w:r>
-                      <w:rPr>
-                        <w:rStyle w:val="Hyperlink"/>
-                        <w:noProof/>
-                      </w:rPr>
-                      <w:t>http://dx.doi.org/10.1109/INFCOMW.2010.5466696</w:t>
-                    </w:r>
-                    <w:r>
-                      <w:rPr>
-                        <w:noProof/>
-                      </w:rPr>
-                      <w:fldChar w:fldCharType="end"/>
-                    </w:r>
+                    <w:hyperlink r:id="rId32" w:history="1">
+                      <w:r>
+                        <w:rPr>
+                          <w:rStyle w:val="Hyperlink"/>
+                          <w:noProof/>
+                        </w:rPr>
+                        <w:t>http://dx.doi.org/10.1109/INFCOMW.2010.5466696</w:t>
+                      </w:r>
+                    </w:hyperlink>
                     <w:r>
                       <w:rPr>
                         <w:noProof/>
@@ -19189,42 +18918,15 @@
                       </w:rPr>
                       <w:t xml:space="preserve">Shikfa A, Onen M, Molva R. ; Bootstrapping security associations in opportunistic networks. In: Pervasive Computing and Communications Workshops (PERCOM Workshops), 2010 8th IEEE International Conference on; 2010. p. 147-152. Available from: </w:t>
                     </w:r>
-                    <w:r>
-                      <w:rPr>
-                        <w:noProof/>
-                      </w:rPr>
-                      <w:fldChar w:fldCharType="begin"/>
-                    </w:r>
-                    <w:r>
-                      <w:rPr>
-                        <w:noProof/>
-                      </w:rPr>
-                      <w:instrText xml:space="preserve"> HYPERLINK "http://dx.doi.org/10.1109/PERCOMW.2010.5470676" </w:instrText>
-                    </w:r>
-                    <w:r>
-                      <w:rPr>
-                        <w:noProof/>
-                      </w:rPr>
-                    </w:r>
-                    <w:r>
-                      <w:rPr>
-                        <w:noProof/>
-                      </w:rPr>
-                      <w:fldChar w:fldCharType="separate"/>
-                    </w:r>
-                    <w:r>
-                      <w:rPr>
-                        <w:rStyle w:val="Hyperlink"/>
-                        <w:noProof/>
-                      </w:rPr>
-                      <w:t>http://dx.doi.org/10.1109/PERCOMW.2010.5470676</w:t>
-                    </w:r>
-                    <w:r>
-                      <w:rPr>
-                        <w:noProof/>
-                      </w:rPr>
-                      <w:fldChar w:fldCharType="end"/>
-                    </w:r>
+                    <w:hyperlink r:id="rId33" w:history="1">
+                      <w:r>
+                        <w:rPr>
+                          <w:rStyle w:val="Hyperlink"/>
+                          <w:noProof/>
+                        </w:rPr>
+                        <w:t>http://dx.doi.org/10.1109/PERCOMW.2010.5470676</w:t>
+                      </w:r>
+                    </w:hyperlink>
                     <w:r>
                       <w:rPr>
                         <w:noProof/>
@@ -19280,42 +18982,15 @@
                       </w:rPr>
                       <w:t xml:space="preserve">Capkun S, Buttyan L, Hubaux JP. ; Self-organized public-key management for mobile ad hoc networks. Mobile Computing, IEEE Transactions on. 2003 Jan;2(1):52-64. Available from: </w:t>
                     </w:r>
-                    <w:r>
-                      <w:rPr>
-                        <w:noProof/>
-                      </w:rPr>
-                      <w:fldChar w:fldCharType="begin"/>
-                    </w:r>
-                    <w:r>
-                      <w:rPr>
-                        <w:noProof/>
-                      </w:rPr>
-                      <w:instrText xml:space="preserve"> HYPERLINK "http://dx.doi.org/10.1109/TMC.2003.1195151" </w:instrText>
-                    </w:r>
-                    <w:r>
-                      <w:rPr>
-                        <w:noProof/>
-                      </w:rPr>
-                    </w:r>
-                    <w:r>
-                      <w:rPr>
-                        <w:noProof/>
-                      </w:rPr>
-                      <w:fldChar w:fldCharType="separate"/>
-                    </w:r>
-                    <w:r>
-                      <w:rPr>
-                        <w:rStyle w:val="Hyperlink"/>
-                        <w:noProof/>
-                      </w:rPr>
-                      <w:t>http://dx.doi.org/10.1109/TMC.2003.1195151</w:t>
-                    </w:r>
-                    <w:r>
-                      <w:rPr>
-                        <w:noProof/>
-                      </w:rPr>
-                      <w:fldChar w:fldCharType="end"/>
-                    </w:r>
+                    <w:hyperlink r:id="rId34" w:history="1">
+                      <w:r>
+                        <w:rPr>
+                          <w:rStyle w:val="Hyperlink"/>
+                          <w:noProof/>
+                        </w:rPr>
+                        <w:t>http://dx.doi.org/10.1109/TMC.2003.1195151</w:t>
+                      </w:r>
+                    </w:hyperlink>
                     <w:r>
                       <w:rPr>
                         <w:noProof/>
@@ -19370,42 +19045,15 @@
                       </w:rPr>
                       <w:t xml:space="preserve">Shamir, A. Identity-Based Cryptosystems and Signature Schemes. In: Lecture Notes in Computer Science. Springer; 1985. p. 47-53. Available from: </w:t>
                     </w:r>
-                    <w:r>
-                      <w:rPr>
-                        <w:noProof/>
-                      </w:rPr>
-                      <w:fldChar w:fldCharType="begin"/>
-                    </w:r>
-                    <w:r>
-                      <w:rPr>
-                        <w:noProof/>
-                      </w:rPr>
-                      <w:instrText xml:space="preserve"> HYPERLINK "http://dx.doi.org/10.1007/3-540-39568-7_5" </w:instrText>
-                    </w:r>
-                    <w:r>
-                      <w:rPr>
-                        <w:noProof/>
-                      </w:rPr>
-                    </w:r>
-                    <w:r>
-                      <w:rPr>
-                        <w:noProof/>
-                      </w:rPr>
-                      <w:fldChar w:fldCharType="separate"/>
-                    </w:r>
-                    <w:r>
-                      <w:rPr>
-                        <w:rStyle w:val="Hyperlink"/>
-                        <w:noProof/>
-                      </w:rPr>
-                      <w:t>http://dx.doi.org/10.1007/3-540-39568-7_5</w:t>
-                    </w:r>
-                    <w:r>
-                      <w:rPr>
-                        <w:noProof/>
-                      </w:rPr>
-                      <w:fldChar w:fldCharType="end"/>
-                    </w:r>
+                    <w:hyperlink r:id="rId35" w:history="1">
+                      <w:r>
+                        <w:rPr>
+                          <w:rStyle w:val="Hyperlink"/>
+                          <w:noProof/>
+                        </w:rPr>
+                        <w:t>http://dx.doi.org/10.1007/3-540-39568-7_5</w:t>
+                      </w:r>
+                    </w:hyperlink>
                     <w:r>
                       <w:rPr>
                         <w:noProof/>
@@ -19460,42 +19108,15 @@
                       </w:rPr>
                       <w:t xml:space="preserve">Kamat P, Baliga A, Trappe W. ; An Identity-based Security Framework For VANETs. In: Proceedings of the 3rd International Workshop on Vehicular Ad Hoc Networks. VANET '06. New York, NY, USA: ACM; 2006. p. 94-95. Available from: </w:t>
                     </w:r>
-                    <w:r>
-                      <w:rPr>
-                        <w:noProof/>
-                      </w:rPr>
-                      <w:fldChar w:fldCharType="begin"/>
-                    </w:r>
-                    <w:r>
-                      <w:rPr>
-                        <w:noProof/>
-                      </w:rPr>
-                      <w:instrText xml:space="preserve"> HYPERLINK "http://doi.acm.org/10.1145/1161064.1161083" </w:instrText>
-                    </w:r>
-                    <w:r>
-                      <w:rPr>
-                        <w:noProof/>
-                      </w:rPr>
-                    </w:r>
-                    <w:r>
-                      <w:rPr>
-                        <w:noProof/>
-                      </w:rPr>
-                      <w:fldChar w:fldCharType="separate"/>
-                    </w:r>
-                    <w:r>
-                      <w:rPr>
-                        <w:rStyle w:val="Hyperlink"/>
-                        <w:noProof/>
-                      </w:rPr>
-                      <w:t>http://doi.acm.org/10.1145/1161064.1161083</w:t>
-                    </w:r>
-                    <w:r>
-                      <w:rPr>
-                        <w:noProof/>
-                      </w:rPr>
-                      <w:fldChar w:fldCharType="end"/>
-                    </w:r>
+                    <w:hyperlink r:id="rId36" w:history="1">
+                      <w:r>
+                        <w:rPr>
+                          <w:rStyle w:val="Hyperlink"/>
+                          <w:noProof/>
+                        </w:rPr>
+                        <w:t>http://doi.acm.org/10.1145/1161064.1161083</w:t>
+                      </w:r>
+                    </w:hyperlink>
                     <w:r>
                       <w:rPr>
                         <w:noProof/>
@@ -19550,42 +19171,15 @@
                       </w:rPr>
                       <w:t xml:space="preserve">Kong J, Petros Z, Luo H, Lu S, Zhang L. ; Providing robust and ubiquitous security support for mobile ad-hoc networks. In: Network Protocols, 2001. Ninth International Conference on; 2001. p. 251-260. Available from: </w:t>
                     </w:r>
-                    <w:r>
-                      <w:rPr>
-                        <w:noProof/>
-                      </w:rPr>
-                      <w:fldChar w:fldCharType="begin"/>
-                    </w:r>
-                    <w:r>
-                      <w:rPr>
-                        <w:noProof/>
-                      </w:rPr>
-                      <w:instrText xml:space="preserve"> HYPERLINK "http://dx.doi.org/10.1109/ICNP.2001.992905" </w:instrText>
-                    </w:r>
-                    <w:r>
-                      <w:rPr>
-                        <w:noProof/>
-                      </w:rPr>
-                    </w:r>
-                    <w:r>
-                      <w:rPr>
-                        <w:noProof/>
-                      </w:rPr>
-                      <w:fldChar w:fldCharType="separate"/>
-                    </w:r>
-                    <w:r>
-                      <w:rPr>
-                        <w:rStyle w:val="Hyperlink"/>
-                        <w:noProof/>
-                      </w:rPr>
-                      <w:t>http://dx.doi.org/10.1109/ICNP.2001.992905</w:t>
-                    </w:r>
-                    <w:r>
-                      <w:rPr>
-                        <w:noProof/>
-                      </w:rPr>
-                      <w:fldChar w:fldCharType="end"/>
-                    </w:r>
+                    <w:hyperlink r:id="rId37" w:history="1">
+                      <w:r>
+                        <w:rPr>
+                          <w:rStyle w:val="Hyperlink"/>
+                          <w:noProof/>
+                        </w:rPr>
+                        <w:t>http://dx.doi.org/10.1109/ICNP.2001.992905</w:t>
+                      </w:r>
+                    </w:hyperlink>
                     <w:r>
                       <w:rPr>
                         <w:noProof/>
@@ -19640,42 +19234,15 @@
                       </w:rPr>
                       <w:t xml:space="preserve">Horwitz J, Lynn, B. Toward Hierarchical Identity-Based Encryption. In: Advances in Cryptology — EUROCRYPT 2002. Springer; 2002. p. 466-481. Available from: </w:t>
                     </w:r>
-                    <w:r>
-                      <w:rPr>
-                        <w:noProof/>
-                      </w:rPr>
-                      <w:fldChar w:fldCharType="begin"/>
-                    </w:r>
-                    <w:r>
-                      <w:rPr>
-                        <w:noProof/>
-                      </w:rPr>
-                      <w:instrText xml:space="preserve"> HYPERLINK "http://dx.doi.org/10.1007/3-540-46035-7_31" </w:instrText>
-                    </w:r>
-                    <w:r>
-                      <w:rPr>
-                        <w:noProof/>
-                      </w:rPr>
-                    </w:r>
-                    <w:r>
-                      <w:rPr>
-                        <w:noProof/>
-                      </w:rPr>
-                      <w:fldChar w:fldCharType="separate"/>
-                    </w:r>
-                    <w:r>
-                      <w:rPr>
-                        <w:rStyle w:val="Hyperlink"/>
-                        <w:noProof/>
-                      </w:rPr>
-                      <w:t>http://dx.doi.org/10.1007/3-540-46035-7_31</w:t>
-                    </w:r>
-                    <w:r>
-                      <w:rPr>
-                        <w:noProof/>
-                      </w:rPr>
-                      <w:fldChar w:fldCharType="end"/>
-                    </w:r>
+                    <w:hyperlink r:id="rId38" w:history="1">
+                      <w:r>
+                        <w:rPr>
+                          <w:rStyle w:val="Hyperlink"/>
+                          <w:noProof/>
+                        </w:rPr>
+                        <w:t>http://dx.doi.org/10.1007/3-540-46035-7_31</w:t>
+                      </w:r>
+                    </w:hyperlink>
                     <w:r>
                       <w:rPr>
                         <w:noProof/>
@@ -19730,42 +19297,15 @@
                       </w:rPr>
                       <w:t xml:space="preserve">Seth A, Keshav S. ; Practical security for disconnected nodes. In: Secure Network Protocols, 2005. (NPSec). 1st IEEE ICNP Workshop on; 2005. p. 31-36. Available from: </w:t>
                     </w:r>
-                    <w:r>
-                      <w:rPr>
-                        <w:noProof/>
-                      </w:rPr>
-                      <w:fldChar w:fldCharType="begin"/>
-                    </w:r>
-                    <w:r>
-                      <w:rPr>
-                        <w:noProof/>
-                      </w:rPr>
-                      <w:instrText xml:space="preserve"> HYPERLINK "http://dx.doi.org/10.1109/NPSEC.2005.1532050" </w:instrText>
-                    </w:r>
-                    <w:r>
-                      <w:rPr>
-                        <w:noProof/>
-                      </w:rPr>
-                    </w:r>
-                    <w:r>
-                      <w:rPr>
-                        <w:noProof/>
-                      </w:rPr>
-                      <w:fldChar w:fldCharType="separate"/>
-                    </w:r>
-                    <w:r>
-                      <w:rPr>
-                        <w:rStyle w:val="Hyperlink"/>
-                        <w:noProof/>
-                      </w:rPr>
-                      <w:t>http://dx.doi.org/10.1109/NPSEC.2005.1532050</w:t>
-                    </w:r>
-                    <w:r>
-                      <w:rPr>
-                        <w:noProof/>
-                      </w:rPr>
-                      <w:fldChar w:fldCharType="end"/>
-                    </w:r>
+                    <w:hyperlink r:id="rId39" w:history="1">
+                      <w:r>
+                        <w:rPr>
+                          <w:rStyle w:val="Hyperlink"/>
+                          <w:noProof/>
+                        </w:rPr>
+                        <w:t>http://dx.doi.org/10.1109/NPSEC.2005.1532050</w:t>
+                      </w:r>
+                    </w:hyperlink>
                     <w:r>
                       <w:rPr>
                         <w:noProof/>
@@ -19820,42 +19360,15 @@
                       </w:rPr>
                       <w:t xml:space="preserve">Parris I, Henderson T. ; Privacy-enhanced social-network routing. Computer Communications. 2012;35(1):62-74. Available from: </w:t>
                     </w:r>
-                    <w:r>
-                      <w:rPr>
-                        <w:noProof/>
-                      </w:rPr>
-                      <w:fldChar w:fldCharType="begin"/>
-                    </w:r>
-                    <w:r>
-                      <w:rPr>
-                        <w:noProof/>
-                      </w:rPr>
-                      <w:instrText xml:space="preserve"> HYPERLINK "http://www.sciencedirect.com/science/article/pii/S0140366410004767" </w:instrText>
-                    </w:r>
-                    <w:r>
-                      <w:rPr>
-                        <w:noProof/>
-                      </w:rPr>
-                    </w:r>
-                    <w:r>
-                      <w:rPr>
-                        <w:noProof/>
-                      </w:rPr>
-                      <w:fldChar w:fldCharType="separate"/>
-                    </w:r>
-                    <w:r>
-                      <w:rPr>
-                        <w:rStyle w:val="Hyperlink"/>
-                        <w:noProof/>
-                      </w:rPr>
-                      <w:t>http://www.sciencedirect.com/science/article/pii/S0140366410004767</w:t>
-                    </w:r>
-                    <w:r>
-                      <w:rPr>
-                        <w:noProof/>
-                      </w:rPr>
-                      <w:fldChar w:fldCharType="end"/>
-                    </w:r>
+                    <w:hyperlink r:id="rId40" w:history="1">
+                      <w:r>
+                        <w:rPr>
+                          <w:rStyle w:val="Hyperlink"/>
+                          <w:noProof/>
+                        </w:rPr>
+                        <w:t>http://www.sciencedirect.com/science/article/pii/S0140366410004767</w:t>
+                      </w:r>
+                    </w:hyperlink>
                     <w:r>
                       <w:rPr>
                         <w:noProof/>
@@ -19910,42 +19423,15 @@
                       </w:rPr>
                       <w:t xml:space="preserve">BH, Bloom. ; Space/Time Trade-offs in Hash Coding with Allowable Errors. Commun ACM. 1970 Jul;13(7):422-426. Available from: </w:t>
                     </w:r>
-                    <w:r>
-                      <w:rPr>
-                        <w:noProof/>
-                      </w:rPr>
-                      <w:fldChar w:fldCharType="begin"/>
-                    </w:r>
-                    <w:r>
-                      <w:rPr>
-                        <w:noProof/>
-                      </w:rPr>
-                      <w:instrText xml:space="preserve"> HYPERLINK "http://doi.acm.org/10.1145/362686.362692" </w:instrText>
-                    </w:r>
-                    <w:r>
-                      <w:rPr>
-                        <w:noProof/>
-                      </w:rPr>
-                    </w:r>
-                    <w:r>
-                      <w:rPr>
-                        <w:noProof/>
-                      </w:rPr>
-                      <w:fldChar w:fldCharType="separate"/>
-                    </w:r>
-                    <w:r>
-                      <w:rPr>
-                        <w:rStyle w:val="Hyperlink"/>
-                        <w:noProof/>
-                      </w:rPr>
-                      <w:t>http://doi.acm.org/10.1145/362686.362692</w:t>
-                    </w:r>
-                    <w:r>
-                      <w:rPr>
-                        <w:noProof/>
-                      </w:rPr>
-                      <w:fldChar w:fldCharType="end"/>
-                    </w:r>
+                    <w:hyperlink r:id="rId41" w:history="1">
+                      <w:r>
+                        <w:rPr>
+                          <w:rStyle w:val="Hyperlink"/>
+                          <w:noProof/>
+                        </w:rPr>
+                        <w:t>http://doi.acm.org/10.1145/362686.362692</w:t>
+                      </w:r>
+                    </w:hyperlink>
                     <w:r>
                       <w:rPr>
                         <w:noProof/>
@@ -20000,42 +19486,15 @@
                       </w:rPr>
                       <w:t xml:space="preserve">Scott J, Crowcroft J, Hui P, Diot C, Others. Haggle: A networking architecture designed around mobile users. In: WONS 2006: Third Annual Conference on Wireless On-demand Network Systems and Services; 2006. p. 78-86. Available from: </w:t>
                     </w:r>
-                    <w:r>
-                      <w:rPr>
-                        <w:noProof/>
-                      </w:rPr>
-                      <w:fldChar w:fldCharType="begin"/>
-                    </w:r>
-                    <w:r>
-                      <w:rPr>
-                        <w:noProof/>
-                      </w:rPr>
-                      <w:instrText xml:space="preserve"> HYPERLINK "http://hal.inria.fr/inria-00001012" </w:instrText>
-                    </w:r>
-                    <w:r>
-                      <w:rPr>
-                        <w:noProof/>
-                      </w:rPr>
-                    </w:r>
-                    <w:r>
-                      <w:rPr>
-                        <w:noProof/>
-                      </w:rPr>
-                      <w:fldChar w:fldCharType="separate"/>
-                    </w:r>
-                    <w:r>
-                      <w:rPr>
-                        <w:rStyle w:val="Hyperlink"/>
-                        <w:noProof/>
-                      </w:rPr>
-                      <w:t>http://hal.inria.fr/inria-00001012</w:t>
-                    </w:r>
-                    <w:r>
-                      <w:rPr>
-                        <w:noProof/>
-                      </w:rPr>
-                      <w:fldChar w:fldCharType="end"/>
-                    </w:r>
+                    <w:hyperlink r:id="rId42" w:history="1">
+                      <w:r>
+                        <w:rPr>
+                          <w:rStyle w:val="Hyperlink"/>
+                          <w:noProof/>
+                        </w:rPr>
+                        <w:t>http://hal.inria.fr/inria-00001012</w:t>
+                      </w:r>
+                    </w:hyperlink>
                     <w:r>
                       <w:rPr>
                         <w:noProof/>
@@ -20090,42 +19549,15 @@
                       </w:rPr>
                       <w:t xml:space="preserve">Hern A. Firechat updates as 40,000 Iraqis download 'mesh' chat app in censored Baghdad. The Guardian. 2014. Available from: </w:t>
                     </w:r>
-                    <w:r>
-                      <w:rPr>
-                        <w:noProof/>
-                      </w:rPr>
-                      <w:fldChar w:fldCharType="begin"/>
-                    </w:r>
-                    <w:r>
-                      <w:rPr>
-                        <w:noProof/>
-                      </w:rPr>
-                      <w:instrText xml:space="preserve"> HYPERLINK "http://www.theguardian.com/technology/2014/jun/24/firechat-updates-as-40000-iraqis-download-m" </w:instrText>
-                    </w:r>
-                    <w:r>
-                      <w:rPr>
-                        <w:noProof/>
-                      </w:rPr>
-                    </w:r>
-                    <w:r>
-                      <w:rPr>
-                        <w:noProof/>
-                      </w:rPr>
-                      <w:fldChar w:fldCharType="separate"/>
-                    </w:r>
-                    <w:r>
-                      <w:rPr>
-                        <w:rStyle w:val="Hyperlink"/>
-                        <w:noProof/>
-                      </w:rPr>
-                      <w:t>http://www.theguardian.com/technology/2014/jun/24/firechat-updates-as-40000-iraqis-download-m</w:t>
-                    </w:r>
-                    <w:r>
-                      <w:rPr>
-                        <w:noProof/>
-                      </w:rPr>
-                      <w:fldChar w:fldCharType="end"/>
-                    </w:r>
+                    <w:hyperlink r:id="rId43" w:history="1">
+                      <w:r>
+                        <w:rPr>
+                          <w:rStyle w:val="Hyperlink"/>
+                          <w:noProof/>
+                        </w:rPr>
+                        <w:t>http://www.theguardian.com/technology/2014/jun/24/firechat-updates-as-40000-iraqis-download-m</w:t>
+                      </w:r>
+                    </w:hyperlink>
                     <w:r>
                       <w:rPr>
                         <w:noProof/>
@@ -20180,42 +19612,15 @@
                       </w:rPr>
                       <w:t xml:space="preserve">Bland A. FireChat – the messaging app that’s powering the Hong Kong protests. The Guardian. 2014. Available from: </w:t>
                     </w:r>
-                    <w:r>
-                      <w:rPr>
-                        <w:noProof/>
-                      </w:rPr>
-                      <w:fldChar w:fldCharType="begin"/>
-                    </w:r>
-                    <w:r>
-                      <w:rPr>
-                        <w:noProof/>
-                      </w:rPr>
-                      <w:instrText xml:space="preserve"> HYPERLINK "http://www.theguardian.com/world/2014/sep/29/firechat-messaging-app-powering-hong-kong-protests" </w:instrText>
-                    </w:r>
-                    <w:r>
-                      <w:rPr>
-                        <w:noProof/>
-                      </w:rPr>
-                    </w:r>
-                    <w:r>
-                      <w:rPr>
-                        <w:noProof/>
-                      </w:rPr>
-                      <w:fldChar w:fldCharType="separate"/>
-                    </w:r>
-                    <w:r>
-                      <w:rPr>
-                        <w:rStyle w:val="Hyperlink"/>
-                        <w:noProof/>
-                      </w:rPr>
-                      <w:t>http://www.theguardian.com/world/2014/sep/29/firechat-messaging-app-powering-hong-kong-protests</w:t>
-                    </w:r>
-                    <w:r>
-                      <w:rPr>
-                        <w:noProof/>
-                      </w:rPr>
-                      <w:fldChar w:fldCharType="end"/>
-                    </w:r>
+                    <w:hyperlink r:id="rId44" w:history="1">
+                      <w:r>
+                        <w:rPr>
+                          <w:rStyle w:val="Hyperlink"/>
+                          <w:noProof/>
+                        </w:rPr>
+                        <w:t>http://www.theguardian.com/world/2014/sep/29/firechat-messaging-app-powering-hong-kong-protests</w:t>
+                      </w:r>
+                    </w:hyperlink>
                     <w:r>
                       <w:rPr>
                         <w:noProof/>
@@ -20270,42 +19675,15 @@
                       </w:rPr>
                       <w:t xml:space="preserve">Firechat and Nearby Communication. Breizh Entropy. 2014. Available from: </w:t>
                     </w:r>
-                    <w:r>
-                      <w:rPr>
-                        <w:noProof/>
-                      </w:rPr>
-                      <w:fldChar w:fldCharType="begin"/>
-                    </w:r>
-                    <w:r>
-                      <w:rPr>
-                        <w:noProof/>
-                      </w:rPr>
-                      <w:instrText xml:space="preserve"> HYPERLINK "http://breizh-entropy.org/~nameless/random/posts/firechat_and_nearby_communication" </w:instrText>
-                    </w:r>
-                    <w:r>
-                      <w:rPr>
-                        <w:noProof/>
-                      </w:rPr>
-                    </w:r>
-                    <w:r>
-                      <w:rPr>
-                        <w:noProof/>
-                      </w:rPr>
-                      <w:fldChar w:fldCharType="separate"/>
-                    </w:r>
-                    <w:r>
-                      <w:rPr>
-                        <w:rStyle w:val="Hyperlink"/>
-                        <w:noProof/>
-                      </w:rPr>
-                      <w:t>http://breizh-entropy.org/~nameless/random/posts/firechat_and_nearby_communication</w:t>
-                    </w:r>
-                    <w:r>
-                      <w:rPr>
-                        <w:noProof/>
-                      </w:rPr>
-                      <w:fldChar w:fldCharType="end"/>
-                    </w:r>
+                    <w:hyperlink r:id="rId45" w:history="1">
+                      <w:r>
+                        <w:rPr>
+                          <w:rStyle w:val="Hyperlink"/>
+                          <w:noProof/>
+                        </w:rPr>
+                        <w:t>http://breizh-entropy.org/~nameless/random/posts/firechat_and_nearby_communication</w:t>
+                      </w:r>
+                    </w:hyperlink>
                     <w:r>
                       <w:rPr>
                         <w:noProof/>
@@ -20360,42 +19738,15 @@
                       </w:rPr>
                       <w:t xml:space="preserve">Pentland A, Fletcher R, Hasson A. DakNet: rethinking connectivity in developing nations. Computer. 2004 Jan;37(1):78-83. Available from: </w:t>
                     </w:r>
-                    <w:r>
-                      <w:rPr>
-                        <w:noProof/>
-                      </w:rPr>
-                      <w:fldChar w:fldCharType="begin"/>
-                    </w:r>
-                    <w:r>
-                      <w:rPr>
-                        <w:noProof/>
-                      </w:rPr>
-                      <w:instrText xml:space="preserve"> HYPERLINK "http://dx.doi.org/10.1109/MC.2004.1260729" </w:instrText>
-                    </w:r>
-                    <w:r>
-                      <w:rPr>
-                        <w:noProof/>
-                      </w:rPr>
-                    </w:r>
-                    <w:r>
-                      <w:rPr>
-                        <w:noProof/>
-                      </w:rPr>
-                      <w:fldChar w:fldCharType="separate"/>
-                    </w:r>
-                    <w:r>
-                      <w:rPr>
-                        <w:rStyle w:val="Hyperlink"/>
-                        <w:noProof/>
-                      </w:rPr>
-                      <w:t>http://dx.doi.org/10.1109/MC.2004.1260729</w:t>
-                    </w:r>
-                    <w:r>
-                      <w:rPr>
-                        <w:noProof/>
-                      </w:rPr>
-                      <w:fldChar w:fldCharType="end"/>
-                    </w:r>
+                    <w:hyperlink r:id="rId46" w:history="1">
+                      <w:r>
+                        <w:rPr>
+                          <w:rStyle w:val="Hyperlink"/>
+                          <w:noProof/>
+                        </w:rPr>
+                        <w:t>http://dx.doi.org/10.1109/MC.2004.1260729</w:t>
+                      </w:r>
+                    </w:hyperlink>
                     <w:r>
                       <w:rPr>
                         <w:noProof/>
@@ -20450,42 +19801,15 @@
                       </w:rPr>
                       <w:t xml:space="preserve">Small T, Haas ZJ. ; The Shared Wireless Infostation Model: A New Ad Hoc Networking Paradigm (or Where There is a Whale, There is a Way). In: Proceedings of the 4th ACM International Symposium on Mobile Ad Hoc Networking. [cited Computing. MobiHoc '03. New York, NY, USA: ACM; 2003. p. 233-244. Available from: </w:t>
                     </w:r>
-                    <w:r>
-                      <w:rPr>
-                        <w:noProof/>
-                      </w:rPr>
-                      <w:fldChar w:fldCharType="begin"/>
-                    </w:r>
-                    <w:r>
-                      <w:rPr>
-                        <w:noProof/>
-                      </w:rPr>
-                      <w:instrText xml:space="preserve"> HYPERLINK "http://doi.acm.org/10.1145/778415.778443." </w:instrText>
-                    </w:r>
-                    <w:r>
-                      <w:rPr>
-                        <w:noProof/>
-                      </w:rPr>
-                    </w:r>
-                    <w:r>
-                      <w:rPr>
-                        <w:noProof/>
-                      </w:rPr>
-                      <w:fldChar w:fldCharType="separate"/>
-                    </w:r>
-                    <w:r>
-                      <w:rPr>
-                        <w:rStyle w:val="Hyperlink"/>
-                        <w:noProof/>
-                      </w:rPr>
-                      <w:t>http://doi.acm.org/10.1145/778415.778443.</w:t>
-                    </w:r>
-                    <w:r>
-                      <w:rPr>
-                        <w:noProof/>
-                      </w:rPr>
-                      <w:fldChar w:fldCharType="end"/>
-                    </w:r>
+                    <w:hyperlink r:id="rId47" w:history="1">
+                      <w:r>
+                        <w:rPr>
+                          <w:rStyle w:val="Hyperlink"/>
+                          <w:noProof/>
+                        </w:rPr>
+                        <w:t>http://doi.acm.org/10.1145/778415.778443.</w:t>
+                      </w:r>
+                    </w:hyperlink>
                   </w:p>
                 </w:tc>
               </w:tr>
@@ -20534,42 +19858,15 @@
                       </w:rPr>
                       <w:t xml:space="preserve">Yuen TH, Wei VK. Constant-Size Hierarchical Identity-Based Signature/Signcryption without Random Oracles. IACR Cryptology ePrint Archive. 2005;2005:412. Available from: </w:t>
                     </w:r>
-                    <w:r>
-                      <w:rPr>
-                        <w:noProof/>
-                      </w:rPr>
-                      <w:fldChar w:fldCharType="begin"/>
-                    </w:r>
-                    <w:r>
-                      <w:rPr>
-                        <w:noProof/>
-                      </w:rPr>
-                      <w:instrText xml:space="preserve"> HYPERLINK "http://eprint.iacr.org/2005/412.pdf" </w:instrText>
-                    </w:r>
-                    <w:r>
-                      <w:rPr>
-                        <w:noProof/>
-                      </w:rPr>
-                    </w:r>
-                    <w:r>
-                      <w:rPr>
-                        <w:noProof/>
-                      </w:rPr>
-                      <w:fldChar w:fldCharType="separate"/>
-                    </w:r>
-                    <w:r>
-                      <w:rPr>
-                        <w:rStyle w:val="Hyperlink"/>
-                        <w:noProof/>
-                      </w:rPr>
-                      <w:t>http://eprint.iacr.org/2005/412.pdf</w:t>
-                    </w:r>
-                    <w:r>
-                      <w:rPr>
-                        <w:noProof/>
-                      </w:rPr>
-                      <w:fldChar w:fldCharType="end"/>
-                    </w:r>
+                    <w:hyperlink r:id="rId48" w:history="1">
+                      <w:r>
+                        <w:rPr>
+                          <w:rStyle w:val="Hyperlink"/>
+                          <w:noProof/>
+                        </w:rPr>
+                        <w:t>http://eprint.iacr.org/2005/412.pdf</w:t>
+                      </w:r>
+                    </w:hyperlink>
                     <w:r>
                       <w:rPr>
                         <w:noProof/>
@@ -20631,42 +19928,15 @@
                       <w:lastRenderedPageBreak/>
                       <w:t xml:space="preserve">MobiOpp '10. New York, NY, USA: ACM; 2010. p. 8-14. Available from: </w:t>
                     </w:r>
-                    <w:r>
-                      <w:rPr>
-                        <w:noProof/>
-                      </w:rPr>
-                      <w:fldChar w:fldCharType="begin"/>
-                    </w:r>
-                    <w:r>
-                      <w:rPr>
-                        <w:noProof/>
-                      </w:rPr>
-                      <w:instrText xml:space="preserve"> HYPERLINK "http://doi.acm.org/10.1145/1755743.1755746" </w:instrText>
-                    </w:r>
-                    <w:r>
-                      <w:rPr>
-                        <w:noProof/>
-                      </w:rPr>
-                    </w:r>
-                    <w:r>
-                      <w:rPr>
-                        <w:noProof/>
-                      </w:rPr>
-                      <w:fldChar w:fldCharType="separate"/>
-                    </w:r>
-                    <w:r>
-                      <w:rPr>
-                        <w:rStyle w:val="Hyperlink"/>
-                        <w:noProof/>
-                      </w:rPr>
-                      <w:t>http://doi.acm.org/10.1145/1755743.1755746</w:t>
-                    </w:r>
-                    <w:r>
-                      <w:rPr>
-                        <w:noProof/>
-                      </w:rPr>
-                      <w:fldChar w:fldCharType="end"/>
-                    </w:r>
+                    <w:hyperlink r:id="rId49" w:history="1">
+                      <w:r>
+                        <w:rPr>
+                          <w:rStyle w:val="Hyperlink"/>
+                          <w:noProof/>
+                        </w:rPr>
+                        <w:t>http://doi.acm.org/10.1145/1755743.1755746</w:t>
+                      </w:r>
+                    </w:hyperlink>
                     <w:r>
                       <w:rPr>
                         <w:noProof/>
@@ -20722,42 +19992,15 @@
                       </w:rPr>
                       <w:t xml:space="preserve">Android Developer Dashboard. 2015. Available from: </w:t>
                     </w:r>
-                    <w:r>
-                      <w:rPr>
-                        <w:noProof/>
-                      </w:rPr>
-                      <w:fldChar w:fldCharType="begin"/>
-                    </w:r>
-                    <w:r>
-                      <w:rPr>
-                        <w:noProof/>
-                      </w:rPr>
-                      <w:instrText xml:space="preserve"> HYPERLINK "https://developer.android.com/about/dashboards/index.html" </w:instrText>
-                    </w:r>
-                    <w:r>
-                      <w:rPr>
-                        <w:noProof/>
-                      </w:rPr>
-                    </w:r>
-                    <w:r>
-                      <w:rPr>
-                        <w:noProof/>
-                      </w:rPr>
-                      <w:fldChar w:fldCharType="separate"/>
-                    </w:r>
-                    <w:r>
-                      <w:rPr>
-                        <w:rStyle w:val="Hyperlink"/>
-                        <w:noProof/>
-                      </w:rPr>
-                      <w:t>https://developer.android.com/about/dashboards/index.html</w:t>
-                    </w:r>
-                    <w:r>
-                      <w:rPr>
-                        <w:noProof/>
-                      </w:rPr>
-                      <w:fldChar w:fldCharType="end"/>
-                    </w:r>
+                    <w:hyperlink r:id="rId50" w:history="1">
+                      <w:r>
+                        <w:rPr>
+                          <w:rStyle w:val="Hyperlink"/>
+                          <w:noProof/>
+                        </w:rPr>
+                        <w:t>https://developer.android.com/about/dashboards/index.html</w:t>
+                      </w:r>
+                    </w:hyperlink>
                     <w:r>
                       <w:rPr>
                         <w:noProof/>
@@ -20812,42 +20055,15 @@
                       </w:rPr>
                       <w:t xml:space="preserve">Paterson KG, Schuldt JCN. ; Efficient identity-based signatures secure in the standard model. In: Information Security and Privacy. Springer; 2006. p. 207-222. Available from: </w:t>
                     </w:r>
-                    <w:r>
-                      <w:rPr>
-                        <w:noProof/>
-                      </w:rPr>
-                      <w:fldChar w:fldCharType="begin"/>
-                    </w:r>
-                    <w:r>
-                      <w:rPr>
-                        <w:noProof/>
-                      </w:rPr>
-                      <w:instrText xml:space="preserve"> HYPERLINK "http://dx.doi.org/10.1007/11780656_18" </w:instrText>
-                    </w:r>
-                    <w:r>
-                      <w:rPr>
-                        <w:noProof/>
-                      </w:rPr>
-                    </w:r>
-                    <w:r>
-                      <w:rPr>
-                        <w:noProof/>
-                      </w:rPr>
-                      <w:fldChar w:fldCharType="separate"/>
-                    </w:r>
-                    <w:r>
-                      <w:rPr>
-                        <w:rStyle w:val="Hyperlink"/>
-                        <w:noProof/>
-                      </w:rPr>
-                      <w:t>http://dx.doi.org/10.1007/11780656_18</w:t>
-                    </w:r>
-                    <w:r>
-                      <w:rPr>
-                        <w:noProof/>
-                      </w:rPr>
-                      <w:fldChar w:fldCharType="end"/>
-                    </w:r>
+                    <w:hyperlink r:id="rId51" w:history="1">
+                      <w:r>
+                        <w:rPr>
+                          <w:rStyle w:val="Hyperlink"/>
+                          <w:noProof/>
+                        </w:rPr>
+                        <w:t>http://dx.doi.org/10.1007/11780656_18</w:t>
+                      </w:r>
+                    </w:hyperlink>
                     <w:r>
                       <w:rPr>
                         <w:noProof/>
@@ -20950,7 +20166,7 @@
       <w:r>
         <w:t xml:space="preserve">s Mercurial service at </w:t>
       </w:r>
-      <w:hyperlink r:id="rId23" w:history="1">
+      <w:hyperlink r:id="rId52" w:history="1">
         <w:r>
           <w:rPr>
             <w:rStyle w:val="Hyperlink"/>
@@ -20961,7 +20177,7 @@
       <w:r>
         <w:t xml:space="preserve"> and on GitHub at </w:t>
       </w:r>
-      <w:hyperlink r:id="rId24" w:history="1">
+      <w:hyperlink r:id="rId53" w:history="1">
         <w:r>
           <w:rPr>
             <w:rStyle w:val="Hyperlink"/>
@@ -23578,32 +22794,24 @@
             </w:r>
           </w:p>
         </w:tc>
+        <w:bookmarkStart w:id="78" w:name="_GoBack"/>
+        <w:bookmarkEnd w:id="78"/>
       </w:tr>
     </w:tbl>
-    <w:p/>
-    <w:p/>
-    <w:p/>
-    <w:p/>
-    <w:p/>
-    <w:p/>
-    <w:p/>
-    <w:p/>
-    <w:p/>
     <w:p>
       <w:pPr>
         <w:tabs>
           <w:tab w:val="left" w:pos="3256"/>
         </w:tabs>
-      </w:pPr>
-      <w:r>
-        <w:tab/>
-      </w:r>
-      <w:bookmarkStart w:id="78" w:name="_GoBack"/>
-      <w:bookmarkEnd w:id="78"/>
+        <w:rPr>
+          <w:sz w:val="2"/>
+          <w:szCs w:val="2"/>
+        </w:rPr>
+      </w:pPr>
     </w:p>
     <w:sectPr>
-      <w:headerReference w:type="default" r:id="rId25"/>
-      <w:footerReference w:type="default" r:id="rId26"/>
+      <w:headerReference w:type="default" r:id="rId54"/>
+      <w:footerReference w:type="default" r:id="rId55"/>
       <w:pgSz w:w="11906" w:h="16838"/>
       <w:pgMar w:top="1440" w:right="1700" w:bottom="1440" w:left="1701" w:header="708" w:footer="708" w:gutter="0"/>
       <w:cols w:space="708"/>
@@ -23699,7 +22907,7 @@
                 <w:bCs/>
                 <w:noProof/>
               </w:rPr>
-              <w:t>47</w:t>
+              <w:t>46</w:t>
             </w:r>
             <w:r>
               <w:rPr>
@@ -24821,8 +24029,8 @@
   <w:abstractNum w:abstractNumId="15">
     <w:nsid w:val="5F533487"/>
     <w:multiLevelType w:val="hybridMultilevel"/>
-    <w:tmpl w:val="FCE45498"/>
-    <w:lvl w:ilvl="0" w:tplc="D5A49C48">
+    <w:tmpl w:val="71B8385A"/>
+    <w:lvl w:ilvl="0" w:tplc="F66C3BDA">
       <w:start w:val="1"/>
       <w:numFmt w:val="decimal"/>
       <w:pStyle w:val="Appendix"/>
@@ -24843,7 +24051,7 @@
         <w:dstrike w:val="0"/>
         <w:noProof w:val="0"/>
         <w:vanish w:val="0"/>
-        <w:color w:val="000000"/>
+        <w:color w:val="808080" w:themeColor="accent4"/>
         <w:spacing w:val="0"/>
         <w:kern w:val="0"/>
         <w:position w:val="0"/>
@@ -26712,7 +25920,7 @@
     <w:basedOn w:val="Heading2"/>
     <w:link w:val="AppendixChar"/>
     <w:qFormat/>
-    <w:rsid w:val="008F43CF"/>
+    <w:rsid w:val="0045354A"/>
     <w:pPr>
       <w:numPr>
         <w:ilvl w:val="0"/>
@@ -26737,7 +25945,7 @@
     <w:name w:val="Appendix Char"/>
     <w:basedOn w:val="Heading2Char"/>
     <w:link w:val="Appendix"/>
-    <w:rsid w:val="009536B1"/>
+    <w:rsid w:val="0045354A"/>
     <w:rPr>
       <w:rFonts w:ascii="Open Sans" w:eastAsiaTheme="majorEastAsia" w:hAnsi="Open Sans" w:cs="Droid Sans"/>
       <w:caps/>
@@ -27719,7 +26927,7 @@
     <w:basedOn w:val="Heading2"/>
     <w:link w:val="AppendixChar"/>
     <w:qFormat/>
-    <w:rsid w:val="008F43CF"/>
+    <w:rsid w:val="0045354A"/>
     <w:pPr>
       <w:numPr>
         <w:ilvl w:val="0"/>
@@ -27744,7 +26952,7 @@
     <w:name w:val="Appendix Char"/>
     <w:basedOn w:val="Heading2Char"/>
     <w:link w:val="Appendix"/>
-    <w:rsid w:val="009536B1"/>
+    <w:rsid w:val="0045354A"/>
     <w:rPr>
       <w:rFonts w:ascii="Open Sans" w:eastAsiaTheme="majorEastAsia" w:hAnsi="Open Sans" w:cs="Droid Sans"/>
       <w:caps/>
@@ -28335,7 +27543,7 @@
 </file>
 
 <file path=customXml/itemProps1.xml><?xml version="1.0" encoding="utf-8"?>
-<ds:datastoreItem xmlns:ds="http://schemas.openxmlformats.org/officeDocument/2006/customXml" ds:itemID="{D4C7AD41-D4F9-4AF6-89CF-F8D22D7A3046}">
+<ds:datastoreItem xmlns:ds="http://schemas.openxmlformats.org/officeDocument/2006/customXml" ds:itemID="{FD5B73BE-BA2B-4249-AF26-B3299C2EDD78}">
   <ds:schemaRefs>
     <ds:schemaRef ds:uri="http://schemas.openxmlformats.org/officeDocument/2006/bibliography"/>
   </ds:schemaRefs>

</xml_diff>

<commit_message>
swipe to dismiss following
</commit_message>
<xml_diff>
--- a/deliverables/report.docx
+++ b/deliverables/report.docx
@@ -13,7 +13,15 @@
         <w:t>a</w:t>
       </w:r>
       <w:r>
-        <w:t>n Opportunistic Microblogging Network</w:t>
+        <w:t xml:space="preserve">n Opportunistic </w:t>
+      </w:r>
+      <w:proofErr w:type="spellStart"/>
+      <w:r>
+        <w:t>Microblogging</w:t>
+      </w:r>
+      <w:proofErr w:type="spellEnd"/>
+      <w:r>
+        <w:t xml:space="preserve"> Network</w:t>
       </w:r>
     </w:p>
     <w:p>
@@ -170,7 +178,21 @@
         <w:rPr>
           <w:rStyle w:val="TODOChar"/>
         </w:rPr>
-        <w:t xml:space="preserve">NN,NNN </w:t>
+        <w:t>NN</w:t>
+      </w:r>
+      <w:proofErr w:type="gramStart"/>
+      <w:r>
+        <w:rPr>
+          <w:rStyle w:val="TODOChar"/>
+        </w:rPr>
+        <w:t>,NNN</w:t>
+      </w:r>
+      <w:proofErr w:type="gramEnd"/>
+      <w:r>
+        <w:rPr>
+          <w:rStyle w:val="TODOChar"/>
+        </w:rPr>
+        <w:t xml:space="preserve"> </w:t>
       </w:r>
       <w:r>
         <w:t>words long, including project specification and plan.</w:t>
@@ -4443,14 +4465,24 @@
     </w:p>
     <w:p>
       <w:r>
-        <w:t xml:space="preserve">A microblogging service allows users to post short messages </w:t>
+        <w:t xml:space="preserve">A </w:t>
+      </w:r>
+      <w:proofErr w:type="spellStart"/>
+      <w:r>
+        <w:t>microblogging</w:t>
+      </w:r>
+      <w:proofErr w:type="spellEnd"/>
+      <w:r>
+        <w:t xml:space="preserve"> service allows users to post short messages </w:t>
       </w:r>
       <w:r>
         <w:t>(</w:t>
       </w:r>
+      <w:proofErr w:type="spellStart"/>
       <w:r>
         <w:t>microblogs</w:t>
       </w:r>
+      <w:proofErr w:type="spellEnd"/>
       <w:r>
         <w:t>)</w:t>
       </w:r>
@@ -4560,10 +4592,26 @@
         <w:footnoteReference w:id="1"/>
       </w:r>
       <w:r>
-        <w:t xml:space="preserve"> 140-character tweets are a good example of microblogging in a social network environment.</w:t>
-      </w:r>
-      <w:r>
-        <w:t xml:space="preserve"> Microblogging services are rapidly gaining popularity because of their ability to spread news quickly and to distil updates into short summaries </w:t>
+        <w:t xml:space="preserve"> 140-character tweets are a good example of </w:t>
+      </w:r>
+      <w:proofErr w:type="spellStart"/>
+      <w:r>
+        <w:t>microblogging</w:t>
+      </w:r>
+      <w:proofErr w:type="spellEnd"/>
+      <w:r>
+        <w:t xml:space="preserve"> in a social network environment.</w:t>
+      </w:r>
+      <w:r>
+        <w:t xml:space="preserve"> </w:t>
+      </w:r>
+      <w:proofErr w:type="spellStart"/>
+      <w:r>
+        <w:t>Microblogging</w:t>
+      </w:r>
+      <w:proofErr w:type="spellEnd"/>
+      <w:r>
+        <w:t xml:space="preserve"> services are rapidly gaining popularity because of their ability to spread news quickly and to distil updates into short summaries </w:t>
       </w:r>
       <w:sdt>
         <w:sdtPr>
@@ -4862,27 +4910,14 @@
       <w:r>
         <w:t xml:space="preserve">Figure </w:t>
       </w:r>
-      <w:r>
-        <w:fldChar w:fldCharType="begin"/>
-      </w:r>
-      <w:r>
-        <w:instrText xml:space="preserve"> SEQ Figure \* ARABIC </w:instrText>
-      </w:r>
-      <w:r>
-        <w:fldChar w:fldCharType="separate"/>
-      </w:r>
-      <w:r>
-        <w:rPr>
-          <w:noProof/>
-        </w:rPr>
-        <w:t>1</w:t>
-      </w:r>
-      <w:r>
-        <w:rPr>
-          <w:noProof/>
-        </w:rPr>
-        <w:fldChar w:fldCharType="end"/>
-      </w:r>
+      <w:fldSimple w:instr=" SEQ Figure \* ARABIC ">
+        <w:r>
+          <w:rPr>
+            <w:noProof/>
+          </w:rPr>
+          <w:t>1</w:t>
+        </w:r>
+      </w:fldSimple>
       <w:bookmarkEnd w:id="4"/>
       <w:r>
         <w:t>: Example of message distribution in an opportunistic network.</w:t>
@@ -5070,27 +5105,14 @@
       <w:r>
         <w:t xml:space="preserve">Figure </w:t>
       </w:r>
-      <w:r>
-        <w:fldChar w:fldCharType="begin"/>
-      </w:r>
-      <w:r>
-        <w:instrText xml:space="preserve"> SEQ Figure \* ARABIC </w:instrText>
-      </w:r>
-      <w:r>
-        <w:fldChar w:fldCharType="separate"/>
-      </w:r>
-      <w:r>
-        <w:rPr>
-          <w:noProof/>
-        </w:rPr>
-        <w:t>2</w:t>
-      </w:r>
-      <w:r>
-        <w:rPr>
-          <w:noProof/>
-        </w:rPr>
-        <w:fldChar w:fldCharType="end"/>
-      </w:r>
+      <w:fldSimple w:instr=" SEQ Figure \* ARABIC ">
+        <w:r>
+          <w:rPr>
+            <w:noProof/>
+          </w:rPr>
+          <w:t>2</w:t>
+        </w:r>
+      </w:fldSimple>
       <w:bookmarkEnd w:id="6"/>
       <w:r>
         <w:t>: Example opportunistic network topology where connected nodes will encounter each other regularly</w:t>
@@ -5174,8 +5196,13 @@
         </w:sdtContent>
       </w:sdt>
       <w:r>
-        <w:t xml:space="preserve"> and MobySpace</w:t>
-      </w:r>
+        <w:t xml:space="preserve"> and </w:t>
+      </w:r>
+      <w:proofErr w:type="spellStart"/>
+      <w:r>
+        <w:t>MobySpace</w:t>
+      </w:r>
+      <w:proofErr w:type="spellEnd"/>
       <w:sdt>
         <w:sdtPr>
           <w:id w:val="-1600789461"/>
@@ -5313,27 +5340,14 @@
       <w:r>
         <w:t xml:space="preserve">Figure </w:t>
       </w:r>
-      <w:r>
-        <w:fldChar w:fldCharType="begin"/>
-      </w:r>
-      <w:r>
-        <w:instrText xml:space="preserve"> SEQ Figure \* ARABIC </w:instrText>
-      </w:r>
-      <w:r>
-        <w:fldChar w:fldCharType="separate"/>
-      </w:r>
-      <w:r>
-        <w:rPr>
-          <w:noProof/>
-        </w:rPr>
-        <w:t>3</w:t>
-      </w:r>
-      <w:r>
-        <w:rPr>
-          <w:noProof/>
-        </w:rPr>
-        <w:fldChar w:fldCharType="end"/>
-      </w:r>
+      <w:fldSimple w:instr=" SEQ Figure \* ARABIC ">
+        <w:r>
+          <w:rPr>
+            <w:noProof/>
+          </w:rPr>
+          <w:t>3</w:t>
+        </w:r>
+      </w:fldSimple>
       <w:bookmarkEnd w:id="7"/>
       <w:r>
         <w:t>: Message path in context-based routing algorithm. Note that node 6 is wrongly chosen because the heuristic utility function gives it a better utility.</w:t>
@@ -5389,7 +5403,31 @@
     </w:p>
     <w:p>
       <w:r>
-        <w:t>Context-based routing algorithms are very susceptible to blackhole attacks, where a node (known as a blackhole) accepts a message but refuses to pass it on. In this case, the message will never reach its destination. There are heuristics for identifying blackholes such as IRONMAN</w:t>
+        <w:t xml:space="preserve">Context-based routing algorithms are very susceptible to </w:t>
+      </w:r>
+      <w:proofErr w:type="spellStart"/>
+      <w:r>
+        <w:t>blackhole</w:t>
+      </w:r>
+      <w:proofErr w:type="spellEnd"/>
+      <w:r>
+        <w:t xml:space="preserve"> attacks, where a node (known as a </w:t>
+      </w:r>
+      <w:proofErr w:type="spellStart"/>
+      <w:r>
+        <w:t>blackhole</w:t>
+      </w:r>
+      <w:proofErr w:type="spellEnd"/>
+      <w:r>
+        <w:t xml:space="preserve">) accepts a message but refuses to pass it on. In this case, the message will never reach its destination. There are heuristics for identifying </w:t>
+      </w:r>
+      <w:proofErr w:type="spellStart"/>
+      <w:r>
+        <w:t>blackholes</w:t>
+      </w:r>
+      <w:proofErr w:type="spellEnd"/>
+      <w:r>
+        <w:t xml:space="preserve"> such as IRONMAN</w:t>
       </w:r>
       <w:sdt>
         <w:sdtPr>
@@ -5425,7 +5463,23 @@
         </w:sdtContent>
       </w:sdt>
       <w:r>
-        <w:t>, but none of them can totally protect the network against blackholes, because the only way to identify a blackhole node is for it to drop a message</w:t>
+        <w:t xml:space="preserve">, but none of them can totally protect the network against </w:t>
+      </w:r>
+      <w:proofErr w:type="spellStart"/>
+      <w:r>
+        <w:t>blackholes</w:t>
+      </w:r>
+      <w:proofErr w:type="spellEnd"/>
+      <w:r>
+        <w:t xml:space="preserve">, because the only way to identify a </w:t>
+      </w:r>
+      <w:proofErr w:type="spellStart"/>
+      <w:r>
+        <w:t>blackhole</w:t>
+      </w:r>
+      <w:proofErr w:type="spellEnd"/>
+      <w:r>
+        <w:t xml:space="preserve"> node is for it to drop a message</w:t>
       </w:r>
       <w:r>
         <w:t>.</w:t>
@@ -5433,7 +5487,15 @@
     </w:p>
     <w:p>
       <w:r>
-        <w:t>If a message has multiple destinations, the sender will have to explicitly create a copy of the message for every destination – this is impossible if there are an unknown number of destinations (e.g. in a publish-subscribe system).</w:t>
+        <w:t xml:space="preserve">If a message has multiple destinations, the sender will have to explicitly create a copy of the message for every destination – this is impossible if there are an unknown number of destinations (e.g. in </w:t>
+      </w:r>
+      <w:proofErr w:type="gramStart"/>
+      <w:r>
+        <w:t>a publish</w:t>
+      </w:r>
+      <w:proofErr w:type="gramEnd"/>
+      <w:r>
+        <w:t>-subscribe system).</w:t>
       </w:r>
     </w:p>
     <w:p>
@@ -5523,7 +5585,15 @@
         <w:t>.</w:t>
       </w:r>
       <w:r>
-        <w:t xml:space="preserve"> However they are very susceptible to blackhole attacks and often fail to find a good </w:t>
+        <w:t xml:space="preserve"> However they are very susceptible to </w:t>
+      </w:r>
+      <w:proofErr w:type="spellStart"/>
+      <w:r>
+        <w:t>blackhole</w:t>
+      </w:r>
+      <w:proofErr w:type="spellEnd"/>
+      <w:r>
+        <w:t xml:space="preserve"> attacks and often fail to find a good </w:t>
       </w:r>
       <w:r>
         <w:t>path to the destination because an opportunistic network structure is very random and cannot be predicted well by heuristics</w:t>
@@ -5532,12 +5602,28 @@
         <w:t>.</w:t>
       </w:r>
       <w:r>
-        <w:t xml:space="preserve"> They cannot be used in networks with an unknown number of destination.</w:t>
-      </w:r>
-    </w:p>
-    <w:p>
-      <w:r>
-        <w:t>Dissemination-based counterparts are much better at finding a path to the destination and are much less susceptible to blackhole attacks, but require every node to store many more messages than a context-based algorithm would</w:t>
+        <w:t xml:space="preserve"> They cannot be used in networks with an unknown number of </w:t>
+      </w:r>
+      <w:proofErr w:type="gramStart"/>
+      <w:r>
+        <w:t>destination</w:t>
+      </w:r>
+      <w:proofErr w:type="gramEnd"/>
+      <w:r>
+        <w:t>.</w:t>
+      </w:r>
+    </w:p>
+    <w:p>
+      <w:r>
+        <w:t xml:space="preserve">Dissemination-based counterparts are much better at finding a path to the destination and are much less susceptible to </w:t>
+      </w:r>
+      <w:proofErr w:type="spellStart"/>
+      <w:r>
+        <w:t>blackhole</w:t>
+      </w:r>
+      <w:proofErr w:type="spellEnd"/>
+      <w:r>
+        <w:t xml:space="preserve"> attacks, but require every node to store many more messages than a context-based algorithm would</w:t>
       </w:r>
       <w:r>
         <w:t>.</w:t>
@@ -5665,27 +5751,14 @@
       <w:r>
         <w:t xml:space="preserve">Figure </w:t>
       </w:r>
-      <w:r>
-        <w:fldChar w:fldCharType="begin"/>
-      </w:r>
-      <w:r>
-        <w:instrText xml:space="preserve"> SEQ Figure \* ARABIC </w:instrText>
-      </w:r>
-      <w:r>
-        <w:fldChar w:fldCharType="separate"/>
-      </w:r>
-      <w:r>
-        <w:rPr>
-          <w:noProof/>
-        </w:rPr>
-        <w:t>4</w:t>
-      </w:r>
-      <w:r>
-        <w:rPr>
-          <w:noProof/>
-        </w:rPr>
-        <w:fldChar w:fldCharType="end"/>
-      </w:r>
+      <w:fldSimple w:instr=" SEQ Figure \* ARABIC ">
+        <w:r>
+          <w:rPr>
+            <w:noProof/>
+          </w:rPr>
+          <w:t>4</w:t>
+        </w:r>
+      </w:fldSimple>
       <w:r>
         <w:t>: Message propagation using an epidemic routing algorithm. The message is sent to all nodes.</w:t>
       </w:r>
@@ -5822,27 +5895,14 @@
       <w:r>
         <w:t xml:space="preserve">Figure </w:t>
       </w:r>
-      <w:r>
-        <w:fldChar w:fldCharType="begin"/>
-      </w:r>
-      <w:r>
-        <w:instrText xml:space="preserve"> SEQ Figure \* ARABIC </w:instrText>
-      </w:r>
-      <w:r>
-        <w:fldChar w:fldCharType="separate"/>
-      </w:r>
-      <w:r>
-        <w:rPr>
-          <w:noProof/>
-        </w:rPr>
-        <w:t>5</w:t>
-      </w:r>
-      <w:r>
-        <w:rPr>
-          <w:noProof/>
-        </w:rPr>
-        <w:fldChar w:fldCharType="end"/>
-      </w:r>
+      <w:fldSimple w:instr=" SEQ Figure \* ARABIC ">
+        <w:r>
+          <w:rPr>
+            <w:noProof/>
+          </w:rPr>
+          <w:t>5</w:t>
+        </w:r>
+      </w:fldSimple>
       <w:r>
         <w:t>: Message propagation using the PROPHET algorithm.</w:t>
       </w:r>
@@ -6026,27 +6086,14 @@
       <w:r>
         <w:t xml:space="preserve">Figure </w:t>
       </w:r>
-      <w:r>
-        <w:fldChar w:fldCharType="begin"/>
-      </w:r>
-      <w:r>
-        <w:instrText xml:space="preserve"> SEQ Figure \* ARABIC </w:instrText>
-      </w:r>
-      <w:r>
-        <w:fldChar w:fldCharType="separate"/>
-      </w:r>
-      <w:r>
-        <w:rPr>
-          <w:noProof/>
-        </w:rPr>
-        <w:t>6</w:t>
-      </w:r>
-      <w:r>
-        <w:rPr>
-          <w:noProof/>
-        </w:rPr>
-        <w:fldChar w:fldCharType="end"/>
-      </w:r>
+      <w:fldSimple w:instr=" SEQ Figure \* ARABIC ">
+        <w:r>
+          <w:rPr>
+            <w:noProof/>
+          </w:rPr>
+          <w:t>6</w:t>
+        </w:r>
+      </w:fldSimple>
       <w:sdt>
         <w:sdtPr>
           <w:id w:val="-153993616"/>
@@ -6322,7 +6369,15 @@
         <w:t xml:space="preserve">This is infeasible in a scalable opportunistic network because as the network grows, the time to communicate with the central server increases. Some mechanisms, like the </w:t>
       </w:r>
       <w:r>
-        <w:t>one proposed by Shikfa et al</w:t>
+        <w:t xml:space="preserve">one proposed by </w:t>
+      </w:r>
+      <w:proofErr w:type="spellStart"/>
+      <w:r>
+        <w:t>Shikfa</w:t>
+      </w:r>
+      <w:proofErr w:type="spellEnd"/>
+      <w:r>
+        <w:t xml:space="preserve"> et al</w:t>
       </w:r>
       <w:sdt>
         <w:sdtPr>
@@ -6361,7 +6416,23 @@
         <w:t xml:space="preserve"> do use a central server, but only require it to be available for nodes joining the network. Other mechanisms split the responsibility over a number of nodes. Mechanisms for distributed certificate distribution require some level of trust in network nodes. For exa</w:t>
       </w:r>
       <w:r>
-        <w:t>mple Capkun et al’s approach</w:t>
+        <w:t xml:space="preserve">mple </w:t>
+      </w:r>
+      <w:proofErr w:type="spellStart"/>
+      <w:r>
+        <w:t>Capkun</w:t>
+      </w:r>
+      <w:proofErr w:type="spellEnd"/>
+      <w:r>
+        <w:t xml:space="preserve"> et </w:t>
+      </w:r>
+      <w:proofErr w:type="spellStart"/>
+      <w:r>
+        <w:t>al’s</w:t>
+      </w:r>
+      <w:proofErr w:type="spellEnd"/>
+      <w:r>
+        <w:t xml:space="preserve"> approach</w:t>
       </w:r>
       <w:sdt>
         <w:sdtPr>
@@ -7580,27 +7651,14 @@
       <w:r>
         <w:t xml:space="preserve">Figure </w:t>
       </w:r>
-      <w:r>
-        <w:fldChar w:fldCharType="begin"/>
-      </w:r>
-      <w:r>
-        <w:instrText xml:space="preserve"> SEQ Figure \* ARABIC </w:instrText>
-      </w:r>
-      <w:r>
-        <w:fldChar w:fldCharType="separate"/>
-      </w:r>
-      <w:r>
-        <w:rPr>
-          <w:noProof/>
-        </w:rPr>
-        <w:t>7</w:t>
-      </w:r>
-      <w:r>
-        <w:rPr>
-          <w:noProof/>
-        </w:rPr>
-        <w:fldChar w:fldCharType="end"/>
-      </w:r>
+      <w:fldSimple w:instr=" SEQ Figure \* ARABIC ">
+        <w:r>
+          <w:rPr>
+            <w:noProof/>
+          </w:rPr>
+          <w:t>7</w:t>
+        </w:r>
+      </w:fldSimple>
       <w:r>
         <w:t>: Message encryption/decryption using asymmetric keys.</w:t>
       </w:r>
@@ -8754,29 +8812,24 @@
       <w:r>
         <w:t xml:space="preserve">Figure </w:t>
       </w:r>
-      <w:r>
-        <w:fldChar w:fldCharType="begin"/>
-      </w:r>
-      <w:r>
-        <w:instrText xml:space="preserve"> SEQ Figure \* ARABIC </w:instrText>
-      </w:r>
-      <w:r>
-        <w:fldChar w:fldCharType="separate"/>
-      </w:r>
-      <w:r>
-        <w:rPr>
-          <w:noProof/>
-        </w:rPr>
-        <w:t>8</w:t>
-      </w:r>
-      <w:r>
-        <w:rPr>
-          <w:noProof/>
-        </w:rPr>
-        <w:fldChar w:fldCharType="end"/>
-      </w:r>
-      <w:r>
-        <w:t>: Message signing/verification using asymmetric keys.</w:t>
+      <w:fldSimple w:instr=" SEQ Figure \* ARABIC ">
+        <w:r>
+          <w:rPr>
+            <w:noProof/>
+          </w:rPr>
+          <w:t>8</w:t>
+        </w:r>
+      </w:fldSimple>
+      <w:r>
+        <w:t>: Message signing/</w:t>
+      </w:r>
+      <w:proofErr w:type="gramStart"/>
+      <w:r>
+        <w:t>verification using</w:t>
+      </w:r>
+      <w:proofErr w:type="gramEnd"/>
+      <w:r>
+        <w:t xml:space="preserve"> asymmetric keys.</w:t>
       </w:r>
       <w:r>
         <w:t xml:space="preserve"> The message is signed using the sender’s secret key. The signature is verified using the sender’s pubic key.</w:t>
@@ -9637,27 +9690,14 @@
       <w:r>
         <w:t xml:space="preserve">Figure </w:t>
       </w:r>
-      <w:r>
-        <w:fldChar w:fldCharType="begin"/>
-      </w:r>
-      <w:r>
-        <w:instrText xml:space="preserve"> SEQ Figure \* ARABIC </w:instrText>
-      </w:r>
-      <w:r>
-        <w:fldChar w:fldCharType="separate"/>
-      </w:r>
-      <w:r>
-        <w:rPr>
-          <w:noProof/>
-        </w:rPr>
-        <w:t>9</w:t>
-      </w:r>
-      <w:r>
-        <w:rPr>
-          <w:noProof/>
-        </w:rPr>
-        <w:fldChar w:fldCharType="end"/>
-      </w:r>
+      <w:fldSimple w:instr=" SEQ Figure \* ARABIC ">
+        <w:r>
+          <w:rPr>
+            <w:noProof/>
+          </w:rPr>
+          <w:t>9</w:t>
+        </w:r>
+      </w:fldSimple>
       <w:r>
         <w:t xml:space="preserve">: </w:t>
       </w:r>
@@ -9886,7 +9926,15 @@
         <w:t xml:space="preserve"> </w:t>
       </w:r>
       <w:r>
-        <w:t xml:space="preserve">A use’s public key is a combination of their own ID and the public key of the node they received a key from – in other words, a user’s public key is the path from the user to the root node (the PKG). </w:t>
+        <w:t xml:space="preserve">A use’s public key is a combination of </w:t>
+      </w:r>
+      <w:proofErr w:type="gramStart"/>
+      <w:r>
+        <w:t>their own</w:t>
+      </w:r>
+      <w:proofErr w:type="gramEnd"/>
+      <w:r>
+        <w:t xml:space="preserve"> ID and the public key of the node they received a key from – in other words, a user’s public key is the path from the user to the root node (the PKG). </w:t>
       </w:r>
       <w:r>
         <w:t>For example, the central PKG generates a secret key for a user ID A. User A can now delegate a secret key for users</w:t>
@@ -11460,27 +11508,14 @@
       <w:r>
         <w:t xml:space="preserve">Figure </w:t>
       </w:r>
-      <w:r>
-        <w:fldChar w:fldCharType="begin"/>
-      </w:r>
-      <w:r>
-        <w:instrText xml:space="preserve"> SEQ Figure \* ARABIC </w:instrText>
-      </w:r>
-      <w:r>
-        <w:fldChar w:fldCharType="separate"/>
-      </w:r>
-      <w:r>
-        <w:rPr>
-          <w:noProof/>
-        </w:rPr>
-        <w:t>10</w:t>
-      </w:r>
-      <w:r>
-        <w:rPr>
-          <w:noProof/>
-        </w:rPr>
-        <w:fldChar w:fldCharType="end"/>
-      </w:r>
+      <w:fldSimple w:instr=" SEQ Figure \* ARABIC ">
+        <w:r>
+          <w:rPr>
+            <w:noProof/>
+          </w:rPr>
+          <w:t>10</w:t>
+        </w:r>
+      </w:fldSimple>
       <w:r>
         <w:t>: Secret key delegation in a hierarchical ID-based scheme. User A creates a secret key for use</w:t>
       </w:r>
@@ -11510,7 +11545,15 @@
         <w:t>C</w:t>
       </w:r>
       <w:r>
-        <w:t xml:space="preserve"> to opportunistic networking, although Seth &amp; Keshav present a working solution for delay toleran</w:t>
+        <w:t xml:space="preserve"> to opportunistic networking, although Seth &amp; </w:t>
+      </w:r>
+      <w:proofErr w:type="spellStart"/>
+      <w:r>
+        <w:t>Keshav</w:t>
+      </w:r>
+      <w:proofErr w:type="spellEnd"/>
+      <w:r>
+        <w:t xml:space="preserve"> present a working solution for delay toleran</w:t>
       </w:r>
       <w:r>
         <w:t>t networks</w:t>
@@ -11611,7 +11654,15 @@
     </w:p>
     <w:p>
       <w:r>
-        <w:t xml:space="preserve">In statisticulated social network routing (SSNR), random </w:t>
+        <w:t xml:space="preserve">In </w:t>
+      </w:r>
+      <w:proofErr w:type="spellStart"/>
+      <w:r>
+        <w:t>statisticulated</w:t>
+      </w:r>
+      <w:proofErr w:type="spellEnd"/>
+      <w:r>
+        <w:t xml:space="preserve"> social network routing (SSNR), random </w:t>
       </w:r>
       <w:r>
         <w:t>friends are added to the friends list when it is advertised to other nodes.</w:t>
@@ -11629,7 +11680,15 @@
         <w:t xml:space="preserve"> </w:t>
       </w:r>
       <w:r>
-        <w:t>if user A is in my advertised friends list, it does not imply that user A is in my actual friends list. If we occasionally omitting a friend from the advertised friends list, an attacker is also unable to infer that I do not follow a user just because they are not in my friends list.</w:t>
+        <w:t xml:space="preserve">if user A is in my advertised friends list, it does not imply that user A is in my actual friends list. If we occasionally omitting a friend from the advertised friends list, an attacker </w:t>
+      </w:r>
+      <w:proofErr w:type="gramStart"/>
+      <w:r>
+        <w:t>is</w:t>
+      </w:r>
+      <w:proofErr w:type="gramEnd"/>
+      <w:r>
+        <w:t xml:space="preserve"> also unable to infer that I do not follow a user just because they are not in my friends list.</w:t>
       </w:r>
     </w:p>
     <w:p>
@@ -11809,14 +11868,18 @@
       <w:pPr>
         <w:pStyle w:val="Heading3"/>
       </w:pPr>
+      <w:proofErr w:type="spellStart"/>
       <w:r>
         <w:t>FireChat</w:t>
       </w:r>
-    </w:p>
-    <w:p>
+      <w:proofErr w:type="spellEnd"/>
+    </w:p>
+    <w:p>
+      <w:proofErr w:type="spellStart"/>
       <w:r>
         <w:t>FireChat</w:t>
       </w:r>
+      <w:proofErr w:type="spellEnd"/>
       <w:r>
         <w:rPr>
           <w:rStyle w:val="FootnoteReference"/>
@@ -11941,13 +12004,20 @@
       <w:pPr>
         <w:pStyle w:val="Heading3"/>
       </w:pPr>
+      <w:proofErr w:type="spellStart"/>
       <w:r>
         <w:t>Daknet</w:t>
       </w:r>
-    </w:p>
-    <w:p>
-      <w:r>
-        <w:t xml:space="preserve">Daknet </w:t>
+      <w:proofErr w:type="spellEnd"/>
+    </w:p>
+    <w:p>
+      <w:proofErr w:type="spellStart"/>
+      <w:r>
+        <w:t>Daknet</w:t>
+      </w:r>
+      <w:proofErr w:type="spellEnd"/>
+      <w:r>
+        <w:t xml:space="preserve"> </w:t>
       </w:r>
       <w:sdt>
         <w:sdtPr>
@@ -12046,27 +12116,14 @@
       <w:r>
         <w:t xml:space="preserve">Figure </w:t>
       </w:r>
-      <w:r>
-        <w:fldChar w:fldCharType="begin"/>
-      </w:r>
-      <w:r>
-        <w:instrText xml:space="preserve"> SEQ Figure \* ARABIC </w:instrText>
-      </w:r>
-      <w:r>
-        <w:fldChar w:fldCharType="separate"/>
-      </w:r>
-      <w:r>
-        <w:rPr>
-          <w:noProof/>
-        </w:rPr>
-        <w:t>11</w:t>
-      </w:r>
-      <w:r>
-        <w:rPr>
-          <w:noProof/>
-        </w:rPr>
-        <w:fldChar w:fldCharType="end"/>
-      </w:r>
+      <w:fldSimple w:instr=" SEQ Figure \* ARABIC ">
+        <w:r>
+          <w:rPr>
+            <w:noProof/>
+          </w:rPr>
+          <w:t>11</w:t>
+        </w:r>
+      </w:fldSimple>
       <w:sdt>
         <w:sdtPr>
           <w:id w:val="-1762056966"/>
@@ -12150,7 +12207,15 @@
     </w:p>
     <w:p>
       <w:r>
-        <w:t>The Shared Wireless Infostation Model (SWIM) is a proposed opportunistic network to monitor whales</w:t>
+        <w:t xml:space="preserve">The Shared Wireless </w:t>
+      </w:r>
+      <w:proofErr w:type="spellStart"/>
+      <w:r>
+        <w:t>Infostation</w:t>
+      </w:r>
+      <w:proofErr w:type="spellEnd"/>
+      <w:r>
+        <w:t xml:space="preserve"> Model (SWIM) is a proposed opportunistic network to monitor whales</w:t>
       </w:r>
       <w:sdt>
         <w:sdtPr>
@@ -13186,7 +13251,15 @@
     </w:p>
     <w:p>
       <w:r>
-        <w:t>Both use cases revolve around users viewing short messages sent by others. For this reason, it seems practical to structure the network as a microblogging service similar to Twitter, where users send short messages and are “followed” by other users.</w:t>
+        <w:t xml:space="preserve">Both use cases revolve around users viewing short messages sent by others. For this reason, it seems practical to structure the network as a </w:t>
+      </w:r>
+      <w:proofErr w:type="spellStart"/>
+      <w:r>
+        <w:t>microblogging</w:t>
+      </w:r>
+      <w:proofErr w:type="spellEnd"/>
+      <w:r>
+        <w:t xml:space="preserve"> service similar to Twitter, where users send short messages and are “followed” by other users.</w:t>
       </w:r>
     </w:p>
     <w:p>
@@ -13440,8 +13513,13 @@
         <w:pStyle w:val="Bullet"/>
       </w:pPr>
       <w:r>
-        <w:t>Seth &amp; Keshav</w:t>
-      </w:r>
+        <w:t xml:space="preserve">Seth &amp; </w:t>
+      </w:r>
+      <w:proofErr w:type="spellStart"/>
+      <w:r>
+        <w:t>Keshav</w:t>
+      </w:r>
+      <w:proofErr w:type="spellEnd"/>
       <w:sdt>
         <w:sdtPr>
           <w:id w:val="-1942449642"/>
@@ -13570,7 +13648,15 @@
         <w:pStyle w:val="Bullet"/>
       </w:pPr>
       <w:r>
-        <w:t>The simplest solution, taken by Kamat et al</w:t>
+        <w:t xml:space="preserve">The simplest solution, taken by </w:t>
+      </w:r>
+      <w:proofErr w:type="spellStart"/>
+      <w:r>
+        <w:t>Kamat</w:t>
+      </w:r>
+      <w:proofErr w:type="spellEnd"/>
+      <w:r>
+        <w:t xml:space="preserve"> et al</w:t>
       </w:r>
       <w:sdt>
         <w:sdtPr>
@@ -13617,7 +13703,23 @@
     </w:p>
     <w:p>
       <w:r>
-        <w:t>I propose using a version of Kamat et al’s scheme</w:t>
+        <w:t xml:space="preserve">I propose using a version of </w:t>
+      </w:r>
+      <w:proofErr w:type="spellStart"/>
+      <w:r>
+        <w:t>Kamat</w:t>
+      </w:r>
+      <w:proofErr w:type="spellEnd"/>
+      <w:r>
+        <w:t xml:space="preserve"> et </w:t>
+      </w:r>
+      <w:proofErr w:type="spellStart"/>
+      <w:r>
+        <w:t>al’s</w:t>
+      </w:r>
+      <w:proofErr w:type="spellEnd"/>
+      <w:r>
+        <w:t xml:space="preserve"> scheme</w:t>
       </w:r>
       <w:sdt>
         <w:sdtPr>
@@ -14245,6 +14347,7 @@
                                 <w:pStyle w:val="NormalWeb"/>
                                 <w:spacing w:before="0" w:beforeAutospacing="0" w:after="140" w:afterAutospacing="0" w:line="312" w:lineRule="auto"/>
                               </w:pPr>
+                              <w:proofErr w:type="gramStart"/>
                               <w:r>
                                 <w:rPr>
                                   <w:rFonts w:ascii="Open Sans" w:eastAsia="Calibri" w:hAnsi="Open Sans" w:cs="Droid Sans"/>
@@ -14253,6 +14356,7 @@
                                 </w:rPr>
                                 <w:t>h</w:t>
                               </w:r>
+                              <w:proofErr w:type="gramEnd"/>
                             </w:p>
                           </w:txbxContent>
                         </wps:txbx>
@@ -14811,27 +14915,14 @@
       <w:r>
         <w:t xml:space="preserve">Figure </w:t>
       </w:r>
-      <w:r>
-        <w:fldChar w:fldCharType="begin"/>
-      </w:r>
-      <w:r>
-        <w:instrText xml:space="preserve"> SEQ Figure \* ARABIC </w:instrText>
-      </w:r>
-      <w:r>
-        <w:fldChar w:fldCharType="separate"/>
-      </w:r>
-      <w:r>
-        <w:rPr>
-          <w:noProof/>
-        </w:rPr>
-        <w:t>12</w:t>
-      </w:r>
-      <w:r>
-        <w:rPr>
-          <w:noProof/>
-        </w:rPr>
-        <w:fldChar w:fldCharType="end"/>
-      </w:r>
+      <w:fldSimple w:instr=" SEQ Figure \* ARABIC ">
+        <w:r>
+          <w:rPr>
+            <w:noProof/>
+          </w:rPr>
+          <w:t>12</w:t>
+        </w:r>
+      </w:fldSimple>
       <w:bookmarkEnd w:id="34"/>
       <w:r>
         <w:t xml:space="preserve">: Key delegation chain. The PKG creates a secret key for B and sends it over the internet. </w:t>
@@ -16193,27 +16284,14 @@
       <w:r>
         <w:t xml:space="preserve">Figure </w:t>
       </w:r>
-      <w:r>
-        <w:fldChar w:fldCharType="begin"/>
-      </w:r>
-      <w:r>
-        <w:instrText xml:space="preserve"> SEQ Figure \* ARABIC </w:instrText>
-      </w:r>
-      <w:r>
-        <w:fldChar w:fldCharType="separate"/>
-      </w:r>
-      <w:r>
-        <w:rPr>
-          <w:noProof/>
-        </w:rPr>
-        <w:t>13</w:t>
-      </w:r>
-      <w:r>
-        <w:rPr>
-          <w:noProof/>
-        </w:rPr>
-        <w:fldChar w:fldCharType="end"/>
-      </w:r>
+      <w:fldSimple w:instr=" SEQ Figure \* ARABIC ">
+        <w:r>
+          <w:rPr>
+            <w:noProof/>
+          </w:rPr>
+          <w:t>13</w:t>
+        </w:r>
+      </w:fldSimple>
       <w:bookmarkEnd w:id="35"/>
       <w:r>
         <w:t xml:space="preserve">: Secret key delegation chain where users </w:t>
@@ -16353,7 +16431,23 @@
         </w:sdtContent>
       </w:sdt>
       <w:r>
-        <w:t>. We can still use Kamat et al’s approach</w:t>
+        <w:t xml:space="preserve">. We can still use </w:t>
+      </w:r>
+      <w:proofErr w:type="spellStart"/>
+      <w:r>
+        <w:t>Kamat</w:t>
+      </w:r>
+      <w:proofErr w:type="spellEnd"/>
+      <w:r>
+        <w:t xml:space="preserve"> et </w:t>
+      </w:r>
+      <w:proofErr w:type="spellStart"/>
+      <w:r>
+        <w:t>al’s</w:t>
+      </w:r>
+      <w:proofErr w:type="spellEnd"/>
+      <w:r>
+        <w:t xml:space="preserve"> approach</w:t>
       </w:r>
       <w:sdt>
         <w:sdtPr>
@@ -16403,9 +16497,11 @@
       <w:r>
         <w:t xml:space="preserve"> to obtain their secret key. We can allow users to send unsigned messages, but we have no </w:t>
       </w:r>
+      <w:proofErr w:type="spellStart"/>
       <w:r>
         <w:t>foolproof</w:t>
       </w:r>
+      <w:proofErr w:type="spellEnd"/>
       <w:r>
         <w:t xml:space="preserve"> way of determining the message’s origin and</w:t>
       </w:r>
@@ -16529,27 +16625,14 @@
       <w:r>
         <w:t xml:space="preserve">Figure </w:t>
       </w:r>
-      <w:r>
-        <w:fldChar w:fldCharType="begin"/>
-      </w:r>
-      <w:r>
-        <w:instrText xml:space="preserve"> SEQ Figure \* ARABIC </w:instrText>
-      </w:r>
-      <w:r>
-        <w:fldChar w:fldCharType="separate"/>
-      </w:r>
-      <w:r>
-        <w:rPr>
-          <w:noProof/>
-        </w:rPr>
-        <w:t>14</w:t>
-      </w:r>
-      <w:r>
-        <w:rPr>
-          <w:noProof/>
-        </w:rPr>
-        <w:fldChar w:fldCharType="end"/>
-      </w:r>
+      <w:fldSimple w:instr=" SEQ Figure \* ARABIC ">
+        <w:r>
+          <w:rPr>
+            <w:noProof/>
+          </w:rPr>
+          <w:t>14</w:t>
+        </w:r>
+      </w:fldSimple>
       <w:bookmarkEnd w:id="40"/>
       <w:r>
         <w:t>: Distribution of an unsigned message from sender S to destination D. The message is vulnerable to nodes 1 and 2 until it is signed by node 2.</w:t>
@@ -16683,27 +16766,14 @@
       <w:r>
         <w:t xml:space="preserve">Figure </w:t>
       </w:r>
-      <w:r>
-        <w:fldChar w:fldCharType="begin"/>
-      </w:r>
-      <w:r>
-        <w:instrText xml:space="preserve"> SEQ Figure \* ARABIC </w:instrText>
-      </w:r>
-      <w:r>
-        <w:fldChar w:fldCharType="separate"/>
-      </w:r>
-      <w:r>
-        <w:rPr>
-          <w:noProof/>
-        </w:rPr>
-        <w:t>15</w:t>
-      </w:r>
-      <w:r>
-        <w:rPr>
-          <w:noProof/>
-        </w:rPr>
-        <w:fldChar w:fldCharType="end"/>
-      </w:r>
+      <w:fldSimple w:instr=" SEQ Figure \* ARABIC ">
+        <w:r>
+          <w:rPr>
+            <w:noProof/>
+          </w:rPr>
+          <w:t>15</w:t>
+        </w:r>
+      </w:fldSimple>
       <w:bookmarkEnd w:id="41"/>
       <w:r>
         <w:t>: Distribution of an unsigned message</w:t>
@@ -17156,12 +17226,28 @@
         <w:t xml:space="preserve"> based on previous encounters</w:t>
       </w:r>
       <w:r>
-        <w:t>. If node A has communicated with the destination recently, it has a high probability. When node B communicates with node A, it calculates that its probability is lower than A’s.</w:t>
-      </w:r>
-    </w:p>
-    <w:p>
-      <w:r>
-        <w:t>OMiN messages are microblogs without a specific destination – they are sent to all users following the sender. Instead of distinguishing between destination nodes and carrier nodes, all destination nodes can advertise that they have a 100% probability. The SSNR-OSNR algorithm</w:t>
+        <w:t xml:space="preserve">. If node A has communicated with the destination recently, it has a high probability. When node B communicates with node </w:t>
+      </w:r>
+      <w:proofErr w:type="gramStart"/>
+      <w:r>
+        <w:t>A</w:t>
+      </w:r>
+      <w:proofErr w:type="gramEnd"/>
+      <w:r>
+        <w:t>, it calculates that its probability is lower than A’s.</w:t>
+      </w:r>
+    </w:p>
+    <w:p>
+      <w:r>
+        <w:t xml:space="preserve">OMiN messages are </w:t>
+      </w:r>
+      <w:proofErr w:type="spellStart"/>
+      <w:r>
+        <w:t>microblogs</w:t>
+      </w:r>
+      <w:proofErr w:type="spellEnd"/>
+      <w:r>
+        <w:t xml:space="preserve"> without a specific destination – they are sent to all users following the sender. Instead of distinguishing between destination nodes and carrier nodes, all destination nodes can advertise that they have a 100% probability. The SSNR-OSNR algorithm</w:t>
       </w:r>
       <w:sdt>
         <w:sdtPr>
@@ -17262,7 +17348,15 @@
     </w:p>
     <w:p>
       <w:r>
-        <w:t>When the message buffer is too large, it must evict a message. Ideally, this message will already be close to the destination. Nodes cannot know this information, but they can use heuristics to infer it - messages that have been forwarded to many nodes are likely to be widely distributed throughout the network and are therefore closer to the destination than the current node is. Therefore, nodes should evict the message that has been forwarded the most.</w:t>
+        <w:t xml:space="preserve">When the message buffer is too large, it must evict a message. Ideally, this message will already be close to the destination. Nodes cannot know this information, but they can use heuristics to infer it - messages that have been forwarded </w:t>
+      </w:r>
+      <w:proofErr w:type="gramStart"/>
+      <w:r>
+        <w:t>to</w:t>
+      </w:r>
+      <w:proofErr w:type="gramEnd"/>
+      <w:r>
+        <w:t xml:space="preserve"> many nodes are likely to be widely distributed throughout the network and are therefore closer to the destination than the current node is. Therefore, nodes should evict the message that has been forwarded the most.</w:t>
       </w:r>
     </w:p>
     <w:p>
@@ -17330,7 +17424,15 @@
         <w:t xml:space="preserve">metadata </w:t>
       </w:r>
       <w:r>
-        <w:t xml:space="preserve">are taken from the database, converted to the JSON format and passed to the node, which deserialises the relevant messages and metadata and stores </w:t>
+        <w:t xml:space="preserve">are taken from the database, converted to the JSON format and passed to the node, which </w:t>
+      </w:r>
+      <w:proofErr w:type="spellStart"/>
+      <w:r>
+        <w:t>deserialises</w:t>
+      </w:r>
+      <w:proofErr w:type="spellEnd"/>
+      <w:r>
+        <w:t xml:space="preserve"> the relevant messages and metadata and stores </w:t>
       </w:r>
       <w:r>
         <w:t>it in its database</w:t>
@@ -17658,30 +17760,14 @@
       <w:r>
         <w:t xml:space="preserve">Figure </w:t>
       </w:r>
-      <w:r>
-        <w:fldChar w:fldCharType="begin"/>
-      </w:r>
-      <w:r>
-        <w:instrText xml:space="preserve"> SEQ Figure</w:instrText>
-      </w:r>
-      <w:r>
-        <w:instrText xml:space="preserve"> \* ARABIC </w:instrText>
-      </w:r>
-      <w:r>
-        <w:fldChar w:fldCharType="separate"/>
-      </w:r>
-      <w:r>
-        <w:rPr>
-          <w:noProof/>
-        </w:rPr>
-        <w:t>16</w:t>
-      </w:r>
-      <w:r>
-        <w:rPr>
-          <w:noProof/>
-        </w:rPr>
-        <w:fldChar w:fldCharType="end"/>
-      </w:r>
+      <w:fldSimple w:instr=" SEQ Figure \* ARABIC ">
+        <w:r>
+          <w:rPr>
+            <w:noProof/>
+          </w:rPr>
+          <w:t>16</w:t>
+        </w:r>
+      </w:fldSimple>
       <w:bookmarkEnd w:id="45"/>
       <w:r>
         <w:t>: Database ER diagram showing the relationships between users, user IDs, messages and secret keys.</w:t>
@@ -17699,7 +17785,15 @@
     </w:p>
     <w:p>
       <w:r>
-        <w:t>Modern Android apps are encouraged to use Google’s Material Design language, a set of guidelines for creating intuitive, aesthetic interface. Android’s appcompat v7 library</w:t>
+        <w:t xml:space="preserve">Modern Android apps are encouraged to use Google’s Material Design language, a set of guidelines for creating intuitive, aesthetic interface. Android’s </w:t>
+      </w:r>
+      <w:proofErr w:type="spellStart"/>
+      <w:r>
+        <w:t>appcompat</w:t>
+      </w:r>
+      <w:proofErr w:type="spellEnd"/>
+      <w:r>
+        <w:t xml:space="preserve"> v7 library</w:t>
       </w:r>
       <w:r>
         <w:rPr>
@@ -17808,8 +17902,13 @@
       <w:r>
         <w:t xml:space="preserve"> a </w:t>
       </w:r>
-      <w:r>
-        <w:t>mockup of the user interface design.</w:t>
+      <w:proofErr w:type="spellStart"/>
+      <w:r>
+        <w:t>mockup</w:t>
+      </w:r>
+      <w:proofErr w:type="spellEnd"/>
+      <w:r>
+        <w:t xml:space="preserve"> of the user interface design.</w:t>
       </w:r>
     </w:p>
     <w:p>
@@ -17873,35 +17972,17 @@
       <w:r>
         <w:t xml:space="preserve">Figure </w:t>
       </w:r>
-      <w:r>
-        <w:fldChar w:fldCharType="begin"/>
-      </w:r>
-      <w:r>
-        <w:instrText xml:space="preserve"> SEQ Figure \* ARABIC </w:instrText>
-      </w:r>
-      <w:r>
-        <w:fldChar w:fldCharType="separate"/>
-      </w:r>
-      <w:r>
-        <w:rPr>
-          <w:noProof/>
-        </w:rPr>
-        <w:t>17</w:t>
-      </w:r>
-      <w:r>
-        <w:rPr>
-          <w:noProof/>
-        </w:rPr>
-        <w:fldChar w:fldCharType="end"/>
-      </w:r>
+      <w:fldSimple w:instr=" SEQ Figure \* ARABIC ">
+        <w:r>
+          <w:rPr>
+            <w:noProof/>
+          </w:rPr>
+          <w:t>17</w:t>
+        </w:r>
+      </w:fldSimple>
       <w:bookmarkEnd w:id="47"/>
       <w:r>
-        <w:t>: User interface design. Grey circles</w:t>
-      </w:r>
-      <w:bookmarkStart w:id="48" w:name="_GoBack"/>
-      <w:bookmarkEnd w:id="48"/>
-      <w:r>
-        <w:t xml:space="preserve"> denote clickable elements and arrows point to the effects of clicking the ele</w:t>
+        <w:t>: User interface design. Grey circles denote clickable elements and arrows point to the effects of clicking the ele</w:t>
       </w:r>
       <w:r>
         <w:t>m</w:t>
@@ -17915,17 +17996,63 @@
       <w:pPr>
         <w:pStyle w:val="Heading1"/>
       </w:pPr>
-      <w:bookmarkStart w:id="49" w:name="_Toc415585865"/>
+      <w:bookmarkStart w:id="48" w:name="_Toc415585865"/>
       <w:r>
         <w:lastRenderedPageBreak/>
         <w:t>Implementation</w:t>
       </w:r>
+      <w:bookmarkEnd w:id="48"/>
+    </w:p>
+    <w:p>
+      <w:r>
+        <w:t>There are a number of decisions to make about which technologies to use to implement the network</w:t>
+      </w:r>
+      <w:r>
+        <w:t>.</w:t>
+      </w:r>
+    </w:p>
+    <w:p>
+      <w:pPr>
+        <w:pStyle w:val="Heading2"/>
+      </w:pPr>
+      <w:bookmarkStart w:id="49" w:name="_Toc415585866"/>
+      <w:r>
+        <w:t xml:space="preserve">Mobile </w:t>
+      </w:r>
+      <w:r>
+        <w:t>Platform</w:t>
+      </w:r>
       <w:bookmarkEnd w:id="49"/>
     </w:p>
     <w:p>
       <w:r>
-        <w:t>There are a number of decisions to make about which technologies to use to implement the network</w:t>
-      </w:r>
+        <w:t>One of the user requirements is that OMiN is useable on a large number of mobile devices.</w:t>
+      </w:r>
+      <w:r>
+        <w:t xml:space="preserve"> This not only increases the number of people who can use the network, but the network </w:t>
+      </w:r>
+      <w:r>
+        <w:t xml:space="preserve">will work better as more people use it and more connections are formed. For this reason, it makes sense to use the most common platforms – Android and/or </w:t>
+      </w:r>
+      <w:proofErr w:type="spellStart"/>
+      <w:r>
+        <w:t>iOS</w:t>
+      </w:r>
+      <w:proofErr w:type="spellEnd"/>
+      <w:r>
+        <w:t xml:space="preserve">. I </w:t>
+      </w:r>
+      <w:r>
+        <w:t>will</w:t>
+      </w:r>
+      <w:r>
+        <w:t xml:space="preserve"> target Android devices because I have experience working with Android and no experience with </w:t>
+      </w:r>
+      <w:proofErr w:type="spellStart"/>
+      <w:r>
+        <w:t>iOS</w:t>
+      </w:r>
+      <w:proofErr w:type="spellEnd"/>
       <w:r>
         <w:t>.</w:t>
       </w:r>
@@ -17934,80 +18061,63 @@
       <w:pPr>
         <w:pStyle w:val="Heading2"/>
       </w:pPr>
-      <w:bookmarkStart w:id="50" w:name="_Toc415585866"/>
-      <w:r>
-        <w:t xml:space="preserve">Mobile </w:t>
-      </w:r>
-      <w:r>
-        <w:t>Platform</w:t>
+      <w:bookmarkStart w:id="50" w:name="_Toc415585867"/>
+      <w:r>
+        <w:t>Programming Language</w:t>
       </w:r>
       <w:bookmarkEnd w:id="50"/>
     </w:p>
     <w:p>
       <w:r>
-        <w:t>One of the user requirements is that OMiN is useable on a large number of mobile devices.</w:t>
-      </w:r>
-      <w:r>
-        <w:t xml:space="preserve"> This not only increases the number of people who can use the network, but the network </w:t>
-      </w:r>
-      <w:r>
-        <w:t xml:space="preserve">will work better as more people use it and more connections are formed. For this reason, it makes sense to use the most common platforms – Android and/or iOS. I </w:t>
-      </w:r>
-      <w:r>
-        <w:t>will</w:t>
-      </w:r>
-      <w:r>
-        <w:t xml:space="preserve"> target Android devices because I have experience working with Android and no experience with iOS.</w:t>
+        <w:t>Android apps primarily use Java, but it is theoretically possible to use any language. However, only JVM languages (and C++ via the NDK) have access to the Android application framework and libraries.</w:t>
+      </w:r>
+      <w:r>
+        <w:t xml:space="preserve"> </w:t>
+      </w:r>
+      <w:proofErr w:type="spellStart"/>
+      <w:r>
+        <w:t>Scala</w:t>
+      </w:r>
+      <w:proofErr w:type="spellEnd"/>
+      <w:r>
+        <w:t xml:space="preserve"> is a very flexible JVM language I have used to write android apps before</w:t>
+      </w:r>
+      <w:r>
+        <w:t xml:space="preserve">, so I started writing the program in </w:t>
+      </w:r>
+      <w:proofErr w:type="spellStart"/>
+      <w:r>
+        <w:t>Scala</w:t>
+      </w:r>
+      <w:proofErr w:type="spellEnd"/>
+      <w:r>
+        <w:t>.</w:t>
+      </w:r>
+      <w:r>
+        <w:t xml:space="preserve"> However, the</w:t>
+      </w:r>
+      <w:r>
+        <w:t xml:space="preserve"> build tools and libraries caused me a number of issues</w:t>
+      </w:r>
+      <w:r>
+        <w:t xml:space="preserve"> which forced me to switch back to Java because it is so well supported</w:t>
+      </w:r>
+      <w:r>
+        <w:t>.</w:t>
       </w:r>
     </w:p>
     <w:p>
       <w:pPr>
         <w:pStyle w:val="Heading2"/>
       </w:pPr>
-      <w:bookmarkStart w:id="51" w:name="_Toc415585867"/>
-      <w:r>
-        <w:t>Programming Language</w:t>
+      <w:bookmarkStart w:id="51" w:name="_Toc415585868"/>
+      <w:r>
+        <w:t>Message Passing Medium</w:t>
       </w:r>
       <w:bookmarkEnd w:id="51"/>
     </w:p>
     <w:p>
       <w:r>
-        <w:t>Android apps primarily use Java, but it is theoretically possible to use any language. However, only JVM languages (and C++ via the NDK) have access to the Android application framework and libraries.</w:t>
-      </w:r>
-      <w:r>
-        <w:t xml:space="preserve"> Scala is a very flexible JVM language I have used to write android apps before</w:t>
-      </w:r>
-      <w:r>
-        <w:t>, so I started writing the program in Scala</w:t>
-      </w:r>
-      <w:r>
-        <w:t>.</w:t>
-      </w:r>
-      <w:r>
-        <w:t xml:space="preserve"> However, the</w:t>
-      </w:r>
-      <w:r>
-        <w:t xml:space="preserve"> build tools and libraries caused me a number of issues</w:t>
-      </w:r>
-      <w:r>
-        <w:t xml:space="preserve"> which forced me to switch back to Java because it is so well supported</w:t>
-      </w:r>
-      <w:r>
-        <w:t>.</w:t>
-      </w:r>
-    </w:p>
-    <w:p>
-      <w:pPr>
-        <w:pStyle w:val="Heading2"/>
-      </w:pPr>
-      <w:bookmarkStart w:id="52" w:name="_Toc415585868"/>
-      <w:r>
-        <w:t>Message Passing Medium</w:t>
-      </w:r>
-      <w:bookmarkEnd w:id="52"/>
-    </w:p>
-    <w:p>
-      <w:r>
         <w:t xml:space="preserve">There are a number of methods for </w:t>
       </w:r>
       <w:r>
@@ -18032,8 +18142,13 @@
       <w:pPr>
         <w:pStyle w:val="Bullet"/>
       </w:pPr>
-      <w:r>
-        <w:t xml:space="preserve">Wifi-Direct - good range but requires that </w:t>
+      <w:proofErr w:type="spellStart"/>
+      <w:r>
+        <w:t>Wifi</w:t>
+      </w:r>
+      <w:proofErr w:type="spellEnd"/>
+      <w:r>
+        <w:t xml:space="preserve">-Direct - good range but requires that </w:t>
       </w:r>
       <w:r>
         <w:t>device</w:t>
@@ -18160,14 +18275,14 @@
       <w:pPr>
         <w:pStyle w:val="Heading2"/>
       </w:pPr>
-      <w:bookmarkStart w:id="53" w:name="_Toc415585869"/>
+      <w:bookmarkStart w:id="52" w:name="_Toc415585869"/>
       <w:r>
         <w:t>Cryptography</w:t>
       </w:r>
       <w:r>
         <w:t xml:space="preserve"> Scheme</w:t>
       </w:r>
-      <w:bookmarkEnd w:id="53"/>
+      <w:bookmarkEnd w:id="52"/>
     </w:p>
     <w:p>
       <w:r>
@@ -18334,8 +18449,13 @@
         <w:t xml:space="preserve">. </w:t>
       </w:r>
       <w:r>
-        <w:t>The best algorithm I can find with an existing implementation is described by Paterson &amp; Schuldt</w:t>
-      </w:r>
+        <w:t xml:space="preserve">The best algorithm I can find with an existing implementation is described by Paterson &amp; </w:t>
+      </w:r>
+      <w:proofErr w:type="spellStart"/>
+      <w:r>
+        <w:t>Schuldt</w:t>
+      </w:r>
+      <w:proofErr w:type="spellEnd"/>
       <w:sdt>
         <w:sdtPr>
           <w:id w:val="1988206732"/>
@@ -18379,7 +18499,15 @@
         <w:t xml:space="preserve"> </w:t>
       </w:r>
       <w:r>
-        <w:t>Paterson &amp; Schuldt’s algorithm has</w:t>
+        <w:t xml:space="preserve">Paterson &amp; </w:t>
+      </w:r>
+      <w:proofErr w:type="spellStart"/>
+      <w:r>
+        <w:t>Schuldt’s</w:t>
+      </w:r>
+      <w:proofErr w:type="spellEnd"/>
+      <w:r>
+        <w:t xml:space="preserve"> algorithm has</w:t>
       </w:r>
       <w:r>
         <w:t xml:space="preserve"> </w:t>
@@ -18455,15 +18583,15 @@
       <w:pPr>
         <w:pStyle w:val="Heading2"/>
       </w:pPr>
-      <w:bookmarkStart w:id="54" w:name="_Ref415584637"/>
-      <w:bookmarkStart w:id="55" w:name="_Ref415584641"/>
-      <w:bookmarkStart w:id="56" w:name="_Toc415585870"/>
+      <w:bookmarkStart w:id="53" w:name="_Ref415584637"/>
+      <w:bookmarkStart w:id="54" w:name="_Ref415584641"/>
+      <w:bookmarkStart w:id="55" w:name="_Toc415585870"/>
       <w:r>
         <w:t>PKG Server</w:t>
       </w:r>
+      <w:bookmarkEnd w:id="53"/>
       <w:bookmarkEnd w:id="54"/>
       <w:bookmarkEnd w:id="55"/>
-      <w:bookmarkEnd w:id="56"/>
     </w:p>
     <w:p>
       <w:r>
@@ -18585,11 +18713,11 @@
       <w:pPr>
         <w:pStyle w:val="Heading2"/>
       </w:pPr>
-      <w:bookmarkStart w:id="57" w:name="_Toc415585871"/>
+      <w:bookmarkStart w:id="56" w:name="_Toc415585871"/>
       <w:r>
         <w:t>Database Library</w:t>
       </w:r>
-      <w:bookmarkEnd w:id="57"/>
+      <w:bookmarkEnd w:id="56"/>
     </w:p>
     <w:p>
       <w:r>
@@ -18627,16 +18755,21 @@
       <w:pPr>
         <w:pStyle w:val="Heading2"/>
       </w:pPr>
-      <w:bookmarkStart w:id="58" w:name="_Toc415585872"/>
+      <w:bookmarkStart w:id="57" w:name="_Toc415585872"/>
       <w:r>
         <w:t>Logging</w:t>
       </w:r>
-      <w:bookmarkEnd w:id="58"/>
-    </w:p>
-    <w:p>
-      <w:r>
-        <w:t>As with all distributed projects, it is useful to maintain a central record of activities and errors encountered. OMiN uses Logentries</w:t>
-      </w:r>
+      <w:bookmarkEnd w:id="57"/>
+    </w:p>
+    <w:p>
+      <w:r>
+        <w:t xml:space="preserve">As with all distributed projects, it is useful to maintain a central record of activities and errors encountered. OMiN uses </w:t>
+      </w:r>
+      <w:proofErr w:type="spellStart"/>
+      <w:r>
+        <w:t>Logentries</w:t>
+      </w:r>
+      <w:proofErr w:type="spellEnd"/>
       <w:r>
         <w:rPr>
           <w:rStyle w:val="FootnoteReference"/>
@@ -18644,7 +18777,39 @@
         <w:footnoteReference w:id="7"/>
       </w:r>
       <w:r>
-        <w:t xml:space="preserve"> to do this. Logentries provides a simple Android library which records and stores logging data and sends it to a central server when an Internet connection is available. I chose Logentries because it is capable of dealing with situations where an Internet connection is unavailable – a common scenario in opportunistic networks. I was careful to ensure that all information sent to Logentries is anonymised in compliance with the ethics policy. </w:t>
+        <w:t xml:space="preserve"> to do this. </w:t>
+      </w:r>
+      <w:proofErr w:type="spellStart"/>
+      <w:r>
+        <w:t>Logentries</w:t>
+      </w:r>
+      <w:proofErr w:type="spellEnd"/>
+      <w:r>
+        <w:t xml:space="preserve"> provides a simple Android library which records and stores logging data and sends it to a central server when an Internet connection is available. I chose </w:t>
+      </w:r>
+      <w:proofErr w:type="spellStart"/>
+      <w:r>
+        <w:t>Logentries</w:t>
+      </w:r>
+      <w:proofErr w:type="spellEnd"/>
+      <w:r>
+        <w:t xml:space="preserve"> because it is capable of dealing with situations where an Internet connection is unavailable – a common scenario in opportunistic networks. I was careful to ensure that all information sent to </w:t>
+      </w:r>
+      <w:proofErr w:type="spellStart"/>
+      <w:r>
+        <w:t>Logentries</w:t>
+      </w:r>
+      <w:proofErr w:type="spellEnd"/>
+      <w:r>
+        <w:t xml:space="preserve"> is </w:t>
+      </w:r>
+      <w:proofErr w:type="spellStart"/>
+      <w:r>
+        <w:t>anonymised</w:t>
+      </w:r>
+      <w:proofErr w:type="spellEnd"/>
+      <w:r>
+        <w:t xml:space="preserve"> in compliance with the ethics policy. </w:t>
       </w:r>
       <w:r>
         <w:fldChar w:fldCharType="begin"/>
@@ -18662,7 +18827,15 @@
         <w:fldChar w:fldCharType="end"/>
       </w:r>
       <w:r>
-        <w:t xml:space="preserve"> contains an example of the logging data stored by Logentries.</w:t>
+        <w:t xml:space="preserve"> contains an example of the logging data stored by </w:t>
+      </w:r>
+      <w:proofErr w:type="spellStart"/>
+      <w:r>
+        <w:t>Logentries</w:t>
+      </w:r>
+      <w:proofErr w:type="spellEnd"/>
+      <w:r>
+        <w:t>.</w:t>
       </w:r>
     </w:p>
     <w:p>
@@ -18670,7 +18843,7 @@
         <w:pStyle w:val="Heading2"/>
       </w:pPr>
       <w:r>
-        <w:t>Other 3</w:t>
+        <w:t>3</w:t>
       </w:r>
       <w:r>
         <w:rPr>
@@ -18679,7 +18852,7 @@
         <w:t>rd</w:t>
       </w:r>
       <w:r>
-        <w:t xml:space="preserve"> Party Libraries</w:t>
+        <w:t xml:space="preserve"> Party Libraries and Code</w:t>
       </w:r>
     </w:p>
     <w:p>
@@ -18699,16 +18872,26 @@
       <w:pPr>
         <w:pStyle w:val="Bullet"/>
       </w:pPr>
-      <w:r>
-        <w:t>Logentries: Sending logging data to a central server.</w:t>
+      <w:proofErr w:type="spellStart"/>
+      <w:r>
+        <w:t>Logentries</w:t>
+      </w:r>
+      <w:proofErr w:type="spellEnd"/>
+      <w:r>
+        <w:t>: Sending logging data to a central server.</w:t>
       </w:r>
     </w:p>
     <w:p>
       <w:pPr>
         <w:pStyle w:val="Bullet"/>
       </w:pPr>
-      <w:r>
-        <w:t>Appcompat V7</w:t>
+      <w:proofErr w:type="spellStart"/>
+      <w:r>
+        <w:t>Appcompat</w:t>
+      </w:r>
+      <w:proofErr w:type="spellEnd"/>
+      <w:r>
+        <w:t xml:space="preserve"> V7</w:t>
       </w:r>
       <w:r>
         <w:rPr>
@@ -18758,9 +18941,11 @@
       <w:pPr>
         <w:pStyle w:val="Bullet"/>
       </w:pPr>
+      <w:proofErr w:type="spellStart"/>
       <w:r>
         <w:t>PrettyTime</w:t>
       </w:r>
+      <w:proofErr w:type="spellEnd"/>
       <w:r>
         <w:rPr>
           <w:rStyle w:val="FootnoteReference"/>
@@ -18791,7 +18976,15 @@
         <w:footnoteReference w:id="12"/>
       </w:r>
       <w:r>
-        <w:t>: Implementation of Paterson &amp; Schuldt’ ID-based signing algorithm</w:t>
+        <w:t xml:space="preserve">: Implementation of Paterson &amp; </w:t>
+      </w:r>
+      <w:proofErr w:type="spellStart"/>
+      <w:r>
+        <w:t>Schuldt</w:t>
+      </w:r>
+      <w:proofErr w:type="spellEnd"/>
+      <w:r>
+        <w:t>’ ID-based signing algorithm</w:t>
       </w:r>
       <w:sdt>
         <w:sdtPr>
@@ -18857,7 +19050,15 @@
         <w:pStyle w:val="Bullet"/>
       </w:pPr>
       <w:r>
-        <w:t>BluetoothChatService.java from Android BluetoothChatService example</w:t>
+        <w:t xml:space="preserve">BluetoothChatService.java from Android </w:t>
+      </w:r>
+      <w:proofErr w:type="spellStart"/>
+      <w:r>
+        <w:t>BluetoothChatService</w:t>
+      </w:r>
+      <w:proofErr w:type="spellEnd"/>
+      <w:r>
+        <w:t xml:space="preserve"> example</w:t>
       </w:r>
       <w:r>
         <w:rPr>
@@ -18885,6 +19086,38 @@
       </w:r>
       <w:r>
         <w:t xml:space="preserve"> .</w:t>
+      </w:r>
+    </w:p>
+    <w:p>
+      <w:pPr>
+        <w:pStyle w:val="Bullet"/>
+      </w:pPr>
+      <w:proofErr w:type="spellStart"/>
+      <w:r>
+        <w:t>ListViewAnimations</w:t>
+      </w:r>
+      <w:proofErr w:type="spellEnd"/>
+      <w:r>
+        <w:rPr>
+          <w:rStyle w:val="FootnoteReference"/>
+        </w:rPr>
+        <w:footnoteReference w:id="15"/>
+      </w:r>
+      <w:r>
+        <w:t>: Swipe-to-dismiss a</w:t>
+      </w:r>
+      <w:bookmarkStart w:id="58" w:name="_GoBack"/>
+      <w:bookmarkEnd w:id="58"/>
+      <w:r>
+        <w:t xml:space="preserve">nd other </w:t>
+      </w:r>
+      <w:proofErr w:type="spellStart"/>
+      <w:r>
+        <w:t>ListView</w:t>
+      </w:r>
+      <w:proofErr w:type="spellEnd"/>
+      <w:r>
+        <w:t xml:space="preserve"> animations.</w:t>
       </w:r>
     </w:p>
     <w:p>
@@ -18997,27 +19230,14 @@
       <w:r>
         <w:t xml:space="preserve">Figure </w:t>
       </w:r>
-      <w:r>
-        <w:fldChar w:fldCharType="begin"/>
-      </w:r>
-      <w:r>
-        <w:instrText xml:space="preserve"> SEQ Figure \* ARABIC </w:instrText>
-      </w:r>
-      <w:r>
-        <w:fldChar w:fldCharType="separate"/>
-      </w:r>
-      <w:r>
-        <w:rPr>
-          <w:noProof/>
-        </w:rPr>
-        <w:t>18</w:t>
-      </w:r>
-      <w:r>
-        <w:rPr>
-          <w:noProof/>
-        </w:rPr>
-        <w:fldChar w:fldCharType="end"/>
-      </w:r>
+      <w:fldSimple w:instr=" SEQ Figure \* ARABIC ">
+        <w:r>
+          <w:rPr>
+            <w:noProof/>
+          </w:rPr>
+          <w:t>18</w:t>
+        </w:r>
+      </w:fldSimple>
       <w:bookmarkEnd w:id="61"/>
       <w:r>
         <w:t>: Snapshot of task list during the development process.</w:t>
@@ -19051,15 +19271,6 @@
     <w:p>
       <w:r>
         <w:t>The project is stored in the school’s Mercurial repository</w:t>
-      </w:r>
-      <w:r>
-        <w:rPr>
-          <w:rStyle w:val="FootnoteReference"/>
-        </w:rPr>
-        <w:footnoteReference w:id="15"/>
-      </w:r>
-      <w:r>
-        <w:t>, with a backup on my personal GitHub account</w:t>
       </w:r>
       <w:r>
         <w:rPr>
@@ -19068,7 +19279,15 @@
         <w:footnoteReference w:id="16"/>
       </w:r>
       <w:r>
-        <w:t xml:space="preserve"> (the git-remote-hg plugin</w:t>
+        <w:t xml:space="preserve">, with a backup on my personal </w:t>
+      </w:r>
+      <w:proofErr w:type="spellStart"/>
+      <w:r>
+        <w:t>GitHub</w:t>
+      </w:r>
+      <w:proofErr w:type="spellEnd"/>
+      <w:r>
+        <w:t xml:space="preserve"> account</w:t>
       </w:r>
       <w:r>
         <w:rPr>
@@ -19077,12 +19296,37 @@
         <w:footnoteReference w:id="17"/>
       </w:r>
       <w:r>
+        <w:t xml:space="preserve"> (the git-remote-hg plugin</w:t>
+      </w:r>
+      <w:r>
+        <w:rPr>
+          <w:rStyle w:val="FootnoteReference"/>
+        </w:rPr>
+        <w:footnoteReference w:id="18"/>
+      </w:r>
+      <w:r>
         <w:t xml:space="preserve"> allows pushing to both Git and Mercurial repositories).</w:t>
       </w:r>
     </w:p>
     <w:p>
       <w:r>
-        <w:t>Having a backup turned out to be very useful because, in March, GitHub was affected by a massive DDoS attack</w:t>
+        <w:t xml:space="preserve">Having a backup turned out to be very useful because, in March, </w:t>
+      </w:r>
+      <w:proofErr w:type="spellStart"/>
+      <w:r>
+        <w:t>GitHub</w:t>
+      </w:r>
+      <w:proofErr w:type="spellEnd"/>
+      <w:r>
+        <w:t xml:space="preserve"> was affected by a massive </w:t>
+      </w:r>
+      <w:proofErr w:type="spellStart"/>
+      <w:r>
+        <w:t>DDoS</w:t>
+      </w:r>
+      <w:proofErr w:type="spellEnd"/>
+      <w:r>
+        <w:t xml:space="preserve"> attack</w:t>
       </w:r>
       <w:r>
         <w:t>, b</w:t>
@@ -19121,7 +19365,15 @@
         <w:t xml:space="preserve">In order to test the real world performance of the network, </w:t>
       </w:r>
       <w:r>
-        <w:t>a number of people installed OMiN on their smartphones and I collected anonymised data on their interactions</w:t>
+        <w:t xml:space="preserve">a number of people installed OMiN on their smartphones and I collected </w:t>
+      </w:r>
+      <w:proofErr w:type="spellStart"/>
+      <w:r>
+        <w:t>anonymised</w:t>
+      </w:r>
+      <w:proofErr w:type="spellEnd"/>
+      <w:r>
+        <w:t xml:space="preserve"> data on their interactions</w:t>
       </w:r>
       <w:r>
         <w:t>.</w:t>
@@ -19142,8 +19394,13 @@
       <w:pPr>
         <w:pStyle w:val="Bullet"/>
       </w:pPr>
-      <w:r>
-        <w:t xml:space="preserve">Anonymised </w:t>
+      <w:proofErr w:type="spellStart"/>
+      <w:r>
+        <w:t>Anonymised</w:t>
+      </w:r>
+      <w:proofErr w:type="spellEnd"/>
+      <w:r>
+        <w:t xml:space="preserve"> </w:t>
       </w:r>
       <w:r>
         <w:t>f</w:t>
@@ -19202,7 +19459,15 @@
     </w:p>
     <w:p>
       <w:r>
-        <w:t>Every benchmark was run 3 times and the average taken. PKG benchmarks were run on the school’s lyrane host server</w:t>
+        <w:t xml:space="preserve">Every benchmark was run 3 times and the average taken. PKG benchmarks were run on the school’s </w:t>
+      </w:r>
+      <w:proofErr w:type="spellStart"/>
+      <w:r>
+        <w:t>lyrane</w:t>
+      </w:r>
+      <w:proofErr w:type="spellEnd"/>
+      <w:r>
+        <w:t xml:space="preserve"> host server</w:t>
       </w:r>
       <w:r>
         <w:t xml:space="preserve"> and Android benchmarks were run on a Nexus 5</w:t>
@@ -19211,7 +19476,15 @@
         <w:t xml:space="preserve"> running Android 5.0</w:t>
       </w:r>
       <w:r>
-        <w:t xml:space="preserve"> and connected to the Eduroam Wi-Fi network</w:t>
+        <w:t xml:space="preserve"> and connected to the </w:t>
+      </w:r>
+      <w:proofErr w:type="spellStart"/>
+      <w:r>
+        <w:t>Eduroam</w:t>
+      </w:r>
+      <w:proofErr w:type="spellEnd"/>
+      <w:r>
+        <w:t xml:space="preserve"> Wi-Fi network</w:t>
       </w:r>
       <w:r>
         <w:t>.</w:t>
@@ -19625,7 +19898,15 @@
         <w:t>OMiN also currently lacks the ability to send and receive messages over the Internet (between news organisations and base stations in subway stations).</w:t>
       </w:r>
       <w:r>
-        <w:t xml:space="preserve"> Apart from this, OMiN will allow underground commuters to communicate in a limited way, and high capacity nodes could be installed in subway carriages (similar to Daknet’s mobile access points) to improve the network.</w:t>
+        <w:t xml:space="preserve"> Apart from this, OMiN will allow underground commuters to communicate in a limited way, and high capacity nodes could be installed in subway carriages (similar to </w:t>
+      </w:r>
+      <w:proofErr w:type="spellStart"/>
+      <w:r>
+        <w:t>Daknet’s</w:t>
+      </w:r>
+      <w:proofErr w:type="spellEnd"/>
+      <w:r>
+        <w:t xml:space="preserve"> mobile access points) to improve the network.</w:t>
       </w:r>
     </w:p>
     <w:p>
@@ -19729,7 +20010,15 @@
     </w:p>
     <w:p>
       <w:r>
-        <w:t>This is mostly due to the choice of CGI and Java, which are both inefficient at dealing with requests – CGI because it uses a separate process for every request and Java because the JVM has to boot up for every request. CGI has been made redundant by the more efficient FastCGI protocol, but it currently has no integration with Java. If I had a chance to rewrite the server, I would plug the PKG server into a lightweight Java HTTP server such as Jetty. This would allow requests to run in separate threads. These could use Java’s in-memory locking structures instead of Unix file locking.</w:t>
+        <w:t xml:space="preserve">This is mostly due to the choice of CGI and Java, which are both inefficient at dealing with requests – CGI because it uses a separate process for every request and Java because the JVM has to boot up for every request. CGI has been made redundant by the more efficient </w:t>
+      </w:r>
+      <w:proofErr w:type="spellStart"/>
+      <w:r>
+        <w:t>FastCGI</w:t>
+      </w:r>
+      <w:proofErr w:type="spellEnd"/>
+      <w:r>
+        <w:t xml:space="preserve"> protocol, but it currently has no integration with Java. If I had a chance to rewrite the server, I would plug the PKG server into a lightweight Java HTTP server such as Jetty. This would allow requests to run in separate threads. These could use Java’s in-memory locking structures instead of Unix file locking.</w:t>
       </w:r>
     </w:p>
     <w:p>
@@ -19746,13 +20035,21 @@
       </w:r>
       <w:r>
         <w:lastRenderedPageBreak/>
-        <w:t>using the Internet. There is an alternative method of installation though – the Android installation file (APK) can be sent to another device via Bluetooth, where it can be installed without access to the outside world. This is possible in Android because apps can locate their own APK files using the ApplicationInfoAPI.</w:t>
+        <w:t xml:space="preserve">using the Internet. There is an alternative method of installation though – the Android installation file (APK) can be sent to another device via Bluetooth, where it can be installed without access to the outside world. This is possible in Android because apps can locate their own APK files using the </w:t>
+      </w:r>
+      <w:proofErr w:type="spellStart"/>
+      <w:r>
+        <w:t>ApplicationInfoAPI</w:t>
+      </w:r>
+      <w:proofErr w:type="spellEnd"/>
+      <w:r>
+        <w:t>.</w:t>
       </w:r>
       <w:r>
         <w:rPr>
           <w:rStyle w:val="FootnoteReference"/>
         </w:rPr>
-        <w:footnoteReference w:id="18"/>
+        <w:footnoteReference w:id="19"/>
       </w:r>
     </w:p>
     <w:p>
@@ -19780,7 +20077,15 @@
         <w:t>.</w:t>
       </w:r>
       <w:r>
-        <w:t xml:space="preserve"> This could be implemented by OMiN using a HIBC capable of encrypting and decrypting messages. Many cryptography algorithms support ‘signcryption’ – both signing and encryption</w:t>
+        <w:t xml:space="preserve"> This could be implemented by OMiN using a HIBC capable of encrypting and decrypting messages. Many cryptography algorithms support ‘</w:t>
+      </w:r>
+      <w:proofErr w:type="spellStart"/>
+      <w:r>
+        <w:t>signcryption</w:t>
+      </w:r>
+      <w:proofErr w:type="spellEnd"/>
+      <w:r>
+        <w:t>’ – both signing and encryption</w:t>
       </w:r>
       <w:sdt>
         <w:sdtPr>
@@ -19880,8 +20185,13 @@
         <w:t>secure opportunistic network</w:t>
       </w:r>
       <w:r>
-        <w:t>-based microblog</w:t>
-      </w:r>
+        <w:t xml:space="preserve">-based </w:t>
+      </w:r>
+      <w:proofErr w:type="spellStart"/>
+      <w:r>
+        <w:t>microblog</w:t>
+      </w:r>
+      <w:proofErr w:type="spellEnd"/>
       <w:r>
         <w:t xml:space="preserve"> </w:t>
       </w:r>
@@ -21467,7 +21777,15 @@
         </w:r>
       </w:hyperlink>
       <w:r>
-        <w:t xml:space="preserve"> and on GitHub at </w:t>
+        <w:t xml:space="preserve"> and on </w:t>
+      </w:r>
+      <w:proofErr w:type="spellStart"/>
+      <w:r>
+        <w:t>GitHub</w:t>
+      </w:r>
+      <w:proofErr w:type="spellEnd"/>
+      <w:r>
+        <w:t xml:space="preserve"> at </w:t>
       </w:r>
       <w:hyperlink r:id="rId26" w:history="1">
         <w:r>
@@ -21512,7 +21830,15 @@
     </w:p>
     <w:p>
       <w:r>
-        <w:t>The project is split into three different modules, each build using Gradle:</w:t>
+        <w:t xml:space="preserve">The project is split into three different modules, each build using </w:t>
+      </w:r>
+      <w:proofErr w:type="spellStart"/>
+      <w:r>
+        <w:t>Gradle</w:t>
+      </w:r>
+      <w:proofErr w:type="spellEnd"/>
+      <w:r>
+        <w:t>:</w:t>
       </w:r>
     </w:p>
     <w:p>
@@ -21539,12 +21865,14 @@
       <w:r>
         <w:t xml:space="preserve">The </w:t>
       </w:r>
+      <w:proofErr w:type="spellStart"/>
       <w:r>
         <w:rPr>
           <w:i/>
         </w:rPr>
         <w:t>pkg</w:t>
       </w:r>
+      <w:proofErr w:type="spellEnd"/>
       <w:r>
         <w:t xml:space="preserve"> module is the central authentication server, which runs on the school’s host server via CGI.</w:t>
       </w:r>
@@ -21602,7 +21930,15 @@
         <w:pStyle w:val="Code"/>
       </w:pPr>
       <w:r>
-        <w:t>./gradlew build</w:t>
+        <w:t>./</w:t>
+      </w:r>
+      <w:proofErr w:type="spellStart"/>
+      <w:r>
+        <w:t>gradlew</w:t>
+      </w:r>
+      <w:proofErr w:type="spellEnd"/>
+      <w:r>
+        <w:t xml:space="preserve"> build</w:t>
       </w:r>
     </w:p>
     <w:p>
@@ -21618,8 +21954,21 @@
         <w:t xml:space="preserve">The main app will be located at </w:t>
       </w:r>
       <w:r>
-        <w:t>app/build/outputs/apk/app-debug.apk</w:t>
-      </w:r>
+        <w:t>app/build/outputs/</w:t>
+      </w:r>
+      <w:proofErr w:type="spellStart"/>
+      <w:r>
+        <w:t>apk</w:t>
+      </w:r>
+      <w:proofErr w:type="spellEnd"/>
+      <w:r>
+        <w:t>/app-</w:t>
+      </w:r>
+      <w:proofErr w:type="spellStart"/>
+      <w:r>
+        <w:t>debug.apk</w:t>
+      </w:r>
+      <w:proofErr w:type="spellEnd"/>
     </w:p>
     <w:p>
       <w:pPr>
@@ -21637,14 +21986,35 @@
         <w:pStyle w:val="Bullet"/>
       </w:pPr>
       <w:r>
-        <w:t>The authentication server will be at pkg/</w:t>
+        <w:t xml:space="preserve">The authentication server will be at </w:t>
+      </w:r>
+      <w:proofErr w:type="spellStart"/>
+      <w:r>
+        <w:t>pkg</w:t>
+      </w:r>
+      <w:proofErr w:type="spellEnd"/>
+      <w:r>
+        <w:t>/</w:t>
       </w:r>
       <w:r>
         <w:t>build/libs/pkg.jar</w:t>
       </w:r>
       <w:r>
-        <w:t xml:space="preserve"> and can be executed using the CGI script at pkg/omin.cgi</w:t>
-      </w:r>
+        <w:t xml:space="preserve"> and can be executed using the CGI script at </w:t>
+      </w:r>
+      <w:proofErr w:type="spellStart"/>
+      <w:r>
+        <w:t>pkg</w:t>
+      </w:r>
+      <w:proofErr w:type="spellEnd"/>
+      <w:r>
+        <w:t>/</w:t>
+      </w:r>
+      <w:proofErr w:type="spellStart"/>
+      <w:r>
+        <w:t>omin.cgi</w:t>
+      </w:r>
+      <w:proofErr w:type="spellEnd"/>
     </w:p>
     <w:p>
       <w:pPr>
@@ -21658,21 +22028,25 @@
       <w:r>
         <w:t xml:space="preserve">To run the authentication server, configure a web server to run the </w:t>
       </w:r>
+      <w:proofErr w:type="spellStart"/>
       <w:r>
         <w:rPr>
           <w:i/>
         </w:rPr>
         <w:t>omin.cgi</w:t>
       </w:r>
+      <w:proofErr w:type="spellEnd"/>
       <w:r>
         <w:t xml:space="preserve"> script in the </w:t>
       </w:r>
+      <w:proofErr w:type="spellStart"/>
       <w:r>
         <w:rPr>
           <w:i/>
         </w:rPr>
         <w:t>pkg</w:t>
       </w:r>
+      <w:proofErr w:type="spellEnd"/>
       <w:r>
         <w:t xml:space="preserve"> directory. The Android app will have to be modified to use the new server location and </w:t>
       </w:r>
@@ -21707,8 +22081,21 @@
         <w:pStyle w:val="Code"/>
       </w:pPr>
       <w:r>
-        <w:t>./gradlew installDebug</w:t>
-      </w:r>
+        <w:t>./</w:t>
+      </w:r>
+      <w:proofErr w:type="spellStart"/>
+      <w:r>
+        <w:t>gradlew</w:t>
+      </w:r>
+      <w:proofErr w:type="spellEnd"/>
+      <w:r>
+        <w:t xml:space="preserve"> </w:t>
+      </w:r>
+      <w:proofErr w:type="spellStart"/>
+      <w:r>
+        <w:t>installDebug</w:t>
+      </w:r>
+      <w:proofErr w:type="spellEnd"/>
     </w:p>
     <w:p>
       <w:pPr>
@@ -21728,7 +22115,23 @@
         <w:pStyle w:val="Code"/>
       </w:pPr>
       <w:r>
-        <w:t>28 Mar 2015 16:08:29.550  deviceID=02ec7e7ce078202c Sat 28 Mar 16:08:28 +0000 2015, severity=INFO, SendMessageManager: new message: 2015-03-28 16:08:28.773</w:t>
+        <w:t xml:space="preserve">28 Mar 2015 16:08:29.550  </w:t>
+      </w:r>
+      <w:proofErr w:type="spellStart"/>
+      <w:r>
+        <w:t>deviceID</w:t>
+      </w:r>
+      <w:proofErr w:type="spellEnd"/>
+      <w:r>
+        <w:t xml:space="preserve">=02ec7e7ce078202c Sat 28 Mar 16:08:28 +0000 2015, severity=INFO, </w:t>
+      </w:r>
+      <w:proofErr w:type="spellStart"/>
+      <w:r>
+        <w:t>SendMessageManager</w:t>
+      </w:r>
+      <w:proofErr w:type="spellEnd"/>
+      <w:r>
+        <w:t>: new message: 2015-03-28 16:08:28.773</w:t>
       </w:r>
     </w:p>
     <w:p>
@@ -21736,7 +22139,15 @@
         <w:pStyle w:val="Code"/>
       </w:pPr>
       <w:r>
-        <w:t>28 Mar 2015 16:08:30.082  deviceID=02ec7e7ce078202c Sat 28 Mar 16:08:29 +0000 2015, severity=INFO, Signer: signed message 2015-03-28 16:08:28.773 in 514ms - 384 bytes</w:t>
+        <w:t xml:space="preserve">28 Mar 2015 16:08:30.082  </w:t>
+      </w:r>
+      <w:proofErr w:type="spellStart"/>
+      <w:r>
+        <w:t>deviceID</w:t>
+      </w:r>
+      <w:proofErr w:type="spellEnd"/>
+      <w:r>
+        <w:t>=02ec7e7ce078202c Sat 28 Mar 16:08:29 +0000 2015, severity=INFO, Signer: signed message 2015-03-28 16:08:28.773 in 514ms - 384 bytes</w:t>
       </w:r>
     </w:p>
     <w:p>
@@ -21744,7 +22155,15 @@
         <w:pStyle w:val="Code"/>
       </w:pPr>
       <w:r>
-        <w:t>28 Mar 2015 16:08:32.702  deviceID=02ec7e7ce078202c Sat 28 Mar 16:08:31 +0000 2015, severity=INFO, Signer: verified message 2015-03-28 16:08:28.773 in 2594ms</w:t>
+        <w:t xml:space="preserve">28 Mar 2015 16:08:32.702  </w:t>
+      </w:r>
+      <w:proofErr w:type="spellStart"/>
+      <w:r>
+        <w:t>deviceID</w:t>
+      </w:r>
+      <w:proofErr w:type="spellEnd"/>
+      <w:r>
+        <w:t>=02ec7e7ce078202c Sat 28 Mar 16:08:31 +0000 2015, severity=INFO, Signer: verified message 2015-03-28 16:08:28.773 in 2594ms</w:t>
       </w:r>
     </w:p>
     <w:p>
@@ -21752,7 +22171,23 @@
         <w:pStyle w:val="Code"/>
       </w:pPr>
       <w:r>
-        <w:t>28 Mar 2015 16:10:03.221  deviceID=02ec7e7ce078202c Sat 28 Mar 16:10:02 +0000 2015, severity=INFO, ConnectionService: started discovery</w:t>
+        <w:t xml:space="preserve">28 Mar 2015 16:10:03.221  </w:t>
+      </w:r>
+      <w:proofErr w:type="spellStart"/>
+      <w:r>
+        <w:t>deviceID</w:t>
+      </w:r>
+      <w:proofErr w:type="spellEnd"/>
+      <w:r>
+        <w:t xml:space="preserve">=02ec7e7ce078202c Sat 28 Mar 16:10:02 +0000 2015, severity=INFO, </w:t>
+      </w:r>
+      <w:proofErr w:type="spellStart"/>
+      <w:r>
+        <w:t>ConnectionService</w:t>
+      </w:r>
+      <w:proofErr w:type="spellEnd"/>
+      <w:r>
+        <w:t>: started discovery</w:t>
       </w:r>
     </w:p>
     <w:p>
@@ -21760,7 +22195,23 @@
         <w:pStyle w:val="Code"/>
       </w:pPr>
       <w:r>
-        <w:t>28 Mar 2015 16:40:17.866  deviceID=02ec7e7ce078202c Sat 28 Mar 16:40:17 +0000 2015, severity=INFO, ConnectionService: started discovery</w:t>
+        <w:t xml:space="preserve">28 Mar 2015 16:40:17.866  </w:t>
+      </w:r>
+      <w:proofErr w:type="spellStart"/>
+      <w:r>
+        <w:t>deviceID</w:t>
+      </w:r>
+      <w:proofErr w:type="spellEnd"/>
+      <w:r>
+        <w:t xml:space="preserve">=02ec7e7ce078202c Sat 28 Mar 16:40:17 +0000 2015, severity=INFO, </w:t>
+      </w:r>
+      <w:proofErr w:type="spellStart"/>
+      <w:r>
+        <w:t>ConnectionService</w:t>
+      </w:r>
+      <w:proofErr w:type="spellEnd"/>
+      <w:r>
+        <w:t>: started discovery</w:t>
       </w:r>
     </w:p>
     <w:p>
@@ -21768,15 +22219,52 @@
         <w:pStyle w:val="Code"/>
       </w:pPr>
       <w:r>
-        <w:t>28 Mar 2015 16:41:41.224  deviceID=02ec7e7ce078202c Sat 28 Mar 16:41:40 +0000 2015, severity=INFO, UnameManager: new uname</w:t>
-      </w:r>
+        <w:t xml:space="preserve">28 Mar 2015 16:41:41.224  </w:t>
+      </w:r>
+      <w:proofErr w:type="spellStart"/>
+      <w:r>
+        <w:t>deviceID</w:t>
+      </w:r>
+      <w:proofErr w:type="spellEnd"/>
+      <w:r>
+        <w:t xml:space="preserve">=02ec7e7ce078202c Sat 28 Mar 16:41:40 +0000 2015, severity=INFO, </w:t>
+      </w:r>
+      <w:proofErr w:type="spellStart"/>
+      <w:r>
+        <w:t>UnameManager</w:t>
+      </w:r>
+      <w:proofErr w:type="spellEnd"/>
+      <w:r>
+        <w:t xml:space="preserve">: new </w:t>
+      </w:r>
+      <w:proofErr w:type="spellStart"/>
+      <w:r>
+        <w:t>uname</w:t>
+      </w:r>
+      <w:proofErr w:type="spellEnd"/>
     </w:p>
     <w:p>
       <w:pPr>
         <w:pStyle w:val="Code"/>
       </w:pPr>
       <w:r>
-        <w:t>28 Mar 2015 16:41:41.230  deviceID=02ec7e7ce078202c Sat 28 Mar 16:41:40 +0000 2015, severity=INFO, AsyncFetchTask: Fetching secret keys from PKG</w:t>
+        <w:t xml:space="preserve">28 Mar 2015 16:41:41.230  </w:t>
+      </w:r>
+      <w:proofErr w:type="spellStart"/>
+      <w:r>
+        <w:t>deviceID</w:t>
+      </w:r>
+      <w:proofErr w:type="spellEnd"/>
+      <w:r>
+        <w:t xml:space="preserve">=02ec7e7ce078202c Sat 28 Mar 16:41:40 +0000 2015, severity=INFO, </w:t>
+      </w:r>
+      <w:proofErr w:type="spellStart"/>
+      <w:r>
+        <w:t>AsyncFetchTask</w:t>
+      </w:r>
+      <w:proofErr w:type="spellEnd"/>
+      <w:r>
+        <w:t>: Fetching secret keys from PKG</w:t>
       </w:r>
     </w:p>
     <w:p>
@@ -21784,7 +22272,23 @@
         <w:pStyle w:val="Code"/>
       </w:pPr>
       <w:r>
-        <w:t xml:space="preserve">28 Mar 2015 16:41:42.260  deviceID=02ec7e7ce078202c Sat 28 Mar 16:41:41 +0000 2015, severity=INFO, AsyncFetchTask: </w:t>
+        <w:t xml:space="preserve">28 Mar 2015 16:41:42.260  </w:t>
+      </w:r>
+      <w:proofErr w:type="spellStart"/>
+      <w:r>
+        <w:t>deviceID</w:t>
+      </w:r>
+      <w:proofErr w:type="spellEnd"/>
+      <w:r>
+        <w:t xml:space="preserve">=02ec7e7ce078202c Sat 28 Mar 16:41:41 +0000 2015, severity=INFO, </w:t>
+      </w:r>
+      <w:proofErr w:type="spellStart"/>
+      <w:r>
+        <w:t>AsyncFetchTask</w:t>
+      </w:r>
+      <w:proofErr w:type="spellEnd"/>
+      <w:r>
+        <w:t xml:space="preserve">: </w:t>
       </w:r>
       <w:r>
         <w:t xml:space="preserve">successfully got secret key </w:t>
@@ -23955,7 +24459,7 @@
                 <w:bCs/>
                 <w:noProof/>
               </w:rPr>
-              <w:t>41</w:t>
+              <w:t>36</w:t>
             </w:r>
             <w:r>
               <w:rPr>
@@ -24398,7 +24902,7 @@
           <w:rPr>
             <w:rStyle w:val="Hyperlink"/>
           </w:rPr>
-          <w:t>http://ndw.hg.cs.st-andrews.ac.uk/sh-proj</w:t>
+          <w:t>https://github.com/nhaarman/ListViewAnimations</w:t>
         </w:r>
       </w:hyperlink>
     </w:p>
@@ -24422,7 +24926,7 @@
           <w:rPr>
             <w:rStyle w:val="Hyperlink"/>
           </w:rPr>
-          <w:t>http://github.com/neilw4/OMiN</w:t>
+          <w:t>http://ndw.hg.cs.st-andrews.ac.uk/sh-proj</w:t>
         </w:r>
       </w:hyperlink>
     </w:p>
@@ -24446,7 +24950,7 @@
           <w:rPr>
             <w:rStyle w:val="Hyperlink"/>
           </w:rPr>
-          <w:t>https://github.com/felipec/git-remote-hg</w:t>
+          <w:t>http://github.com/neilw4/OMiN</w:t>
         </w:r>
       </w:hyperlink>
     </w:p>
@@ -24465,11 +24969,35 @@
       <w:r>
         <w:t xml:space="preserve"> </w:t>
       </w:r>
-      <w:hyperlink r:id="rId18" w:anchor="publicSourceDir" w:history="1">
+      <w:hyperlink r:id="rId18" w:history="1">
         <w:r>
           <w:rPr>
             <w:rStyle w:val="Hyperlink"/>
           </w:rPr>
+          <w:t>https://github.com/felipec/git-remote-hg</w:t>
+        </w:r>
+      </w:hyperlink>
+    </w:p>
+  </w:footnote>
+  <w:footnote w:id="19">
+    <w:p>
+      <w:pPr>
+        <w:pStyle w:val="FootnoteText"/>
+      </w:pPr>
+      <w:r>
+        <w:rPr>
+          <w:rStyle w:val="FootnoteReference"/>
+        </w:rPr>
+        <w:footnoteRef/>
+      </w:r>
+      <w:r>
+        <w:t xml:space="preserve"> </w:t>
+      </w:r>
+      <w:hyperlink r:id="rId19" w:anchor="publicSourceDir" w:history="1">
+        <w:r>
+          <w:rPr>
+            <w:rStyle w:val="Hyperlink"/>
+          </w:rPr>
           <w:t>https://developer.android.com/reference/android/content/pm/ApplicationInfo.html#publi</w:t>
         </w:r>
         <w:r>
@@ -24477,8 +25005,15 @@
             <w:rStyle w:val="Hyperlink"/>
           </w:rPr>
           <w:br/>
+        </w:r>
+        <w:proofErr w:type="spellStart"/>
+        <w:r>
+          <w:rPr>
+            <w:rStyle w:val="Hyperlink"/>
+          </w:rPr>
           <w:t>cSourceDir</w:t>
         </w:r>
+        <w:proofErr w:type="spellEnd"/>
       </w:hyperlink>
     </w:p>
   </w:footnote>
@@ -24507,7 +25042,15 @@
       <w:t xml:space="preserve"> O</w:t>
     </w:r>
     <w:r>
-      <w:t>pportunistic Microblogging Network</w:t>
+      <w:t xml:space="preserve">pportunistic </w:t>
+    </w:r>
+    <w:proofErr w:type="spellStart"/>
+    <w:r>
+      <w:t>Microblogging</w:t>
+    </w:r>
+    <w:proofErr w:type="spellEnd"/>
+    <w:r>
+      <w:t xml:space="preserve"> Network</w:t>
     </w:r>
     <w:r>
       <w:ptab w:relativeTo="margin" w:alignment="right" w:leader="none"/>
@@ -28854,7 +29397,7 @@
 </file>
 
 <file path=customXml/itemProps1.xml><?xml version="1.0" encoding="utf-8"?>
-<ds:datastoreItem xmlns:ds="http://schemas.openxmlformats.org/officeDocument/2006/customXml" ds:itemID="{9E26E13B-A594-4BD1-9B03-09CB35E8D01F}">
+<ds:datastoreItem xmlns:ds="http://schemas.openxmlformats.org/officeDocument/2006/customXml" ds:itemID="{8F6A5B06-9771-4037-BEFA-87CAE976964C}">
   <ds:schemaRefs>
     <ds:schemaRef ds:uri="http://schemas.openxmlformats.org/officeDocument/2006/bibliography"/>
   </ds:schemaRefs>

</xml_diff>